<commit_message>
se progresa con el informe (10%)
</commit_message>
<xml_diff>
--- a/informe_enunciado/informe.docx
+++ b/informe_enunciado/informe.docx
@@ -53,39 +53,211 @@
     </w:p>
     <w:p>
       <w:pPr>
-        <w:pStyle w:val="Prrafodelista"/>
+        <w:pStyle w:val="Ttulo1"/>
         <w:numPr>
           <w:ilvl w:val="0"/>
           <w:numId w:val="3"/>
         </w:numPr>
-      </w:pPr>
-      <w:r>
         <w:rPr>
           <w:rStyle w:val="Ttulo1Car"/>
         </w:rPr>
+      </w:pPr>
+      <w:r>
+        <w:rPr>
+          <w:rStyle w:val="Ttulo1Car"/>
+        </w:rPr>
         <w:lastRenderedPageBreak/>
-        <w:t>Objetivos</w:t>
-      </w:r>
-      <w:r>
-        <w:t xml:space="preserve"> </w:t>
+        <w:t>Introducción</w:t>
       </w:r>
     </w:p>
     <w:p>
-      <w:pPr>
+      <w:r>
+        <w:t xml:space="preserve">El propósito de este informe es superar la confrontación ante el etiquetado de un conjunto de 2000 datos y los problemas que conlleva esta tarea. Además, se revisaran conceptos aprendidos anteriormente como el de </w:t>
+      </w:r>
+      <w:r>
+        <w:rPr>
+          <w:i/>
+        </w:rPr>
+        <w:t>P</w:t>
+      </w:r>
+      <w:r>
+        <w:rPr>
+          <w:i/>
+        </w:rPr>
+        <w:t>robabilidad</w:t>
+      </w:r>
+      <w:r>
+        <w:t xml:space="preserve"> y de la materia dictada en el ramo de </w:t>
+      </w:r>
+      <w:r>
+        <w:rPr>
+          <w:i/>
+        </w:rPr>
+        <w:t>Sistemas Inteligentes</w:t>
+      </w:r>
+      <w:r>
+        <w:rPr>
+          <w:i/>
+        </w:rPr>
+        <w:t>.</w:t>
+      </w:r>
+      <w:r>
+        <w:t xml:space="preserve"> Sumado a esto, se describirá la experiencia de etiquetado y se responderán las preguntas “</w:t>
+      </w:r>
+      <w:r>
+        <w:rPr>
+          <w:i/>
+        </w:rPr>
+        <w:t>¿Qué dificultades encontró?</w:t>
+      </w:r>
+      <w:r>
+        <w:rPr>
+          <w:i/>
+        </w:rPr>
+        <w:t>,</w:t>
+      </w:r>
+      <w:r>
+        <w:rPr>
+          <w:i/>
+        </w:rPr>
+        <w:t xml:space="preserve"> ¿Qué observa de las preguntas que fueron en la clase “undetermined</w:t>
+      </w:r>
+      <w:r>
+        <w:rPr>
+          <w:i/>
+        </w:rPr>
+        <w:t>”?.</w:t>
+      </w:r>
+      <w:r>
+        <w:rPr>
+          <w:i/>
+        </w:rPr>
+        <w:t>”</w:t>
+      </w:r>
+      <w:r>
+        <w:t xml:space="preserve"> entre otras.</w:t>
+      </w:r>
+    </w:p>
+    <w:p>
+      <w:pPr>
+        <w:pStyle w:val="Ttulo1"/>
+        <w:numPr>
+          <w:ilvl w:val="0"/>
+          <w:numId w:val="3"/>
+        </w:numPr>
         <w:rPr>
           <w:rFonts w:eastAsiaTheme="minorEastAsia"/>
-          <w:color w:val="5A5A5A" w:themeColor="text1" w:themeTint="A5"/>
-          <w:spacing w:val="15"/>
-        </w:rPr>
-      </w:pPr>
-      <w:r>
-        <w:t xml:space="preserve">La tarea apunta a confrontar al alumno con la etiquetación de un conjunto de datos, y los problemas que conlleva esta tarea. Además, a revisar conceptos aprendidos en asignaturas anteriores como el de probabilidad. Sumado a </w:t>
-      </w:r>
-      <w:r>
-        <w:t>esto</w:t>
-      </w:r>
-      <w:r>
-        <w:t>, se pondrán en práctica conceptos que serán discutidos en clases como el de entropía.</w:t>
+        </w:rPr>
+      </w:pPr>
+      <w:r>
+        <w:rPr>
+          <w:rFonts w:eastAsiaTheme="minorEastAsia"/>
+        </w:rPr>
+        <w:t>Descripción del Problema</w:t>
+      </w:r>
+    </w:p>
+    <w:p>
+      <w:r>
+        <w:t>Durante el trabajo del etiquetado, se vislumbraron diversos problemas, los cuales atendieron a más de una consulta por parte del alumnado a su profesor ayudante, pero los más destacables son:</w:t>
+      </w:r>
+    </w:p>
+    <w:p>
+      <w:pPr>
+        <w:pStyle w:val="Prrafodelista"/>
+        <w:numPr>
+          <w:ilvl w:val="0"/>
+          <w:numId w:val="4"/>
+        </w:numPr>
+      </w:pPr>
+      <w:r>
+        <w:t>Mala ortografía de algunos perfiles</w:t>
+      </w:r>
+    </w:p>
+    <w:p>
+      <w:pPr>
+        <w:pStyle w:val="Prrafodelista"/>
+        <w:numPr>
+          <w:ilvl w:val="0"/>
+          <w:numId w:val="4"/>
+        </w:numPr>
+      </w:pPr>
+      <w:r>
+        <w:t>Pésima redacción de numerables perfiles</w:t>
+      </w:r>
+    </w:p>
+    <w:p>
+      <w:pPr>
+        <w:pStyle w:val="Prrafodelista"/>
+        <w:numPr>
+          <w:ilvl w:val="0"/>
+          <w:numId w:val="4"/>
+        </w:numPr>
+      </w:pPr>
+      <w:r>
+        <w:t>Imposibilidad de poseer conocimiento absoluto de todos los países del mundo</w:t>
+      </w:r>
+    </w:p>
+    <w:p>
+      <w:pPr>
+        <w:pStyle w:val="Prrafodelista"/>
+        <w:numPr>
+          <w:ilvl w:val="0"/>
+          <w:numId w:val="4"/>
+        </w:numPr>
+      </w:pPr>
+      <w:r>
+        <w:t>Imposibilidad de poseer conocimiento absoluto de todas las regiones de los países antes mencionados</w:t>
+      </w:r>
+    </w:p>
+    <w:p>
+      <w:pPr>
+        <w:pStyle w:val="Prrafodelista"/>
+        <w:numPr>
+          <w:ilvl w:val="0"/>
+          <w:numId w:val="4"/>
+        </w:numPr>
+      </w:pPr>
+      <w:r>
+        <w:t>Barrera de idiomas ante perfiles provenientes de occidente (</w:t>
+      </w:r>
+      <w:proofErr w:type="spellStart"/>
+      <w:r>
+        <w:t>Koreano</w:t>
+      </w:r>
+      <w:proofErr w:type="spellEnd"/>
+      <w:r>
+        <w:t xml:space="preserve">, </w:t>
+      </w:r>
+      <w:proofErr w:type="spellStart"/>
+      <w:r>
+        <w:t>Japones</w:t>
+      </w:r>
+      <w:proofErr w:type="spellEnd"/>
+      <w:r>
+        <w:t xml:space="preserve">, Chino, </w:t>
+      </w:r>
+      <w:proofErr w:type="spellStart"/>
+      <w:r>
+        <w:t>Arabe</w:t>
+      </w:r>
+      <w:proofErr w:type="spellEnd"/>
+      <w:r>
+        <w:t xml:space="preserve">) </w:t>
+      </w:r>
+      <w:r>
+        <w:t>y algunos otros de habla portuguesa</w:t>
+      </w:r>
+    </w:p>
+    <w:p>
+      <w:pPr>
+        <w:pStyle w:val="Prrafodelista"/>
+        <w:numPr>
+          <w:ilvl w:val="0"/>
+          <w:numId w:val="4"/>
+        </w:numPr>
+      </w:pPr>
+      <w:r>
+        <w:t>Varios perfiles cumplían rol de descripción de personaje, pero sin ubicación del sujeto</w:t>
       </w:r>
       <w:bookmarkStart w:id="0" w:name="_GoBack"/>
       <w:bookmarkEnd w:id="0"/>
@@ -329,6 +501,119 @@
     </w:lvl>
   </w:abstractNum>
   <w:abstractNum w:abstractNumId="2">
+    <w:nsid w:val="4BC8014C"/>
+    <w:multiLevelType w:val="hybridMultilevel"/>
+    <w:tmpl w:val="117868F8"/>
+    <w:lvl w:ilvl="0" w:tplc="18F4AC0E">
+      <w:start w:val="2"/>
+      <w:numFmt w:val="bullet"/>
+      <w:lvlText w:val=""/>
+      <w:lvlJc w:val="left"/>
+      <w:pPr>
+        <w:ind w:left="720" w:hanging="360"/>
+      </w:pPr>
+      <w:rPr>
+        <w:rFonts w:ascii="Symbol" w:eastAsiaTheme="minorHAnsi" w:hAnsi="Symbol" w:cstheme="minorBidi" w:hint="default"/>
+      </w:rPr>
+    </w:lvl>
+    <w:lvl w:ilvl="1" w:tplc="340A0003" w:tentative="1">
+      <w:start w:val="1"/>
+      <w:numFmt w:val="bullet"/>
+      <w:lvlText w:val="o"/>
+      <w:lvlJc w:val="left"/>
+      <w:pPr>
+        <w:ind w:left="1440" w:hanging="360"/>
+      </w:pPr>
+      <w:rPr>
+        <w:rFonts w:ascii="Courier New" w:hAnsi="Courier New" w:cs="Courier New" w:hint="default"/>
+      </w:rPr>
+    </w:lvl>
+    <w:lvl w:ilvl="2" w:tplc="340A0005" w:tentative="1">
+      <w:start w:val="1"/>
+      <w:numFmt w:val="bullet"/>
+      <w:lvlText w:val=""/>
+      <w:lvlJc w:val="left"/>
+      <w:pPr>
+        <w:ind w:left="2160" w:hanging="360"/>
+      </w:pPr>
+      <w:rPr>
+        <w:rFonts w:ascii="Wingdings" w:hAnsi="Wingdings" w:hint="default"/>
+      </w:rPr>
+    </w:lvl>
+    <w:lvl w:ilvl="3" w:tplc="340A0001" w:tentative="1">
+      <w:start w:val="1"/>
+      <w:numFmt w:val="bullet"/>
+      <w:lvlText w:val=""/>
+      <w:lvlJc w:val="left"/>
+      <w:pPr>
+        <w:ind w:left="2880" w:hanging="360"/>
+      </w:pPr>
+      <w:rPr>
+        <w:rFonts w:ascii="Symbol" w:hAnsi="Symbol" w:hint="default"/>
+      </w:rPr>
+    </w:lvl>
+    <w:lvl w:ilvl="4" w:tplc="340A0003" w:tentative="1">
+      <w:start w:val="1"/>
+      <w:numFmt w:val="bullet"/>
+      <w:lvlText w:val="o"/>
+      <w:lvlJc w:val="left"/>
+      <w:pPr>
+        <w:ind w:left="3600" w:hanging="360"/>
+      </w:pPr>
+      <w:rPr>
+        <w:rFonts w:ascii="Courier New" w:hAnsi="Courier New" w:cs="Courier New" w:hint="default"/>
+      </w:rPr>
+    </w:lvl>
+    <w:lvl w:ilvl="5" w:tplc="340A0005" w:tentative="1">
+      <w:start w:val="1"/>
+      <w:numFmt w:val="bullet"/>
+      <w:lvlText w:val=""/>
+      <w:lvlJc w:val="left"/>
+      <w:pPr>
+        <w:ind w:left="4320" w:hanging="360"/>
+      </w:pPr>
+      <w:rPr>
+        <w:rFonts w:ascii="Wingdings" w:hAnsi="Wingdings" w:hint="default"/>
+      </w:rPr>
+    </w:lvl>
+    <w:lvl w:ilvl="6" w:tplc="340A0001" w:tentative="1">
+      <w:start w:val="1"/>
+      <w:numFmt w:val="bullet"/>
+      <w:lvlText w:val=""/>
+      <w:lvlJc w:val="left"/>
+      <w:pPr>
+        <w:ind w:left="5040" w:hanging="360"/>
+      </w:pPr>
+      <w:rPr>
+        <w:rFonts w:ascii="Symbol" w:hAnsi="Symbol" w:hint="default"/>
+      </w:rPr>
+    </w:lvl>
+    <w:lvl w:ilvl="7" w:tplc="340A0003" w:tentative="1">
+      <w:start w:val="1"/>
+      <w:numFmt w:val="bullet"/>
+      <w:lvlText w:val="o"/>
+      <w:lvlJc w:val="left"/>
+      <w:pPr>
+        <w:ind w:left="5760" w:hanging="360"/>
+      </w:pPr>
+      <w:rPr>
+        <w:rFonts w:ascii="Courier New" w:hAnsi="Courier New" w:cs="Courier New" w:hint="default"/>
+      </w:rPr>
+    </w:lvl>
+    <w:lvl w:ilvl="8" w:tplc="340A0005" w:tentative="1">
+      <w:start w:val="1"/>
+      <w:numFmt w:val="bullet"/>
+      <w:lvlText w:val=""/>
+      <w:lvlJc w:val="left"/>
+      <w:pPr>
+        <w:ind w:left="6480" w:hanging="360"/>
+      </w:pPr>
+      <w:rPr>
+        <w:rFonts w:ascii="Wingdings" w:hAnsi="Wingdings" w:hint="default"/>
+      </w:rPr>
+    </w:lvl>
+  </w:abstractNum>
+  <w:abstractNum w:abstractNumId="3">
     <w:nsid w:val="77C4771E"/>
     <w:multiLevelType w:val="hybridMultilevel"/>
     <w:tmpl w:val="8312C8A8"/>
@@ -426,6 +711,9 @@
     <w:abstractNumId w:val="1"/>
   </w:num>
   <w:num w:numId="3">
+    <w:abstractNumId w:val="3"/>
+  </w:num>
+  <w:num w:numId="4">
     <w:abstractNumId w:val="2"/>
   </w:num>
 </w:numbering>

</xml_diff>

<commit_message>
se progresa con el informe (12%)
</commit_message>
<xml_diff>
--- a/informe_enunciado/informe.docx
+++ b/informe_enunciado/informe.docx
@@ -27,13 +27,8 @@
       </w:r>
       <w:r>
         <w:br/>
-        <w:t xml:space="preserve">Profesor Ayudante: Jean Contreras </w:t>
-      </w:r>
-      <w:proofErr w:type="spellStart"/>
-      <w:r>
-        <w:t>Leyton</w:t>
-      </w:r>
-      <w:proofErr w:type="spellEnd"/>
+        <w:t>Profesor Ayudante: Jean Contreras Leyton</w:t>
+      </w:r>
       <w:r>
         <w:br/>
         <w:t>Alumno: Andrés Valenzuela González</w:t>
@@ -60,11 +55,13 @@
         </w:numPr>
         <w:rPr>
           <w:rStyle w:val="Ttulo1Car"/>
+          <w:b/>
         </w:rPr>
       </w:pPr>
       <w:r>
         <w:rPr>
           <w:rStyle w:val="Ttulo1Car"/>
+          <w:b/>
         </w:rPr>
         <w:lastRenderedPageBreak/>
         <w:t>Introducción</w:t>
@@ -72,7 +69,25 @@
     </w:p>
     <w:p>
       <w:r>
-        <w:t xml:space="preserve">El propósito de este informe es superar la confrontación ante el etiquetado de un conjunto de 2000 datos y los problemas que conlleva esta tarea. Además, se revisaran conceptos aprendidos anteriormente como el de </w:t>
+        <w:t>El propósito de este informe es superar la confrontación ante el etiquetado de un conjunto de 2000 datos</w:t>
+      </w:r>
+      <w:r>
+        <w:t xml:space="preserve"> provenientes de la comunidad Pregunta-Respuesta (cQA) </w:t>
+      </w:r>
+      <w:r>
+        <w:rPr>
+          <w:i/>
+        </w:rPr>
+        <w:t>Yahoo</w:t>
+      </w:r>
+      <w:r>
+        <w:rPr>
+          <w:i/>
+        </w:rPr>
+        <w:t>!</w:t>
+      </w:r>
+      <w:r>
+        <w:t xml:space="preserve"> y los problemas que conlleva esta tarea. Además, se revisaran conceptos aprendidos anteriormente como el de </w:t>
       </w:r>
       <w:r>
         <w:rPr>
@@ -147,18 +162,32 @@
         </w:numPr>
         <w:rPr>
           <w:rFonts w:eastAsiaTheme="minorEastAsia"/>
+          <w:b/>
         </w:rPr>
       </w:pPr>
       <w:r>
         <w:rPr>
           <w:rFonts w:eastAsiaTheme="minorEastAsia"/>
+          <w:b/>
         </w:rPr>
         <w:t>Descripción del Problema</w:t>
       </w:r>
     </w:p>
     <w:p>
       <w:r>
-        <w:t>Durante el trabajo del etiquetado, se vislumbraron diversos problemas, los cuales atendieron a más de una consulta por parte del alumnado a su profesor ayudante, pero los más destacables son:</w:t>
+        <w:t xml:space="preserve">Durante el trabajo del etiquetado, se vislumbraron diversos problemas, los cuales </w:t>
+      </w:r>
+      <w:r>
+        <w:t xml:space="preserve">correspondieron </w:t>
+      </w:r>
+      <w:r>
+        <w:t xml:space="preserve">a más de una consulta por parte del alumnado a su profesor ayudante, pero los más destacables </w:t>
+      </w:r>
+      <w:r>
+        <w:t>fueron</w:t>
+      </w:r>
+      <w:r>
+        <w:t>:</w:t>
       </w:r>
     </w:p>
     <w:p>
@@ -206,7 +235,10 @@
         </w:numPr>
       </w:pPr>
       <w:r>
-        <w:t>Imposibilidad de poseer conocimiento absoluto de todas las regiones de los países antes mencionados</w:t>
+        <w:t xml:space="preserve">Imposibilidad de poseer conocimiento absoluto de todas las regiones de los países antes </w:t>
+      </w:r>
+      <w:r>
+        <w:t>contemplados</w:t>
       </w:r>
     </w:p>
     <w:p>
@@ -220,32 +252,23 @@
       <w:r>
         <w:t>Barrera de idiomas ante perfiles provenientes de occidente (</w:t>
       </w:r>
-      <w:proofErr w:type="spellStart"/>
-      <w:r>
-        <w:t>Koreano</w:t>
-      </w:r>
-      <w:proofErr w:type="spellEnd"/>
+      <w:r>
+        <w:t>Coreano</w:t>
+      </w:r>
       <w:r>
         <w:t xml:space="preserve">, </w:t>
       </w:r>
-      <w:proofErr w:type="spellStart"/>
-      <w:r>
-        <w:t>Japones</w:t>
-      </w:r>
-      <w:proofErr w:type="spellEnd"/>
+      <w:r>
+        <w:t>Japonés</w:t>
+      </w:r>
       <w:r>
         <w:t xml:space="preserve">, Chino, </w:t>
       </w:r>
-      <w:proofErr w:type="spellStart"/>
-      <w:r>
-        <w:t>Arabe</w:t>
-      </w:r>
-      <w:proofErr w:type="spellEnd"/>
-      <w:r>
-        <w:t xml:space="preserve">) </w:t>
-      </w:r>
-      <w:r>
-        <w:t>y algunos otros de habla portuguesa</w:t>
+      <w:r>
+        <w:t>Árabe</w:t>
+      </w:r>
+      <w:r>
+        <w:t>) y algunos otros de habla portuguesa</w:t>
       </w:r>
     </w:p>
     <w:p>
@@ -258,6 +281,76 @@
       </w:pPr>
       <w:r>
         <w:t>Varios perfiles cumplían rol de descripción de personaje, pero sin ubicación del sujeto</w:t>
+      </w:r>
+    </w:p>
+    <w:p>
+      <w:pPr>
+        <w:pStyle w:val="Prrafodelista"/>
+        <w:numPr>
+          <w:ilvl w:val="0"/>
+          <w:numId w:val="4"/>
+        </w:numPr>
+      </w:pPr>
+      <w:r>
+        <w:t>Ciertos perfiles se dedicaban a describir a una empresa</w:t>
+      </w:r>
+    </w:p>
+    <w:p>
+      <w:pPr>
+        <w:pStyle w:val="Prrafodelista"/>
+        <w:numPr>
+          <w:ilvl w:val="0"/>
+          <w:numId w:val="4"/>
+        </w:numPr>
+      </w:pPr>
+      <w:r>
+        <w:t xml:space="preserve">Otros perfiles solo </w:t>
+      </w:r>
+      <w:r>
+        <w:t>contenían</w:t>
+      </w:r>
+      <w:r>
+        <w:t xml:space="preserve"> pasajes de la biblia</w:t>
+      </w:r>
+    </w:p>
+    <w:p>
+      <w:pPr>
+        <w:pStyle w:val="Prrafodelista"/>
+        <w:numPr>
+          <w:ilvl w:val="0"/>
+          <w:numId w:val="4"/>
+        </w:numPr>
+      </w:pPr>
+      <w:r>
+        <w:t xml:space="preserve">Gran cantidad de perfiles de la clase </w:t>
+      </w:r>
+      <w:r>
+        <w:rPr>
+          <w:i/>
+        </w:rPr>
+        <w:t>USA only</w:t>
+      </w:r>
+      <w:r>
+        <w:t xml:space="preserve"> hacían uso de abreviaciones para el nombre del estado en donde viven/vivieron (CL, California – cali, California – TX, Texas – NC, North Carolina – etc)</w:t>
+      </w:r>
+    </w:p>
+    <w:p>
+      <w:r>
+        <w:t xml:space="preserve">Además, las preguntas que fueron de la clase </w:t>
+      </w:r>
+      <w:r>
+        <w:rPr>
+          <w:i/>
+        </w:rPr>
+        <w:t>“undetermined”</w:t>
+      </w:r>
+      <w:r>
+        <w:t xml:space="preserve"> poseen</w:t>
+      </w:r>
+    </w:p>
+    <w:p>
+      <w:r>
+        <w:t>Idea: aleatoriedad, mala redacción, son empresas, son pasajes de la biblia, no especifican de donde vienen, son personas mayores de 30-40 años, son empresas, son personas con poco o nulo interés en los demas</w:t>
       </w:r>
       <w:bookmarkStart w:id="0" w:name="_GoBack"/>
       <w:bookmarkEnd w:id="0"/>
@@ -275,6 +368,119 @@
 <file path=word/numbering.xml><?xml version="1.0" encoding="utf-8"?>
 <w:numbering xmlns:wpc="http://schemas.microsoft.com/office/word/2010/wordprocessingCanvas" xmlns:mc="http://schemas.openxmlformats.org/markup-compatibility/2006" xmlns:o="urn:schemas-microsoft-com:office:office" xmlns:r="http://schemas.openxmlformats.org/officeDocument/2006/relationships" xmlns:m="http://schemas.openxmlformats.org/officeDocument/2006/math" xmlns:v="urn:schemas-microsoft-com:vml" xmlns:wp14="http://schemas.microsoft.com/office/word/2010/wordprocessingDrawing" xmlns:wp="http://schemas.openxmlformats.org/drawingml/2006/wordprocessingDrawing" xmlns:w10="urn:schemas-microsoft-com:office:word" xmlns:w="http://schemas.openxmlformats.org/wordprocessingml/2006/main" xmlns:w14="http://schemas.microsoft.com/office/word/2010/wordml" xmlns:w15="http://schemas.microsoft.com/office/word/2012/wordml" xmlns:wpg="http://schemas.microsoft.com/office/word/2010/wordprocessingGroup" xmlns:wpi="http://schemas.microsoft.com/office/word/2010/wordprocessingInk" xmlns:wne="http://schemas.microsoft.com/office/word/2006/wordml" xmlns:wps="http://schemas.microsoft.com/office/word/2010/wordprocessingShape" mc:Ignorable="w14 w15 wp14">
   <w:abstractNum w:abstractNumId="0">
+    <w:nsid w:val="0A5A4D0E"/>
+    <w:multiLevelType w:val="hybridMultilevel"/>
+    <w:tmpl w:val="C368006C"/>
+    <w:lvl w:ilvl="0" w:tplc="02DAA650">
+      <w:start w:val="1"/>
+      <w:numFmt w:val="bullet"/>
+      <w:lvlText w:val="-"/>
+      <w:lvlJc w:val="left"/>
+      <w:pPr>
+        <w:ind w:left="720" w:hanging="360"/>
+      </w:pPr>
+      <w:rPr>
+        <w:rFonts w:ascii="Calibri" w:eastAsiaTheme="minorHAnsi" w:hAnsi="Calibri" w:cs="Calibri" w:hint="default"/>
+      </w:rPr>
+    </w:lvl>
+    <w:lvl w:ilvl="1" w:tplc="340A0003" w:tentative="1">
+      <w:start w:val="1"/>
+      <w:numFmt w:val="bullet"/>
+      <w:lvlText w:val="o"/>
+      <w:lvlJc w:val="left"/>
+      <w:pPr>
+        <w:ind w:left="1440" w:hanging="360"/>
+      </w:pPr>
+      <w:rPr>
+        <w:rFonts w:ascii="Courier New" w:hAnsi="Courier New" w:cs="Courier New" w:hint="default"/>
+      </w:rPr>
+    </w:lvl>
+    <w:lvl w:ilvl="2" w:tplc="340A0005" w:tentative="1">
+      <w:start w:val="1"/>
+      <w:numFmt w:val="bullet"/>
+      <w:lvlText w:val=""/>
+      <w:lvlJc w:val="left"/>
+      <w:pPr>
+        <w:ind w:left="2160" w:hanging="360"/>
+      </w:pPr>
+      <w:rPr>
+        <w:rFonts w:ascii="Wingdings" w:hAnsi="Wingdings" w:hint="default"/>
+      </w:rPr>
+    </w:lvl>
+    <w:lvl w:ilvl="3" w:tplc="340A0001" w:tentative="1">
+      <w:start w:val="1"/>
+      <w:numFmt w:val="bullet"/>
+      <w:lvlText w:val=""/>
+      <w:lvlJc w:val="left"/>
+      <w:pPr>
+        <w:ind w:left="2880" w:hanging="360"/>
+      </w:pPr>
+      <w:rPr>
+        <w:rFonts w:ascii="Symbol" w:hAnsi="Symbol" w:hint="default"/>
+      </w:rPr>
+    </w:lvl>
+    <w:lvl w:ilvl="4" w:tplc="340A0003" w:tentative="1">
+      <w:start w:val="1"/>
+      <w:numFmt w:val="bullet"/>
+      <w:lvlText w:val="o"/>
+      <w:lvlJc w:val="left"/>
+      <w:pPr>
+        <w:ind w:left="3600" w:hanging="360"/>
+      </w:pPr>
+      <w:rPr>
+        <w:rFonts w:ascii="Courier New" w:hAnsi="Courier New" w:cs="Courier New" w:hint="default"/>
+      </w:rPr>
+    </w:lvl>
+    <w:lvl w:ilvl="5" w:tplc="340A0005" w:tentative="1">
+      <w:start w:val="1"/>
+      <w:numFmt w:val="bullet"/>
+      <w:lvlText w:val=""/>
+      <w:lvlJc w:val="left"/>
+      <w:pPr>
+        <w:ind w:left="4320" w:hanging="360"/>
+      </w:pPr>
+      <w:rPr>
+        <w:rFonts w:ascii="Wingdings" w:hAnsi="Wingdings" w:hint="default"/>
+      </w:rPr>
+    </w:lvl>
+    <w:lvl w:ilvl="6" w:tplc="340A0001" w:tentative="1">
+      <w:start w:val="1"/>
+      <w:numFmt w:val="bullet"/>
+      <w:lvlText w:val=""/>
+      <w:lvlJc w:val="left"/>
+      <w:pPr>
+        <w:ind w:left="5040" w:hanging="360"/>
+      </w:pPr>
+      <w:rPr>
+        <w:rFonts w:ascii="Symbol" w:hAnsi="Symbol" w:hint="default"/>
+      </w:rPr>
+    </w:lvl>
+    <w:lvl w:ilvl="7" w:tplc="340A0003" w:tentative="1">
+      <w:start w:val="1"/>
+      <w:numFmt w:val="bullet"/>
+      <w:lvlText w:val="o"/>
+      <w:lvlJc w:val="left"/>
+      <w:pPr>
+        <w:ind w:left="5760" w:hanging="360"/>
+      </w:pPr>
+      <w:rPr>
+        <w:rFonts w:ascii="Courier New" w:hAnsi="Courier New" w:cs="Courier New" w:hint="default"/>
+      </w:rPr>
+    </w:lvl>
+    <w:lvl w:ilvl="8" w:tplc="340A0005" w:tentative="1">
+      <w:start w:val="1"/>
+      <w:numFmt w:val="bullet"/>
+      <w:lvlText w:val=""/>
+      <w:lvlJc w:val="left"/>
+      <w:pPr>
+        <w:ind w:left="6480" w:hanging="360"/>
+      </w:pPr>
+      <w:rPr>
+        <w:rFonts w:ascii="Wingdings" w:hAnsi="Wingdings" w:hint="default"/>
+      </w:rPr>
+    </w:lvl>
+  </w:abstractNum>
+  <w:abstractNum w:abstractNumId="1">
     <w:nsid w:val="0C932303"/>
     <w:multiLevelType w:val="hybridMultilevel"/>
     <w:tmpl w:val="371ED0E0"/>
@@ -387,7 +593,7 @@
       </w:rPr>
     </w:lvl>
   </w:abstractNum>
-  <w:abstractNum w:abstractNumId="1">
+  <w:abstractNum w:abstractNumId="2">
     <w:nsid w:val="25B541A8"/>
     <w:multiLevelType w:val="hybridMultilevel"/>
     <w:tmpl w:val="5874C064"/>
@@ -500,7 +706,120 @@
       </w:rPr>
     </w:lvl>
   </w:abstractNum>
-  <w:abstractNum w:abstractNumId="2">
+  <w:abstractNum w:abstractNumId="3">
+    <w:nsid w:val="4B4F4E77"/>
+    <w:multiLevelType w:val="hybridMultilevel"/>
+    <w:tmpl w:val="07F46686"/>
+    <w:lvl w:ilvl="0" w:tplc="20F0DCBE">
+      <w:start w:val="1"/>
+      <w:numFmt w:val="bullet"/>
+      <w:lvlText w:val="-"/>
+      <w:lvlJc w:val="left"/>
+      <w:pPr>
+        <w:ind w:left="1080" w:hanging="360"/>
+      </w:pPr>
+      <w:rPr>
+        <w:rFonts w:ascii="Calibri" w:eastAsiaTheme="minorHAnsi" w:hAnsi="Calibri" w:cs="Calibri" w:hint="default"/>
+      </w:rPr>
+    </w:lvl>
+    <w:lvl w:ilvl="1" w:tplc="340A0003" w:tentative="1">
+      <w:start w:val="1"/>
+      <w:numFmt w:val="bullet"/>
+      <w:lvlText w:val="o"/>
+      <w:lvlJc w:val="left"/>
+      <w:pPr>
+        <w:ind w:left="1800" w:hanging="360"/>
+      </w:pPr>
+      <w:rPr>
+        <w:rFonts w:ascii="Courier New" w:hAnsi="Courier New" w:cs="Courier New" w:hint="default"/>
+      </w:rPr>
+    </w:lvl>
+    <w:lvl w:ilvl="2" w:tplc="340A0005" w:tentative="1">
+      <w:start w:val="1"/>
+      <w:numFmt w:val="bullet"/>
+      <w:lvlText w:val=""/>
+      <w:lvlJc w:val="left"/>
+      <w:pPr>
+        <w:ind w:left="2520" w:hanging="360"/>
+      </w:pPr>
+      <w:rPr>
+        <w:rFonts w:ascii="Wingdings" w:hAnsi="Wingdings" w:hint="default"/>
+      </w:rPr>
+    </w:lvl>
+    <w:lvl w:ilvl="3" w:tplc="340A0001" w:tentative="1">
+      <w:start w:val="1"/>
+      <w:numFmt w:val="bullet"/>
+      <w:lvlText w:val=""/>
+      <w:lvlJc w:val="left"/>
+      <w:pPr>
+        <w:ind w:left="3240" w:hanging="360"/>
+      </w:pPr>
+      <w:rPr>
+        <w:rFonts w:ascii="Symbol" w:hAnsi="Symbol" w:hint="default"/>
+      </w:rPr>
+    </w:lvl>
+    <w:lvl w:ilvl="4" w:tplc="340A0003" w:tentative="1">
+      <w:start w:val="1"/>
+      <w:numFmt w:val="bullet"/>
+      <w:lvlText w:val="o"/>
+      <w:lvlJc w:val="left"/>
+      <w:pPr>
+        <w:ind w:left="3960" w:hanging="360"/>
+      </w:pPr>
+      <w:rPr>
+        <w:rFonts w:ascii="Courier New" w:hAnsi="Courier New" w:cs="Courier New" w:hint="default"/>
+      </w:rPr>
+    </w:lvl>
+    <w:lvl w:ilvl="5" w:tplc="340A0005" w:tentative="1">
+      <w:start w:val="1"/>
+      <w:numFmt w:val="bullet"/>
+      <w:lvlText w:val=""/>
+      <w:lvlJc w:val="left"/>
+      <w:pPr>
+        <w:ind w:left="4680" w:hanging="360"/>
+      </w:pPr>
+      <w:rPr>
+        <w:rFonts w:ascii="Wingdings" w:hAnsi="Wingdings" w:hint="default"/>
+      </w:rPr>
+    </w:lvl>
+    <w:lvl w:ilvl="6" w:tplc="340A0001" w:tentative="1">
+      <w:start w:val="1"/>
+      <w:numFmt w:val="bullet"/>
+      <w:lvlText w:val=""/>
+      <w:lvlJc w:val="left"/>
+      <w:pPr>
+        <w:ind w:left="5400" w:hanging="360"/>
+      </w:pPr>
+      <w:rPr>
+        <w:rFonts w:ascii="Symbol" w:hAnsi="Symbol" w:hint="default"/>
+      </w:rPr>
+    </w:lvl>
+    <w:lvl w:ilvl="7" w:tplc="340A0003" w:tentative="1">
+      <w:start w:val="1"/>
+      <w:numFmt w:val="bullet"/>
+      <w:lvlText w:val="o"/>
+      <w:lvlJc w:val="left"/>
+      <w:pPr>
+        <w:ind w:left="6120" w:hanging="360"/>
+      </w:pPr>
+      <w:rPr>
+        <w:rFonts w:ascii="Courier New" w:hAnsi="Courier New" w:cs="Courier New" w:hint="default"/>
+      </w:rPr>
+    </w:lvl>
+    <w:lvl w:ilvl="8" w:tplc="340A0005" w:tentative="1">
+      <w:start w:val="1"/>
+      <w:numFmt w:val="bullet"/>
+      <w:lvlText w:val=""/>
+      <w:lvlJc w:val="left"/>
+      <w:pPr>
+        <w:ind w:left="6840" w:hanging="360"/>
+      </w:pPr>
+      <w:rPr>
+        <w:rFonts w:ascii="Wingdings" w:hAnsi="Wingdings" w:hint="default"/>
+      </w:rPr>
+    </w:lvl>
+  </w:abstractNum>
+  <w:abstractNum w:abstractNumId="4">
     <w:nsid w:val="4BC8014C"/>
     <w:multiLevelType w:val="hybridMultilevel"/>
     <w:tmpl w:val="117868F8"/>
@@ -516,6 +835,119 @@
         <w:rFonts w:ascii="Symbol" w:eastAsiaTheme="minorHAnsi" w:hAnsi="Symbol" w:cstheme="minorBidi" w:hint="default"/>
       </w:rPr>
     </w:lvl>
+    <w:lvl w:ilvl="1" w:tplc="340A0003">
+      <w:start w:val="1"/>
+      <w:numFmt w:val="bullet"/>
+      <w:lvlText w:val="o"/>
+      <w:lvlJc w:val="left"/>
+      <w:pPr>
+        <w:ind w:left="1440" w:hanging="360"/>
+      </w:pPr>
+      <w:rPr>
+        <w:rFonts w:ascii="Courier New" w:hAnsi="Courier New" w:cs="Courier New" w:hint="default"/>
+      </w:rPr>
+    </w:lvl>
+    <w:lvl w:ilvl="2" w:tplc="340A0005">
+      <w:start w:val="1"/>
+      <w:numFmt w:val="bullet"/>
+      <w:lvlText w:val=""/>
+      <w:lvlJc w:val="left"/>
+      <w:pPr>
+        <w:ind w:left="2160" w:hanging="360"/>
+      </w:pPr>
+      <w:rPr>
+        <w:rFonts w:ascii="Wingdings" w:hAnsi="Wingdings" w:hint="default"/>
+      </w:rPr>
+    </w:lvl>
+    <w:lvl w:ilvl="3" w:tplc="340A0001" w:tentative="1">
+      <w:start w:val="1"/>
+      <w:numFmt w:val="bullet"/>
+      <w:lvlText w:val=""/>
+      <w:lvlJc w:val="left"/>
+      <w:pPr>
+        <w:ind w:left="2880" w:hanging="360"/>
+      </w:pPr>
+      <w:rPr>
+        <w:rFonts w:ascii="Symbol" w:hAnsi="Symbol" w:hint="default"/>
+      </w:rPr>
+    </w:lvl>
+    <w:lvl w:ilvl="4" w:tplc="340A0003" w:tentative="1">
+      <w:start w:val="1"/>
+      <w:numFmt w:val="bullet"/>
+      <w:lvlText w:val="o"/>
+      <w:lvlJc w:val="left"/>
+      <w:pPr>
+        <w:ind w:left="3600" w:hanging="360"/>
+      </w:pPr>
+      <w:rPr>
+        <w:rFonts w:ascii="Courier New" w:hAnsi="Courier New" w:cs="Courier New" w:hint="default"/>
+      </w:rPr>
+    </w:lvl>
+    <w:lvl w:ilvl="5" w:tplc="340A0005" w:tentative="1">
+      <w:start w:val="1"/>
+      <w:numFmt w:val="bullet"/>
+      <w:lvlText w:val=""/>
+      <w:lvlJc w:val="left"/>
+      <w:pPr>
+        <w:ind w:left="4320" w:hanging="360"/>
+      </w:pPr>
+      <w:rPr>
+        <w:rFonts w:ascii="Wingdings" w:hAnsi="Wingdings" w:hint="default"/>
+      </w:rPr>
+    </w:lvl>
+    <w:lvl w:ilvl="6" w:tplc="340A0001" w:tentative="1">
+      <w:start w:val="1"/>
+      <w:numFmt w:val="bullet"/>
+      <w:lvlText w:val=""/>
+      <w:lvlJc w:val="left"/>
+      <w:pPr>
+        <w:ind w:left="5040" w:hanging="360"/>
+      </w:pPr>
+      <w:rPr>
+        <w:rFonts w:ascii="Symbol" w:hAnsi="Symbol" w:hint="default"/>
+      </w:rPr>
+    </w:lvl>
+    <w:lvl w:ilvl="7" w:tplc="340A0003" w:tentative="1">
+      <w:start w:val="1"/>
+      <w:numFmt w:val="bullet"/>
+      <w:lvlText w:val="o"/>
+      <w:lvlJc w:val="left"/>
+      <w:pPr>
+        <w:ind w:left="5760" w:hanging="360"/>
+      </w:pPr>
+      <w:rPr>
+        <w:rFonts w:ascii="Courier New" w:hAnsi="Courier New" w:cs="Courier New" w:hint="default"/>
+      </w:rPr>
+    </w:lvl>
+    <w:lvl w:ilvl="8" w:tplc="340A0005" w:tentative="1">
+      <w:start w:val="1"/>
+      <w:numFmt w:val="bullet"/>
+      <w:lvlText w:val=""/>
+      <w:lvlJc w:val="left"/>
+      <w:pPr>
+        <w:ind w:left="6480" w:hanging="360"/>
+      </w:pPr>
+      <w:rPr>
+        <w:rFonts w:ascii="Wingdings" w:hAnsi="Wingdings" w:hint="default"/>
+      </w:rPr>
+    </w:lvl>
+  </w:abstractNum>
+  <w:abstractNum w:abstractNumId="5">
+    <w:nsid w:val="61636EDE"/>
+    <w:multiLevelType w:val="hybridMultilevel"/>
+    <w:tmpl w:val="49665366"/>
+    <w:lvl w:ilvl="0" w:tplc="930C95DA">
+      <w:start w:val="1"/>
+      <w:numFmt w:val="bullet"/>
+      <w:lvlText w:val="-"/>
+      <w:lvlJc w:val="left"/>
+      <w:pPr>
+        <w:ind w:left="720" w:hanging="360"/>
+      </w:pPr>
+      <w:rPr>
+        <w:rFonts w:ascii="Calibri" w:eastAsiaTheme="minorHAnsi" w:hAnsi="Calibri" w:cs="Calibri" w:hint="default"/>
+      </w:rPr>
+    </w:lvl>
     <w:lvl w:ilvl="1" w:tplc="340A0003" w:tentative="1">
       <w:start w:val="1"/>
       <w:numFmt w:val="bullet"/>
@@ -613,7 +1045,185 @@
       </w:rPr>
     </w:lvl>
   </w:abstractNum>
-  <w:abstractNum w:abstractNumId="3">
+  <w:abstractNum w:abstractNumId="6">
+    <w:nsid w:val="63D354DD"/>
+    <w:multiLevelType w:val="hybridMultilevel"/>
+    <w:tmpl w:val="0AF4B808"/>
+    <w:lvl w:ilvl="0" w:tplc="340A000F">
+      <w:start w:val="1"/>
+      <w:numFmt w:val="decimal"/>
+      <w:lvlText w:val="%1."/>
+      <w:lvlJc w:val="left"/>
+      <w:pPr>
+        <w:ind w:left="720" w:hanging="360"/>
+      </w:pPr>
+      <w:rPr>
+        <w:rFonts w:hint="default"/>
+      </w:rPr>
+    </w:lvl>
+    <w:lvl w:ilvl="1" w:tplc="340A0019" w:tentative="1">
+      <w:start w:val="1"/>
+      <w:numFmt w:val="lowerLetter"/>
+      <w:lvlText w:val="%2."/>
+      <w:lvlJc w:val="left"/>
+      <w:pPr>
+        <w:ind w:left="1440" w:hanging="360"/>
+      </w:pPr>
+    </w:lvl>
+    <w:lvl w:ilvl="2" w:tplc="340A001B" w:tentative="1">
+      <w:start w:val="1"/>
+      <w:numFmt w:val="lowerRoman"/>
+      <w:lvlText w:val="%3."/>
+      <w:lvlJc w:val="right"/>
+      <w:pPr>
+        <w:ind w:left="2160" w:hanging="180"/>
+      </w:pPr>
+    </w:lvl>
+    <w:lvl w:ilvl="3" w:tplc="340A000F" w:tentative="1">
+      <w:start w:val="1"/>
+      <w:numFmt w:val="decimal"/>
+      <w:lvlText w:val="%4."/>
+      <w:lvlJc w:val="left"/>
+      <w:pPr>
+        <w:ind w:left="2880" w:hanging="360"/>
+      </w:pPr>
+    </w:lvl>
+    <w:lvl w:ilvl="4" w:tplc="340A0019" w:tentative="1">
+      <w:start w:val="1"/>
+      <w:numFmt w:val="lowerLetter"/>
+      <w:lvlText w:val="%5."/>
+      <w:lvlJc w:val="left"/>
+      <w:pPr>
+        <w:ind w:left="3600" w:hanging="360"/>
+      </w:pPr>
+    </w:lvl>
+    <w:lvl w:ilvl="5" w:tplc="340A001B" w:tentative="1">
+      <w:start w:val="1"/>
+      <w:numFmt w:val="lowerRoman"/>
+      <w:lvlText w:val="%6."/>
+      <w:lvlJc w:val="right"/>
+      <w:pPr>
+        <w:ind w:left="4320" w:hanging="180"/>
+      </w:pPr>
+    </w:lvl>
+    <w:lvl w:ilvl="6" w:tplc="340A000F" w:tentative="1">
+      <w:start w:val="1"/>
+      <w:numFmt w:val="decimal"/>
+      <w:lvlText w:val="%7."/>
+      <w:lvlJc w:val="left"/>
+      <w:pPr>
+        <w:ind w:left="5040" w:hanging="360"/>
+      </w:pPr>
+    </w:lvl>
+    <w:lvl w:ilvl="7" w:tplc="340A0019" w:tentative="1">
+      <w:start w:val="1"/>
+      <w:numFmt w:val="lowerLetter"/>
+      <w:lvlText w:val="%8."/>
+      <w:lvlJc w:val="left"/>
+      <w:pPr>
+        <w:ind w:left="5760" w:hanging="360"/>
+      </w:pPr>
+    </w:lvl>
+    <w:lvl w:ilvl="8" w:tplc="340A001B" w:tentative="1">
+      <w:start w:val="1"/>
+      <w:numFmt w:val="lowerRoman"/>
+      <w:lvlText w:val="%9."/>
+      <w:lvlJc w:val="right"/>
+      <w:pPr>
+        <w:ind w:left="6480" w:hanging="180"/>
+      </w:pPr>
+    </w:lvl>
+  </w:abstractNum>
+  <w:abstractNum w:abstractNumId="7">
+    <w:nsid w:val="6560666F"/>
+    <w:multiLevelType w:val="hybridMultilevel"/>
+    <w:tmpl w:val="0DD4C9C8"/>
+    <w:lvl w:ilvl="0" w:tplc="340A000F">
+      <w:start w:val="1"/>
+      <w:numFmt w:val="decimal"/>
+      <w:lvlText w:val="%1."/>
+      <w:lvlJc w:val="left"/>
+      <w:pPr>
+        <w:ind w:left="720" w:hanging="360"/>
+      </w:pPr>
+      <w:rPr>
+        <w:rFonts w:hint="default"/>
+      </w:rPr>
+    </w:lvl>
+    <w:lvl w:ilvl="1" w:tplc="340A0019" w:tentative="1">
+      <w:start w:val="1"/>
+      <w:numFmt w:val="lowerLetter"/>
+      <w:lvlText w:val="%2."/>
+      <w:lvlJc w:val="left"/>
+      <w:pPr>
+        <w:ind w:left="1440" w:hanging="360"/>
+      </w:pPr>
+    </w:lvl>
+    <w:lvl w:ilvl="2" w:tplc="340A001B" w:tentative="1">
+      <w:start w:val="1"/>
+      <w:numFmt w:val="lowerRoman"/>
+      <w:lvlText w:val="%3."/>
+      <w:lvlJc w:val="right"/>
+      <w:pPr>
+        <w:ind w:left="2160" w:hanging="180"/>
+      </w:pPr>
+    </w:lvl>
+    <w:lvl w:ilvl="3" w:tplc="340A000F" w:tentative="1">
+      <w:start w:val="1"/>
+      <w:numFmt w:val="decimal"/>
+      <w:lvlText w:val="%4."/>
+      <w:lvlJc w:val="left"/>
+      <w:pPr>
+        <w:ind w:left="2880" w:hanging="360"/>
+      </w:pPr>
+    </w:lvl>
+    <w:lvl w:ilvl="4" w:tplc="340A0019" w:tentative="1">
+      <w:start w:val="1"/>
+      <w:numFmt w:val="lowerLetter"/>
+      <w:lvlText w:val="%5."/>
+      <w:lvlJc w:val="left"/>
+      <w:pPr>
+        <w:ind w:left="3600" w:hanging="360"/>
+      </w:pPr>
+    </w:lvl>
+    <w:lvl w:ilvl="5" w:tplc="340A001B" w:tentative="1">
+      <w:start w:val="1"/>
+      <w:numFmt w:val="lowerRoman"/>
+      <w:lvlText w:val="%6."/>
+      <w:lvlJc w:val="right"/>
+      <w:pPr>
+        <w:ind w:left="4320" w:hanging="180"/>
+      </w:pPr>
+    </w:lvl>
+    <w:lvl w:ilvl="6" w:tplc="340A000F" w:tentative="1">
+      <w:start w:val="1"/>
+      <w:numFmt w:val="decimal"/>
+      <w:lvlText w:val="%7."/>
+      <w:lvlJc w:val="left"/>
+      <w:pPr>
+        <w:ind w:left="5040" w:hanging="360"/>
+      </w:pPr>
+    </w:lvl>
+    <w:lvl w:ilvl="7" w:tplc="340A0019" w:tentative="1">
+      <w:start w:val="1"/>
+      <w:numFmt w:val="lowerLetter"/>
+      <w:lvlText w:val="%8."/>
+      <w:lvlJc w:val="left"/>
+      <w:pPr>
+        <w:ind w:left="5760" w:hanging="360"/>
+      </w:pPr>
+    </w:lvl>
+    <w:lvl w:ilvl="8" w:tplc="340A001B" w:tentative="1">
+      <w:start w:val="1"/>
+      <w:numFmt w:val="lowerRoman"/>
+      <w:lvlText w:val="%9."/>
+      <w:lvlJc w:val="right"/>
+      <w:pPr>
+        <w:ind w:left="6480" w:hanging="180"/>
+      </w:pPr>
+    </w:lvl>
+  </w:abstractNum>
+  <w:abstractNum w:abstractNumId="8">
     <w:nsid w:val="77C4771E"/>
     <w:multiLevelType w:val="hybridMultilevel"/>
     <w:tmpl w:val="8312C8A8"/>
@@ -705,16 +1315,31 @@
     </w:lvl>
   </w:abstractNum>
   <w:num w:numId="1">
+    <w:abstractNumId w:val="1"/>
+  </w:num>
+  <w:num w:numId="2">
+    <w:abstractNumId w:val="2"/>
+  </w:num>
+  <w:num w:numId="3">
+    <w:abstractNumId w:val="8"/>
+  </w:num>
+  <w:num w:numId="4">
+    <w:abstractNumId w:val="4"/>
+  </w:num>
+  <w:num w:numId="5">
+    <w:abstractNumId w:val="6"/>
+  </w:num>
+  <w:num w:numId="6">
     <w:abstractNumId w:val="0"/>
   </w:num>
-  <w:num w:numId="2">
-    <w:abstractNumId w:val="1"/>
-  </w:num>
-  <w:num w:numId="3">
+  <w:num w:numId="7">
     <w:abstractNumId w:val="3"/>
   </w:num>
-  <w:num w:numId="4">
-    <w:abstractNumId w:val="2"/>
+  <w:num w:numId="8">
+    <w:abstractNumId w:val="5"/>
+  </w:num>
+  <w:num w:numId="9">
+    <w:abstractNumId w:val="7"/>
   </w:num>
 </w:numbering>
 </file>

</xml_diff>

<commit_message>
se corrigen todos los lugares de las etiquetas del csv y se avanza un poco el informe
</commit_message>
<xml_diff>
--- a/informe_enunciado/informe.docx
+++ b/informe_enunciado/informe.docx
@@ -1,6 +1,6 @@
 
 <file path=word/document.xml><?xml version="1.0" encoding="utf-8"?>
-<w:document xmlns:wpc="http://schemas.microsoft.com/office/word/2010/wordprocessingCanvas" xmlns:mc="http://schemas.openxmlformats.org/markup-compatibility/2006" xmlns:o="urn:schemas-microsoft-com:office:office" xmlns:r="http://schemas.openxmlformats.org/officeDocument/2006/relationships" xmlns:m="http://schemas.openxmlformats.org/officeDocument/2006/math" xmlns:v="urn:schemas-microsoft-com:vml" xmlns:wp14="http://schemas.microsoft.com/office/word/2010/wordprocessingDrawing" xmlns:wp="http://schemas.openxmlformats.org/drawingml/2006/wordprocessingDrawing" xmlns:w10="urn:schemas-microsoft-com:office:word" xmlns:w="http://schemas.openxmlformats.org/wordprocessingml/2006/main" xmlns:w14="http://schemas.microsoft.com/office/word/2010/wordml" xmlns:w15="http://schemas.microsoft.com/office/word/2012/wordml" xmlns:wpg="http://schemas.microsoft.com/office/word/2010/wordprocessingGroup" xmlns:wpi="http://schemas.microsoft.com/office/word/2010/wordprocessingInk" xmlns:wne="http://schemas.microsoft.com/office/word/2006/wordml" xmlns:wps="http://schemas.microsoft.com/office/word/2010/wordprocessingShape" mc:Ignorable="w14 w15 wp14">
+<w:document xmlns:wpc="http://schemas.microsoft.com/office/word/2010/wordprocessingCanvas" xmlns:mc="http://schemas.openxmlformats.org/markup-compatibility/2006" xmlns:o="urn:schemas-microsoft-com:office:office" xmlns:r="http://schemas.openxmlformats.org/officeDocument/2006/relationships" xmlns:m="http://schemas.openxmlformats.org/officeDocument/2006/math" xmlns:v="urn:schemas-microsoft-com:vml" xmlns:wp14="http://schemas.microsoft.com/office/word/2010/wordprocessingDrawing" xmlns:wp="http://schemas.openxmlformats.org/drawingml/2006/wordprocessingDrawing" xmlns:w10="urn:schemas-microsoft-com:office:word" xmlns:w="http://schemas.openxmlformats.org/wordprocessingml/2006/main" xmlns:w14="http://schemas.microsoft.com/office/word/2010/wordml" xmlns:wpg="http://schemas.microsoft.com/office/word/2010/wordprocessingGroup" xmlns:wpi="http://schemas.microsoft.com/office/word/2010/wordprocessingInk" xmlns:wne="http://schemas.microsoft.com/office/word/2006/wordml" xmlns:wps="http://schemas.microsoft.com/office/word/2010/wordprocessingShape" mc:Ignorable="w14 wp14">
   <w:body>
     <w:p>
       <w:pPr>
@@ -27,8 +27,13 @@
       </w:r>
       <w:r>
         <w:br/>
-        <w:t>Profesor Ayudante: Jean Contreras Leyton</w:t>
-      </w:r>
+        <w:t xml:space="preserve">Profesor Ayudante: Jean Contreras </w:t>
+      </w:r>
+      <w:proofErr w:type="spellStart"/>
+      <w:r>
+        <w:t>Leyton</w:t>
+      </w:r>
+      <w:proofErr w:type="spellEnd"/>
       <w:r>
         <w:br/>
         <w:t>Alumno: Andrés Valenzuela González</w:t>
@@ -72,7 +77,15 @@
         <w:t>El propósito de este informe es superar la confrontación ante el etiquetado de un conjunto de 2000 datos</w:t>
       </w:r>
       <w:r>
-        <w:t xml:space="preserve"> provenientes de la comunidad Pregunta-Respuesta (cQA) </w:t>
+        <w:t xml:space="preserve"> provenientes de la comunidad Pregunta-Respuesta (</w:t>
+      </w:r>
+      <w:proofErr w:type="spellStart"/>
+      <w:r>
+        <w:t>cQA</w:t>
+      </w:r>
+      <w:proofErr w:type="spellEnd"/>
+      <w:r>
+        <w:t xml:space="preserve">) </w:t>
       </w:r>
       <w:r>
         <w:rPr>
@@ -135,8 +148,16 @@
         <w:rPr>
           <w:i/>
         </w:rPr>
-        <w:t xml:space="preserve"> ¿Qué observa de las preguntas que fueron en la clase “undetermined</w:t>
-      </w:r>
+        <w:t xml:space="preserve"> ¿Qué observa de las preguntas que fueron en la clase “</w:t>
+      </w:r>
+      <w:proofErr w:type="spellStart"/>
+      <w:r>
+        <w:rPr>
+          <w:i/>
+        </w:rPr>
+        <w:t>undetermined</w:t>
+      </w:r>
+      <w:proofErr w:type="spellEnd"/>
       <w:r>
         <w:rPr>
           <w:i/>
@@ -280,7 +301,10 @@
         </w:numPr>
       </w:pPr>
       <w:r>
-        <w:t>Varios perfiles cumplían rol de descripción de personaje, pero sin ubicación del sujeto</w:t>
+        <w:t>Varios perfiles cumplí</w:t>
+      </w:r>
+      <w:r>
+        <w:t>an rol de descripción de personaje, pero sin ubicación del sujeto</w:t>
       </w:r>
     </w:p>
     <w:p>
@@ -328,29 +352,426 @@
         <w:rPr>
           <w:i/>
         </w:rPr>
-        <w:t>USA only</w:t>
-      </w:r>
-      <w:r>
-        <w:t xml:space="preserve"> hacían uso de abreviaciones para el nombre del estado en donde viven/vivieron (CL, California – cali, California – TX, Texas – NC, North Carolina – etc)</w:t>
-      </w:r>
-    </w:p>
-    <w:p>
-      <w:r>
-        <w:t xml:space="preserve">Además, las preguntas que fueron de la clase </w:t>
-      </w:r>
+        <w:t xml:space="preserve">USA </w:t>
+      </w:r>
+      <w:proofErr w:type="spellStart"/>
       <w:r>
         <w:rPr>
           <w:i/>
         </w:rPr>
-        <w:t>“undetermined”</w:t>
-      </w:r>
-      <w:r>
-        <w:t xml:space="preserve"> poseen</w:t>
+        <w:t>only</w:t>
+      </w:r>
+      <w:proofErr w:type="spellEnd"/>
+      <w:r>
+        <w:t xml:space="preserve"> hacían uso de abreviaciones para el nombre del estado en donde viven/vivieron (CL, California – </w:t>
+      </w:r>
+      <w:proofErr w:type="spellStart"/>
+      <w:r>
+        <w:t>cali</w:t>
+      </w:r>
+      <w:proofErr w:type="spellEnd"/>
+      <w:r>
+        <w:t xml:space="preserve">, California – TX, Texas – NC, North Carolina – </w:t>
+      </w:r>
+      <w:proofErr w:type="spellStart"/>
+      <w:r>
+        <w:t>etc</w:t>
+      </w:r>
+      <w:proofErr w:type="spellEnd"/>
+      <w:r>
+        <w:t>)</w:t>
+      </w:r>
+      <w:r>
+        <w:t xml:space="preserve"> por lo que, en ciertas ocasiones inducia a equivocaciones</w:t>
       </w:r>
     </w:p>
     <w:p>
       <w:r>
-        <w:t>Idea: aleatoriedad, mala redacción, son empresas, son pasajes de la biblia, no especifican de donde vienen, son personas mayores de 30-40 años, son empresas, son personas con poco o nulo interés en los demas</w:t>
+        <w:t>Respecto a los perfiles que fueron marcados con la etiqueta</w:t>
+      </w:r>
+      <w:r>
+        <w:t xml:space="preserve"> </w:t>
+      </w:r>
+      <w:r>
+        <w:rPr>
+          <w:i/>
+        </w:rPr>
+        <w:t>“</w:t>
+      </w:r>
+      <w:proofErr w:type="spellStart"/>
+      <w:r>
+        <w:rPr>
+          <w:i/>
+        </w:rPr>
+        <w:t>undetermined</w:t>
+      </w:r>
+      <w:proofErr w:type="spellEnd"/>
+      <w:r>
+        <w:rPr>
+          <w:i/>
+        </w:rPr>
+        <w:t>”</w:t>
+      </w:r>
+      <w:r>
+        <w:rPr>
+          <w:i/>
+        </w:rPr>
+        <w:t>,</w:t>
+      </w:r>
+      <w:r>
+        <w:t xml:space="preserve"> la gran mayoría</w:t>
+      </w:r>
+      <w:r>
+        <w:t xml:space="preserve"> </w:t>
+      </w:r>
+      <w:r>
+        <w:t>denoto</w:t>
+      </w:r>
+      <w:r>
+        <w:t xml:space="preserve"> poco o nulo interés en compartir su ubicación geográfica</w:t>
+      </w:r>
+      <w:r>
+        <w:t>. E</w:t>
+      </w:r>
+      <w:r>
+        <w:t xml:space="preserve">l resto de ellos contenían lo antes descrito (pasajes de la biblia, descripción de empresas, </w:t>
+      </w:r>
+      <w:proofErr w:type="spellStart"/>
+      <w:r>
+        <w:t>etc</w:t>
+      </w:r>
+      <w:proofErr w:type="spellEnd"/>
+      <w:r>
+        <w:t xml:space="preserve">), pero lo </w:t>
+      </w:r>
+      <w:r>
+        <w:t>más</w:t>
+      </w:r>
+      <w:r>
+        <w:t xml:space="preserve"> destacable fue que, conform</w:t>
+      </w:r>
+      <w:r>
+        <w:t>e se avanzaba con el etiquetado</w:t>
+      </w:r>
+      <w:r>
+        <w:t xml:space="preserve"> estos perfiles </w:t>
+      </w:r>
+      <w:r>
+        <w:t>aparentaban</w:t>
+      </w:r>
+      <w:r>
+        <w:t xml:space="preserve"> pertenecer a personas adultas (30-40 años aprox.) dado a la estructura de la reseña descrita.</w:t>
+      </w:r>
+    </w:p>
+    <w:p>
+      <w:r>
+        <w:br w:type="page"/>
+      </w:r>
+    </w:p>
+    <w:p>
+      <w:pPr>
+        <w:pStyle w:val="Ttulo1"/>
+        <w:numPr>
+          <w:ilvl w:val="0"/>
+          <w:numId w:val="3"/>
+        </w:numPr>
+        <w:rPr>
+          <w:b/>
+        </w:rPr>
+      </w:pPr>
+      <w:r>
+        <w:rPr>
+          <w:b/>
+        </w:rPr>
+        <w:lastRenderedPageBreak/>
+        <w:t>Distribución del Conjunto de Datos</w:t>
+      </w:r>
+      <w:r>
+        <w:rPr>
+          <w:b/>
+        </w:rPr>
+        <w:br/>
+      </w:r>
+    </w:p>
+    <w:tbl>
+      <w:tblPr>
+        <w:tblStyle w:val="Listaoscura-nfasis5"/>
+        <w:tblW w:w="9306" w:type="dxa"/>
+        <w:tblLook w:val="04A0" w:firstRow="1" w:lastRow="0" w:firstColumn="1" w:lastColumn="0" w:noHBand="0" w:noVBand="1"/>
+      </w:tblPr>
+      <w:tblGrid>
+        <w:gridCol w:w="4653"/>
+        <w:gridCol w:w="4653"/>
+      </w:tblGrid>
+      <w:tr>
+        <w:trPr>
+          <w:cnfStyle w:val="100000000000" w:firstRow="1" w:lastRow="0" w:firstColumn="0" w:lastColumn="0" w:oddVBand="0" w:evenVBand="0" w:oddHBand="0" w:evenHBand="0" w:firstRowFirstColumn="0" w:firstRowLastColumn="0" w:lastRowFirstColumn="0" w:lastRowLastColumn="0"/>
+          <w:trHeight w:val="283"/>
+        </w:trPr>
+        <w:tc>
+          <w:tcPr>
+            <w:cnfStyle w:val="001000000000" w:firstRow="0" w:lastRow="0" w:firstColumn="1" w:lastColumn="0" w:oddVBand="0" w:evenVBand="0" w:oddHBand="0" w:evenHBand="0" w:firstRowFirstColumn="0" w:firstRowLastColumn="0" w:lastRowFirstColumn="0" w:lastRowLastColumn="0"/>
+            <w:tcW w:w="4653" w:type="dxa"/>
+          </w:tcPr>
+          <w:p>
+            <w:pPr>
+              <w:jc w:val="center"/>
+            </w:pPr>
+            <w:r>
+              <w:t>Etiqueta</w:t>
+            </w:r>
+          </w:p>
+        </w:tc>
+        <w:tc>
+          <w:tcPr>
+            <w:tcW w:w="4653" w:type="dxa"/>
+          </w:tcPr>
+          <w:p>
+            <w:pPr>
+              <w:jc w:val="center"/>
+              <w:cnfStyle w:val="100000000000" w:firstRow="1" w:lastRow="0" w:firstColumn="0" w:lastColumn="0" w:oddVBand="0" w:evenVBand="0" w:oddHBand="0" w:evenHBand="0" w:firstRowFirstColumn="0" w:firstRowLastColumn="0" w:lastRowFirstColumn="0" w:lastRowLastColumn="0"/>
+            </w:pPr>
+            <w:r>
+              <w:t>Total</w:t>
+            </w:r>
+          </w:p>
+        </w:tc>
+      </w:tr>
+      <w:tr>
+        <w:trPr>
+          <w:cnfStyle w:val="000000100000" w:firstRow="0" w:lastRow="0" w:firstColumn="0" w:lastColumn="0" w:oddVBand="0" w:evenVBand="0" w:oddHBand="1" w:evenHBand="0" w:firstRowFirstColumn="0" w:firstRowLastColumn="0" w:lastRowFirstColumn="0" w:lastRowLastColumn="0"/>
+          <w:trHeight w:val="283"/>
+        </w:trPr>
+        <w:tc>
+          <w:tcPr>
+            <w:cnfStyle w:val="001000000000" w:firstRow="0" w:lastRow="0" w:firstColumn="1" w:lastColumn="0" w:oddVBand="0" w:evenVBand="0" w:oddHBand="0" w:evenHBand="0" w:firstRowFirstColumn="0" w:firstRowLastColumn="0" w:lastRowFirstColumn="0" w:lastRowLastColumn="0"/>
+            <w:tcW w:w="4653" w:type="dxa"/>
+          </w:tcPr>
+          <w:p>
+            <w:pPr>
+              <w:jc w:val="center"/>
+              <w:rPr>
+                <w:i/>
+              </w:rPr>
+            </w:pPr>
+            <w:r>
+              <w:rPr>
+                <w:i/>
+              </w:rPr>
+              <w:t xml:space="preserve">USA </w:t>
+            </w:r>
+            <w:proofErr w:type="spellStart"/>
+            <w:r>
+              <w:rPr>
+                <w:i/>
+              </w:rPr>
+              <w:t>only</w:t>
+            </w:r>
+            <w:proofErr w:type="spellEnd"/>
+          </w:p>
+        </w:tc>
+        <w:tc>
+          <w:tcPr>
+            <w:tcW w:w="4653" w:type="dxa"/>
+          </w:tcPr>
+          <w:p>
+            <w:pPr>
+              <w:jc w:val="center"/>
+              <w:cnfStyle w:val="000000100000" w:firstRow="0" w:lastRow="0" w:firstColumn="0" w:lastColumn="0" w:oddVBand="0" w:evenVBand="0" w:oddHBand="1" w:evenHBand="0" w:firstRowFirstColumn="0" w:firstRowLastColumn="0" w:lastRowFirstColumn="0" w:lastRowLastColumn="0"/>
+              <w:rPr>
+                <w:b/>
+              </w:rPr>
+            </w:pPr>
+            <w:r>
+              <w:rPr>
+                <w:b/>
+              </w:rPr>
+              <w:t>823</w:t>
+            </w:r>
+          </w:p>
+        </w:tc>
+      </w:tr>
+      <w:tr>
+        <w:trPr>
+          <w:trHeight w:val="275"/>
+        </w:trPr>
+        <w:tc>
+          <w:tcPr>
+            <w:cnfStyle w:val="001000000000" w:firstRow="0" w:lastRow="0" w:firstColumn="1" w:lastColumn="0" w:oddVBand="0" w:evenVBand="0" w:oddHBand="0" w:evenHBand="0" w:firstRowFirstColumn="0" w:firstRowLastColumn="0" w:lastRowFirstColumn="0" w:lastRowLastColumn="0"/>
+            <w:tcW w:w="4653" w:type="dxa"/>
+          </w:tcPr>
+          <w:p>
+            <w:pPr>
+              <w:jc w:val="center"/>
+              <w:rPr>
+                <w:i/>
+              </w:rPr>
+            </w:pPr>
+            <w:r>
+              <w:rPr>
+                <w:i/>
+              </w:rPr>
+              <w:t>Non-USA</w:t>
+            </w:r>
+          </w:p>
+        </w:tc>
+        <w:tc>
+          <w:tcPr>
+            <w:tcW w:w="4653" w:type="dxa"/>
+          </w:tcPr>
+          <w:p>
+            <w:pPr>
+              <w:jc w:val="center"/>
+              <w:cnfStyle w:val="000000000000" w:firstRow="0" w:lastRow="0" w:firstColumn="0" w:lastColumn="0" w:oddVBand="0" w:evenVBand="0" w:oddHBand="0" w:evenHBand="0" w:firstRowFirstColumn="0" w:firstRowLastColumn="0" w:lastRowFirstColumn="0" w:lastRowLastColumn="0"/>
+              <w:rPr>
+                <w:b/>
+              </w:rPr>
+            </w:pPr>
+            <w:r>
+              <w:rPr>
+                <w:b/>
+              </w:rPr>
+              <w:t>549</w:t>
+            </w:r>
+          </w:p>
+        </w:tc>
+      </w:tr>
+      <w:tr>
+        <w:trPr>
+          <w:cnfStyle w:val="000000100000" w:firstRow="0" w:lastRow="0" w:firstColumn="0" w:lastColumn="0" w:oddVBand="0" w:evenVBand="0" w:oddHBand="1" w:evenHBand="0" w:firstRowFirstColumn="0" w:firstRowLastColumn="0" w:lastRowFirstColumn="0" w:lastRowLastColumn="0"/>
+          <w:trHeight w:val="283"/>
+        </w:trPr>
+        <w:tc>
+          <w:tcPr>
+            <w:cnfStyle w:val="001000000000" w:firstRow="0" w:lastRow="0" w:firstColumn="1" w:lastColumn="0" w:oddVBand="0" w:evenVBand="0" w:oddHBand="0" w:evenHBand="0" w:firstRowFirstColumn="0" w:firstRowLastColumn="0" w:lastRowFirstColumn="0" w:lastRowLastColumn="0"/>
+            <w:tcW w:w="4653" w:type="dxa"/>
+          </w:tcPr>
+          <w:p>
+            <w:pPr>
+              <w:jc w:val="center"/>
+              <w:rPr>
+                <w:i/>
+              </w:rPr>
+            </w:pPr>
+            <w:proofErr w:type="spellStart"/>
+            <w:r>
+              <w:rPr>
+                <w:i/>
+              </w:rPr>
+              <w:t>World</w:t>
+            </w:r>
+            <w:proofErr w:type="spellEnd"/>
+          </w:p>
+        </w:tc>
+        <w:tc>
+          <w:tcPr>
+            <w:tcW w:w="4653" w:type="dxa"/>
+          </w:tcPr>
+          <w:p>
+            <w:pPr>
+              <w:jc w:val="center"/>
+              <w:cnfStyle w:val="000000100000" w:firstRow="0" w:lastRow="0" w:firstColumn="0" w:lastColumn="0" w:oddVBand="0" w:evenVBand="0" w:oddHBand="1" w:evenHBand="0" w:firstRowFirstColumn="0" w:firstRowLastColumn="0" w:lastRowFirstColumn="0" w:lastRowLastColumn="0"/>
+              <w:rPr>
+                <w:b/>
+              </w:rPr>
+            </w:pPr>
+            <w:r>
+              <w:rPr>
+                <w:b/>
+              </w:rPr>
+              <w:t>78</w:t>
+            </w:r>
+          </w:p>
+        </w:tc>
+      </w:tr>
+      <w:tr>
+        <w:trPr>
+          <w:trHeight w:val="283"/>
+        </w:trPr>
+        <w:tc>
+          <w:tcPr>
+            <w:cnfStyle w:val="001000000000" w:firstRow="0" w:lastRow="0" w:firstColumn="1" w:lastColumn="0" w:oddVBand="0" w:evenVBand="0" w:oddHBand="0" w:evenHBand="0" w:firstRowFirstColumn="0" w:firstRowLastColumn="0" w:lastRowFirstColumn="0" w:lastRowLastColumn="0"/>
+            <w:tcW w:w="4653" w:type="dxa"/>
+          </w:tcPr>
+          <w:p>
+            <w:pPr>
+              <w:jc w:val="center"/>
+              <w:rPr>
+                <w:i/>
+              </w:rPr>
+            </w:pPr>
+            <w:proofErr w:type="spellStart"/>
+            <w:r>
+              <w:rPr>
+                <w:i/>
+              </w:rPr>
+              <w:t>Undetermined</w:t>
+            </w:r>
+            <w:proofErr w:type="spellEnd"/>
+          </w:p>
+        </w:tc>
+        <w:tc>
+          <w:tcPr>
+            <w:tcW w:w="4653" w:type="dxa"/>
+          </w:tcPr>
+          <w:p>
+            <w:pPr>
+              <w:jc w:val="center"/>
+              <w:cnfStyle w:val="000000000000" w:firstRow="0" w:lastRow="0" w:firstColumn="0" w:lastColumn="0" w:oddVBand="0" w:evenVBand="0" w:oddHBand="0" w:evenHBand="0" w:firstRowFirstColumn="0" w:firstRowLastColumn="0" w:lastRowFirstColumn="0" w:lastRowLastColumn="0"/>
+              <w:rPr>
+                <w:b/>
+              </w:rPr>
+            </w:pPr>
+            <w:r>
+              <w:rPr>
+                <w:b/>
+              </w:rPr>
+              <w:t>550</w:t>
+            </w:r>
+          </w:p>
+        </w:tc>
+      </w:tr>
+    </w:tbl>
+    <w:p>
+      <w:pPr>
+        <w:jc w:val="center"/>
+        <w:rPr>
+          <w:rStyle w:val="nfasissutil"/>
+        </w:rPr>
+      </w:pPr>
+      <w:proofErr w:type="spellStart"/>
+      <w:r>
+        <w:rPr>
+          <w:rStyle w:val="nfasissutil"/>
+        </w:rPr>
+        <w:t>Entropia</w:t>
+      </w:r>
+      <w:proofErr w:type="spellEnd"/>
+      <w:r>
+        <w:rPr>
+          <w:rStyle w:val="nfasissutil"/>
+        </w:rPr>
+        <w:t xml:space="preserve"> del </w:t>
+      </w:r>
+      <w:proofErr w:type="spellStart"/>
+      <w:r>
+        <w:rPr>
+          <w:rStyle w:val="nfasissutil"/>
+        </w:rPr>
+        <w:t>dataset</w:t>
+      </w:r>
+      <w:proofErr w:type="spellEnd"/>
+      <w:r>
+        <w:rPr>
+          <w:rStyle w:val="nfasissutil"/>
+        </w:rPr>
+        <w:t xml:space="preserve">: </w:t>
+      </w:r>
+      <w:r>
+        <w:rPr>
+          <w:rStyle w:val="nfasissutil"/>
+        </w:rPr>
+        <w:t>9.68903</w:t>
       </w:r>
       <w:bookmarkStart w:id="0" w:name="_GoBack"/>
       <w:bookmarkEnd w:id="0"/>
@@ -366,7 +787,7 @@
 </file>
 
 <file path=word/numbering.xml><?xml version="1.0" encoding="utf-8"?>
-<w:numbering xmlns:wpc="http://schemas.microsoft.com/office/word/2010/wordprocessingCanvas" xmlns:mc="http://schemas.openxmlformats.org/markup-compatibility/2006" xmlns:o="urn:schemas-microsoft-com:office:office" xmlns:r="http://schemas.openxmlformats.org/officeDocument/2006/relationships" xmlns:m="http://schemas.openxmlformats.org/officeDocument/2006/math" xmlns:v="urn:schemas-microsoft-com:vml" xmlns:wp14="http://schemas.microsoft.com/office/word/2010/wordprocessingDrawing" xmlns:wp="http://schemas.openxmlformats.org/drawingml/2006/wordprocessingDrawing" xmlns:w10="urn:schemas-microsoft-com:office:word" xmlns:w="http://schemas.openxmlformats.org/wordprocessingml/2006/main" xmlns:w14="http://schemas.microsoft.com/office/word/2010/wordml" xmlns:w15="http://schemas.microsoft.com/office/word/2012/wordml" xmlns:wpg="http://schemas.microsoft.com/office/word/2010/wordprocessingGroup" xmlns:wpi="http://schemas.microsoft.com/office/word/2010/wordprocessingInk" xmlns:wne="http://schemas.microsoft.com/office/word/2006/wordml" xmlns:wps="http://schemas.microsoft.com/office/word/2010/wordprocessingShape" mc:Ignorable="w14 w15 wp14">
+<w:numbering xmlns:wpc="http://schemas.microsoft.com/office/word/2010/wordprocessingCanvas" xmlns:mc="http://schemas.openxmlformats.org/markup-compatibility/2006" xmlns:o="urn:schemas-microsoft-com:office:office" xmlns:r="http://schemas.openxmlformats.org/officeDocument/2006/relationships" xmlns:m="http://schemas.openxmlformats.org/officeDocument/2006/math" xmlns:v="urn:schemas-microsoft-com:vml" xmlns:wp14="http://schemas.microsoft.com/office/word/2010/wordprocessingDrawing" xmlns:wp="http://schemas.openxmlformats.org/drawingml/2006/wordprocessingDrawing" xmlns:w10="urn:schemas-microsoft-com:office:word" xmlns:w="http://schemas.openxmlformats.org/wordprocessingml/2006/main" xmlns:w14="http://schemas.microsoft.com/office/word/2010/wordml" xmlns:wpg="http://schemas.microsoft.com/office/word/2010/wordprocessingGroup" xmlns:wpi="http://schemas.microsoft.com/office/word/2010/wordprocessingInk" xmlns:wne="http://schemas.microsoft.com/office/word/2006/wordml" xmlns:wps="http://schemas.microsoft.com/office/word/2010/wordprocessingShape" mc:Ignorable="w14 wp14">
   <w:abstractNum w:abstractNumId="0">
     <w:nsid w:val="0A5A4D0E"/>
     <w:multiLevelType w:val="hybridMultilevel"/>
@@ -1345,7 +1766,7 @@
 </file>
 
 <file path=word/styles.xml><?xml version="1.0" encoding="utf-8"?>
-<w:styles xmlns:mc="http://schemas.openxmlformats.org/markup-compatibility/2006" xmlns:r="http://schemas.openxmlformats.org/officeDocument/2006/relationships" xmlns:w="http://schemas.openxmlformats.org/wordprocessingml/2006/main" xmlns:w14="http://schemas.microsoft.com/office/word/2010/wordml" xmlns:w15="http://schemas.microsoft.com/office/word/2012/wordml" mc:Ignorable="w14 w15">
+<w:styles xmlns:mc="http://schemas.openxmlformats.org/markup-compatibility/2006" xmlns:r="http://schemas.openxmlformats.org/officeDocument/2006/relationships" xmlns:w="http://schemas.openxmlformats.org/wordprocessingml/2006/main" xmlns:w14="http://schemas.microsoft.com/office/word/2010/wordml" mc:Ignorable="w14">
   <w:docDefaults>
     <w:rPrDefault>
       <w:rPr>
@@ -1361,378 +1782,144 @@
       </w:pPr>
     </w:pPrDefault>
   </w:docDefaults>
-  <w:latentStyles w:defLockedState="0" w:defUIPriority="99" w:defSemiHidden="0" w:defUnhideWhenUsed="0" w:defQFormat="0" w:count="371">
-    <w:lsdException w:name="Normal" w:uiPriority="0" w:qFormat="1"/>
-    <w:lsdException w:name="heading 1" w:uiPriority="9" w:qFormat="1"/>
-    <w:lsdException w:name="heading 2" w:semiHidden="1" w:uiPriority="9" w:unhideWhenUsed="1" w:qFormat="1"/>
-    <w:lsdException w:name="heading 3" w:semiHidden="1" w:uiPriority="9" w:unhideWhenUsed="1" w:qFormat="1"/>
-    <w:lsdException w:name="heading 4" w:semiHidden="1" w:uiPriority="9" w:unhideWhenUsed="1" w:qFormat="1"/>
-    <w:lsdException w:name="heading 5" w:semiHidden="1" w:uiPriority="9" w:unhideWhenUsed="1" w:qFormat="1"/>
-    <w:lsdException w:name="heading 6" w:semiHidden="1" w:uiPriority="9" w:unhideWhenUsed="1" w:qFormat="1"/>
-    <w:lsdException w:name="heading 7" w:semiHidden="1" w:uiPriority="9" w:unhideWhenUsed="1" w:qFormat="1"/>
-    <w:lsdException w:name="heading 8" w:semiHidden="1" w:uiPriority="9" w:unhideWhenUsed="1" w:qFormat="1"/>
-    <w:lsdException w:name="heading 9" w:semiHidden="1" w:uiPriority="9" w:unhideWhenUsed="1" w:qFormat="1"/>
-    <w:lsdException w:name="index 1" w:semiHidden="1" w:unhideWhenUsed="1"/>
-    <w:lsdException w:name="index 2" w:semiHidden="1" w:unhideWhenUsed="1"/>
-    <w:lsdException w:name="index 3" w:semiHidden="1" w:unhideWhenUsed="1"/>
-    <w:lsdException w:name="index 4" w:semiHidden="1" w:unhideWhenUsed="1"/>
-    <w:lsdException w:name="index 5" w:semiHidden="1" w:unhideWhenUsed="1"/>
-    <w:lsdException w:name="index 6" w:semiHidden="1" w:unhideWhenUsed="1"/>
-    <w:lsdException w:name="index 7" w:semiHidden="1" w:unhideWhenUsed="1"/>
-    <w:lsdException w:name="index 8" w:semiHidden="1" w:unhideWhenUsed="1"/>
-    <w:lsdException w:name="index 9" w:semiHidden="1" w:unhideWhenUsed="1"/>
-    <w:lsdException w:name="toc 1" w:semiHidden="1" w:uiPriority="39" w:unhideWhenUsed="1"/>
-    <w:lsdException w:name="toc 2" w:semiHidden="1" w:uiPriority="39" w:unhideWhenUsed="1"/>
-    <w:lsdException w:name="toc 3" w:semiHidden="1" w:uiPriority="39" w:unhideWhenUsed="1"/>
-    <w:lsdException w:name="toc 4" w:semiHidden="1" w:uiPriority="39" w:unhideWhenUsed="1"/>
-    <w:lsdException w:name="toc 5" w:semiHidden="1" w:uiPriority="39" w:unhideWhenUsed="1"/>
-    <w:lsdException w:name="toc 6" w:semiHidden="1" w:uiPriority="39" w:unhideWhenUsed="1"/>
-    <w:lsdException w:name="toc 7" w:semiHidden="1" w:uiPriority="39" w:unhideWhenUsed="1"/>
-    <w:lsdException w:name="toc 8" w:semiHidden="1" w:uiPriority="39" w:unhideWhenUsed="1"/>
-    <w:lsdException w:name="toc 9" w:semiHidden="1" w:uiPriority="39" w:unhideWhenUsed="1"/>
-    <w:lsdException w:name="Normal Indent" w:semiHidden="1" w:unhideWhenUsed="1"/>
-    <w:lsdException w:name="footnote text" w:semiHidden="1" w:unhideWhenUsed="1"/>
-    <w:lsdException w:name="annotation text" w:semiHidden="1" w:unhideWhenUsed="1"/>
-    <w:lsdException w:name="header" w:semiHidden="1" w:unhideWhenUsed="1"/>
-    <w:lsdException w:name="footer" w:semiHidden="1" w:unhideWhenUsed="1"/>
-    <w:lsdException w:name="index heading" w:semiHidden="1" w:unhideWhenUsed="1"/>
-    <w:lsdException w:name="caption" w:semiHidden="1" w:uiPriority="35" w:unhideWhenUsed="1" w:qFormat="1"/>
-    <w:lsdException w:name="table of figures" w:semiHidden="1" w:unhideWhenUsed="1"/>
-    <w:lsdException w:name="envelope address" w:semiHidden="1" w:unhideWhenUsed="1"/>
-    <w:lsdException w:name="envelope return" w:semiHidden="1" w:unhideWhenUsed="1"/>
-    <w:lsdException w:name="footnote reference" w:semiHidden="1" w:unhideWhenUsed="1"/>
-    <w:lsdException w:name="annotation reference" w:semiHidden="1" w:unhideWhenUsed="1"/>
-    <w:lsdException w:name="line number" w:semiHidden="1" w:unhideWhenUsed="1"/>
-    <w:lsdException w:name="page number" w:semiHidden="1" w:unhideWhenUsed="1"/>
-    <w:lsdException w:name="endnote reference" w:semiHidden="1" w:unhideWhenUsed="1"/>
-    <w:lsdException w:name="endnote text" w:semiHidden="1" w:unhideWhenUsed="1"/>
-    <w:lsdException w:name="table of authorities" w:semiHidden="1" w:unhideWhenUsed="1"/>
-    <w:lsdException w:name="macro" w:semiHidden="1" w:unhideWhenUsed="1"/>
-    <w:lsdException w:name="toa heading" w:semiHidden="1" w:unhideWhenUsed="1"/>
-    <w:lsdException w:name="List" w:semiHidden="1" w:unhideWhenUsed="1"/>
-    <w:lsdException w:name="List Bullet" w:semiHidden="1" w:unhideWhenUsed="1"/>
-    <w:lsdException w:name="List Number" w:semiHidden="1" w:unhideWhenUsed="1"/>
-    <w:lsdException w:name="List 2" w:semiHidden="1" w:unhideWhenUsed="1"/>
-    <w:lsdException w:name="List 3" w:semiHidden="1" w:unhideWhenUsed="1"/>
-    <w:lsdException w:name="List 4" w:semiHidden="1" w:unhideWhenUsed="1"/>
-    <w:lsdException w:name="List 5" w:semiHidden="1" w:unhideWhenUsed="1"/>
-    <w:lsdException w:name="List Bullet 2" w:semiHidden="1" w:unhideWhenUsed="1"/>
-    <w:lsdException w:name="List Bullet 3" w:semiHidden="1" w:unhideWhenUsed="1"/>
-    <w:lsdException w:name="List Bullet 4" w:semiHidden="1" w:unhideWhenUsed="1"/>
-    <w:lsdException w:name="List Bullet 5" w:semiHidden="1" w:unhideWhenUsed="1"/>
-    <w:lsdException w:name="List Number 2" w:semiHidden="1" w:unhideWhenUsed="1"/>
-    <w:lsdException w:name="List Number 3" w:semiHidden="1" w:unhideWhenUsed="1"/>
-    <w:lsdException w:name="List Number 4" w:semiHidden="1" w:unhideWhenUsed="1"/>
-    <w:lsdException w:name="List Number 5" w:semiHidden="1" w:unhideWhenUsed="1"/>
-    <w:lsdException w:name="Title" w:uiPriority="10" w:qFormat="1"/>
-    <w:lsdException w:name="Closing" w:semiHidden="1" w:unhideWhenUsed="1"/>
-    <w:lsdException w:name="Signature" w:semiHidden="1" w:unhideWhenUsed="1"/>
-    <w:lsdException w:name="Default Paragraph Font" w:semiHidden="1" w:uiPriority="1" w:unhideWhenUsed="1"/>
-    <w:lsdException w:name="Body Text" w:semiHidden="1" w:unhideWhenUsed="1"/>
-    <w:lsdException w:name="Body Text Indent" w:semiHidden="1" w:unhideWhenUsed="1"/>
-    <w:lsdException w:name="List Continue" w:semiHidden="1" w:unhideWhenUsed="1"/>
-    <w:lsdException w:name="List Continue 2" w:semiHidden="1" w:unhideWhenUsed="1"/>
-    <w:lsdException w:name="List Continue 3" w:semiHidden="1" w:unhideWhenUsed="1"/>
-    <w:lsdException w:name="List Continue 4" w:semiHidden="1" w:unhideWhenUsed="1"/>
-    <w:lsdException w:name="List Continue 5" w:semiHidden="1" w:unhideWhenUsed="1"/>
-    <w:lsdException w:name="Message Header" w:semiHidden="1" w:unhideWhenUsed="1"/>
-    <w:lsdException w:name="Subtitle" w:uiPriority="11" w:qFormat="1"/>
-    <w:lsdException w:name="Salutation" w:semiHidden="1" w:unhideWhenUsed="1"/>
-    <w:lsdException w:name="Date" w:semiHidden="1" w:unhideWhenUsed="1"/>
-    <w:lsdException w:name="Body Text First Indent" w:semiHidden="1" w:unhideWhenUsed="1"/>
-    <w:lsdException w:name="Body Text First Indent 2" w:semiHidden="1" w:unhideWhenUsed="1"/>
-    <w:lsdException w:name="Note Heading" w:semiHidden="1" w:unhideWhenUsed="1"/>
-    <w:lsdException w:name="Body Text 2" w:semiHidden="1" w:unhideWhenUsed="1"/>
-    <w:lsdException w:name="Body Text 3" w:semiHidden="1" w:unhideWhenUsed="1"/>
-    <w:lsdException w:name="Body Text Indent 2" w:semiHidden="1" w:unhideWhenUsed="1"/>
-    <w:lsdException w:name="Body Text Indent 3" w:semiHidden="1" w:unhideWhenUsed="1"/>
-    <w:lsdException w:name="Block Text" w:semiHidden="1" w:unhideWhenUsed="1"/>
-    <w:lsdException w:name="Hyperlink" w:semiHidden="1" w:unhideWhenUsed="1"/>
-    <w:lsdException w:name="FollowedHyperlink" w:semiHidden="1" w:unhideWhenUsed="1"/>
-    <w:lsdException w:name="Strong" w:uiPriority="22" w:qFormat="1"/>
-    <w:lsdException w:name="Emphasis" w:uiPriority="20" w:qFormat="1"/>
-    <w:lsdException w:name="Document Map" w:semiHidden="1" w:unhideWhenUsed="1"/>
-    <w:lsdException w:name="Plain Text" w:semiHidden="1" w:unhideWhenUsed="1"/>
-    <w:lsdException w:name="E-mail Signature" w:semiHidden="1" w:unhideWhenUsed="1"/>
-    <w:lsdException w:name="HTML Top of Form" w:semiHidden="1" w:unhideWhenUsed="1"/>
-    <w:lsdException w:name="HTML Bottom of Form" w:semiHidden="1" w:unhideWhenUsed="1"/>
-    <w:lsdException w:name="Normal (Web)" w:semiHidden="1" w:unhideWhenUsed="1"/>
-    <w:lsdException w:name="HTML Acronym" w:semiHidden="1" w:unhideWhenUsed="1"/>
-    <w:lsdException w:name="HTML Address" w:semiHidden="1" w:unhideWhenUsed="1"/>
-    <w:lsdException w:name="HTML Cite" w:semiHidden="1" w:unhideWhenUsed="1"/>
-    <w:lsdException w:name="HTML Code" w:semiHidden="1" w:unhideWhenUsed="1"/>
-    <w:lsdException w:name="HTML Definition" w:semiHidden="1" w:unhideWhenUsed="1"/>
-    <w:lsdException w:name="HTML Keyboard" w:semiHidden="1" w:unhideWhenUsed="1"/>
-    <w:lsdException w:name="HTML Preformatted" w:semiHidden="1" w:unhideWhenUsed="1"/>
-    <w:lsdException w:name="HTML Sample" w:semiHidden="1" w:unhideWhenUsed="1"/>
-    <w:lsdException w:name="HTML Typewriter" w:semiHidden="1" w:unhideWhenUsed="1"/>
-    <w:lsdException w:name="HTML Variable" w:semiHidden="1" w:unhideWhenUsed="1"/>
-    <w:lsdException w:name="Normal Table" w:semiHidden="1" w:unhideWhenUsed="1"/>
-    <w:lsdException w:name="annotation subject" w:semiHidden="1" w:unhideWhenUsed="1"/>
-    <w:lsdException w:name="No List" w:semiHidden="1" w:unhideWhenUsed="1"/>
-    <w:lsdException w:name="Outline List 1" w:semiHidden="1" w:unhideWhenUsed="1"/>
-    <w:lsdException w:name="Outline List 2" w:semiHidden="1" w:unhideWhenUsed="1"/>
-    <w:lsdException w:name="Outline List 3" w:semiHidden="1" w:unhideWhenUsed="1"/>
-    <w:lsdException w:name="Table Simple 1" w:semiHidden="1" w:unhideWhenUsed="1"/>
-    <w:lsdException w:name="Table Simple 2" w:semiHidden="1" w:unhideWhenUsed="1"/>
-    <w:lsdException w:name="Table Simple 3" w:semiHidden="1" w:unhideWhenUsed="1"/>
-    <w:lsdException w:name="Table Classic 1" w:semiHidden="1" w:unhideWhenUsed="1"/>
-    <w:lsdException w:name="Table Classic 2" w:semiHidden="1" w:unhideWhenUsed="1"/>
-    <w:lsdException w:name="Table Classic 3" w:semiHidden="1" w:unhideWhenUsed="1"/>
-    <w:lsdException w:name="Table Classic 4" w:semiHidden="1" w:unhideWhenUsed="1"/>
-    <w:lsdException w:name="Table Colorful 1" w:semiHidden="1" w:unhideWhenUsed="1"/>
-    <w:lsdException w:name="Table Colorful 2" w:semiHidden="1" w:unhideWhenUsed="1"/>
-    <w:lsdException w:name="Table Colorful 3" w:semiHidden="1" w:unhideWhenUsed="1"/>
-    <w:lsdException w:name="Table Columns 1" w:semiHidden="1" w:unhideWhenUsed="1"/>
-    <w:lsdException w:name="Table Columns 2" w:semiHidden="1" w:unhideWhenUsed="1"/>
-    <w:lsdException w:name="Table Columns 3" w:semiHidden="1" w:unhideWhenUsed="1"/>
-    <w:lsdException w:name="Table Columns 4" w:semiHidden="1" w:unhideWhenUsed="1"/>
-    <w:lsdException w:name="Table Columns 5" w:semiHidden="1" w:unhideWhenUsed="1"/>
-    <w:lsdException w:name="Table Grid 1" w:semiHidden="1" w:unhideWhenUsed="1"/>
-    <w:lsdException w:name="Table Grid 2" w:semiHidden="1" w:unhideWhenUsed="1"/>
-    <w:lsdException w:name="Table Grid 3" w:semiHidden="1" w:unhideWhenUsed="1"/>
-    <w:lsdException w:name="Table Grid 4" w:semiHidden="1" w:unhideWhenUsed="1"/>
-    <w:lsdException w:name="Table Grid 5" w:semiHidden="1" w:unhideWhenUsed="1"/>
-    <w:lsdException w:name="Table Grid 6" w:semiHidden="1" w:unhideWhenUsed="1"/>
-    <w:lsdException w:name="Table Grid 7" w:semiHidden="1" w:unhideWhenUsed="1"/>
-    <w:lsdException w:name="Table Grid 8" w:semiHidden="1" w:unhideWhenUsed="1"/>
-    <w:lsdException w:name="Table List 1" w:semiHidden="1" w:unhideWhenUsed="1"/>
-    <w:lsdException w:name="Table List 2" w:semiHidden="1" w:unhideWhenUsed="1"/>
-    <w:lsdException w:name="Table List 3" w:semiHidden="1" w:unhideWhenUsed="1"/>
-    <w:lsdException w:name="Table List 4" w:semiHidden="1" w:unhideWhenUsed="1"/>
-    <w:lsdException w:name="Table List 5" w:semiHidden="1" w:unhideWhenUsed="1"/>
-    <w:lsdException w:name="Table List 6" w:semiHidden="1" w:unhideWhenUsed="1"/>
-    <w:lsdException w:name="Table List 7" w:semiHidden="1" w:unhideWhenUsed="1"/>
-    <w:lsdException w:name="Table List 8" w:semiHidden="1" w:unhideWhenUsed="1"/>
-    <w:lsdException w:name="Table 3D effects 1" w:semiHidden="1" w:unhideWhenUsed="1"/>
-    <w:lsdException w:name="Table 3D effects 2" w:semiHidden="1" w:unhideWhenUsed="1"/>
-    <w:lsdException w:name="Table 3D effects 3" w:semiHidden="1" w:unhideWhenUsed="1"/>
-    <w:lsdException w:name="Table Contemporary" w:semiHidden="1" w:unhideWhenUsed="1"/>
-    <w:lsdException w:name="Table Elegant" w:semiHidden="1" w:unhideWhenUsed="1"/>
-    <w:lsdException w:name="Table Professional" w:semiHidden="1" w:unhideWhenUsed="1"/>
-    <w:lsdException w:name="Table Subtle 1" w:semiHidden="1" w:unhideWhenUsed="1"/>
-    <w:lsdException w:name="Table Subtle 2" w:semiHidden="1" w:unhideWhenUsed="1"/>
-    <w:lsdException w:name="Table Web 1" w:semiHidden="1" w:unhideWhenUsed="1"/>
-    <w:lsdException w:name="Table Web 2" w:semiHidden="1" w:unhideWhenUsed="1"/>
-    <w:lsdException w:name="Table Web 3" w:semiHidden="1" w:unhideWhenUsed="1"/>
-    <w:lsdException w:name="Balloon Text" w:semiHidden="1" w:unhideWhenUsed="1"/>
-    <w:lsdException w:name="Table Grid" w:uiPriority="39"/>
-    <w:lsdException w:name="Table Theme" w:semiHidden="1" w:unhideWhenUsed="1"/>
-    <w:lsdException w:name="Placeholder Text" w:semiHidden="1"/>
-    <w:lsdException w:name="No Spacing" w:uiPriority="1" w:qFormat="1"/>
-    <w:lsdException w:name="Light Shading" w:uiPriority="60"/>
-    <w:lsdException w:name="Light List" w:uiPriority="61"/>
-    <w:lsdException w:name="Light Grid" w:uiPriority="62"/>
-    <w:lsdException w:name="Medium Shading 1" w:uiPriority="63"/>
-    <w:lsdException w:name="Medium Shading 2" w:uiPriority="64"/>
-    <w:lsdException w:name="Medium List 1" w:uiPriority="65"/>
-    <w:lsdException w:name="Medium List 2" w:uiPriority="66"/>
-    <w:lsdException w:name="Medium Grid 1" w:uiPriority="67"/>
-    <w:lsdException w:name="Medium Grid 2" w:uiPriority="68"/>
-    <w:lsdException w:name="Medium Grid 3" w:uiPriority="69"/>
-    <w:lsdException w:name="Dark List" w:uiPriority="70"/>
-    <w:lsdException w:name="Colorful Shading" w:uiPriority="71"/>
-    <w:lsdException w:name="Colorful List" w:uiPriority="72"/>
-    <w:lsdException w:name="Colorful Grid" w:uiPriority="73"/>
-    <w:lsdException w:name="Light Shading Accent 1" w:uiPriority="60"/>
-    <w:lsdException w:name="Light List Accent 1" w:uiPriority="61"/>
-    <w:lsdException w:name="Light Grid Accent 1" w:uiPriority="62"/>
-    <w:lsdException w:name="Medium Shading 1 Accent 1" w:uiPriority="63"/>
-    <w:lsdException w:name="Medium Shading 2 Accent 1" w:uiPriority="64"/>
-    <w:lsdException w:name="Medium List 1 Accent 1" w:uiPriority="65"/>
-    <w:lsdException w:name="Revision" w:semiHidden="1"/>
-    <w:lsdException w:name="List Paragraph" w:uiPriority="34" w:qFormat="1"/>
-    <w:lsdException w:name="Quote" w:uiPriority="29" w:qFormat="1"/>
-    <w:lsdException w:name="Intense Quote" w:uiPriority="30" w:qFormat="1"/>
-    <w:lsdException w:name="Medium List 2 Accent 1" w:uiPriority="66"/>
-    <w:lsdException w:name="Medium Grid 1 Accent 1" w:uiPriority="67"/>
-    <w:lsdException w:name="Medium Grid 2 Accent 1" w:uiPriority="68"/>
-    <w:lsdException w:name="Medium Grid 3 Accent 1" w:uiPriority="69"/>
-    <w:lsdException w:name="Dark List Accent 1" w:uiPriority="70"/>
-    <w:lsdException w:name="Colorful Shading Accent 1" w:uiPriority="71"/>
-    <w:lsdException w:name="Colorful List Accent 1" w:uiPriority="72"/>
-    <w:lsdException w:name="Colorful Grid Accent 1" w:uiPriority="73"/>
-    <w:lsdException w:name="Light Shading Accent 2" w:uiPriority="60"/>
-    <w:lsdException w:name="Light List Accent 2" w:uiPriority="61"/>
-    <w:lsdException w:name="Light Grid Accent 2" w:uiPriority="62"/>
-    <w:lsdException w:name="Medium Shading 1 Accent 2" w:uiPriority="63"/>
-    <w:lsdException w:name="Medium Shading 2 Accent 2" w:uiPriority="64"/>
-    <w:lsdException w:name="Medium List 1 Accent 2" w:uiPriority="65"/>
-    <w:lsdException w:name="Medium List 2 Accent 2" w:uiPriority="66"/>
-    <w:lsdException w:name="Medium Grid 1 Accent 2" w:uiPriority="67"/>
-    <w:lsdException w:name="Medium Grid 2 Accent 2" w:uiPriority="68"/>
-    <w:lsdException w:name="Medium Grid 3 Accent 2" w:uiPriority="69"/>
-    <w:lsdException w:name="Dark List Accent 2" w:uiPriority="70"/>
-    <w:lsdException w:name="Colorful Shading Accent 2" w:uiPriority="71"/>
-    <w:lsdException w:name="Colorful List Accent 2" w:uiPriority="72"/>
-    <w:lsdException w:name="Colorful Grid Accent 2" w:uiPriority="73"/>
-    <w:lsdException w:name="Light Shading Accent 3" w:uiPriority="60"/>
-    <w:lsdException w:name="Light List Accent 3" w:uiPriority="61"/>
-    <w:lsdException w:name="Light Grid Accent 3" w:uiPriority="62"/>
-    <w:lsdException w:name="Medium Shading 1 Accent 3" w:uiPriority="63"/>
-    <w:lsdException w:name="Medium Shading 2 Accent 3" w:uiPriority="64"/>
-    <w:lsdException w:name="Medium List 1 Accent 3" w:uiPriority="65"/>
-    <w:lsdException w:name="Medium List 2 Accent 3" w:uiPriority="66"/>
-    <w:lsdException w:name="Medium Grid 1 Accent 3" w:uiPriority="67"/>
-    <w:lsdException w:name="Medium Grid 2 Accent 3" w:uiPriority="68"/>
-    <w:lsdException w:name="Medium Grid 3 Accent 3" w:uiPriority="69"/>
-    <w:lsdException w:name="Dark List Accent 3" w:uiPriority="70"/>
-    <w:lsdException w:name="Colorful Shading Accent 3" w:uiPriority="71"/>
-    <w:lsdException w:name="Colorful List Accent 3" w:uiPriority="72"/>
-    <w:lsdException w:name="Colorful Grid Accent 3" w:uiPriority="73"/>
-    <w:lsdException w:name="Light Shading Accent 4" w:uiPriority="60"/>
-    <w:lsdException w:name="Light List Accent 4" w:uiPriority="61"/>
-    <w:lsdException w:name="Light Grid Accent 4" w:uiPriority="62"/>
-    <w:lsdException w:name="Medium Shading 1 Accent 4" w:uiPriority="63"/>
-    <w:lsdException w:name="Medium Shading 2 Accent 4" w:uiPriority="64"/>
-    <w:lsdException w:name="Medium List 1 Accent 4" w:uiPriority="65"/>
-    <w:lsdException w:name="Medium List 2 Accent 4" w:uiPriority="66"/>
-    <w:lsdException w:name="Medium Grid 1 Accent 4" w:uiPriority="67"/>
-    <w:lsdException w:name="Medium Grid 2 Accent 4" w:uiPriority="68"/>
-    <w:lsdException w:name="Medium Grid 3 Accent 4" w:uiPriority="69"/>
-    <w:lsdException w:name="Dark List Accent 4" w:uiPriority="70"/>
-    <w:lsdException w:name="Colorful Shading Accent 4" w:uiPriority="71"/>
-    <w:lsdException w:name="Colorful List Accent 4" w:uiPriority="72"/>
-    <w:lsdException w:name="Colorful Grid Accent 4" w:uiPriority="73"/>
-    <w:lsdException w:name="Light Shading Accent 5" w:uiPriority="60"/>
-    <w:lsdException w:name="Light List Accent 5" w:uiPriority="61"/>
-    <w:lsdException w:name="Light Grid Accent 5" w:uiPriority="62"/>
-    <w:lsdException w:name="Medium Shading 1 Accent 5" w:uiPriority="63"/>
-    <w:lsdException w:name="Medium Shading 2 Accent 5" w:uiPriority="64"/>
-    <w:lsdException w:name="Medium List 1 Accent 5" w:uiPriority="65"/>
-    <w:lsdException w:name="Medium List 2 Accent 5" w:uiPriority="66"/>
-    <w:lsdException w:name="Medium Grid 1 Accent 5" w:uiPriority="67"/>
-    <w:lsdException w:name="Medium Grid 2 Accent 5" w:uiPriority="68"/>
-    <w:lsdException w:name="Medium Grid 3 Accent 5" w:uiPriority="69"/>
-    <w:lsdException w:name="Dark List Accent 5" w:uiPriority="70"/>
-    <w:lsdException w:name="Colorful Shading Accent 5" w:uiPriority="71"/>
-    <w:lsdException w:name="Colorful List Accent 5" w:uiPriority="72"/>
-    <w:lsdException w:name="Colorful Grid Accent 5" w:uiPriority="73"/>
-    <w:lsdException w:name="Light Shading Accent 6" w:uiPriority="60"/>
-    <w:lsdException w:name="Light List Accent 6" w:uiPriority="61"/>
-    <w:lsdException w:name="Light Grid Accent 6" w:uiPriority="62"/>
-    <w:lsdException w:name="Medium Shading 1 Accent 6" w:uiPriority="63"/>
-    <w:lsdException w:name="Medium Shading 2 Accent 6" w:uiPriority="64"/>
-    <w:lsdException w:name="Medium List 1 Accent 6" w:uiPriority="65"/>
-    <w:lsdException w:name="Medium List 2 Accent 6" w:uiPriority="66"/>
-    <w:lsdException w:name="Medium Grid 1 Accent 6" w:uiPriority="67"/>
-    <w:lsdException w:name="Medium Grid 2 Accent 6" w:uiPriority="68"/>
-    <w:lsdException w:name="Medium Grid 3 Accent 6" w:uiPriority="69"/>
-    <w:lsdException w:name="Dark List Accent 6" w:uiPriority="70"/>
-    <w:lsdException w:name="Colorful Shading Accent 6" w:uiPriority="71"/>
-    <w:lsdException w:name="Colorful List Accent 6" w:uiPriority="72"/>
-    <w:lsdException w:name="Colorful Grid Accent 6" w:uiPriority="73"/>
-    <w:lsdException w:name="Subtle Emphasis" w:uiPriority="19" w:qFormat="1"/>
-    <w:lsdException w:name="Intense Emphasis" w:uiPriority="21" w:qFormat="1"/>
-    <w:lsdException w:name="Subtle Reference" w:uiPriority="31" w:qFormat="1"/>
-    <w:lsdException w:name="Intense Reference" w:uiPriority="32" w:qFormat="1"/>
-    <w:lsdException w:name="Book Title" w:uiPriority="33" w:qFormat="1"/>
-    <w:lsdException w:name="Bibliography" w:semiHidden="1" w:uiPriority="37" w:unhideWhenUsed="1"/>
-    <w:lsdException w:name="TOC Heading" w:semiHidden="1" w:uiPriority="39" w:unhideWhenUsed="1" w:qFormat="1"/>
-    <w:lsdException w:name="Plain Table 1" w:uiPriority="41"/>
-    <w:lsdException w:name="Plain Table 2" w:uiPriority="42"/>
-    <w:lsdException w:name="Plain Table 3" w:uiPriority="43"/>
-    <w:lsdException w:name="Plain Table 4" w:uiPriority="44"/>
-    <w:lsdException w:name="Plain Table 5" w:uiPriority="45"/>
-    <w:lsdException w:name="Grid Table Light" w:uiPriority="40"/>
-    <w:lsdException w:name="Grid Table 1 Light" w:uiPriority="46"/>
-    <w:lsdException w:name="Grid Table 2" w:uiPriority="47"/>
-    <w:lsdException w:name="Grid Table 3" w:uiPriority="48"/>
-    <w:lsdException w:name="Grid Table 4" w:uiPriority="49"/>
-    <w:lsdException w:name="Grid Table 5 Dark" w:uiPriority="50"/>
-    <w:lsdException w:name="Grid Table 6 Colorful" w:uiPriority="51"/>
-    <w:lsdException w:name="Grid Table 7 Colorful" w:uiPriority="52"/>
-    <w:lsdException w:name="Grid Table 1 Light Accent 1" w:uiPriority="46"/>
-    <w:lsdException w:name="Grid Table 2 Accent 1" w:uiPriority="47"/>
-    <w:lsdException w:name="Grid Table 3 Accent 1" w:uiPriority="48"/>
-    <w:lsdException w:name="Grid Table 4 Accent 1" w:uiPriority="49"/>
-    <w:lsdException w:name="Grid Table 5 Dark Accent 1" w:uiPriority="50"/>
-    <w:lsdException w:name="Grid Table 6 Colorful Accent 1" w:uiPriority="51"/>
-    <w:lsdException w:name="Grid Table 7 Colorful Accent 1" w:uiPriority="52"/>
-    <w:lsdException w:name="Grid Table 1 Light Accent 2" w:uiPriority="46"/>
-    <w:lsdException w:name="Grid Table 2 Accent 2" w:uiPriority="47"/>
-    <w:lsdException w:name="Grid Table 3 Accent 2" w:uiPriority="48"/>
-    <w:lsdException w:name="Grid Table 4 Accent 2" w:uiPriority="49"/>
-    <w:lsdException w:name="Grid Table 5 Dark Accent 2" w:uiPriority="50"/>
-    <w:lsdException w:name="Grid Table 6 Colorful Accent 2" w:uiPriority="51"/>
-    <w:lsdException w:name="Grid Table 7 Colorful Accent 2" w:uiPriority="52"/>
-    <w:lsdException w:name="Grid Table 1 Light Accent 3" w:uiPriority="46"/>
-    <w:lsdException w:name="Grid Table 2 Accent 3" w:uiPriority="47"/>
-    <w:lsdException w:name="Grid Table 3 Accent 3" w:uiPriority="48"/>
-    <w:lsdException w:name="Grid Table 4 Accent 3" w:uiPriority="49"/>
-    <w:lsdException w:name="Grid Table 5 Dark Accent 3" w:uiPriority="50"/>
-    <w:lsdException w:name="Grid Table 6 Colorful Accent 3" w:uiPriority="51"/>
-    <w:lsdException w:name="Grid Table 7 Colorful Accent 3" w:uiPriority="52"/>
-    <w:lsdException w:name="Grid Table 1 Light Accent 4" w:uiPriority="46"/>
-    <w:lsdException w:name="Grid Table 2 Accent 4" w:uiPriority="47"/>
-    <w:lsdException w:name="Grid Table 3 Accent 4" w:uiPriority="48"/>
-    <w:lsdException w:name="Grid Table 4 Accent 4" w:uiPriority="49"/>
-    <w:lsdException w:name="Grid Table 5 Dark Accent 4" w:uiPriority="50"/>
-    <w:lsdException w:name="Grid Table 6 Colorful Accent 4" w:uiPriority="51"/>
-    <w:lsdException w:name="Grid Table 7 Colorful Accent 4" w:uiPriority="52"/>
-    <w:lsdException w:name="Grid Table 1 Light Accent 5" w:uiPriority="46"/>
-    <w:lsdException w:name="Grid Table 2 Accent 5" w:uiPriority="47"/>
-    <w:lsdException w:name="Grid Table 3 Accent 5" w:uiPriority="48"/>
-    <w:lsdException w:name="Grid Table 4 Accent 5" w:uiPriority="49"/>
-    <w:lsdException w:name="Grid Table 5 Dark Accent 5" w:uiPriority="50"/>
-    <w:lsdException w:name="Grid Table 6 Colorful Accent 5" w:uiPriority="51"/>
-    <w:lsdException w:name="Grid Table 7 Colorful Accent 5" w:uiPriority="52"/>
-    <w:lsdException w:name="Grid Table 1 Light Accent 6" w:uiPriority="46"/>
-    <w:lsdException w:name="Grid Table 2 Accent 6" w:uiPriority="47"/>
-    <w:lsdException w:name="Grid Table 3 Accent 6" w:uiPriority="48"/>
-    <w:lsdException w:name="Grid Table 4 Accent 6" w:uiPriority="49"/>
-    <w:lsdException w:name="Grid Table 5 Dark Accent 6" w:uiPriority="50"/>
-    <w:lsdException w:name="Grid Table 6 Colorful Accent 6" w:uiPriority="51"/>
-    <w:lsdException w:name="Grid Table 7 Colorful Accent 6" w:uiPriority="52"/>
-    <w:lsdException w:name="List Table 1 Light" w:uiPriority="46"/>
-    <w:lsdException w:name="List Table 2" w:uiPriority="47"/>
-    <w:lsdException w:name="List Table 3" w:uiPriority="48"/>
-    <w:lsdException w:name="List Table 4" w:uiPriority="49"/>
-    <w:lsdException w:name="List Table 5 Dark" w:uiPriority="50"/>
-    <w:lsdException w:name="List Table 6 Colorful" w:uiPriority="51"/>
-    <w:lsdException w:name="List Table 7 Colorful" w:uiPriority="52"/>
-    <w:lsdException w:name="List Table 1 Light Accent 1" w:uiPriority="46"/>
-    <w:lsdException w:name="List Table 2 Accent 1" w:uiPriority="47"/>
-    <w:lsdException w:name="List Table 3 Accent 1" w:uiPriority="48"/>
-    <w:lsdException w:name="List Table 4 Accent 1" w:uiPriority="49"/>
-    <w:lsdException w:name="List Table 5 Dark Accent 1" w:uiPriority="50"/>
-    <w:lsdException w:name="List Table 6 Colorful Accent 1" w:uiPriority="51"/>
-    <w:lsdException w:name="List Table 7 Colorful Accent 1" w:uiPriority="52"/>
-    <w:lsdException w:name="List Table 1 Light Accent 2" w:uiPriority="46"/>
-    <w:lsdException w:name="List Table 2 Accent 2" w:uiPriority="47"/>
-    <w:lsdException w:name="List Table 3 Accent 2" w:uiPriority="48"/>
-    <w:lsdException w:name="List Table 4 Accent 2" w:uiPriority="49"/>
-    <w:lsdException w:name="List Table 5 Dark Accent 2" w:uiPriority="50"/>
-    <w:lsdException w:name="List Table 6 Colorful Accent 2" w:uiPriority="51"/>
-    <w:lsdException w:name="List Table 7 Colorful Accent 2" w:uiPriority="52"/>
-    <w:lsdException w:name="List Table 1 Light Accent 3" w:uiPriority="46"/>
-    <w:lsdException w:name="List Table 2 Accent 3" w:uiPriority="47"/>
-    <w:lsdException w:name="List Table 3 Accent 3" w:uiPriority="48"/>
-    <w:lsdException w:name="List Table 4 Accent 3" w:uiPriority="49"/>
-    <w:lsdException w:name="List Table 5 Dark Accent 3" w:uiPriority="50"/>
-    <w:lsdException w:name="List Table 6 Colorful Accent 3" w:uiPriority="51"/>
-    <w:lsdException w:name="List Table 7 Colorful Accent 3" w:uiPriority="52"/>
-    <w:lsdException w:name="List Table 1 Light Accent 4" w:uiPriority="46"/>
-    <w:lsdException w:name="List Table 2 Accent 4" w:uiPriority="47"/>
-    <w:lsdException w:name="List Table 3 Accent 4" w:uiPriority="48"/>
-    <w:lsdException w:name="List Table 4 Accent 4" w:uiPriority="49"/>
-    <w:lsdException w:name="List Table 5 Dark Accent 4" w:uiPriority="50"/>
-    <w:lsdException w:name="List Table 6 Colorful Accent 4" w:uiPriority="51"/>
-    <w:lsdException w:name="List Table 7 Colorful Accent 4" w:uiPriority="52"/>
-    <w:lsdException w:name="List Table 1 Light Accent 5" w:uiPriority="46"/>
-    <w:lsdException w:name="List Table 2 Accent 5" w:uiPriority="47"/>
-    <w:lsdException w:name="List Table 3 Accent 5" w:uiPriority="48"/>
-    <w:lsdException w:name="List Table 4 Accent 5" w:uiPriority="49"/>
-    <w:lsdException w:name="List Table 5 Dark Accent 5" w:uiPriority="50"/>
-    <w:lsdException w:name="List Table 6 Colorful Accent 5" w:uiPriority="51"/>
-    <w:lsdException w:name="List Table 7 Colorful Accent 5" w:uiPriority="52"/>
-    <w:lsdException w:name="List Table 1 Light Accent 6" w:uiPriority="46"/>
-    <w:lsdException w:name="List Table 2 Accent 6" w:uiPriority="47"/>
-    <w:lsdException w:name="List Table 3 Accent 6" w:uiPriority="48"/>
-    <w:lsdException w:name="List Table 4 Accent 6" w:uiPriority="49"/>
-    <w:lsdException w:name="List Table 5 Dark Accent 6" w:uiPriority="50"/>
-    <w:lsdException w:name="List Table 6 Colorful Accent 6" w:uiPriority="51"/>
-    <w:lsdException w:name="List Table 7 Colorful Accent 6" w:uiPriority="52"/>
+  <w:latentStyles w:defLockedState="0" w:defUIPriority="99" w:defSemiHidden="1" w:defUnhideWhenUsed="1" w:defQFormat="0" w:count="267">
+    <w:lsdException w:name="Normal" w:semiHidden="0" w:uiPriority="0" w:unhideWhenUsed="0" w:qFormat="1"/>
+    <w:lsdException w:name="heading 1" w:semiHidden="0" w:uiPriority="9" w:unhideWhenUsed="0" w:qFormat="1"/>
+    <w:lsdException w:name="heading 2" w:uiPriority="9" w:qFormat="1"/>
+    <w:lsdException w:name="heading 3" w:uiPriority="9" w:qFormat="1"/>
+    <w:lsdException w:name="heading 4" w:uiPriority="9" w:qFormat="1"/>
+    <w:lsdException w:name="heading 5" w:uiPriority="9" w:qFormat="1"/>
+    <w:lsdException w:name="heading 6" w:uiPriority="9" w:qFormat="1"/>
+    <w:lsdException w:name="heading 7" w:uiPriority="9" w:qFormat="1"/>
+    <w:lsdException w:name="heading 8" w:uiPriority="9" w:qFormat="1"/>
+    <w:lsdException w:name="heading 9" w:uiPriority="9" w:qFormat="1"/>
+    <w:lsdException w:name="toc 1" w:uiPriority="39"/>
+    <w:lsdException w:name="toc 2" w:uiPriority="39"/>
+    <w:lsdException w:name="toc 3" w:uiPriority="39"/>
+    <w:lsdException w:name="toc 4" w:uiPriority="39"/>
+    <w:lsdException w:name="toc 5" w:uiPriority="39"/>
+    <w:lsdException w:name="toc 6" w:uiPriority="39"/>
+    <w:lsdException w:name="toc 7" w:uiPriority="39"/>
+    <w:lsdException w:name="toc 8" w:uiPriority="39"/>
+    <w:lsdException w:name="toc 9" w:uiPriority="39"/>
+    <w:lsdException w:name="caption" w:uiPriority="35" w:qFormat="1"/>
+    <w:lsdException w:name="Title" w:semiHidden="0" w:uiPriority="10" w:unhideWhenUsed="0" w:qFormat="1"/>
+    <w:lsdException w:name="Default Paragraph Font" w:uiPriority="1"/>
+    <w:lsdException w:name="Subtitle" w:semiHidden="0" w:uiPriority="11" w:unhideWhenUsed="0" w:qFormat="1"/>
+    <w:lsdException w:name="Strong" w:semiHidden="0" w:uiPriority="22" w:unhideWhenUsed="0" w:qFormat="1"/>
+    <w:lsdException w:name="Emphasis" w:semiHidden="0" w:uiPriority="20" w:unhideWhenUsed="0" w:qFormat="1"/>
+    <w:lsdException w:name="Table Grid" w:semiHidden="0" w:uiPriority="39" w:unhideWhenUsed="0"/>
+    <w:lsdException w:name="Placeholder Text" w:unhideWhenUsed="0"/>
+    <w:lsdException w:name="No Spacing" w:semiHidden="0" w:uiPriority="1" w:unhideWhenUsed="0" w:qFormat="1"/>
+    <w:lsdException w:name="Light Shading" w:semiHidden="0" w:uiPriority="60" w:unhideWhenUsed="0"/>
+    <w:lsdException w:name="Light List" w:semiHidden="0" w:uiPriority="61" w:unhideWhenUsed="0"/>
+    <w:lsdException w:name="Light Grid" w:semiHidden="0" w:uiPriority="62" w:unhideWhenUsed="0"/>
+    <w:lsdException w:name="Medium Shading 1" w:semiHidden="0" w:uiPriority="63" w:unhideWhenUsed="0"/>
+    <w:lsdException w:name="Medium Shading 2" w:semiHidden="0" w:uiPriority="64" w:unhideWhenUsed="0"/>
+    <w:lsdException w:name="Medium List 1" w:semiHidden="0" w:uiPriority="65" w:unhideWhenUsed="0"/>
+    <w:lsdException w:name="Medium List 2" w:semiHidden="0" w:uiPriority="66" w:unhideWhenUsed="0"/>
+    <w:lsdException w:name="Medium Grid 1" w:semiHidden="0" w:uiPriority="67" w:unhideWhenUsed="0"/>
+    <w:lsdException w:name="Medium Grid 2" w:semiHidden="0" w:uiPriority="68" w:unhideWhenUsed="0"/>
+    <w:lsdException w:name="Medium Grid 3" w:semiHidden="0" w:uiPriority="69" w:unhideWhenUsed="0"/>
+    <w:lsdException w:name="Dark List" w:semiHidden="0" w:uiPriority="70" w:unhideWhenUsed="0"/>
+    <w:lsdException w:name="Colorful Shading" w:semiHidden="0" w:uiPriority="71" w:unhideWhenUsed="0"/>
+    <w:lsdException w:name="Colorful List" w:semiHidden="0" w:uiPriority="72" w:unhideWhenUsed="0"/>
+    <w:lsdException w:name="Colorful Grid" w:semiHidden="0" w:uiPriority="73" w:unhideWhenUsed="0"/>
+    <w:lsdException w:name="Light Shading Accent 1" w:semiHidden="0" w:uiPriority="60" w:unhideWhenUsed="0"/>
+    <w:lsdException w:name="Light List Accent 1" w:semiHidden="0" w:uiPriority="61" w:unhideWhenUsed="0"/>
+    <w:lsdException w:name="Light Grid Accent 1" w:semiHidden="0" w:uiPriority="62" w:unhideWhenUsed="0"/>
+    <w:lsdException w:name="Medium Shading 1 Accent 1" w:semiHidden="0" w:uiPriority="63" w:unhideWhenUsed="0"/>
+    <w:lsdException w:name="Medium Shading 2 Accent 1" w:semiHidden="0" w:uiPriority="64" w:unhideWhenUsed="0"/>
+    <w:lsdException w:name="Medium List 1 Accent 1" w:semiHidden="0" w:uiPriority="65" w:unhideWhenUsed="0"/>
+    <w:lsdException w:name="Revision" w:unhideWhenUsed="0"/>
+    <w:lsdException w:name="List Paragraph" w:semiHidden="0" w:uiPriority="34" w:unhideWhenUsed="0" w:qFormat="1"/>
+    <w:lsdException w:name="Quote" w:semiHidden="0" w:uiPriority="29" w:unhideWhenUsed="0" w:qFormat="1"/>
+    <w:lsdException w:name="Intense Quote" w:semiHidden="0" w:uiPriority="30" w:unhideWhenUsed="0" w:qFormat="1"/>
+    <w:lsdException w:name="Medium List 2 Accent 1" w:semiHidden="0" w:uiPriority="66" w:unhideWhenUsed="0"/>
+    <w:lsdException w:name="Medium Grid 1 Accent 1" w:semiHidden="0" w:uiPriority="67" w:unhideWhenUsed="0"/>
+    <w:lsdException w:name="Medium Grid 2 Accent 1" w:semiHidden="0" w:uiPriority="68" w:unhideWhenUsed="0"/>
+    <w:lsdException w:name="Medium Grid 3 Accent 1" w:semiHidden="0" w:uiPriority="69" w:unhideWhenUsed="0"/>
+    <w:lsdException w:name="Dark List Accent 1" w:semiHidden="0" w:uiPriority="70" w:unhideWhenUsed="0"/>
+    <w:lsdException w:name="Colorful Shading Accent 1" w:semiHidden="0" w:uiPriority="71" w:unhideWhenUsed="0"/>
+    <w:lsdException w:name="Colorful List Accent 1" w:semiHidden="0" w:uiPriority="72" w:unhideWhenUsed="0"/>
+    <w:lsdException w:name="Colorful Grid Accent 1" w:semiHidden="0" w:uiPriority="73" w:unhideWhenUsed="0"/>
+    <w:lsdException w:name="Light Shading Accent 2" w:semiHidden="0" w:uiPriority="60" w:unhideWhenUsed="0"/>
+    <w:lsdException w:name="Light List Accent 2" w:semiHidden="0" w:uiPriority="61" w:unhideWhenUsed="0"/>
+    <w:lsdException w:name="Light Grid Accent 2" w:semiHidden="0" w:uiPriority="62" w:unhideWhenUsed="0"/>
+    <w:lsdException w:name="Medium Shading 1 Accent 2" w:semiHidden="0" w:uiPriority="63" w:unhideWhenUsed="0"/>
+    <w:lsdException w:name="Medium Shading 2 Accent 2" w:semiHidden="0" w:uiPriority="64" w:unhideWhenUsed="0"/>
+    <w:lsdException w:name="Medium List 1 Accent 2" w:semiHidden="0" w:uiPriority="65" w:unhideWhenUsed="0"/>
+    <w:lsdException w:name="Medium List 2 Accent 2" w:semiHidden="0" w:uiPriority="66" w:unhideWhenUsed="0"/>
+    <w:lsdException w:name="Medium Grid 1 Accent 2" w:semiHidden="0" w:uiPriority="67" w:unhideWhenUsed="0"/>
+    <w:lsdException w:name="Medium Grid 2 Accent 2" w:semiHidden="0" w:uiPriority="68" w:unhideWhenUsed="0"/>
+    <w:lsdException w:name="Medium Grid 3 Accent 2" w:semiHidden="0" w:uiPriority="69" w:unhideWhenUsed="0"/>
+    <w:lsdException w:name="Dark List Accent 2" w:semiHidden="0" w:uiPriority="70" w:unhideWhenUsed="0"/>
+    <w:lsdException w:name="Colorful Shading Accent 2" w:semiHidden="0" w:uiPriority="71" w:unhideWhenUsed="0"/>
+    <w:lsdException w:name="Colorful List Accent 2" w:semiHidden="0" w:uiPriority="72" w:unhideWhenUsed="0"/>
+    <w:lsdException w:name="Colorful Grid Accent 2" w:semiHidden="0" w:uiPriority="73" w:unhideWhenUsed="0"/>
+    <w:lsdException w:name="Light Shading Accent 3" w:semiHidden="0" w:uiPriority="60" w:unhideWhenUsed="0"/>
+    <w:lsdException w:name="Light List Accent 3" w:semiHidden="0" w:uiPriority="61" w:unhideWhenUsed="0"/>
+    <w:lsdException w:name="Light Grid Accent 3" w:semiHidden="0" w:uiPriority="62" w:unhideWhenUsed="0"/>
+    <w:lsdException w:name="Medium Shading 1 Accent 3" w:semiHidden="0" w:uiPriority="63" w:unhideWhenUsed="0"/>
+    <w:lsdException w:name="Medium Shading 2 Accent 3" w:semiHidden="0" w:uiPriority="64" w:unhideWhenUsed="0"/>
+    <w:lsdException w:name="Medium List 1 Accent 3" w:semiHidden="0" w:uiPriority="65" w:unhideWhenUsed="0"/>
+    <w:lsdException w:name="Medium List 2 Accent 3" w:semiHidden="0" w:uiPriority="66" w:unhideWhenUsed="0"/>
+    <w:lsdException w:name="Medium Grid 1 Accent 3" w:semiHidden="0" w:uiPriority="67" w:unhideWhenUsed="0"/>
+    <w:lsdException w:name="Medium Grid 2 Accent 3" w:semiHidden="0" w:uiPriority="68" w:unhideWhenUsed="0"/>
+    <w:lsdException w:name="Medium Grid 3 Accent 3" w:semiHidden="0" w:uiPriority="69" w:unhideWhenUsed="0"/>
+    <w:lsdException w:name="Dark List Accent 3" w:semiHidden="0" w:uiPriority="70" w:unhideWhenUsed="0"/>
+    <w:lsdException w:name="Colorful Shading Accent 3" w:semiHidden="0" w:uiPriority="71" w:unhideWhenUsed="0"/>
+    <w:lsdException w:name="Colorful List Accent 3" w:semiHidden="0" w:uiPriority="72" w:unhideWhenUsed="0"/>
+    <w:lsdException w:name="Colorful Grid Accent 3" w:semiHidden="0" w:uiPriority="73" w:unhideWhenUsed="0"/>
+    <w:lsdException w:name="Light Shading Accent 4" w:semiHidden="0" w:uiPriority="60" w:unhideWhenUsed="0"/>
+    <w:lsdException w:name="Light List Accent 4" w:semiHidden="0" w:uiPriority="61" w:unhideWhenUsed="0"/>
+    <w:lsdException w:name="Light Grid Accent 4" w:semiHidden="0" w:uiPriority="62" w:unhideWhenUsed="0"/>
+    <w:lsdException w:name="Medium Shading 1 Accent 4" w:semiHidden="0" w:uiPriority="63" w:unhideWhenUsed="0"/>
+    <w:lsdException w:name="Medium Shading 2 Accent 4" w:semiHidden="0" w:uiPriority="64" w:unhideWhenUsed="0"/>
+    <w:lsdException w:name="Medium List 1 Accent 4" w:semiHidden="0" w:uiPriority="65" w:unhideWhenUsed="0"/>
+    <w:lsdException w:name="Medium List 2 Accent 4" w:semiHidden="0" w:uiPriority="66" w:unhideWhenUsed="0"/>
+    <w:lsdException w:name="Medium Grid 1 Accent 4" w:semiHidden="0" w:uiPriority="67" w:unhideWhenUsed="0"/>
+    <w:lsdException w:name="Medium Grid 2 Accent 4" w:semiHidden="0" w:uiPriority="68" w:unhideWhenUsed="0"/>
+    <w:lsdException w:name="Medium Grid 3 Accent 4" w:semiHidden="0" w:uiPriority="69" w:unhideWhenUsed="0"/>
+    <w:lsdException w:name="Dark List Accent 4" w:semiHidden="0" w:uiPriority="70" w:unhideWhenUsed="0"/>
+    <w:lsdException w:name="Colorful Shading Accent 4" w:semiHidden="0" w:uiPriority="71" w:unhideWhenUsed="0"/>
+    <w:lsdException w:name="Colorful List Accent 4" w:semiHidden="0" w:uiPriority="72" w:unhideWhenUsed="0"/>
+    <w:lsdException w:name="Colorful Grid Accent 4" w:semiHidden="0" w:uiPriority="73" w:unhideWhenUsed="0"/>
+    <w:lsdException w:name="Light Shading Accent 5" w:semiHidden="0" w:uiPriority="60" w:unhideWhenUsed="0"/>
+    <w:lsdException w:name="Light List Accent 5" w:semiHidden="0" w:uiPriority="61" w:unhideWhenUsed="0"/>
+    <w:lsdException w:name="Light Grid Accent 5" w:semiHidden="0" w:uiPriority="62" w:unhideWhenUsed="0"/>
+    <w:lsdException w:name="Medium Shading 1 Accent 5" w:semiHidden="0" w:uiPriority="63" w:unhideWhenUsed="0"/>
+    <w:lsdException w:name="Medium Shading 2 Accent 5" w:semiHidden="0" w:uiPriority="64" w:unhideWhenUsed="0"/>
+    <w:lsdException w:name="Medium List 1 Accent 5" w:semiHidden="0" w:uiPriority="65" w:unhideWhenUsed="0"/>
+    <w:lsdException w:name="Medium List 2 Accent 5" w:semiHidden="0" w:uiPriority="66" w:unhideWhenUsed="0"/>
+    <w:lsdException w:name="Medium Grid 1 Accent 5" w:semiHidden="0" w:uiPriority="67" w:unhideWhenUsed="0"/>
+    <w:lsdException w:name="Medium Grid 2 Accent 5" w:semiHidden="0" w:uiPriority="68" w:unhideWhenUsed="0"/>
+    <w:lsdException w:name="Medium Grid 3 Accent 5" w:semiHidden="0" w:uiPriority="69" w:unhideWhenUsed="0"/>
+    <w:lsdException w:name="Dark List Accent 5" w:semiHidden="0" w:uiPriority="70" w:unhideWhenUsed="0"/>
+    <w:lsdException w:name="Colorful Shading Accent 5" w:semiHidden="0" w:uiPriority="71" w:unhideWhenUsed="0"/>
+    <w:lsdException w:name="Colorful List Accent 5" w:semiHidden="0" w:uiPriority="72" w:unhideWhenUsed="0"/>
+    <w:lsdException w:name="Colorful Grid Accent 5" w:semiHidden="0" w:uiPriority="73" w:unhideWhenUsed="0"/>
+    <w:lsdException w:name="Light Shading Accent 6" w:semiHidden="0" w:uiPriority="60" w:unhideWhenUsed="0"/>
+    <w:lsdException w:name="Light List Accent 6" w:semiHidden="0" w:uiPriority="61" w:unhideWhenUsed="0"/>
+    <w:lsdException w:name="Light Grid Accent 6" w:semiHidden="0" w:uiPriority="62" w:unhideWhenUsed="0"/>
+    <w:lsdException w:name="Medium Shading 1 Accent 6" w:semiHidden="0" w:uiPriority="63" w:unhideWhenUsed="0"/>
+    <w:lsdException w:name="Medium Shading 2 Accent 6" w:semiHidden="0" w:uiPriority="64" w:unhideWhenUsed="0"/>
+    <w:lsdException w:name="Medium List 1 Accent 6" w:semiHidden="0" w:uiPriority="65" w:unhideWhenUsed="0"/>
+    <w:lsdException w:name="Medium List 2 Accent 6" w:semiHidden="0" w:uiPriority="66" w:unhideWhenUsed="0"/>
+    <w:lsdException w:name="Medium Grid 1 Accent 6" w:semiHidden="0" w:uiPriority="67" w:unhideWhenUsed="0"/>
+    <w:lsdException w:name="Medium Grid 2 Accent 6" w:semiHidden="0" w:uiPriority="68" w:unhideWhenUsed="0"/>
+    <w:lsdException w:name="Medium Grid 3 Accent 6" w:semiHidden="0" w:uiPriority="69" w:unhideWhenUsed="0"/>
+    <w:lsdException w:name="Dark List Accent 6" w:semiHidden="0" w:uiPriority="70" w:unhideWhenUsed="0"/>
+    <w:lsdException w:name="Colorful Shading Accent 6" w:semiHidden="0" w:uiPriority="71" w:unhideWhenUsed="0"/>
+    <w:lsdException w:name="Colorful List Accent 6" w:semiHidden="0" w:uiPriority="72" w:unhideWhenUsed="0"/>
+    <w:lsdException w:name="Colorful Grid Accent 6" w:semiHidden="0" w:uiPriority="73" w:unhideWhenUsed="0"/>
+    <w:lsdException w:name="Subtle Emphasis" w:semiHidden="0" w:uiPriority="19" w:unhideWhenUsed="0" w:qFormat="1"/>
+    <w:lsdException w:name="Intense Emphasis" w:semiHidden="0" w:uiPriority="21" w:unhideWhenUsed="0" w:qFormat="1"/>
+    <w:lsdException w:name="Subtle Reference" w:semiHidden="0" w:uiPriority="31" w:unhideWhenUsed="0" w:qFormat="1"/>
+    <w:lsdException w:name="Intense Reference" w:semiHidden="0" w:uiPriority="32" w:unhideWhenUsed="0" w:qFormat="1"/>
+    <w:lsdException w:name="Book Title" w:semiHidden="0" w:uiPriority="33" w:unhideWhenUsed="0" w:qFormat="1"/>
+    <w:lsdException w:name="Bibliography" w:uiPriority="37"/>
+    <w:lsdException w:name="TOC Heading" w:uiPriority="39" w:qFormat="1"/>
   </w:latentStyles>
   <w:style w:type="paragraph" w:default="1" w:styleId="Normal">
     <w:name w:val="Normal"/>
@@ -1855,6 +2042,2336 @@
       <w:contextualSpacing/>
     </w:pPr>
   </w:style>
+  <w:style w:type="table" w:styleId="Tablaconcuadrcula">
+    <w:name w:val="Table Grid"/>
+    <w:basedOn w:val="Tablanormal"/>
+    <w:uiPriority w:val="39"/>
+    <w:rsid w:val="00130A98"/>
+    <w:pPr>
+      <w:spacing w:after="0" w:line="240" w:lineRule="auto"/>
+    </w:pPr>
+    <w:tblPr>
+      <w:tblInd w:w="0" w:type="dxa"/>
+      <w:tblBorders>
+        <w:top w:val="single" w:sz="4" w:space="0" w:color="auto"/>
+        <w:left w:val="single" w:sz="4" w:space="0" w:color="auto"/>
+        <w:bottom w:val="single" w:sz="4" w:space="0" w:color="auto"/>
+        <w:right w:val="single" w:sz="4" w:space="0" w:color="auto"/>
+        <w:insideH w:val="single" w:sz="4" w:space="0" w:color="auto"/>
+        <w:insideV w:val="single" w:sz="4" w:space="0" w:color="auto"/>
+      </w:tblBorders>
+      <w:tblCellMar>
+        <w:top w:w="0" w:type="dxa"/>
+        <w:left w:w="108" w:type="dxa"/>
+        <w:bottom w:w="0" w:type="dxa"/>
+        <w:right w:w="108" w:type="dxa"/>
+      </w:tblCellMar>
+    </w:tblPr>
+  </w:style>
+  <w:style w:type="table" w:styleId="Listamedia2-nfasis2">
+    <w:name w:val="Medium List 2 Accent 2"/>
+    <w:basedOn w:val="Tablanormal"/>
+    <w:uiPriority w:val="66"/>
+    <w:rsid w:val="00130A98"/>
+    <w:pPr>
+      <w:spacing w:after="0" w:line="240" w:lineRule="auto"/>
+    </w:pPr>
+    <w:rPr>
+      <w:rFonts w:asciiTheme="majorHAnsi" w:eastAsiaTheme="majorEastAsia" w:hAnsiTheme="majorHAnsi" w:cstheme="majorBidi"/>
+      <w:color w:val="000000" w:themeColor="text1"/>
+    </w:rPr>
+    <w:tblPr>
+      <w:tblStyleRowBandSize w:val="1"/>
+      <w:tblStyleColBandSize w:val="1"/>
+      <w:tblInd w:w="0" w:type="dxa"/>
+      <w:tblBorders>
+        <w:top w:val="single" w:sz="8" w:space="0" w:color="ED7D31" w:themeColor="accent2"/>
+        <w:left w:val="single" w:sz="8" w:space="0" w:color="ED7D31" w:themeColor="accent2"/>
+        <w:bottom w:val="single" w:sz="8" w:space="0" w:color="ED7D31" w:themeColor="accent2"/>
+        <w:right w:val="single" w:sz="8" w:space="0" w:color="ED7D31" w:themeColor="accent2"/>
+      </w:tblBorders>
+      <w:tblCellMar>
+        <w:top w:w="0" w:type="dxa"/>
+        <w:left w:w="108" w:type="dxa"/>
+        <w:bottom w:w="0" w:type="dxa"/>
+        <w:right w:w="108" w:type="dxa"/>
+      </w:tblCellMar>
+    </w:tblPr>
+    <w:tblStylePr w:type="firstRow">
+      <w:rPr>
+        <w:sz w:val="24"/>
+        <w:szCs w:val="24"/>
+      </w:rPr>
+      <w:tblPr/>
+      <w:tcPr>
+        <w:tcBorders>
+          <w:top w:val="nil"/>
+          <w:left w:val="nil"/>
+          <w:bottom w:val="single" w:sz="24" w:space="0" w:color="ED7D31" w:themeColor="accent2"/>
+          <w:right w:val="nil"/>
+          <w:insideH w:val="nil"/>
+          <w:insideV w:val="nil"/>
+        </w:tcBorders>
+        <w:shd w:val="clear" w:color="auto" w:fill="FFFFFF" w:themeFill="background1"/>
+      </w:tcPr>
+    </w:tblStylePr>
+    <w:tblStylePr w:type="lastRow">
+      <w:tblPr/>
+      <w:tcPr>
+        <w:tcBorders>
+          <w:top w:val="single" w:sz="8" w:space="0" w:color="ED7D31" w:themeColor="accent2"/>
+          <w:left w:val="nil"/>
+          <w:bottom w:val="nil"/>
+          <w:right w:val="nil"/>
+          <w:insideH w:val="nil"/>
+          <w:insideV w:val="nil"/>
+        </w:tcBorders>
+        <w:shd w:val="clear" w:color="auto" w:fill="FFFFFF" w:themeFill="background1"/>
+      </w:tcPr>
+    </w:tblStylePr>
+    <w:tblStylePr w:type="firstCol">
+      <w:tblPr/>
+      <w:tcPr>
+        <w:tcBorders>
+          <w:top w:val="nil"/>
+          <w:left w:val="nil"/>
+          <w:bottom w:val="nil"/>
+          <w:right w:val="single" w:sz="8" w:space="0" w:color="ED7D31" w:themeColor="accent2"/>
+          <w:insideH w:val="nil"/>
+          <w:insideV w:val="nil"/>
+        </w:tcBorders>
+        <w:shd w:val="clear" w:color="auto" w:fill="FFFFFF" w:themeFill="background1"/>
+      </w:tcPr>
+    </w:tblStylePr>
+    <w:tblStylePr w:type="lastCol">
+      <w:tblPr/>
+      <w:tcPr>
+        <w:tcBorders>
+          <w:top w:val="nil"/>
+          <w:left w:val="single" w:sz="8" w:space="0" w:color="ED7D31" w:themeColor="accent2"/>
+          <w:bottom w:val="nil"/>
+          <w:right w:val="nil"/>
+          <w:insideH w:val="nil"/>
+          <w:insideV w:val="nil"/>
+        </w:tcBorders>
+        <w:shd w:val="clear" w:color="auto" w:fill="FFFFFF" w:themeFill="background1"/>
+      </w:tcPr>
+    </w:tblStylePr>
+    <w:tblStylePr w:type="band1Vert">
+      <w:tblPr/>
+      <w:tcPr>
+        <w:tcBorders>
+          <w:left w:val="nil"/>
+          <w:right w:val="nil"/>
+          <w:insideH w:val="nil"/>
+          <w:insideV w:val="nil"/>
+        </w:tcBorders>
+        <w:shd w:val="clear" w:color="auto" w:fill="FADECB" w:themeFill="accent2" w:themeFillTint="3F"/>
+      </w:tcPr>
+    </w:tblStylePr>
+    <w:tblStylePr w:type="band1Horz">
+      <w:tblPr/>
+      <w:tcPr>
+        <w:tcBorders>
+          <w:top w:val="nil"/>
+          <w:bottom w:val="nil"/>
+          <w:insideH w:val="nil"/>
+          <w:insideV w:val="nil"/>
+        </w:tcBorders>
+        <w:shd w:val="clear" w:color="auto" w:fill="FADECB" w:themeFill="accent2" w:themeFillTint="3F"/>
+      </w:tcPr>
+    </w:tblStylePr>
+    <w:tblStylePr w:type="nwCell">
+      <w:tblPr/>
+      <w:tcPr>
+        <w:shd w:val="clear" w:color="auto" w:fill="FFFFFF" w:themeFill="background1"/>
+      </w:tcPr>
+    </w:tblStylePr>
+    <w:tblStylePr w:type="swCell">
+      <w:tblPr/>
+      <w:tcPr>
+        <w:tcBorders>
+          <w:top w:val="nil"/>
+        </w:tcBorders>
+      </w:tcPr>
+    </w:tblStylePr>
+  </w:style>
+  <w:style w:type="table" w:styleId="Listamedia2-nfasis1">
+    <w:name w:val="Medium List 2 Accent 1"/>
+    <w:basedOn w:val="Tablanormal"/>
+    <w:uiPriority w:val="66"/>
+    <w:rsid w:val="00130A98"/>
+    <w:pPr>
+      <w:spacing w:after="0" w:line="240" w:lineRule="auto"/>
+    </w:pPr>
+    <w:rPr>
+      <w:rFonts w:asciiTheme="majorHAnsi" w:eastAsiaTheme="majorEastAsia" w:hAnsiTheme="majorHAnsi" w:cstheme="majorBidi"/>
+      <w:color w:val="000000" w:themeColor="text1"/>
+    </w:rPr>
+    <w:tblPr>
+      <w:tblStyleRowBandSize w:val="1"/>
+      <w:tblStyleColBandSize w:val="1"/>
+      <w:tblInd w:w="0" w:type="dxa"/>
+      <w:tblBorders>
+        <w:top w:val="single" w:sz="8" w:space="0" w:color="5B9BD5" w:themeColor="accent1"/>
+        <w:left w:val="single" w:sz="8" w:space="0" w:color="5B9BD5" w:themeColor="accent1"/>
+        <w:bottom w:val="single" w:sz="8" w:space="0" w:color="5B9BD5" w:themeColor="accent1"/>
+        <w:right w:val="single" w:sz="8" w:space="0" w:color="5B9BD5" w:themeColor="accent1"/>
+      </w:tblBorders>
+      <w:tblCellMar>
+        <w:top w:w="0" w:type="dxa"/>
+        <w:left w:w="108" w:type="dxa"/>
+        <w:bottom w:w="0" w:type="dxa"/>
+        <w:right w:w="108" w:type="dxa"/>
+      </w:tblCellMar>
+    </w:tblPr>
+    <w:tblStylePr w:type="firstRow">
+      <w:rPr>
+        <w:sz w:val="24"/>
+        <w:szCs w:val="24"/>
+      </w:rPr>
+      <w:tblPr/>
+      <w:tcPr>
+        <w:tcBorders>
+          <w:top w:val="nil"/>
+          <w:left w:val="nil"/>
+          <w:bottom w:val="single" w:sz="24" w:space="0" w:color="5B9BD5" w:themeColor="accent1"/>
+          <w:right w:val="nil"/>
+          <w:insideH w:val="nil"/>
+          <w:insideV w:val="nil"/>
+        </w:tcBorders>
+        <w:shd w:val="clear" w:color="auto" w:fill="FFFFFF" w:themeFill="background1"/>
+      </w:tcPr>
+    </w:tblStylePr>
+    <w:tblStylePr w:type="lastRow">
+      <w:tblPr/>
+      <w:tcPr>
+        <w:tcBorders>
+          <w:top w:val="single" w:sz="8" w:space="0" w:color="5B9BD5" w:themeColor="accent1"/>
+          <w:left w:val="nil"/>
+          <w:bottom w:val="nil"/>
+          <w:right w:val="nil"/>
+          <w:insideH w:val="nil"/>
+          <w:insideV w:val="nil"/>
+        </w:tcBorders>
+        <w:shd w:val="clear" w:color="auto" w:fill="FFFFFF" w:themeFill="background1"/>
+      </w:tcPr>
+    </w:tblStylePr>
+    <w:tblStylePr w:type="firstCol">
+      <w:tblPr/>
+      <w:tcPr>
+        <w:tcBorders>
+          <w:top w:val="nil"/>
+          <w:left w:val="nil"/>
+          <w:bottom w:val="nil"/>
+          <w:right w:val="single" w:sz="8" w:space="0" w:color="5B9BD5" w:themeColor="accent1"/>
+          <w:insideH w:val="nil"/>
+          <w:insideV w:val="nil"/>
+        </w:tcBorders>
+        <w:shd w:val="clear" w:color="auto" w:fill="FFFFFF" w:themeFill="background1"/>
+      </w:tcPr>
+    </w:tblStylePr>
+    <w:tblStylePr w:type="lastCol">
+      <w:tblPr/>
+      <w:tcPr>
+        <w:tcBorders>
+          <w:top w:val="nil"/>
+          <w:left w:val="single" w:sz="8" w:space="0" w:color="5B9BD5" w:themeColor="accent1"/>
+          <w:bottom w:val="nil"/>
+          <w:right w:val="nil"/>
+          <w:insideH w:val="nil"/>
+          <w:insideV w:val="nil"/>
+        </w:tcBorders>
+        <w:shd w:val="clear" w:color="auto" w:fill="FFFFFF" w:themeFill="background1"/>
+      </w:tcPr>
+    </w:tblStylePr>
+    <w:tblStylePr w:type="band1Vert">
+      <w:tblPr/>
+      <w:tcPr>
+        <w:tcBorders>
+          <w:left w:val="nil"/>
+          <w:right w:val="nil"/>
+          <w:insideH w:val="nil"/>
+          <w:insideV w:val="nil"/>
+        </w:tcBorders>
+        <w:shd w:val="clear" w:color="auto" w:fill="D6E6F4" w:themeFill="accent1" w:themeFillTint="3F"/>
+      </w:tcPr>
+    </w:tblStylePr>
+    <w:tblStylePr w:type="band1Horz">
+      <w:tblPr/>
+      <w:tcPr>
+        <w:tcBorders>
+          <w:top w:val="nil"/>
+          <w:bottom w:val="nil"/>
+          <w:insideH w:val="nil"/>
+          <w:insideV w:val="nil"/>
+        </w:tcBorders>
+        <w:shd w:val="clear" w:color="auto" w:fill="D6E6F4" w:themeFill="accent1" w:themeFillTint="3F"/>
+      </w:tcPr>
+    </w:tblStylePr>
+    <w:tblStylePr w:type="nwCell">
+      <w:tblPr/>
+      <w:tcPr>
+        <w:shd w:val="clear" w:color="auto" w:fill="FFFFFF" w:themeFill="background1"/>
+      </w:tcPr>
+    </w:tblStylePr>
+    <w:tblStylePr w:type="swCell">
+      <w:tblPr/>
+      <w:tcPr>
+        <w:tcBorders>
+          <w:top w:val="nil"/>
+        </w:tcBorders>
+      </w:tcPr>
+    </w:tblStylePr>
+  </w:style>
+  <w:style w:type="table" w:styleId="Listamedia2-nfasis5">
+    <w:name w:val="Medium List 2 Accent 5"/>
+    <w:basedOn w:val="Tablanormal"/>
+    <w:uiPriority w:val="66"/>
+    <w:rsid w:val="00130A98"/>
+    <w:pPr>
+      <w:spacing w:after="0" w:line="240" w:lineRule="auto"/>
+    </w:pPr>
+    <w:rPr>
+      <w:rFonts w:asciiTheme="majorHAnsi" w:eastAsiaTheme="majorEastAsia" w:hAnsiTheme="majorHAnsi" w:cstheme="majorBidi"/>
+      <w:color w:val="000000" w:themeColor="text1"/>
+    </w:rPr>
+    <w:tblPr>
+      <w:tblStyleRowBandSize w:val="1"/>
+      <w:tblStyleColBandSize w:val="1"/>
+      <w:tblInd w:w="0" w:type="dxa"/>
+      <w:tblBorders>
+        <w:top w:val="single" w:sz="8" w:space="0" w:color="4472C4" w:themeColor="accent5"/>
+        <w:left w:val="single" w:sz="8" w:space="0" w:color="4472C4" w:themeColor="accent5"/>
+        <w:bottom w:val="single" w:sz="8" w:space="0" w:color="4472C4" w:themeColor="accent5"/>
+        <w:right w:val="single" w:sz="8" w:space="0" w:color="4472C4" w:themeColor="accent5"/>
+      </w:tblBorders>
+      <w:tblCellMar>
+        <w:top w:w="0" w:type="dxa"/>
+        <w:left w:w="108" w:type="dxa"/>
+        <w:bottom w:w="0" w:type="dxa"/>
+        <w:right w:w="108" w:type="dxa"/>
+      </w:tblCellMar>
+    </w:tblPr>
+    <w:tblStylePr w:type="firstRow">
+      <w:rPr>
+        <w:sz w:val="24"/>
+        <w:szCs w:val="24"/>
+      </w:rPr>
+      <w:tblPr/>
+      <w:tcPr>
+        <w:tcBorders>
+          <w:top w:val="nil"/>
+          <w:left w:val="nil"/>
+          <w:bottom w:val="single" w:sz="24" w:space="0" w:color="4472C4" w:themeColor="accent5"/>
+          <w:right w:val="nil"/>
+          <w:insideH w:val="nil"/>
+          <w:insideV w:val="nil"/>
+        </w:tcBorders>
+        <w:shd w:val="clear" w:color="auto" w:fill="FFFFFF" w:themeFill="background1"/>
+      </w:tcPr>
+    </w:tblStylePr>
+    <w:tblStylePr w:type="lastRow">
+      <w:tblPr/>
+      <w:tcPr>
+        <w:tcBorders>
+          <w:top w:val="single" w:sz="8" w:space="0" w:color="4472C4" w:themeColor="accent5"/>
+          <w:left w:val="nil"/>
+          <w:bottom w:val="nil"/>
+          <w:right w:val="nil"/>
+          <w:insideH w:val="nil"/>
+          <w:insideV w:val="nil"/>
+        </w:tcBorders>
+        <w:shd w:val="clear" w:color="auto" w:fill="FFFFFF" w:themeFill="background1"/>
+      </w:tcPr>
+    </w:tblStylePr>
+    <w:tblStylePr w:type="firstCol">
+      <w:tblPr/>
+      <w:tcPr>
+        <w:tcBorders>
+          <w:top w:val="nil"/>
+          <w:left w:val="nil"/>
+          <w:bottom w:val="nil"/>
+          <w:right w:val="single" w:sz="8" w:space="0" w:color="4472C4" w:themeColor="accent5"/>
+          <w:insideH w:val="nil"/>
+          <w:insideV w:val="nil"/>
+        </w:tcBorders>
+        <w:shd w:val="clear" w:color="auto" w:fill="FFFFFF" w:themeFill="background1"/>
+      </w:tcPr>
+    </w:tblStylePr>
+    <w:tblStylePr w:type="lastCol">
+      <w:tblPr/>
+      <w:tcPr>
+        <w:tcBorders>
+          <w:top w:val="nil"/>
+          <w:left w:val="single" w:sz="8" w:space="0" w:color="4472C4" w:themeColor="accent5"/>
+          <w:bottom w:val="nil"/>
+          <w:right w:val="nil"/>
+          <w:insideH w:val="nil"/>
+          <w:insideV w:val="nil"/>
+        </w:tcBorders>
+        <w:shd w:val="clear" w:color="auto" w:fill="FFFFFF" w:themeFill="background1"/>
+      </w:tcPr>
+    </w:tblStylePr>
+    <w:tblStylePr w:type="band1Vert">
+      <w:tblPr/>
+      <w:tcPr>
+        <w:tcBorders>
+          <w:left w:val="nil"/>
+          <w:right w:val="nil"/>
+          <w:insideH w:val="nil"/>
+          <w:insideV w:val="nil"/>
+        </w:tcBorders>
+        <w:shd w:val="clear" w:color="auto" w:fill="D0DBF0" w:themeFill="accent5" w:themeFillTint="3F"/>
+      </w:tcPr>
+    </w:tblStylePr>
+    <w:tblStylePr w:type="band1Horz">
+      <w:tblPr/>
+      <w:tcPr>
+        <w:tcBorders>
+          <w:top w:val="nil"/>
+          <w:bottom w:val="nil"/>
+          <w:insideH w:val="nil"/>
+          <w:insideV w:val="nil"/>
+        </w:tcBorders>
+        <w:shd w:val="clear" w:color="auto" w:fill="D0DBF0" w:themeFill="accent5" w:themeFillTint="3F"/>
+      </w:tcPr>
+    </w:tblStylePr>
+    <w:tblStylePr w:type="nwCell">
+      <w:tblPr/>
+      <w:tcPr>
+        <w:shd w:val="clear" w:color="auto" w:fill="FFFFFF" w:themeFill="background1"/>
+      </w:tcPr>
+    </w:tblStylePr>
+    <w:tblStylePr w:type="swCell">
+      <w:tblPr/>
+      <w:tcPr>
+        <w:tcBorders>
+          <w:top w:val="nil"/>
+        </w:tcBorders>
+      </w:tcPr>
+    </w:tblStylePr>
+  </w:style>
+  <w:style w:type="table" w:styleId="Cuadrculamedia1-nfasis5">
+    <w:name w:val="Medium Grid 1 Accent 5"/>
+    <w:basedOn w:val="Tablanormal"/>
+    <w:uiPriority w:val="67"/>
+    <w:rsid w:val="00130A98"/>
+    <w:pPr>
+      <w:spacing w:after="0" w:line="240" w:lineRule="auto"/>
+    </w:pPr>
+    <w:tblPr>
+      <w:tblStyleRowBandSize w:val="1"/>
+      <w:tblStyleColBandSize w:val="1"/>
+      <w:tblInd w:w="0" w:type="dxa"/>
+      <w:tblBorders>
+        <w:top w:val="single" w:sz="8" w:space="0" w:color="7295D2" w:themeColor="accent5" w:themeTint="BF"/>
+        <w:left w:val="single" w:sz="8" w:space="0" w:color="7295D2" w:themeColor="accent5" w:themeTint="BF"/>
+        <w:bottom w:val="single" w:sz="8" w:space="0" w:color="7295D2" w:themeColor="accent5" w:themeTint="BF"/>
+        <w:right w:val="single" w:sz="8" w:space="0" w:color="7295D2" w:themeColor="accent5" w:themeTint="BF"/>
+        <w:insideH w:val="single" w:sz="8" w:space="0" w:color="7295D2" w:themeColor="accent5" w:themeTint="BF"/>
+        <w:insideV w:val="single" w:sz="8" w:space="0" w:color="7295D2" w:themeColor="accent5" w:themeTint="BF"/>
+      </w:tblBorders>
+      <w:tblCellMar>
+        <w:top w:w="0" w:type="dxa"/>
+        <w:left w:w="108" w:type="dxa"/>
+        <w:bottom w:w="0" w:type="dxa"/>
+        <w:right w:w="108" w:type="dxa"/>
+      </w:tblCellMar>
+    </w:tblPr>
+    <w:tcPr>
+      <w:shd w:val="clear" w:color="auto" w:fill="D0DBF0" w:themeFill="accent5" w:themeFillTint="3F"/>
+    </w:tcPr>
+    <w:tblStylePr w:type="firstRow">
+      <w:rPr>
+        <w:b/>
+        <w:bCs/>
+      </w:rPr>
+    </w:tblStylePr>
+    <w:tblStylePr w:type="lastRow">
+      <w:rPr>
+        <w:b/>
+        <w:bCs/>
+      </w:rPr>
+      <w:tblPr/>
+      <w:tcPr>
+        <w:tcBorders>
+          <w:top w:val="single" w:sz="18" w:space="0" w:color="7295D2" w:themeColor="accent5" w:themeTint="BF"/>
+        </w:tcBorders>
+      </w:tcPr>
+    </w:tblStylePr>
+    <w:tblStylePr w:type="firstCol">
+      <w:rPr>
+        <w:b/>
+        <w:bCs/>
+      </w:rPr>
+    </w:tblStylePr>
+    <w:tblStylePr w:type="lastCol">
+      <w:rPr>
+        <w:b/>
+        <w:bCs/>
+      </w:rPr>
+    </w:tblStylePr>
+    <w:tblStylePr w:type="band1Vert">
+      <w:tblPr/>
+      <w:tcPr>
+        <w:shd w:val="clear" w:color="auto" w:fill="A1B8E1" w:themeFill="accent5" w:themeFillTint="7F"/>
+      </w:tcPr>
+    </w:tblStylePr>
+    <w:tblStylePr w:type="band1Horz">
+      <w:tblPr/>
+      <w:tcPr>
+        <w:shd w:val="clear" w:color="auto" w:fill="A1B8E1" w:themeFill="accent5" w:themeFillTint="7F"/>
+      </w:tcPr>
+    </w:tblStylePr>
+  </w:style>
+  <w:style w:type="table" w:styleId="Cuadrculamedia1-nfasis1">
+    <w:name w:val="Medium Grid 1 Accent 1"/>
+    <w:basedOn w:val="Tablanormal"/>
+    <w:uiPriority w:val="67"/>
+    <w:rsid w:val="00130A98"/>
+    <w:pPr>
+      <w:spacing w:after="0" w:line="240" w:lineRule="auto"/>
+    </w:pPr>
+    <w:tblPr>
+      <w:tblStyleRowBandSize w:val="1"/>
+      <w:tblStyleColBandSize w:val="1"/>
+      <w:tblInd w:w="0" w:type="dxa"/>
+      <w:tblBorders>
+        <w:top w:val="single" w:sz="8" w:space="0" w:color="84B3DF" w:themeColor="accent1" w:themeTint="BF"/>
+        <w:left w:val="single" w:sz="8" w:space="0" w:color="84B3DF" w:themeColor="accent1" w:themeTint="BF"/>
+        <w:bottom w:val="single" w:sz="8" w:space="0" w:color="84B3DF" w:themeColor="accent1" w:themeTint="BF"/>
+        <w:right w:val="single" w:sz="8" w:space="0" w:color="84B3DF" w:themeColor="accent1" w:themeTint="BF"/>
+        <w:insideH w:val="single" w:sz="8" w:space="0" w:color="84B3DF" w:themeColor="accent1" w:themeTint="BF"/>
+        <w:insideV w:val="single" w:sz="8" w:space="0" w:color="84B3DF" w:themeColor="accent1" w:themeTint="BF"/>
+      </w:tblBorders>
+      <w:tblCellMar>
+        <w:top w:w="0" w:type="dxa"/>
+        <w:left w:w="108" w:type="dxa"/>
+        <w:bottom w:w="0" w:type="dxa"/>
+        <w:right w:w="108" w:type="dxa"/>
+      </w:tblCellMar>
+    </w:tblPr>
+    <w:tcPr>
+      <w:shd w:val="clear" w:color="auto" w:fill="D6E6F4" w:themeFill="accent1" w:themeFillTint="3F"/>
+    </w:tcPr>
+    <w:tblStylePr w:type="firstRow">
+      <w:rPr>
+        <w:b/>
+        <w:bCs/>
+      </w:rPr>
+    </w:tblStylePr>
+    <w:tblStylePr w:type="lastRow">
+      <w:rPr>
+        <w:b/>
+        <w:bCs/>
+      </w:rPr>
+      <w:tblPr/>
+      <w:tcPr>
+        <w:tcBorders>
+          <w:top w:val="single" w:sz="18" w:space="0" w:color="84B3DF" w:themeColor="accent1" w:themeTint="BF"/>
+        </w:tcBorders>
+      </w:tcPr>
+    </w:tblStylePr>
+    <w:tblStylePr w:type="firstCol">
+      <w:rPr>
+        <w:b/>
+        <w:bCs/>
+      </w:rPr>
+    </w:tblStylePr>
+    <w:tblStylePr w:type="lastCol">
+      <w:rPr>
+        <w:b/>
+        <w:bCs/>
+      </w:rPr>
+    </w:tblStylePr>
+    <w:tblStylePr w:type="band1Vert">
+      <w:tblPr/>
+      <w:tcPr>
+        <w:shd w:val="clear" w:color="auto" w:fill="ADCCEA" w:themeFill="accent1" w:themeFillTint="7F"/>
+      </w:tcPr>
+    </w:tblStylePr>
+    <w:tblStylePr w:type="band1Horz">
+      <w:tblPr/>
+      <w:tcPr>
+        <w:shd w:val="clear" w:color="auto" w:fill="ADCCEA" w:themeFill="accent1" w:themeFillTint="7F"/>
+      </w:tcPr>
+    </w:tblStylePr>
+  </w:style>
+  <w:style w:type="table" w:styleId="Cuadrculavistosa-nfasis1">
+    <w:name w:val="Colorful Grid Accent 1"/>
+    <w:basedOn w:val="Tablanormal"/>
+    <w:uiPriority w:val="73"/>
+    <w:rsid w:val="00130A98"/>
+    <w:pPr>
+      <w:spacing w:after="0" w:line="240" w:lineRule="auto"/>
+    </w:pPr>
+    <w:rPr>
+      <w:color w:val="000000" w:themeColor="text1"/>
+    </w:rPr>
+    <w:tblPr>
+      <w:tblStyleRowBandSize w:val="1"/>
+      <w:tblStyleColBandSize w:val="1"/>
+      <w:tblInd w:w="0" w:type="dxa"/>
+      <w:tblBorders>
+        <w:insideH w:val="single" w:sz="4" w:space="0" w:color="FFFFFF" w:themeColor="background1"/>
+      </w:tblBorders>
+      <w:tblCellMar>
+        <w:top w:w="0" w:type="dxa"/>
+        <w:left w:w="108" w:type="dxa"/>
+        <w:bottom w:w="0" w:type="dxa"/>
+        <w:right w:w="108" w:type="dxa"/>
+      </w:tblCellMar>
+    </w:tblPr>
+    <w:tcPr>
+      <w:shd w:val="clear" w:color="auto" w:fill="DEEAF6" w:themeFill="accent1" w:themeFillTint="33"/>
+    </w:tcPr>
+    <w:tblStylePr w:type="firstRow">
+      <w:rPr>
+        <w:b/>
+        <w:bCs/>
+      </w:rPr>
+      <w:tblPr/>
+      <w:tcPr>
+        <w:shd w:val="clear" w:color="auto" w:fill="BDD6EE" w:themeFill="accent1" w:themeFillTint="66"/>
+      </w:tcPr>
+    </w:tblStylePr>
+    <w:tblStylePr w:type="lastRow">
+      <w:rPr>
+        <w:b/>
+        <w:bCs/>
+        <w:color w:val="000000" w:themeColor="text1"/>
+      </w:rPr>
+      <w:tblPr/>
+      <w:tcPr>
+        <w:shd w:val="clear" w:color="auto" w:fill="BDD6EE" w:themeFill="accent1" w:themeFillTint="66"/>
+      </w:tcPr>
+    </w:tblStylePr>
+    <w:tblStylePr w:type="firstCol">
+      <w:rPr>
+        <w:color w:val="FFFFFF" w:themeColor="background1"/>
+      </w:rPr>
+      <w:tblPr/>
+      <w:tcPr>
+        <w:shd w:val="clear" w:color="auto" w:fill="2E74B5" w:themeFill="accent1" w:themeFillShade="BF"/>
+      </w:tcPr>
+    </w:tblStylePr>
+    <w:tblStylePr w:type="lastCol">
+      <w:rPr>
+        <w:color w:val="FFFFFF" w:themeColor="background1"/>
+      </w:rPr>
+      <w:tblPr/>
+      <w:tcPr>
+        <w:shd w:val="clear" w:color="auto" w:fill="2E74B5" w:themeFill="accent1" w:themeFillShade="BF"/>
+      </w:tcPr>
+    </w:tblStylePr>
+    <w:tblStylePr w:type="band1Vert">
+      <w:tblPr/>
+      <w:tcPr>
+        <w:shd w:val="clear" w:color="auto" w:fill="ADCCEA" w:themeFill="accent1" w:themeFillTint="7F"/>
+      </w:tcPr>
+    </w:tblStylePr>
+    <w:tblStylePr w:type="band1Horz">
+      <w:tblPr/>
+      <w:tcPr>
+        <w:shd w:val="clear" w:color="auto" w:fill="ADCCEA" w:themeFill="accent1" w:themeFillTint="7F"/>
+      </w:tcPr>
+    </w:tblStylePr>
+  </w:style>
+  <w:style w:type="table" w:styleId="Sombreadovistoso-nfasis5">
+    <w:name w:val="Colorful Shading Accent 5"/>
+    <w:basedOn w:val="Tablanormal"/>
+    <w:uiPriority w:val="71"/>
+    <w:rsid w:val="00130A98"/>
+    <w:pPr>
+      <w:spacing w:after="0" w:line="240" w:lineRule="auto"/>
+    </w:pPr>
+    <w:rPr>
+      <w:color w:val="000000" w:themeColor="text1"/>
+    </w:rPr>
+    <w:tblPr>
+      <w:tblStyleRowBandSize w:val="1"/>
+      <w:tblStyleColBandSize w:val="1"/>
+      <w:tblInd w:w="0" w:type="dxa"/>
+      <w:tblBorders>
+        <w:top w:val="single" w:sz="24" w:space="0" w:color="70AD47" w:themeColor="accent6"/>
+        <w:left w:val="single" w:sz="4" w:space="0" w:color="4472C4" w:themeColor="accent5"/>
+        <w:bottom w:val="single" w:sz="4" w:space="0" w:color="4472C4" w:themeColor="accent5"/>
+        <w:right w:val="single" w:sz="4" w:space="0" w:color="4472C4" w:themeColor="accent5"/>
+        <w:insideH w:val="single" w:sz="4" w:space="0" w:color="FFFFFF" w:themeColor="background1"/>
+        <w:insideV w:val="single" w:sz="4" w:space="0" w:color="FFFFFF" w:themeColor="background1"/>
+      </w:tblBorders>
+      <w:tblCellMar>
+        <w:top w:w="0" w:type="dxa"/>
+        <w:left w:w="108" w:type="dxa"/>
+        <w:bottom w:w="0" w:type="dxa"/>
+        <w:right w:w="108" w:type="dxa"/>
+      </w:tblCellMar>
+    </w:tblPr>
+    <w:tcPr>
+      <w:shd w:val="clear" w:color="auto" w:fill="ECF1F9" w:themeFill="accent5" w:themeFillTint="19"/>
+    </w:tcPr>
+    <w:tblStylePr w:type="firstRow">
+      <w:rPr>
+        <w:b/>
+        <w:bCs/>
+      </w:rPr>
+      <w:tblPr/>
+      <w:tcPr>
+        <w:tcBorders>
+          <w:top w:val="nil"/>
+          <w:left w:val="nil"/>
+          <w:bottom w:val="single" w:sz="24" w:space="0" w:color="70AD47" w:themeColor="accent6"/>
+          <w:right w:val="nil"/>
+          <w:insideH w:val="nil"/>
+          <w:insideV w:val="nil"/>
+        </w:tcBorders>
+        <w:shd w:val="clear" w:color="auto" w:fill="FFFFFF" w:themeFill="background1"/>
+      </w:tcPr>
+    </w:tblStylePr>
+    <w:tblStylePr w:type="lastRow">
+      <w:rPr>
+        <w:b/>
+        <w:bCs/>
+        <w:color w:val="FFFFFF" w:themeColor="background1"/>
+      </w:rPr>
+      <w:tblPr/>
+      <w:tcPr>
+        <w:tcBorders>
+          <w:top w:val="single" w:sz="6" w:space="0" w:color="FFFFFF" w:themeColor="background1"/>
+        </w:tcBorders>
+        <w:shd w:val="clear" w:color="auto" w:fill="264378" w:themeFill="accent5" w:themeFillShade="99"/>
+      </w:tcPr>
+    </w:tblStylePr>
+    <w:tblStylePr w:type="firstCol">
+      <w:rPr>
+        <w:color w:val="FFFFFF" w:themeColor="background1"/>
+      </w:rPr>
+      <w:tblPr/>
+      <w:tcPr>
+        <w:tcBorders>
+          <w:top w:val="nil"/>
+          <w:left w:val="nil"/>
+          <w:bottom w:val="nil"/>
+          <w:right w:val="nil"/>
+          <w:insideH w:val="single" w:sz="4" w:space="0" w:color="264378" w:themeColor="accent5" w:themeShade="99"/>
+          <w:insideV w:val="nil"/>
+        </w:tcBorders>
+        <w:shd w:val="clear" w:color="auto" w:fill="264378" w:themeFill="accent5" w:themeFillShade="99"/>
+      </w:tcPr>
+    </w:tblStylePr>
+    <w:tblStylePr w:type="lastCol">
+      <w:rPr>
+        <w:color w:val="FFFFFF" w:themeColor="background1"/>
+      </w:rPr>
+      <w:tblPr/>
+      <w:tcPr>
+        <w:tcBorders>
+          <w:top w:val="nil"/>
+          <w:left w:val="nil"/>
+          <w:bottom w:val="nil"/>
+          <w:right w:val="nil"/>
+          <w:insideH w:val="nil"/>
+          <w:insideV w:val="nil"/>
+        </w:tcBorders>
+        <w:shd w:val="clear" w:color="auto" w:fill="264378" w:themeFill="accent5" w:themeFillShade="99"/>
+      </w:tcPr>
+    </w:tblStylePr>
+    <w:tblStylePr w:type="band1Vert">
+      <w:tblPr/>
+      <w:tcPr>
+        <w:shd w:val="clear" w:color="auto" w:fill="B4C6E7" w:themeFill="accent5" w:themeFillTint="66"/>
+      </w:tcPr>
+    </w:tblStylePr>
+    <w:tblStylePr w:type="band1Horz">
+      <w:tblPr/>
+      <w:tcPr>
+        <w:shd w:val="clear" w:color="auto" w:fill="A1B8E1" w:themeFill="accent5" w:themeFillTint="7F"/>
+      </w:tcPr>
+    </w:tblStylePr>
+    <w:tblStylePr w:type="neCell">
+      <w:rPr>
+        <w:color w:val="000000" w:themeColor="text1"/>
+      </w:rPr>
+    </w:tblStylePr>
+    <w:tblStylePr w:type="nwCell">
+      <w:rPr>
+        <w:color w:val="000000" w:themeColor="text1"/>
+      </w:rPr>
+    </w:tblStylePr>
+  </w:style>
+  <w:style w:type="table" w:styleId="Listaoscura-nfasis5">
+    <w:name w:val="Dark List Accent 5"/>
+    <w:basedOn w:val="Tablanormal"/>
+    <w:uiPriority w:val="70"/>
+    <w:rsid w:val="00130A98"/>
+    <w:pPr>
+      <w:spacing w:after="0" w:line="240" w:lineRule="auto"/>
+    </w:pPr>
+    <w:rPr>
+      <w:color w:val="FFFFFF" w:themeColor="background1"/>
+    </w:rPr>
+    <w:tblPr>
+      <w:tblStyleRowBandSize w:val="1"/>
+      <w:tblStyleColBandSize w:val="1"/>
+      <w:tblInd w:w="0" w:type="dxa"/>
+      <w:tblCellMar>
+        <w:top w:w="0" w:type="dxa"/>
+        <w:left w:w="108" w:type="dxa"/>
+        <w:bottom w:w="0" w:type="dxa"/>
+        <w:right w:w="108" w:type="dxa"/>
+      </w:tblCellMar>
+    </w:tblPr>
+    <w:tcPr>
+      <w:shd w:val="clear" w:color="auto" w:fill="4472C4" w:themeFill="accent5"/>
+    </w:tcPr>
+    <w:tblStylePr w:type="firstRow">
+      <w:rPr>
+        <w:b/>
+        <w:bCs/>
+      </w:rPr>
+      <w:tblPr/>
+      <w:tcPr>
+        <w:tcBorders>
+          <w:top w:val="nil"/>
+          <w:left w:val="nil"/>
+          <w:bottom w:val="single" w:sz="18" w:space="0" w:color="FFFFFF" w:themeColor="background1"/>
+          <w:right w:val="nil"/>
+          <w:insideH w:val="nil"/>
+          <w:insideV w:val="nil"/>
+        </w:tcBorders>
+        <w:shd w:val="clear" w:color="auto" w:fill="000000" w:themeFill="text1"/>
+      </w:tcPr>
+    </w:tblStylePr>
+    <w:tblStylePr w:type="lastRow">
+      <w:tblPr/>
+      <w:tcPr>
+        <w:tcBorders>
+          <w:top w:val="single" w:sz="18" w:space="0" w:color="FFFFFF" w:themeColor="background1"/>
+          <w:left w:val="nil"/>
+          <w:bottom w:val="nil"/>
+          <w:right w:val="nil"/>
+          <w:insideH w:val="nil"/>
+          <w:insideV w:val="nil"/>
+        </w:tcBorders>
+        <w:shd w:val="clear" w:color="auto" w:fill="1F3763" w:themeFill="accent5" w:themeFillShade="7F"/>
+      </w:tcPr>
+    </w:tblStylePr>
+    <w:tblStylePr w:type="firstCol">
+      <w:tblPr/>
+      <w:tcPr>
+        <w:tcBorders>
+          <w:top w:val="nil"/>
+          <w:left w:val="nil"/>
+          <w:bottom w:val="nil"/>
+          <w:right w:val="single" w:sz="18" w:space="0" w:color="FFFFFF" w:themeColor="background1"/>
+          <w:insideH w:val="nil"/>
+          <w:insideV w:val="nil"/>
+        </w:tcBorders>
+        <w:shd w:val="clear" w:color="auto" w:fill="2F5496" w:themeFill="accent5" w:themeFillShade="BF"/>
+      </w:tcPr>
+    </w:tblStylePr>
+    <w:tblStylePr w:type="lastCol">
+      <w:tblPr/>
+      <w:tcPr>
+        <w:tcBorders>
+          <w:top w:val="nil"/>
+          <w:left w:val="single" w:sz="18" w:space="0" w:color="FFFFFF" w:themeColor="background1"/>
+          <w:bottom w:val="nil"/>
+          <w:right w:val="nil"/>
+          <w:insideH w:val="nil"/>
+          <w:insideV w:val="nil"/>
+        </w:tcBorders>
+        <w:shd w:val="clear" w:color="auto" w:fill="2F5496" w:themeFill="accent5" w:themeFillShade="BF"/>
+      </w:tcPr>
+    </w:tblStylePr>
+    <w:tblStylePr w:type="band1Vert">
+      <w:tblPr/>
+      <w:tcPr>
+        <w:tcBorders>
+          <w:top w:val="nil"/>
+          <w:left w:val="nil"/>
+          <w:bottom w:val="nil"/>
+          <w:right w:val="nil"/>
+          <w:insideH w:val="nil"/>
+          <w:insideV w:val="nil"/>
+        </w:tcBorders>
+        <w:shd w:val="clear" w:color="auto" w:fill="2F5496" w:themeFill="accent5" w:themeFillShade="BF"/>
+      </w:tcPr>
+    </w:tblStylePr>
+    <w:tblStylePr w:type="band1Horz">
+      <w:tblPr/>
+      <w:tcPr>
+        <w:tcBorders>
+          <w:top w:val="nil"/>
+          <w:left w:val="nil"/>
+          <w:bottom w:val="nil"/>
+          <w:right w:val="nil"/>
+          <w:insideH w:val="nil"/>
+          <w:insideV w:val="nil"/>
+        </w:tcBorders>
+        <w:shd w:val="clear" w:color="auto" w:fill="2F5496" w:themeFill="accent5" w:themeFillShade="BF"/>
+      </w:tcPr>
+    </w:tblStylePr>
+  </w:style>
+  <w:style w:type="table" w:styleId="Cuadrculamedia3-nfasis5">
+    <w:name w:val="Medium Grid 3 Accent 5"/>
+    <w:basedOn w:val="Tablanormal"/>
+    <w:uiPriority w:val="69"/>
+    <w:rsid w:val="00130A98"/>
+    <w:pPr>
+      <w:spacing w:after="0" w:line="240" w:lineRule="auto"/>
+    </w:pPr>
+    <w:tblPr>
+      <w:tblStyleRowBandSize w:val="1"/>
+      <w:tblStyleColBandSize w:val="1"/>
+      <w:tblInd w:w="0" w:type="dxa"/>
+      <w:tblBorders>
+        <w:top w:val="single" w:sz="8" w:space="0" w:color="FFFFFF" w:themeColor="background1"/>
+        <w:left w:val="single" w:sz="8" w:space="0" w:color="FFFFFF" w:themeColor="background1"/>
+        <w:bottom w:val="single" w:sz="8" w:space="0" w:color="FFFFFF" w:themeColor="background1"/>
+        <w:right w:val="single" w:sz="8" w:space="0" w:color="FFFFFF" w:themeColor="background1"/>
+        <w:insideH w:val="single" w:sz="6" w:space="0" w:color="FFFFFF" w:themeColor="background1"/>
+        <w:insideV w:val="single" w:sz="6" w:space="0" w:color="FFFFFF" w:themeColor="background1"/>
+      </w:tblBorders>
+      <w:tblCellMar>
+        <w:top w:w="0" w:type="dxa"/>
+        <w:left w:w="108" w:type="dxa"/>
+        <w:bottom w:w="0" w:type="dxa"/>
+        <w:right w:w="108" w:type="dxa"/>
+      </w:tblCellMar>
+    </w:tblPr>
+    <w:tcPr>
+      <w:shd w:val="clear" w:color="auto" w:fill="D0DBF0" w:themeFill="accent5" w:themeFillTint="3F"/>
+    </w:tcPr>
+    <w:tblStylePr w:type="firstRow">
+      <w:rPr>
+        <w:b/>
+        <w:bCs/>
+        <w:i w:val="0"/>
+        <w:iCs w:val="0"/>
+        <w:color w:val="FFFFFF" w:themeColor="background1"/>
+      </w:rPr>
+      <w:tblPr/>
+      <w:tcPr>
+        <w:tcBorders>
+          <w:top w:val="single" w:sz="8" w:space="0" w:color="FFFFFF" w:themeColor="background1"/>
+          <w:left w:val="single" w:sz="8" w:space="0" w:color="FFFFFF" w:themeColor="background1"/>
+          <w:bottom w:val="single" w:sz="24" w:space="0" w:color="FFFFFF" w:themeColor="background1"/>
+          <w:right w:val="single" w:sz="8" w:space="0" w:color="FFFFFF" w:themeColor="background1"/>
+          <w:insideH w:val="nil"/>
+          <w:insideV w:val="single" w:sz="8" w:space="0" w:color="FFFFFF" w:themeColor="background1"/>
+        </w:tcBorders>
+        <w:shd w:val="clear" w:color="auto" w:fill="4472C4" w:themeFill="accent5"/>
+      </w:tcPr>
+    </w:tblStylePr>
+    <w:tblStylePr w:type="lastRow">
+      <w:rPr>
+        <w:b/>
+        <w:bCs/>
+        <w:i w:val="0"/>
+        <w:iCs w:val="0"/>
+        <w:color w:val="FFFFFF" w:themeColor="background1"/>
+      </w:rPr>
+      <w:tblPr/>
+      <w:tcPr>
+        <w:tcBorders>
+          <w:top w:val="single" w:sz="24" w:space="0" w:color="FFFFFF" w:themeColor="background1"/>
+          <w:left w:val="single" w:sz="8" w:space="0" w:color="FFFFFF" w:themeColor="background1"/>
+          <w:bottom w:val="single" w:sz="8" w:space="0" w:color="FFFFFF" w:themeColor="background1"/>
+          <w:right w:val="single" w:sz="8" w:space="0" w:color="FFFFFF" w:themeColor="background1"/>
+          <w:insideH w:val="nil"/>
+          <w:insideV w:val="single" w:sz="8" w:space="0" w:color="FFFFFF" w:themeColor="background1"/>
+        </w:tcBorders>
+        <w:shd w:val="clear" w:color="auto" w:fill="4472C4" w:themeFill="accent5"/>
+      </w:tcPr>
+    </w:tblStylePr>
+    <w:tblStylePr w:type="firstCol">
+      <w:rPr>
+        <w:b/>
+        <w:bCs/>
+        <w:i w:val="0"/>
+        <w:iCs w:val="0"/>
+        <w:color w:val="FFFFFF" w:themeColor="background1"/>
+      </w:rPr>
+      <w:tblPr/>
+      <w:tcPr>
+        <w:tcBorders>
+          <w:left w:val="single" w:sz="8" w:space="0" w:color="FFFFFF" w:themeColor="background1"/>
+          <w:right w:val="single" w:sz="24" w:space="0" w:color="FFFFFF" w:themeColor="background1"/>
+          <w:insideH w:val="nil"/>
+          <w:insideV w:val="nil"/>
+        </w:tcBorders>
+        <w:shd w:val="clear" w:color="auto" w:fill="4472C4" w:themeFill="accent5"/>
+      </w:tcPr>
+    </w:tblStylePr>
+    <w:tblStylePr w:type="lastCol">
+      <w:rPr>
+        <w:b/>
+        <w:bCs/>
+        <w:i w:val="0"/>
+        <w:iCs w:val="0"/>
+        <w:color w:val="FFFFFF" w:themeColor="background1"/>
+      </w:rPr>
+      <w:tblPr/>
+      <w:tcPr>
+        <w:tcBorders>
+          <w:top w:val="nil"/>
+          <w:left w:val="single" w:sz="24" w:space="0" w:color="FFFFFF" w:themeColor="background1"/>
+          <w:bottom w:val="nil"/>
+          <w:right w:val="nil"/>
+          <w:insideH w:val="nil"/>
+          <w:insideV w:val="nil"/>
+        </w:tcBorders>
+        <w:shd w:val="clear" w:color="auto" w:fill="4472C4" w:themeFill="accent5"/>
+      </w:tcPr>
+    </w:tblStylePr>
+    <w:tblStylePr w:type="band1Vert">
+      <w:tblPr/>
+      <w:tcPr>
+        <w:tcBorders>
+          <w:top w:val="single" w:sz="8" w:space="0" w:color="FFFFFF" w:themeColor="background1"/>
+          <w:left w:val="single" w:sz="8" w:space="0" w:color="FFFFFF" w:themeColor="background1"/>
+          <w:bottom w:val="single" w:sz="8" w:space="0" w:color="FFFFFF" w:themeColor="background1"/>
+          <w:right w:val="single" w:sz="8" w:space="0" w:color="FFFFFF" w:themeColor="background1"/>
+          <w:insideH w:val="nil"/>
+          <w:insideV w:val="nil"/>
+        </w:tcBorders>
+        <w:shd w:val="clear" w:color="auto" w:fill="A1B8E1" w:themeFill="accent5" w:themeFillTint="7F"/>
+      </w:tcPr>
+    </w:tblStylePr>
+    <w:tblStylePr w:type="band1Horz">
+      <w:tblPr/>
+      <w:tcPr>
+        <w:tcBorders>
+          <w:top w:val="single" w:sz="8" w:space="0" w:color="FFFFFF" w:themeColor="background1"/>
+          <w:left w:val="single" w:sz="8" w:space="0" w:color="FFFFFF" w:themeColor="background1"/>
+          <w:bottom w:val="single" w:sz="8" w:space="0" w:color="FFFFFF" w:themeColor="background1"/>
+          <w:right w:val="single" w:sz="8" w:space="0" w:color="FFFFFF" w:themeColor="background1"/>
+          <w:insideH w:val="single" w:sz="8" w:space="0" w:color="FFFFFF" w:themeColor="background1"/>
+          <w:insideV w:val="single" w:sz="8" w:space="0" w:color="FFFFFF" w:themeColor="background1"/>
+        </w:tcBorders>
+        <w:shd w:val="clear" w:color="auto" w:fill="A1B8E1" w:themeFill="accent5" w:themeFillTint="7F"/>
+      </w:tcPr>
+    </w:tblStylePr>
+  </w:style>
+  <w:style w:type="character" w:styleId="nfasissutil">
+    <w:name w:val="Subtle Emphasis"/>
+    <w:basedOn w:val="Fuentedeprrafopredeter"/>
+    <w:uiPriority w:val="19"/>
+    <w:qFormat/>
+    <w:rsid w:val="00130A98"/>
+    <w:rPr>
+      <w:i/>
+      <w:iCs/>
+      <w:color w:val="808080" w:themeColor="text1" w:themeTint="7F"/>
+    </w:rPr>
+  </w:style>
+</w:styles>
+</file>
+
+<file path=word/stylesWithEffects.xml><?xml version="1.0" encoding="utf-8"?>
+<w:styles xmlns:wpc="http://schemas.microsoft.com/office/word/2010/wordprocessingCanvas" xmlns:mc="http://schemas.openxmlformats.org/markup-compatibility/2006" xmlns:o="urn:schemas-microsoft-com:office:office" xmlns:r="http://schemas.openxmlformats.org/officeDocument/2006/relationships" xmlns:m="http://schemas.openxmlformats.org/officeDocument/2006/math" xmlns:v="urn:schemas-microsoft-com:vml" xmlns:wp14="http://schemas.microsoft.com/office/word/2010/wordprocessingDrawing" xmlns:wp="http://schemas.openxmlformats.org/drawingml/2006/wordprocessingDrawing" xmlns:w10="urn:schemas-microsoft-com:office:word" xmlns:w="http://schemas.openxmlformats.org/wordprocessingml/2006/main" xmlns:w14="http://schemas.microsoft.com/office/word/2010/wordml" xmlns:wpg="http://schemas.microsoft.com/office/word/2010/wordprocessingGroup" xmlns:wpi="http://schemas.microsoft.com/office/word/2010/wordprocessingInk" xmlns:wne="http://schemas.microsoft.com/office/word/2006/wordml" xmlns:wps="http://schemas.microsoft.com/office/word/2010/wordprocessingShape" mc:Ignorable="w14 wp14">
+  <w:docDefaults>
+    <w:rPrDefault>
+      <w:rPr>
+        <w:rFonts w:asciiTheme="minorHAnsi" w:eastAsiaTheme="minorHAnsi" w:hAnsiTheme="minorHAnsi" w:cstheme="minorBidi"/>
+        <w:sz w:val="22"/>
+        <w:szCs w:val="22"/>
+        <w:lang w:val="es-CL" w:eastAsia="en-US" w:bidi="ar-SA"/>
+      </w:rPr>
+    </w:rPrDefault>
+    <w:pPrDefault>
+      <w:pPr>
+        <w:spacing w:after="160" w:line="259" w:lineRule="auto"/>
+      </w:pPr>
+    </w:pPrDefault>
+  </w:docDefaults>
+  <w:latentStyles w:defLockedState="0" w:defUIPriority="99" w:defSemiHidden="1" w:defUnhideWhenUsed="1" w:defQFormat="0" w:count="267">
+    <w:lsdException w:name="Normal" w:semiHidden="0" w:uiPriority="0" w:unhideWhenUsed="0" w:qFormat="1"/>
+    <w:lsdException w:name="heading 1" w:semiHidden="0" w:uiPriority="9" w:unhideWhenUsed="0" w:qFormat="1"/>
+    <w:lsdException w:name="heading 2" w:uiPriority="9" w:qFormat="1"/>
+    <w:lsdException w:name="heading 3" w:uiPriority="9" w:qFormat="1"/>
+    <w:lsdException w:name="heading 4" w:uiPriority="9" w:qFormat="1"/>
+    <w:lsdException w:name="heading 5" w:uiPriority="9" w:qFormat="1"/>
+    <w:lsdException w:name="heading 6" w:uiPriority="9" w:qFormat="1"/>
+    <w:lsdException w:name="heading 7" w:uiPriority="9" w:qFormat="1"/>
+    <w:lsdException w:name="heading 8" w:uiPriority="9" w:qFormat="1"/>
+    <w:lsdException w:name="heading 9" w:uiPriority="9" w:qFormat="1"/>
+    <w:lsdException w:name="toc 1" w:uiPriority="39"/>
+    <w:lsdException w:name="toc 2" w:uiPriority="39"/>
+    <w:lsdException w:name="toc 3" w:uiPriority="39"/>
+    <w:lsdException w:name="toc 4" w:uiPriority="39"/>
+    <w:lsdException w:name="toc 5" w:uiPriority="39"/>
+    <w:lsdException w:name="toc 6" w:uiPriority="39"/>
+    <w:lsdException w:name="toc 7" w:uiPriority="39"/>
+    <w:lsdException w:name="toc 8" w:uiPriority="39"/>
+    <w:lsdException w:name="toc 9" w:uiPriority="39"/>
+    <w:lsdException w:name="caption" w:uiPriority="35" w:qFormat="1"/>
+    <w:lsdException w:name="Title" w:semiHidden="0" w:uiPriority="10" w:unhideWhenUsed="0" w:qFormat="1"/>
+    <w:lsdException w:name="Default Paragraph Font" w:uiPriority="1"/>
+    <w:lsdException w:name="Subtitle" w:semiHidden="0" w:uiPriority="11" w:unhideWhenUsed="0" w:qFormat="1"/>
+    <w:lsdException w:name="Strong" w:semiHidden="0" w:uiPriority="22" w:unhideWhenUsed="0" w:qFormat="1"/>
+    <w:lsdException w:name="Emphasis" w:semiHidden="0" w:uiPriority="20" w:unhideWhenUsed="0" w:qFormat="1"/>
+    <w:lsdException w:name="Table Grid" w:semiHidden="0" w:uiPriority="39" w:unhideWhenUsed="0"/>
+    <w:lsdException w:name="Placeholder Text" w:unhideWhenUsed="0"/>
+    <w:lsdException w:name="No Spacing" w:semiHidden="0" w:uiPriority="1" w:unhideWhenUsed="0" w:qFormat="1"/>
+    <w:lsdException w:name="Light Shading" w:semiHidden="0" w:uiPriority="60" w:unhideWhenUsed="0"/>
+    <w:lsdException w:name="Light List" w:semiHidden="0" w:uiPriority="61" w:unhideWhenUsed="0"/>
+    <w:lsdException w:name="Light Grid" w:semiHidden="0" w:uiPriority="62" w:unhideWhenUsed="0"/>
+    <w:lsdException w:name="Medium Shading 1" w:semiHidden="0" w:uiPriority="63" w:unhideWhenUsed="0"/>
+    <w:lsdException w:name="Medium Shading 2" w:semiHidden="0" w:uiPriority="64" w:unhideWhenUsed="0"/>
+    <w:lsdException w:name="Medium List 1" w:semiHidden="0" w:uiPriority="65" w:unhideWhenUsed="0"/>
+    <w:lsdException w:name="Medium List 2" w:semiHidden="0" w:uiPriority="66" w:unhideWhenUsed="0"/>
+    <w:lsdException w:name="Medium Grid 1" w:semiHidden="0" w:uiPriority="67" w:unhideWhenUsed="0"/>
+    <w:lsdException w:name="Medium Grid 2" w:semiHidden="0" w:uiPriority="68" w:unhideWhenUsed="0"/>
+    <w:lsdException w:name="Medium Grid 3" w:semiHidden="0" w:uiPriority="69" w:unhideWhenUsed="0"/>
+    <w:lsdException w:name="Dark List" w:semiHidden="0" w:uiPriority="70" w:unhideWhenUsed="0"/>
+    <w:lsdException w:name="Colorful Shading" w:semiHidden="0" w:uiPriority="71" w:unhideWhenUsed="0"/>
+    <w:lsdException w:name="Colorful List" w:semiHidden="0" w:uiPriority="72" w:unhideWhenUsed="0"/>
+    <w:lsdException w:name="Colorful Grid" w:semiHidden="0" w:uiPriority="73" w:unhideWhenUsed="0"/>
+    <w:lsdException w:name="Light Shading Accent 1" w:semiHidden="0" w:uiPriority="60" w:unhideWhenUsed="0"/>
+    <w:lsdException w:name="Light List Accent 1" w:semiHidden="0" w:uiPriority="61" w:unhideWhenUsed="0"/>
+    <w:lsdException w:name="Light Grid Accent 1" w:semiHidden="0" w:uiPriority="62" w:unhideWhenUsed="0"/>
+    <w:lsdException w:name="Medium Shading 1 Accent 1" w:semiHidden="0" w:uiPriority="63" w:unhideWhenUsed="0"/>
+    <w:lsdException w:name="Medium Shading 2 Accent 1" w:semiHidden="0" w:uiPriority="64" w:unhideWhenUsed="0"/>
+    <w:lsdException w:name="Medium List 1 Accent 1" w:semiHidden="0" w:uiPriority="65" w:unhideWhenUsed="0"/>
+    <w:lsdException w:name="Revision" w:unhideWhenUsed="0"/>
+    <w:lsdException w:name="List Paragraph" w:semiHidden="0" w:uiPriority="34" w:unhideWhenUsed="0" w:qFormat="1"/>
+    <w:lsdException w:name="Quote" w:semiHidden="0" w:uiPriority="29" w:unhideWhenUsed="0" w:qFormat="1"/>
+    <w:lsdException w:name="Intense Quote" w:semiHidden="0" w:uiPriority="30" w:unhideWhenUsed="0" w:qFormat="1"/>
+    <w:lsdException w:name="Medium List 2 Accent 1" w:semiHidden="0" w:uiPriority="66" w:unhideWhenUsed="0"/>
+    <w:lsdException w:name="Medium Grid 1 Accent 1" w:semiHidden="0" w:uiPriority="67" w:unhideWhenUsed="0"/>
+    <w:lsdException w:name="Medium Grid 2 Accent 1" w:semiHidden="0" w:uiPriority="68" w:unhideWhenUsed="0"/>
+    <w:lsdException w:name="Medium Grid 3 Accent 1" w:semiHidden="0" w:uiPriority="69" w:unhideWhenUsed="0"/>
+    <w:lsdException w:name="Dark List Accent 1" w:semiHidden="0" w:uiPriority="70" w:unhideWhenUsed="0"/>
+    <w:lsdException w:name="Colorful Shading Accent 1" w:semiHidden="0" w:uiPriority="71" w:unhideWhenUsed="0"/>
+    <w:lsdException w:name="Colorful List Accent 1" w:semiHidden="0" w:uiPriority="72" w:unhideWhenUsed="0"/>
+    <w:lsdException w:name="Colorful Grid Accent 1" w:semiHidden="0" w:uiPriority="73" w:unhideWhenUsed="0"/>
+    <w:lsdException w:name="Light Shading Accent 2" w:semiHidden="0" w:uiPriority="60" w:unhideWhenUsed="0"/>
+    <w:lsdException w:name="Light List Accent 2" w:semiHidden="0" w:uiPriority="61" w:unhideWhenUsed="0"/>
+    <w:lsdException w:name="Light Grid Accent 2" w:semiHidden="0" w:uiPriority="62" w:unhideWhenUsed="0"/>
+    <w:lsdException w:name="Medium Shading 1 Accent 2" w:semiHidden="0" w:uiPriority="63" w:unhideWhenUsed="0"/>
+    <w:lsdException w:name="Medium Shading 2 Accent 2" w:semiHidden="0" w:uiPriority="64" w:unhideWhenUsed="0"/>
+    <w:lsdException w:name="Medium List 1 Accent 2" w:semiHidden="0" w:uiPriority="65" w:unhideWhenUsed="0"/>
+    <w:lsdException w:name="Medium List 2 Accent 2" w:semiHidden="0" w:uiPriority="66" w:unhideWhenUsed="0"/>
+    <w:lsdException w:name="Medium Grid 1 Accent 2" w:semiHidden="0" w:uiPriority="67" w:unhideWhenUsed="0"/>
+    <w:lsdException w:name="Medium Grid 2 Accent 2" w:semiHidden="0" w:uiPriority="68" w:unhideWhenUsed="0"/>
+    <w:lsdException w:name="Medium Grid 3 Accent 2" w:semiHidden="0" w:uiPriority="69" w:unhideWhenUsed="0"/>
+    <w:lsdException w:name="Dark List Accent 2" w:semiHidden="0" w:uiPriority="70" w:unhideWhenUsed="0"/>
+    <w:lsdException w:name="Colorful Shading Accent 2" w:semiHidden="0" w:uiPriority="71" w:unhideWhenUsed="0"/>
+    <w:lsdException w:name="Colorful List Accent 2" w:semiHidden="0" w:uiPriority="72" w:unhideWhenUsed="0"/>
+    <w:lsdException w:name="Colorful Grid Accent 2" w:semiHidden="0" w:uiPriority="73" w:unhideWhenUsed="0"/>
+    <w:lsdException w:name="Light Shading Accent 3" w:semiHidden="0" w:uiPriority="60" w:unhideWhenUsed="0"/>
+    <w:lsdException w:name="Light List Accent 3" w:semiHidden="0" w:uiPriority="61" w:unhideWhenUsed="0"/>
+    <w:lsdException w:name="Light Grid Accent 3" w:semiHidden="0" w:uiPriority="62" w:unhideWhenUsed="0"/>
+    <w:lsdException w:name="Medium Shading 1 Accent 3" w:semiHidden="0" w:uiPriority="63" w:unhideWhenUsed="0"/>
+    <w:lsdException w:name="Medium Shading 2 Accent 3" w:semiHidden="0" w:uiPriority="64" w:unhideWhenUsed="0"/>
+    <w:lsdException w:name="Medium List 1 Accent 3" w:semiHidden="0" w:uiPriority="65" w:unhideWhenUsed="0"/>
+    <w:lsdException w:name="Medium List 2 Accent 3" w:semiHidden="0" w:uiPriority="66" w:unhideWhenUsed="0"/>
+    <w:lsdException w:name="Medium Grid 1 Accent 3" w:semiHidden="0" w:uiPriority="67" w:unhideWhenUsed="0"/>
+    <w:lsdException w:name="Medium Grid 2 Accent 3" w:semiHidden="0" w:uiPriority="68" w:unhideWhenUsed="0"/>
+    <w:lsdException w:name="Medium Grid 3 Accent 3" w:semiHidden="0" w:uiPriority="69" w:unhideWhenUsed="0"/>
+    <w:lsdException w:name="Dark List Accent 3" w:semiHidden="0" w:uiPriority="70" w:unhideWhenUsed="0"/>
+    <w:lsdException w:name="Colorful Shading Accent 3" w:semiHidden="0" w:uiPriority="71" w:unhideWhenUsed="0"/>
+    <w:lsdException w:name="Colorful List Accent 3" w:semiHidden="0" w:uiPriority="72" w:unhideWhenUsed="0"/>
+    <w:lsdException w:name="Colorful Grid Accent 3" w:semiHidden="0" w:uiPriority="73" w:unhideWhenUsed="0"/>
+    <w:lsdException w:name="Light Shading Accent 4" w:semiHidden="0" w:uiPriority="60" w:unhideWhenUsed="0"/>
+    <w:lsdException w:name="Light List Accent 4" w:semiHidden="0" w:uiPriority="61" w:unhideWhenUsed="0"/>
+    <w:lsdException w:name="Light Grid Accent 4" w:semiHidden="0" w:uiPriority="62" w:unhideWhenUsed="0"/>
+    <w:lsdException w:name="Medium Shading 1 Accent 4" w:semiHidden="0" w:uiPriority="63" w:unhideWhenUsed="0"/>
+    <w:lsdException w:name="Medium Shading 2 Accent 4" w:semiHidden="0" w:uiPriority="64" w:unhideWhenUsed="0"/>
+    <w:lsdException w:name="Medium List 1 Accent 4" w:semiHidden="0" w:uiPriority="65" w:unhideWhenUsed="0"/>
+    <w:lsdException w:name="Medium List 2 Accent 4" w:semiHidden="0" w:uiPriority="66" w:unhideWhenUsed="0"/>
+    <w:lsdException w:name="Medium Grid 1 Accent 4" w:semiHidden="0" w:uiPriority="67" w:unhideWhenUsed="0"/>
+    <w:lsdException w:name="Medium Grid 2 Accent 4" w:semiHidden="0" w:uiPriority="68" w:unhideWhenUsed="0"/>
+    <w:lsdException w:name="Medium Grid 3 Accent 4" w:semiHidden="0" w:uiPriority="69" w:unhideWhenUsed="0"/>
+    <w:lsdException w:name="Dark List Accent 4" w:semiHidden="0" w:uiPriority="70" w:unhideWhenUsed="0"/>
+    <w:lsdException w:name="Colorful Shading Accent 4" w:semiHidden="0" w:uiPriority="71" w:unhideWhenUsed="0"/>
+    <w:lsdException w:name="Colorful List Accent 4" w:semiHidden="0" w:uiPriority="72" w:unhideWhenUsed="0"/>
+    <w:lsdException w:name="Colorful Grid Accent 4" w:semiHidden="0" w:uiPriority="73" w:unhideWhenUsed="0"/>
+    <w:lsdException w:name="Light Shading Accent 5" w:semiHidden="0" w:uiPriority="60" w:unhideWhenUsed="0"/>
+    <w:lsdException w:name="Light List Accent 5" w:semiHidden="0" w:uiPriority="61" w:unhideWhenUsed="0"/>
+    <w:lsdException w:name="Light Grid Accent 5" w:semiHidden="0" w:uiPriority="62" w:unhideWhenUsed="0"/>
+    <w:lsdException w:name="Medium Shading 1 Accent 5" w:semiHidden="0" w:uiPriority="63" w:unhideWhenUsed="0"/>
+    <w:lsdException w:name="Medium Shading 2 Accent 5" w:semiHidden="0" w:uiPriority="64" w:unhideWhenUsed="0"/>
+    <w:lsdException w:name="Medium List 1 Accent 5" w:semiHidden="0" w:uiPriority="65" w:unhideWhenUsed="0"/>
+    <w:lsdException w:name="Medium List 2 Accent 5" w:semiHidden="0" w:uiPriority="66" w:unhideWhenUsed="0"/>
+    <w:lsdException w:name="Medium Grid 1 Accent 5" w:semiHidden="0" w:uiPriority="67" w:unhideWhenUsed="0"/>
+    <w:lsdException w:name="Medium Grid 2 Accent 5" w:semiHidden="0" w:uiPriority="68" w:unhideWhenUsed="0"/>
+    <w:lsdException w:name="Medium Grid 3 Accent 5" w:semiHidden="0" w:uiPriority="69" w:unhideWhenUsed="0"/>
+    <w:lsdException w:name="Dark List Accent 5" w:semiHidden="0" w:uiPriority="70" w:unhideWhenUsed="0"/>
+    <w:lsdException w:name="Colorful Shading Accent 5" w:semiHidden="0" w:uiPriority="71" w:unhideWhenUsed="0"/>
+    <w:lsdException w:name="Colorful List Accent 5" w:semiHidden="0" w:uiPriority="72" w:unhideWhenUsed="0"/>
+    <w:lsdException w:name="Colorful Grid Accent 5" w:semiHidden="0" w:uiPriority="73" w:unhideWhenUsed="0"/>
+    <w:lsdException w:name="Light Shading Accent 6" w:semiHidden="0" w:uiPriority="60" w:unhideWhenUsed="0"/>
+    <w:lsdException w:name="Light List Accent 6" w:semiHidden="0" w:uiPriority="61" w:unhideWhenUsed="0"/>
+    <w:lsdException w:name="Light Grid Accent 6" w:semiHidden="0" w:uiPriority="62" w:unhideWhenUsed="0"/>
+    <w:lsdException w:name="Medium Shading 1 Accent 6" w:semiHidden="0" w:uiPriority="63" w:unhideWhenUsed="0"/>
+    <w:lsdException w:name="Medium Shading 2 Accent 6" w:semiHidden="0" w:uiPriority="64" w:unhideWhenUsed="0"/>
+    <w:lsdException w:name="Medium List 1 Accent 6" w:semiHidden="0" w:uiPriority="65" w:unhideWhenUsed="0"/>
+    <w:lsdException w:name="Medium List 2 Accent 6" w:semiHidden="0" w:uiPriority="66" w:unhideWhenUsed="0"/>
+    <w:lsdException w:name="Medium Grid 1 Accent 6" w:semiHidden="0" w:uiPriority="67" w:unhideWhenUsed="0"/>
+    <w:lsdException w:name="Medium Grid 2 Accent 6" w:semiHidden="0" w:uiPriority="68" w:unhideWhenUsed="0"/>
+    <w:lsdException w:name="Medium Grid 3 Accent 6" w:semiHidden="0" w:uiPriority="69" w:unhideWhenUsed="0"/>
+    <w:lsdException w:name="Dark List Accent 6" w:semiHidden="0" w:uiPriority="70" w:unhideWhenUsed="0"/>
+    <w:lsdException w:name="Colorful Shading Accent 6" w:semiHidden="0" w:uiPriority="71" w:unhideWhenUsed="0"/>
+    <w:lsdException w:name="Colorful List Accent 6" w:semiHidden="0" w:uiPriority="72" w:unhideWhenUsed="0"/>
+    <w:lsdException w:name="Colorful Grid Accent 6" w:semiHidden="0" w:uiPriority="73" w:unhideWhenUsed="0"/>
+    <w:lsdException w:name="Subtle Emphasis" w:semiHidden="0" w:uiPriority="19" w:unhideWhenUsed="0" w:qFormat="1"/>
+    <w:lsdException w:name="Intense Emphasis" w:semiHidden="0" w:uiPriority="21" w:unhideWhenUsed="0" w:qFormat="1"/>
+    <w:lsdException w:name="Subtle Reference" w:semiHidden="0" w:uiPriority="31" w:unhideWhenUsed="0" w:qFormat="1"/>
+    <w:lsdException w:name="Intense Reference" w:semiHidden="0" w:uiPriority="32" w:unhideWhenUsed="0" w:qFormat="1"/>
+    <w:lsdException w:name="Book Title" w:semiHidden="0" w:uiPriority="33" w:unhideWhenUsed="0" w:qFormat="1"/>
+    <w:lsdException w:name="Bibliography" w:uiPriority="37"/>
+    <w:lsdException w:name="TOC Heading" w:uiPriority="39" w:qFormat="1"/>
+  </w:latentStyles>
+  <w:style w:type="paragraph" w:default="1" w:styleId="Normal">
+    <w:name w:val="Normal"/>
+    <w:qFormat/>
+  </w:style>
+  <w:style w:type="paragraph" w:styleId="Ttulo1">
+    <w:name w:val="heading 1"/>
+    <w:basedOn w:val="Normal"/>
+    <w:next w:val="Normal"/>
+    <w:link w:val="Ttulo1Car"/>
+    <w:uiPriority w:val="9"/>
+    <w:qFormat/>
+    <w:rsid w:val="00DB3DCF"/>
+    <w:pPr>
+      <w:keepNext/>
+      <w:keepLines/>
+      <w:spacing w:before="240" w:after="0"/>
+      <w:outlineLvl w:val="0"/>
+    </w:pPr>
+    <w:rPr>
+      <w:rFonts w:asciiTheme="majorHAnsi" w:eastAsiaTheme="majorEastAsia" w:hAnsiTheme="majorHAnsi" w:cstheme="majorBidi"/>
+      <w:color w:val="2E74B5" w:themeColor="accent1" w:themeShade="BF"/>
+      <w:sz w:val="32"/>
+      <w:szCs w:val="32"/>
+    </w:rPr>
+  </w:style>
+  <w:style w:type="character" w:default="1" w:styleId="Fuentedeprrafopredeter">
+    <w:name w:val="Default Paragraph Font"/>
+    <w:uiPriority w:val="1"/>
+    <w:semiHidden/>
+    <w:unhideWhenUsed/>
+  </w:style>
+  <w:style w:type="table" w:default="1" w:styleId="Tablanormal">
+    <w:name w:val="Normal Table"/>
+    <w:uiPriority w:val="99"/>
+    <w:semiHidden/>
+    <w:unhideWhenUsed/>
+    <w:tblPr>
+      <w:tblInd w:w="0" w:type="dxa"/>
+      <w:tblCellMar>
+        <w:top w:w="0" w:type="dxa"/>
+        <w:left w:w="108" w:type="dxa"/>
+        <w:bottom w:w="0" w:type="dxa"/>
+        <w:right w:w="108" w:type="dxa"/>
+      </w:tblCellMar>
+    </w:tblPr>
+  </w:style>
+  <w:style w:type="numbering" w:default="1" w:styleId="Sinlista">
+    <w:name w:val="No List"/>
+    <w:uiPriority w:val="99"/>
+    <w:semiHidden/>
+    <w:unhideWhenUsed/>
+  </w:style>
+  <w:style w:type="character" w:customStyle="1" w:styleId="Ttulo1Car">
+    <w:name w:val="Título 1 Car"/>
+    <w:basedOn w:val="Fuentedeprrafopredeter"/>
+    <w:link w:val="Ttulo1"/>
+    <w:uiPriority w:val="9"/>
+    <w:rsid w:val="00DB3DCF"/>
+    <w:rPr>
+      <w:rFonts w:asciiTheme="majorHAnsi" w:eastAsiaTheme="majorEastAsia" w:hAnsiTheme="majorHAnsi" w:cstheme="majorBidi"/>
+      <w:color w:val="2E74B5" w:themeColor="accent1" w:themeShade="BF"/>
+      <w:sz w:val="32"/>
+      <w:szCs w:val="32"/>
+    </w:rPr>
+  </w:style>
+  <w:style w:type="character" w:styleId="Ttulodellibro">
+    <w:name w:val="Book Title"/>
+    <w:basedOn w:val="Fuentedeprrafopredeter"/>
+    <w:uiPriority w:val="33"/>
+    <w:qFormat/>
+    <w:rsid w:val="00DB3DCF"/>
+    <w:rPr>
+      <w:b/>
+      <w:bCs/>
+      <w:i/>
+      <w:iCs/>
+      <w:spacing w:val="5"/>
+    </w:rPr>
+  </w:style>
+  <w:style w:type="paragraph" w:styleId="Subttulo">
+    <w:name w:val="Subtitle"/>
+    <w:basedOn w:val="Normal"/>
+    <w:next w:val="Normal"/>
+    <w:link w:val="SubttuloCar"/>
+    <w:uiPriority w:val="11"/>
+    <w:qFormat/>
+    <w:rsid w:val="00DB3DCF"/>
+    <w:pPr>
+      <w:numPr>
+        <w:ilvl w:val="1"/>
+      </w:numPr>
+    </w:pPr>
+    <w:rPr>
+      <w:rFonts w:eastAsiaTheme="minorEastAsia"/>
+      <w:color w:val="5A5A5A" w:themeColor="text1" w:themeTint="A5"/>
+      <w:spacing w:val="15"/>
+    </w:rPr>
+  </w:style>
+  <w:style w:type="character" w:customStyle="1" w:styleId="SubttuloCar">
+    <w:name w:val="Subtítulo Car"/>
+    <w:basedOn w:val="Fuentedeprrafopredeter"/>
+    <w:link w:val="Subttulo"/>
+    <w:uiPriority w:val="11"/>
+    <w:rsid w:val="00DB3DCF"/>
+    <w:rPr>
+      <w:rFonts w:eastAsiaTheme="minorEastAsia"/>
+      <w:color w:val="5A5A5A" w:themeColor="text1" w:themeTint="A5"/>
+      <w:spacing w:val="15"/>
+    </w:rPr>
+  </w:style>
+  <w:style w:type="paragraph" w:styleId="Prrafodelista">
+    <w:name w:val="List Paragraph"/>
+    <w:basedOn w:val="Normal"/>
+    <w:uiPriority w:val="34"/>
+    <w:qFormat/>
+    <w:rsid w:val="00DB3DCF"/>
+    <w:pPr>
+      <w:ind w:left="720"/>
+      <w:contextualSpacing/>
+    </w:pPr>
+  </w:style>
+  <w:style w:type="table" w:styleId="Tablaconcuadrcula">
+    <w:name w:val="Table Grid"/>
+    <w:basedOn w:val="Tablanormal"/>
+    <w:uiPriority w:val="39"/>
+    <w:rsid w:val="00130A98"/>
+    <w:pPr>
+      <w:spacing w:after="0" w:line="240" w:lineRule="auto"/>
+    </w:pPr>
+    <w:tblPr>
+      <w:tblInd w:w="0" w:type="dxa"/>
+      <w:tblBorders>
+        <w:top w:val="single" w:sz="4" w:space="0" w:color="auto"/>
+        <w:left w:val="single" w:sz="4" w:space="0" w:color="auto"/>
+        <w:bottom w:val="single" w:sz="4" w:space="0" w:color="auto"/>
+        <w:right w:val="single" w:sz="4" w:space="0" w:color="auto"/>
+        <w:insideH w:val="single" w:sz="4" w:space="0" w:color="auto"/>
+        <w:insideV w:val="single" w:sz="4" w:space="0" w:color="auto"/>
+      </w:tblBorders>
+      <w:tblCellMar>
+        <w:top w:w="0" w:type="dxa"/>
+        <w:left w:w="108" w:type="dxa"/>
+        <w:bottom w:w="0" w:type="dxa"/>
+        <w:right w:w="108" w:type="dxa"/>
+      </w:tblCellMar>
+    </w:tblPr>
+  </w:style>
+  <w:style w:type="table" w:styleId="Listamedia2-nfasis2">
+    <w:name w:val="Medium List 2 Accent 2"/>
+    <w:basedOn w:val="Tablanormal"/>
+    <w:uiPriority w:val="66"/>
+    <w:rsid w:val="00130A98"/>
+    <w:pPr>
+      <w:spacing w:after="0" w:line="240" w:lineRule="auto"/>
+    </w:pPr>
+    <w:rPr>
+      <w:rFonts w:asciiTheme="majorHAnsi" w:eastAsiaTheme="majorEastAsia" w:hAnsiTheme="majorHAnsi" w:cstheme="majorBidi"/>
+      <w:color w:val="000000" w:themeColor="text1"/>
+    </w:rPr>
+    <w:tblPr>
+      <w:tblStyleRowBandSize w:val="1"/>
+      <w:tblStyleColBandSize w:val="1"/>
+      <w:tblInd w:w="0" w:type="dxa"/>
+      <w:tblBorders>
+        <w:top w:val="single" w:sz="8" w:space="0" w:color="ED7D31" w:themeColor="accent2"/>
+        <w:left w:val="single" w:sz="8" w:space="0" w:color="ED7D31" w:themeColor="accent2"/>
+        <w:bottom w:val="single" w:sz="8" w:space="0" w:color="ED7D31" w:themeColor="accent2"/>
+        <w:right w:val="single" w:sz="8" w:space="0" w:color="ED7D31" w:themeColor="accent2"/>
+      </w:tblBorders>
+      <w:tblCellMar>
+        <w:top w:w="0" w:type="dxa"/>
+        <w:left w:w="108" w:type="dxa"/>
+        <w:bottom w:w="0" w:type="dxa"/>
+        <w:right w:w="108" w:type="dxa"/>
+      </w:tblCellMar>
+    </w:tblPr>
+    <w:tblStylePr w:type="firstRow">
+      <w:rPr>
+        <w:sz w:val="24"/>
+        <w:szCs w:val="24"/>
+      </w:rPr>
+      <w:tblPr/>
+      <w:tcPr>
+        <w:tcBorders>
+          <w:top w:val="nil"/>
+          <w:left w:val="nil"/>
+          <w:bottom w:val="single" w:sz="24" w:space="0" w:color="ED7D31" w:themeColor="accent2"/>
+          <w:right w:val="nil"/>
+          <w:insideH w:val="nil"/>
+          <w:insideV w:val="nil"/>
+        </w:tcBorders>
+        <w:shd w:val="clear" w:color="auto" w:fill="FFFFFF" w:themeFill="background1"/>
+      </w:tcPr>
+    </w:tblStylePr>
+    <w:tblStylePr w:type="lastRow">
+      <w:tblPr/>
+      <w:tcPr>
+        <w:tcBorders>
+          <w:top w:val="single" w:sz="8" w:space="0" w:color="ED7D31" w:themeColor="accent2"/>
+          <w:left w:val="nil"/>
+          <w:bottom w:val="nil"/>
+          <w:right w:val="nil"/>
+          <w:insideH w:val="nil"/>
+          <w:insideV w:val="nil"/>
+        </w:tcBorders>
+        <w:shd w:val="clear" w:color="auto" w:fill="FFFFFF" w:themeFill="background1"/>
+      </w:tcPr>
+    </w:tblStylePr>
+    <w:tblStylePr w:type="firstCol">
+      <w:tblPr/>
+      <w:tcPr>
+        <w:tcBorders>
+          <w:top w:val="nil"/>
+          <w:left w:val="nil"/>
+          <w:bottom w:val="nil"/>
+          <w:right w:val="single" w:sz="8" w:space="0" w:color="ED7D31" w:themeColor="accent2"/>
+          <w:insideH w:val="nil"/>
+          <w:insideV w:val="nil"/>
+        </w:tcBorders>
+        <w:shd w:val="clear" w:color="auto" w:fill="FFFFFF" w:themeFill="background1"/>
+      </w:tcPr>
+    </w:tblStylePr>
+    <w:tblStylePr w:type="lastCol">
+      <w:tblPr/>
+      <w:tcPr>
+        <w:tcBorders>
+          <w:top w:val="nil"/>
+          <w:left w:val="single" w:sz="8" w:space="0" w:color="ED7D31" w:themeColor="accent2"/>
+          <w:bottom w:val="nil"/>
+          <w:right w:val="nil"/>
+          <w:insideH w:val="nil"/>
+          <w:insideV w:val="nil"/>
+        </w:tcBorders>
+        <w:shd w:val="clear" w:color="auto" w:fill="FFFFFF" w:themeFill="background1"/>
+      </w:tcPr>
+    </w:tblStylePr>
+    <w:tblStylePr w:type="band1Vert">
+      <w:tblPr/>
+      <w:tcPr>
+        <w:tcBorders>
+          <w:left w:val="nil"/>
+          <w:right w:val="nil"/>
+          <w:insideH w:val="nil"/>
+          <w:insideV w:val="nil"/>
+        </w:tcBorders>
+        <w:shd w:val="clear" w:color="auto" w:fill="FADECB" w:themeFill="accent2" w:themeFillTint="3F"/>
+      </w:tcPr>
+    </w:tblStylePr>
+    <w:tblStylePr w:type="band1Horz">
+      <w:tblPr/>
+      <w:tcPr>
+        <w:tcBorders>
+          <w:top w:val="nil"/>
+          <w:bottom w:val="nil"/>
+          <w:insideH w:val="nil"/>
+          <w:insideV w:val="nil"/>
+        </w:tcBorders>
+        <w:shd w:val="clear" w:color="auto" w:fill="FADECB" w:themeFill="accent2" w:themeFillTint="3F"/>
+      </w:tcPr>
+    </w:tblStylePr>
+    <w:tblStylePr w:type="nwCell">
+      <w:tblPr/>
+      <w:tcPr>
+        <w:shd w:val="clear" w:color="auto" w:fill="FFFFFF" w:themeFill="background1"/>
+      </w:tcPr>
+    </w:tblStylePr>
+    <w:tblStylePr w:type="swCell">
+      <w:tblPr/>
+      <w:tcPr>
+        <w:tcBorders>
+          <w:top w:val="nil"/>
+        </w:tcBorders>
+      </w:tcPr>
+    </w:tblStylePr>
+  </w:style>
+  <w:style w:type="table" w:styleId="Listamedia2-nfasis1">
+    <w:name w:val="Medium List 2 Accent 1"/>
+    <w:basedOn w:val="Tablanormal"/>
+    <w:uiPriority w:val="66"/>
+    <w:rsid w:val="00130A98"/>
+    <w:pPr>
+      <w:spacing w:after="0" w:line="240" w:lineRule="auto"/>
+    </w:pPr>
+    <w:rPr>
+      <w:rFonts w:asciiTheme="majorHAnsi" w:eastAsiaTheme="majorEastAsia" w:hAnsiTheme="majorHAnsi" w:cstheme="majorBidi"/>
+      <w:color w:val="000000" w:themeColor="text1"/>
+    </w:rPr>
+    <w:tblPr>
+      <w:tblStyleRowBandSize w:val="1"/>
+      <w:tblStyleColBandSize w:val="1"/>
+      <w:tblInd w:w="0" w:type="dxa"/>
+      <w:tblBorders>
+        <w:top w:val="single" w:sz="8" w:space="0" w:color="5B9BD5" w:themeColor="accent1"/>
+        <w:left w:val="single" w:sz="8" w:space="0" w:color="5B9BD5" w:themeColor="accent1"/>
+        <w:bottom w:val="single" w:sz="8" w:space="0" w:color="5B9BD5" w:themeColor="accent1"/>
+        <w:right w:val="single" w:sz="8" w:space="0" w:color="5B9BD5" w:themeColor="accent1"/>
+      </w:tblBorders>
+      <w:tblCellMar>
+        <w:top w:w="0" w:type="dxa"/>
+        <w:left w:w="108" w:type="dxa"/>
+        <w:bottom w:w="0" w:type="dxa"/>
+        <w:right w:w="108" w:type="dxa"/>
+      </w:tblCellMar>
+    </w:tblPr>
+    <w:tblStylePr w:type="firstRow">
+      <w:rPr>
+        <w:sz w:val="24"/>
+        <w:szCs w:val="24"/>
+      </w:rPr>
+      <w:tblPr/>
+      <w:tcPr>
+        <w:tcBorders>
+          <w:top w:val="nil"/>
+          <w:left w:val="nil"/>
+          <w:bottom w:val="single" w:sz="24" w:space="0" w:color="5B9BD5" w:themeColor="accent1"/>
+          <w:right w:val="nil"/>
+          <w:insideH w:val="nil"/>
+          <w:insideV w:val="nil"/>
+        </w:tcBorders>
+        <w:shd w:val="clear" w:color="auto" w:fill="FFFFFF" w:themeFill="background1"/>
+      </w:tcPr>
+    </w:tblStylePr>
+    <w:tblStylePr w:type="lastRow">
+      <w:tblPr/>
+      <w:tcPr>
+        <w:tcBorders>
+          <w:top w:val="single" w:sz="8" w:space="0" w:color="5B9BD5" w:themeColor="accent1"/>
+          <w:left w:val="nil"/>
+          <w:bottom w:val="nil"/>
+          <w:right w:val="nil"/>
+          <w:insideH w:val="nil"/>
+          <w:insideV w:val="nil"/>
+        </w:tcBorders>
+        <w:shd w:val="clear" w:color="auto" w:fill="FFFFFF" w:themeFill="background1"/>
+      </w:tcPr>
+    </w:tblStylePr>
+    <w:tblStylePr w:type="firstCol">
+      <w:tblPr/>
+      <w:tcPr>
+        <w:tcBorders>
+          <w:top w:val="nil"/>
+          <w:left w:val="nil"/>
+          <w:bottom w:val="nil"/>
+          <w:right w:val="single" w:sz="8" w:space="0" w:color="5B9BD5" w:themeColor="accent1"/>
+          <w:insideH w:val="nil"/>
+          <w:insideV w:val="nil"/>
+        </w:tcBorders>
+        <w:shd w:val="clear" w:color="auto" w:fill="FFFFFF" w:themeFill="background1"/>
+      </w:tcPr>
+    </w:tblStylePr>
+    <w:tblStylePr w:type="lastCol">
+      <w:tblPr/>
+      <w:tcPr>
+        <w:tcBorders>
+          <w:top w:val="nil"/>
+          <w:left w:val="single" w:sz="8" w:space="0" w:color="5B9BD5" w:themeColor="accent1"/>
+          <w:bottom w:val="nil"/>
+          <w:right w:val="nil"/>
+          <w:insideH w:val="nil"/>
+          <w:insideV w:val="nil"/>
+        </w:tcBorders>
+        <w:shd w:val="clear" w:color="auto" w:fill="FFFFFF" w:themeFill="background1"/>
+      </w:tcPr>
+    </w:tblStylePr>
+    <w:tblStylePr w:type="band1Vert">
+      <w:tblPr/>
+      <w:tcPr>
+        <w:tcBorders>
+          <w:left w:val="nil"/>
+          <w:right w:val="nil"/>
+          <w:insideH w:val="nil"/>
+          <w:insideV w:val="nil"/>
+        </w:tcBorders>
+        <w:shd w:val="clear" w:color="auto" w:fill="D6E6F4" w:themeFill="accent1" w:themeFillTint="3F"/>
+      </w:tcPr>
+    </w:tblStylePr>
+    <w:tblStylePr w:type="band1Horz">
+      <w:tblPr/>
+      <w:tcPr>
+        <w:tcBorders>
+          <w:top w:val="nil"/>
+          <w:bottom w:val="nil"/>
+          <w:insideH w:val="nil"/>
+          <w:insideV w:val="nil"/>
+        </w:tcBorders>
+        <w:shd w:val="clear" w:color="auto" w:fill="D6E6F4" w:themeFill="accent1" w:themeFillTint="3F"/>
+      </w:tcPr>
+    </w:tblStylePr>
+    <w:tblStylePr w:type="nwCell">
+      <w:tblPr/>
+      <w:tcPr>
+        <w:shd w:val="clear" w:color="auto" w:fill="FFFFFF" w:themeFill="background1"/>
+      </w:tcPr>
+    </w:tblStylePr>
+    <w:tblStylePr w:type="swCell">
+      <w:tblPr/>
+      <w:tcPr>
+        <w:tcBorders>
+          <w:top w:val="nil"/>
+        </w:tcBorders>
+      </w:tcPr>
+    </w:tblStylePr>
+  </w:style>
+  <w:style w:type="table" w:styleId="Listamedia2-nfasis5">
+    <w:name w:val="Medium List 2 Accent 5"/>
+    <w:basedOn w:val="Tablanormal"/>
+    <w:uiPriority w:val="66"/>
+    <w:rsid w:val="00130A98"/>
+    <w:pPr>
+      <w:spacing w:after="0" w:line="240" w:lineRule="auto"/>
+    </w:pPr>
+    <w:rPr>
+      <w:rFonts w:asciiTheme="majorHAnsi" w:eastAsiaTheme="majorEastAsia" w:hAnsiTheme="majorHAnsi" w:cstheme="majorBidi"/>
+      <w:color w:val="000000" w:themeColor="text1"/>
+    </w:rPr>
+    <w:tblPr>
+      <w:tblStyleRowBandSize w:val="1"/>
+      <w:tblStyleColBandSize w:val="1"/>
+      <w:tblInd w:w="0" w:type="dxa"/>
+      <w:tblBorders>
+        <w:top w:val="single" w:sz="8" w:space="0" w:color="4472C4" w:themeColor="accent5"/>
+        <w:left w:val="single" w:sz="8" w:space="0" w:color="4472C4" w:themeColor="accent5"/>
+        <w:bottom w:val="single" w:sz="8" w:space="0" w:color="4472C4" w:themeColor="accent5"/>
+        <w:right w:val="single" w:sz="8" w:space="0" w:color="4472C4" w:themeColor="accent5"/>
+      </w:tblBorders>
+      <w:tblCellMar>
+        <w:top w:w="0" w:type="dxa"/>
+        <w:left w:w="108" w:type="dxa"/>
+        <w:bottom w:w="0" w:type="dxa"/>
+        <w:right w:w="108" w:type="dxa"/>
+      </w:tblCellMar>
+    </w:tblPr>
+    <w:tblStylePr w:type="firstRow">
+      <w:rPr>
+        <w:sz w:val="24"/>
+        <w:szCs w:val="24"/>
+      </w:rPr>
+      <w:tblPr/>
+      <w:tcPr>
+        <w:tcBorders>
+          <w:top w:val="nil"/>
+          <w:left w:val="nil"/>
+          <w:bottom w:val="single" w:sz="24" w:space="0" w:color="4472C4" w:themeColor="accent5"/>
+          <w:right w:val="nil"/>
+          <w:insideH w:val="nil"/>
+          <w:insideV w:val="nil"/>
+        </w:tcBorders>
+        <w:shd w:val="clear" w:color="auto" w:fill="FFFFFF" w:themeFill="background1"/>
+      </w:tcPr>
+    </w:tblStylePr>
+    <w:tblStylePr w:type="lastRow">
+      <w:tblPr/>
+      <w:tcPr>
+        <w:tcBorders>
+          <w:top w:val="single" w:sz="8" w:space="0" w:color="4472C4" w:themeColor="accent5"/>
+          <w:left w:val="nil"/>
+          <w:bottom w:val="nil"/>
+          <w:right w:val="nil"/>
+          <w:insideH w:val="nil"/>
+          <w:insideV w:val="nil"/>
+        </w:tcBorders>
+        <w:shd w:val="clear" w:color="auto" w:fill="FFFFFF" w:themeFill="background1"/>
+      </w:tcPr>
+    </w:tblStylePr>
+    <w:tblStylePr w:type="firstCol">
+      <w:tblPr/>
+      <w:tcPr>
+        <w:tcBorders>
+          <w:top w:val="nil"/>
+          <w:left w:val="nil"/>
+          <w:bottom w:val="nil"/>
+          <w:right w:val="single" w:sz="8" w:space="0" w:color="4472C4" w:themeColor="accent5"/>
+          <w:insideH w:val="nil"/>
+          <w:insideV w:val="nil"/>
+        </w:tcBorders>
+        <w:shd w:val="clear" w:color="auto" w:fill="FFFFFF" w:themeFill="background1"/>
+      </w:tcPr>
+    </w:tblStylePr>
+    <w:tblStylePr w:type="lastCol">
+      <w:tblPr/>
+      <w:tcPr>
+        <w:tcBorders>
+          <w:top w:val="nil"/>
+          <w:left w:val="single" w:sz="8" w:space="0" w:color="4472C4" w:themeColor="accent5"/>
+          <w:bottom w:val="nil"/>
+          <w:right w:val="nil"/>
+          <w:insideH w:val="nil"/>
+          <w:insideV w:val="nil"/>
+        </w:tcBorders>
+        <w:shd w:val="clear" w:color="auto" w:fill="FFFFFF" w:themeFill="background1"/>
+      </w:tcPr>
+    </w:tblStylePr>
+    <w:tblStylePr w:type="band1Vert">
+      <w:tblPr/>
+      <w:tcPr>
+        <w:tcBorders>
+          <w:left w:val="nil"/>
+          <w:right w:val="nil"/>
+          <w:insideH w:val="nil"/>
+          <w:insideV w:val="nil"/>
+        </w:tcBorders>
+        <w:shd w:val="clear" w:color="auto" w:fill="D0DBF0" w:themeFill="accent5" w:themeFillTint="3F"/>
+      </w:tcPr>
+    </w:tblStylePr>
+    <w:tblStylePr w:type="band1Horz">
+      <w:tblPr/>
+      <w:tcPr>
+        <w:tcBorders>
+          <w:top w:val="nil"/>
+          <w:bottom w:val="nil"/>
+          <w:insideH w:val="nil"/>
+          <w:insideV w:val="nil"/>
+        </w:tcBorders>
+        <w:shd w:val="clear" w:color="auto" w:fill="D0DBF0" w:themeFill="accent5" w:themeFillTint="3F"/>
+      </w:tcPr>
+    </w:tblStylePr>
+    <w:tblStylePr w:type="nwCell">
+      <w:tblPr/>
+      <w:tcPr>
+        <w:shd w:val="clear" w:color="auto" w:fill="FFFFFF" w:themeFill="background1"/>
+      </w:tcPr>
+    </w:tblStylePr>
+    <w:tblStylePr w:type="swCell">
+      <w:tblPr/>
+      <w:tcPr>
+        <w:tcBorders>
+          <w:top w:val="nil"/>
+        </w:tcBorders>
+      </w:tcPr>
+    </w:tblStylePr>
+  </w:style>
+  <w:style w:type="table" w:styleId="Cuadrculamedia1-nfasis5">
+    <w:name w:val="Medium Grid 1 Accent 5"/>
+    <w:basedOn w:val="Tablanormal"/>
+    <w:uiPriority w:val="67"/>
+    <w:rsid w:val="00130A98"/>
+    <w:pPr>
+      <w:spacing w:after="0" w:line="240" w:lineRule="auto"/>
+    </w:pPr>
+    <w:tblPr>
+      <w:tblStyleRowBandSize w:val="1"/>
+      <w:tblStyleColBandSize w:val="1"/>
+      <w:tblInd w:w="0" w:type="dxa"/>
+      <w:tblBorders>
+        <w:top w:val="single" w:sz="8" w:space="0" w:color="7295D2" w:themeColor="accent5" w:themeTint="BF"/>
+        <w:left w:val="single" w:sz="8" w:space="0" w:color="7295D2" w:themeColor="accent5" w:themeTint="BF"/>
+        <w:bottom w:val="single" w:sz="8" w:space="0" w:color="7295D2" w:themeColor="accent5" w:themeTint="BF"/>
+        <w:right w:val="single" w:sz="8" w:space="0" w:color="7295D2" w:themeColor="accent5" w:themeTint="BF"/>
+        <w:insideH w:val="single" w:sz="8" w:space="0" w:color="7295D2" w:themeColor="accent5" w:themeTint="BF"/>
+        <w:insideV w:val="single" w:sz="8" w:space="0" w:color="7295D2" w:themeColor="accent5" w:themeTint="BF"/>
+      </w:tblBorders>
+      <w:tblCellMar>
+        <w:top w:w="0" w:type="dxa"/>
+        <w:left w:w="108" w:type="dxa"/>
+        <w:bottom w:w="0" w:type="dxa"/>
+        <w:right w:w="108" w:type="dxa"/>
+      </w:tblCellMar>
+    </w:tblPr>
+    <w:tcPr>
+      <w:shd w:val="clear" w:color="auto" w:fill="D0DBF0" w:themeFill="accent5" w:themeFillTint="3F"/>
+    </w:tcPr>
+    <w:tblStylePr w:type="firstRow">
+      <w:rPr>
+        <w:b/>
+        <w:bCs/>
+      </w:rPr>
+    </w:tblStylePr>
+    <w:tblStylePr w:type="lastRow">
+      <w:rPr>
+        <w:b/>
+        <w:bCs/>
+      </w:rPr>
+      <w:tblPr/>
+      <w:tcPr>
+        <w:tcBorders>
+          <w:top w:val="single" w:sz="18" w:space="0" w:color="7295D2" w:themeColor="accent5" w:themeTint="BF"/>
+        </w:tcBorders>
+      </w:tcPr>
+    </w:tblStylePr>
+    <w:tblStylePr w:type="firstCol">
+      <w:rPr>
+        <w:b/>
+        <w:bCs/>
+      </w:rPr>
+    </w:tblStylePr>
+    <w:tblStylePr w:type="lastCol">
+      <w:rPr>
+        <w:b/>
+        <w:bCs/>
+      </w:rPr>
+    </w:tblStylePr>
+    <w:tblStylePr w:type="band1Vert">
+      <w:tblPr/>
+      <w:tcPr>
+        <w:shd w:val="clear" w:color="auto" w:fill="A1B8E1" w:themeFill="accent5" w:themeFillTint="7F"/>
+      </w:tcPr>
+    </w:tblStylePr>
+    <w:tblStylePr w:type="band1Horz">
+      <w:tblPr/>
+      <w:tcPr>
+        <w:shd w:val="clear" w:color="auto" w:fill="A1B8E1" w:themeFill="accent5" w:themeFillTint="7F"/>
+      </w:tcPr>
+    </w:tblStylePr>
+  </w:style>
+  <w:style w:type="table" w:styleId="Cuadrculamedia1-nfasis1">
+    <w:name w:val="Medium Grid 1 Accent 1"/>
+    <w:basedOn w:val="Tablanormal"/>
+    <w:uiPriority w:val="67"/>
+    <w:rsid w:val="00130A98"/>
+    <w:pPr>
+      <w:spacing w:after="0" w:line="240" w:lineRule="auto"/>
+    </w:pPr>
+    <w:tblPr>
+      <w:tblStyleRowBandSize w:val="1"/>
+      <w:tblStyleColBandSize w:val="1"/>
+      <w:tblInd w:w="0" w:type="dxa"/>
+      <w:tblBorders>
+        <w:top w:val="single" w:sz="8" w:space="0" w:color="84B3DF" w:themeColor="accent1" w:themeTint="BF"/>
+        <w:left w:val="single" w:sz="8" w:space="0" w:color="84B3DF" w:themeColor="accent1" w:themeTint="BF"/>
+        <w:bottom w:val="single" w:sz="8" w:space="0" w:color="84B3DF" w:themeColor="accent1" w:themeTint="BF"/>
+        <w:right w:val="single" w:sz="8" w:space="0" w:color="84B3DF" w:themeColor="accent1" w:themeTint="BF"/>
+        <w:insideH w:val="single" w:sz="8" w:space="0" w:color="84B3DF" w:themeColor="accent1" w:themeTint="BF"/>
+        <w:insideV w:val="single" w:sz="8" w:space="0" w:color="84B3DF" w:themeColor="accent1" w:themeTint="BF"/>
+      </w:tblBorders>
+      <w:tblCellMar>
+        <w:top w:w="0" w:type="dxa"/>
+        <w:left w:w="108" w:type="dxa"/>
+        <w:bottom w:w="0" w:type="dxa"/>
+        <w:right w:w="108" w:type="dxa"/>
+      </w:tblCellMar>
+    </w:tblPr>
+    <w:tcPr>
+      <w:shd w:val="clear" w:color="auto" w:fill="D6E6F4" w:themeFill="accent1" w:themeFillTint="3F"/>
+    </w:tcPr>
+    <w:tblStylePr w:type="firstRow">
+      <w:rPr>
+        <w:b/>
+        <w:bCs/>
+      </w:rPr>
+    </w:tblStylePr>
+    <w:tblStylePr w:type="lastRow">
+      <w:rPr>
+        <w:b/>
+        <w:bCs/>
+      </w:rPr>
+      <w:tblPr/>
+      <w:tcPr>
+        <w:tcBorders>
+          <w:top w:val="single" w:sz="18" w:space="0" w:color="84B3DF" w:themeColor="accent1" w:themeTint="BF"/>
+        </w:tcBorders>
+      </w:tcPr>
+    </w:tblStylePr>
+    <w:tblStylePr w:type="firstCol">
+      <w:rPr>
+        <w:b/>
+        <w:bCs/>
+      </w:rPr>
+    </w:tblStylePr>
+    <w:tblStylePr w:type="lastCol">
+      <w:rPr>
+        <w:b/>
+        <w:bCs/>
+      </w:rPr>
+    </w:tblStylePr>
+    <w:tblStylePr w:type="band1Vert">
+      <w:tblPr/>
+      <w:tcPr>
+        <w:shd w:val="clear" w:color="auto" w:fill="ADCCEA" w:themeFill="accent1" w:themeFillTint="7F"/>
+      </w:tcPr>
+    </w:tblStylePr>
+    <w:tblStylePr w:type="band1Horz">
+      <w:tblPr/>
+      <w:tcPr>
+        <w:shd w:val="clear" w:color="auto" w:fill="ADCCEA" w:themeFill="accent1" w:themeFillTint="7F"/>
+      </w:tcPr>
+    </w:tblStylePr>
+  </w:style>
+  <w:style w:type="table" w:styleId="Cuadrculavistosa-nfasis1">
+    <w:name w:val="Colorful Grid Accent 1"/>
+    <w:basedOn w:val="Tablanormal"/>
+    <w:uiPriority w:val="73"/>
+    <w:rsid w:val="00130A98"/>
+    <w:pPr>
+      <w:spacing w:after="0" w:line="240" w:lineRule="auto"/>
+    </w:pPr>
+    <w:rPr>
+      <w:color w:val="000000" w:themeColor="text1"/>
+    </w:rPr>
+    <w:tblPr>
+      <w:tblStyleRowBandSize w:val="1"/>
+      <w:tblStyleColBandSize w:val="1"/>
+      <w:tblInd w:w="0" w:type="dxa"/>
+      <w:tblBorders>
+        <w:insideH w:val="single" w:sz="4" w:space="0" w:color="FFFFFF" w:themeColor="background1"/>
+      </w:tblBorders>
+      <w:tblCellMar>
+        <w:top w:w="0" w:type="dxa"/>
+        <w:left w:w="108" w:type="dxa"/>
+        <w:bottom w:w="0" w:type="dxa"/>
+        <w:right w:w="108" w:type="dxa"/>
+      </w:tblCellMar>
+    </w:tblPr>
+    <w:tcPr>
+      <w:shd w:val="clear" w:color="auto" w:fill="DEEAF6" w:themeFill="accent1" w:themeFillTint="33"/>
+    </w:tcPr>
+    <w:tblStylePr w:type="firstRow">
+      <w:rPr>
+        <w:b/>
+        <w:bCs/>
+      </w:rPr>
+      <w:tblPr/>
+      <w:tcPr>
+        <w:shd w:val="clear" w:color="auto" w:fill="BDD6EE" w:themeFill="accent1" w:themeFillTint="66"/>
+      </w:tcPr>
+    </w:tblStylePr>
+    <w:tblStylePr w:type="lastRow">
+      <w:rPr>
+        <w:b/>
+        <w:bCs/>
+        <w:color w:val="000000" w:themeColor="text1"/>
+      </w:rPr>
+      <w:tblPr/>
+      <w:tcPr>
+        <w:shd w:val="clear" w:color="auto" w:fill="BDD6EE" w:themeFill="accent1" w:themeFillTint="66"/>
+      </w:tcPr>
+    </w:tblStylePr>
+    <w:tblStylePr w:type="firstCol">
+      <w:rPr>
+        <w:color w:val="FFFFFF" w:themeColor="background1"/>
+      </w:rPr>
+      <w:tblPr/>
+      <w:tcPr>
+        <w:shd w:val="clear" w:color="auto" w:fill="2E74B5" w:themeFill="accent1" w:themeFillShade="BF"/>
+      </w:tcPr>
+    </w:tblStylePr>
+    <w:tblStylePr w:type="lastCol">
+      <w:rPr>
+        <w:color w:val="FFFFFF" w:themeColor="background1"/>
+      </w:rPr>
+      <w:tblPr/>
+      <w:tcPr>
+        <w:shd w:val="clear" w:color="auto" w:fill="2E74B5" w:themeFill="accent1" w:themeFillShade="BF"/>
+      </w:tcPr>
+    </w:tblStylePr>
+    <w:tblStylePr w:type="band1Vert">
+      <w:tblPr/>
+      <w:tcPr>
+        <w:shd w:val="clear" w:color="auto" w:fill="ADCCEA" w:themeFill="accent1" w:themeFillTint="7F"/>
+      </w:tcPr>
+    </w:tblStylePr>
+    <w:tblStylePr w:type="band1Horz">
+      <w:tblPr/>
+      <w:tcPr>
+        <w:shd w:val="clear" w:color="auto" w:fill="ADCCEA" w:themeFill="accent1" w:themeFillTint="7F"/>
+      </w:tcPr>
+    </w:tblStylePr>
+  </w:style>
+  <w:style w:type="table" w:styleId="Sombreadovistoso-nfasis5">
+    <w:name w:val="Colorful Shading Accent 5"/>
+    <w:basedOn w:val="Tablanormal"/>
+    <w:uiPriority w:val="71"/>
+    <w:rsid w:val="00130A98"/>
+    <w:pPr>
+      <w:spacing w:after="0" w:line="240" w:lineRule="auto"/>
+    </w:pPr>
+    <w:rPr>
+      <w:color w:val="000000" w:themeColor="text1"/>
+    </w:rPr>
+    <w:tblPr>
+      <w:tblStyleRowBandSize w:val="1"/>
+      <w:tblStyleColBandSize w:val="1"/>
+      <w:tblInd w:w="0" w:type="dxa"/>
+      <w:tblBorders>
+        <w:top w:val="single" w:sz="24" w:space="0" w:color="70AD47" w:themeColor="accent6"/>
+        <w:left w:val="single" w:sz="4" w:space="0" w:color="4472C4" w:themeColor="accent5"/>
+        <w:bottom w:val="single" w:sz="4" w:space="0" w:color="4472C4" w:themeColor="accent5"/>
+        <w:right w:val="single" w:sz="4" w:space="0" w:color="4472C4" w:themeColor="accent5"/>
+        <w:insideH w:val="single" w:sz="4" w:space="0" w:color="FFFFFF" w:themeColor="background1"/>
+        <w:insideV w:val="single" w:sz="4" w:space="0" w:color="FFFFFF" w:themeColor="background1"/>
+      </w:tblBorders>
+      <w:tblCellMar>
+        <w:top w:w="0" w:type="dxa"/>
+        <w:left w:w="108" w:type="dxa"/>
+        <w:bottom w:w="0" w:type="dxa"/>
+        <w:right w:w="108" w:type="dxa"/>
+      </w:tblCellMar>
+    </w:tblPr>
+    <w:tcPr>
+      <w:shd w:val="clear" w:color="auto" w:fill="ECF1F9" w:themeFill="accent5" w:themeFillTint="19"/>
+    </w:tcPr>
+    <w:tblStylePr w:type="firstRow">
+      <w:rPr>
+        <w:b/>
+        <w:bCs/>
+      </w:rPr>
+      <w:tblPr/>
+      <w:tcPr>
+        <w:tcBorders>
+          <w:top w:val="nil"/>
+          <w:left w:val="nil"/>
+          <w:bottom w:val="single" w:sz="24" w:space="0" w:color="70AD47" w:themeColor="accent6"/>
+          <w:right w:val="nil"/>
+          <w:insideH w:val="nil"/>
+          <w:insideV w:val="nil"/>
+        </w:tcBorders>
+        <w:shd w:val="clear" w:color="auto" w:fill="FFFFFF" w:themeFill="background1"/>
+      </w:tcPr>
+    </w:tblStylePr>
+    <w:tblStylePr w:type="lastRow">
+      <w:rPr>
+        <w:b/>
+        <w:bCs/>
+        <w:color w:val="FFFFFF" w:themeColor="background1"/>
+      </w:rPr>
+      <w:tblPr/>
+      <w:tcPr>
+        <w:tcBorders>
+          <w:top w:val="single" w:sz="6" w:space="0" w:color="FFFFFF" w:themeColor="background1"/>
+        </w:tcBorders>
+        <w:shd w:val="clear" w:color="auto" w:fill="264378" w:themeFill="accent5" w:themeFillShade="99"/>
+      </w:tcPr>
+    </w:tblStylePr>
+    <w:tblStylePr w:type="firstCol">
+      <w:rPr>
+        <w:color w:val="FFFFFF" w:themeColor="background1"/>
+      </w:rPr>
+      <w:tblPr/>
+      <w:tcPr>
+        <w:tcBorders>
+          <w:top w:val="nil"/>
+          <w:left w:val="nil"/>
+          <w:bottom w:val="nil"/>
+          <w:right w:val="nil"/>
+          <w:insideH w:val="single" w:sz="4" w:space="0" w:color="264378" w:themeColor="accent5" w:themeShade="99"/>
+          <w:insideV w:val="nil"/>
+        </w:tcBorders>
+        <w:shd w:val="clear" w:color="auto" w:fill="264378" w:themeFill="accent5" w:themeFillShade="99"/>
+      </w:tcPr>
+    </w:tblStylePr>
+    <w:tblStylePr w:type="lastCol">
+      <w:rPr>
+        <w:color w:val="FFFFFF" w:themeColor="background1"/>
+      </w:rPr>
+      <w:tblPr/>
+      <w:tcPr>
+        <w:tcBorders>
+          <w:top w:val="nil"/>
+          <w:left w:val="nil"/>
+          <w:bottom w:val="nil"/>
+          <w:right w:val="nil"/>
+          <w:insideH w:val="nil"/>
+          <w:insideV w:val="nil"/>
+        </w:tcBorders>
+        <w:shd w:val="clear" w:color="auto" w:fill="264378" w:themeFill="accent5" w:themeFillShade="99"/>
+      </w:tcPr>
+    </w:tblStylePr>
+    <w:tblStylePr w:type="band1Vert">
+      <w:tblPr/>
+      <w:tcPr>
+        <w:shd w:val="clear" w:color="auto" w:fill="B4C6E7" w:themeFill="accent5" w:themeFillTint="66"/>
+      </w:tcPr>
+    </w:tblStylePr>
+    <w:tblStylePr w:type="band1Horz">
+      <w:tblPr/>
+      <w:tcPr>
+        <w:shd w:val="clear" w:color="auto" w:fill="A1B8E1" w:themeFill="accent5" w:themeFillTint="7F"/>
+      </w:tcPr>
+    </w:tblStylePr>
+    <w:tblStylePr w:type="neCell">
+      <w:rPr>
+        <w:color w:val="000000" w:themeColor="text1"/>
+      </w:rPr>
+    </w:tblStylePr>
+    <w:tblStylePr w:type="nwCell">
+      <w:rPr>
+        <w:color w:val="000000" w:themeColor="text1"/>
+      </w:rPr>
+    </w:tblStylePr>
+  </w:style>
+  <w:style w:type="table" w:styleId="Listaoscura-nfasis5">
+    <w:name w:val="Dark List Accent 5"/>
+    <w:basedOn w:val="Tablanormal"/>
+    <w:uiPriority w:val="70"/>
+    <w:rsid w:val="00130A98"/>
+    <w:pPr>
+      <w:spacing w:after="0" w:line="240" w:lineRule="auto"/>
+    </w:pPr>
+    <w:rPr>
+      <w:color w:val="FFFFFF" w:themeColor="background1"/>
+    </w:rPr>
+    <w:tblPr>
+      <w:tblStyleRowBandSize w:val="1"/>
+      <w:tblStyleColBandSize w:val="1"/>
+      <w:tblInd w:w="0" w:type="dxa"/>
+      <w:tblCellMar>
+        <w:top w:w="0" w:type="dxa"/>
+        <w:left w:w="108" w:type="dxa"/>
+        <w:bottom w:w="0" w:type="dxa"/>
+        <w:right w:w="108" w:type="dxa"/>
+      </w:tblCellMar>
+    </w:tblPr>
+    <w:tcPr>
+      <w:shd w:val="clear" w:color="auto" w:fill="4472C4" w:themeFill="accent5"/>
+    </w:tcPr>
+    <w:tblStylePr w:type="firstRow">
+      <w:rPr>
+        <w:b/>
+        <w:bCs/>
+      </w:rPr>
+      <w:tblPr/>
+      <w:tcPr>
+        <w:tcBorders>
+          <w:top w:val="nil"/>
+          <w:left w:val="nil"/>
+          <w:bottom w:val="single" w:sz="18" w:space="0" w:color="FFFFFF" w:themeColor="background1"/>
+          <w:right w:val="nil"/>
+          <w:insideH w:val="nil"/>
+          <w:insideV w:val="nil"/>
+        </w:tcBorders>
+        <w:shd w:val="clear" w:color="auto" w:fill="000000" w:themeFill="text1"/>
+      </w:tcPr>
+    </w:tblStylePr>
+    <w:tblStylePr w:type="lastRow">
+      <w:tblPr/>
+      <w:tcPr>
+        <w:tcBorders>
+          <w:top w:val="single" w:sz="18" w:space="0" w:color="FFFFFF" w:themeColor="background1"/>
+          <w:left w:val="nil"/>
+          <w:bottom w:val="nil"/>
+          <w:right w:val="nil"/>
+          <w:insideH w:val="nil"/>
+          <w:insideV w:val="nil"/>
+        </w:tcBorders>
+        <w:shd w:val="clear" w:color="auto" w:fill="1F3763" w:themeFill="accent5" w:themeFillShade="7F"/>
+      </w:tcPr>
+    </w:tblStylePr>
+    <w:tblStylePr w:type="firstCol">
+      <w:tblPr/>
+      <w:tcPr>
+        <w:tcBorders>
+          <w:top w:val="nil"/>
+          <w:left w:val="nil"/>
+          <w:bottom w:val="nil"/>
+          <w:right w:val="single" w:sz="18" w:space="0" w:color="FFFFFF" w:themeColor="background1"/>
+          <w:insideH w:val="nil"/>
+          <w:insideV w:val="nil"/>
+        </w:tcBorders>
+        <w:shd w:val="clear" w:color="auto" w:fill="2F5496" w:themeFill="accent5" w:themeFillShade="BF"/>
+      </w:tcPr>
+    </w:tblStylePr>
+    <w:tblStylePr w:type="lastCol">
+      <w:tblPr/>
+      <w:tcPr>
+        <w:tcBorders>
+          <w:top w:val="nil"/>
+          <w:left w:val="single" w:sz="18" w:space="0" w:color="FFFFFF" w:themeColor="background1"/>
+          <w:bottom w:val="nil"/>
+          <w:right w:val="nil"/>
+          <w:insideH w:val="nil"/>
+          <w:insideV w:val="nil"/>
+        </w:tcBorders>
+        <w:shd w:val="clear" w:color="auto" w:fill="2F5496" w:themeFill="accent5" w:themeFillShade="BF"/>
+      </w:tcPr>
+    </w:tblStylePr>
+    <w:tblStylePr w:type="band1Vert">
+      <w:tblPr/>
+      <w:tcPr>
+        <w:tcBorders>
+          <w:top w:val="nil"/>
+          <w:left w:val="nil"/>
+          <w:bottom w:val="nil"/>
+          <w:right w:val="nil"/>
+          <w:insideH w:val="nil"/>
+          <w:insideV w:val="nil"/>
+        </w:tcBorders>
+        <w:shd w:val="clear" w:color="auto" w:fill="2F5496" w:themeFill="accent5" w:themeFillShade="BF"/>
+      </w:tcPr>
+    </w:tblStylePr>
+    <w:tblStylePr w:type="band1Horz">
+      <w:tblPr/>
+      <w:tcPr>
+        <w:tcBorders>
+          <w:top w:val="nil"/>
+          <w:left w:val="nil"/>
+          <w:bottom w:val="nil"/>
+          <w:right w:val="nil"/>
+          <w:insideH w:val="nil"/>
+          <w:insideV w:val="nil"/>
+        </w:tcBorders>
+        <w:shd w:val="clear" w:color="auto" w:fill="2F5496" w:themeFill="accent5" w:themeFillShade="BF"/>
+      </w:tcPr>
+    </w:tblStylePr>
+  </w:style>
+  <w:style w:type="table" w:styleId="Cuadrculamedia3-nfasis5">
+    <w:name w:val="Medium Grid 3 Accent 5"/>
+    <w:basedOn w:val="Tablanormal"/>
+    <w:uiPriority w:val="69"/>
+    <w:rsid w:val="00130A98"/>
+    <w:pPr>
+      <w:spacing w:after="0" w:line="240" w:lineRule="auto"/>
+    </w:pPr>
+    <w:tblPr>
+      <w:tblStyleRowBandSize w:val="1"/>
+      <w:tblStyleColBandSize w:val="1"/>
+      <w:tblInd w:w="0" w:type="dxa"/>
+      <w:tblBorders>
+        <w:top w:val="single" w:sz="8" w:space="0" w:color="FFFFFF" w:themeColor="background1"/>
+        <w:left w:val="single" w:sz="8" w:space="0" w:color="FFFFFF" w:themeColor="background1"/>
+        <w:bottom w:val="single" w:sz="8" w:space="0" w:color="FFFFFF" w:themeColor="background1"/>
+        <w:right w:val="single" w:sz="8" w:space="0" w:color="FFFFFF" w:themeColor="background1"/>
+        <w:insideH w:val="single" w:sz="6" w:space="0" w:color="FFFFFF" w:themeColor="background1"/>
+        <w:insideV w:val="single" w:sz="6" w:space="0" w:color="FFFFFF" w:themeColor="background1"/>
+      </w:tblBorders>
+      <w:tblCellMar>
+        <w:top w:w="0" w:type="dxa"/>
+        <w:left w:w="108" w:type="dxa"/>
+        <w:bottom w:w="0" w:type="dxa"/>
+        <w:right w:w="108" w:type="dxa"/>
+      </w:tblCellMar>
+    </w:tblPr>
+    <w:tcPr>
+      <w:shd w:val="clear" w:color="auto" w:fill="D0DBF0" w:themeFill="accent5" w:themeFillTint="3F"/>
+    </w:tcPr>
+    <w:tblStylePr w:type="firstRow">
+      <w:rPr>
+        <w:b/>
+        <w:bCs/>
+        <w:i w:val="0"/>
+        <w:iCs w:val="0"/>
+        <w:color w:val="FFFFFF" w:themeColor="background1"/>
+      </w:rPr>
+      <w:tblPr/>
+      <w:tcPr>
+        <w:tcBorders>
+          <w:top w:val="single" w:sz="8" w:space="0" w:color="FFFFFF" w:themeColor="background1"/>
+          <w:left w:val="single" w:sz="8" w:space="0" w:color="FFFFFF" w:themeColor="background1"/>
+          <w:bottom w:val="single" w:sz="24" w:space="0" w:color="FFFFFF" w:themeColor="background1"/>
+          <w:right w:val="single" w:sz="8" w:space="0" w:color="FFFFFF" w:themeColor="background1"/>
+          <w:insideH w:val="nil"/>
+          <w:insideV w:val="single" w:sz="8" w:space="0" w:color="FFFFFF" w:themeColor="background1"/>
+        </w:tcBorders>
+        <w:shd w:val="clear" w:color="auto" w:fill="4472C4" w:themeFill="accent5"/>
+      </w:tcPr>
+    </w:tblStylePr>
+    <w:tblStylePr w:type="lastRow">
+      <w:rPr>
+        <w:b/>
+        <w:bCs/>
+        <w:i w:val="0"/>
+        <w:iCs w:val="0"/>
+        <w:color w:val="FFFFFF" w:themeColor="background1"/>
+      </w:rPr>
+      <w:tblPr/>
+      <w:tcPr>
+        <w:tcBorders>
+          <w:top w:val="single" w:sz="24" w:space="0" w:color="FFFFFF" w:themeColor="background1"/>
+          <w:left w:val="single" w:sz="8" w:space="0" w:color="FFFFFF" w:themeColor="background1"/>
+          <w:bottom w:val="single" w:sz="8" w:space="0" w:color="FFFFFF" w:themeColor="background1"/>
+          <w:right w:val="single" w:sz="8" w:space="0" w:color="FFFFFF" w:themeColor="background1"/>
+          <w:insideH w:val="nil"/>
+          <w:insideV w:val="single" w:sz="8" w:space="0" w:color="FFFFFF" w:themeColor="background1"/>
+        </w:tcBorders>
+        <w:shd w:val="clear" w:color="auto" w:fill="4472C4" w:themeFill="accent5"/>
+      </w:tcPr>
+    </w:tblStylePr>
+    <w:tblStylePr w:type="firstCol">
+      <w:rPr>
+        <w:b/>
+        <w:bCs/>
+        <w:i w:val="0"/>
+        <w:iCs w:val="0"/>
+        <w:color w:val="FFFFFF" w:themeColor="background1"/>
+      </w:rPr>
+      <w:tblPr/>
+      <w:tcPr>
+        <w:tcBorders>
+          <w:left w:val="single" w:sz="8" w:space="0" w:color="FFFFFF" w:themeColor="background1"/>
+          <w:right w:val="single" w:sz="24" w:space="0" w:color="FFFFFF" w:themeColor="background1"/>
+          <w:insideH w:val="nil"/>
+          <w:insideV w:val="nil"/>
+        </w:tcBorders>
+        <w:shd w:val="clear" w:color="auto" w:fill="4472C4" w:themeFill="accent5"/>
+      </w:tcPr>
+    </w:tblStylePr>
+    <w:tblStylePr w:type="lastCol">
+      <w:rPr>
+        <w:b/>
+        <w:bCs/>
+        <w:i w:val="0"/>
+        <w:iCs w:val="0"/>
+        <w:color w:val="FFFFFF" w:themeColor="background1"/>
+      </w:rPr>
+      <w:tblPr/>
+      <w:tcPr>
+        <w:tcBorders>
+          <w:top w:val="nil"/>
+          <w:left w:val="single" w:sz="24" w:space="0" w:color="FFFFFF" w:themeColor="background1"/>
+          <w:bottom w:val="nil"/>
+          <w:right w:val="nil"/>
+          <w:insideH w:val="nil"/>
+          <w:insideV w:val="nil"/>
+        </w:tcBorders>
+        <w:shd w:val="clear" w:color="auto" w:fill="4472C4" w:themeFill="accent5"/>
+      </w:tcPr>
+    </w:tblStylePr>
+    <w:tblStylePr w:type="band1Vert">
+      <w:tblPr/>
+      <w:tcPr>
+        <w:tcBorders>
+          <w:top w:val="single" w:sz="8" w:space="0" w:color="FFFFFF" w:themeColor="background1"/>
+          <w:left w:val="single" w:sz="8" w:space="0" w:color="FFFFFF" w:themeColor="background1"/>
+          <w:bottom w:val="single" w:sz="8" w:space="0" w:color="FFFFFF" w:themeColor="background1"/>
+          <w:right w:val="single" w:sz="8" w:space="0" w:color="FFFFFF" w:themeColor="background1"/>
+          <w:insideH w:val="nil"/>
+          <w:insideV w:val="nil"/>
+        </w:tcBorders>
+        <w:shd w:val="clear" w:color="auto" w:fill="A1B8E1" w:themeFill="accent5" w:themeFillTint="7F"/>
+      </w:tcPr>
+    </w:tblStylePr>
+    <w:tblStylePr w:type="band1Horz">
+      <w:tblPr/>
+      <w:tcPr>
+        <w:tcBorders>
+          <w:top w:val="single" w:sz="8" w:space="0" w:color="FFFFFF" w:themeColor="background1"/>
+          <w:left w:val="single" w:sz="8" w:space="0" w:color="FFFFFF" w:themeColor="background1"/>
+          <w:bottom w:val="single" w:sz="8" w:space="0" w:color="FFFFFF" w:themeColor="background1"/>
+          <w:right w:val="single" w:sz="8" w:space="0" w:color="FFFFFF" w:themeColor="background1"/>
+          <w:insideH w:val="single" w:sz="8" w:space="0" w:color="FFFFFF" w:themeColor="background1"/>
+          <w:insideV w:val="single" w:sz="8" w:space="0" w:color="FFFFFF" w:themeColor="background1"/>
+        </w:tcBorders>
+        <w:shd w:val="clear" w:color="auto" w:fill="A1B8E1" w:themeFill="accent5" w:themeFillTint="7F"/>
+      </w:tcPr>
+    </w:tblStylePr>
+  </w:style>
+  <w:style w:type="character" w:styleId="nfasissutil">
+    <w:name w:val="Subtle Emphasis"/>
+    <w:basedOn w:val="Fuentedeprrafopredeter"/>
+    <w:uiPriority w:val="19"/>
+    <w:qFormat/>
+    <w:rsid w:val="00130A98"/>
+    <w:rPr>
+      <w:i/>
+      <w:iCs/>
+      <w:color w:val="808080" w:themeColor="text1" w:themeTint="7F"/>
+    </w:rPr>
+  </w:style>
 </w:styles>
 </file>
 
@@ -1901,7 +4418,7 @@
     </a:clrScheme>
     <a:fontScheme name="Office">
       <a:majorFont>
-        <a:latin typeface="Calibri Light" panose="020F0302020204030204"/>
+        <a:latin typeface="Calibri Light"/>
         <a:ea typeface=""/>
         <a:cs typeface=""/>
         <a:font script="Jpan" typeface="ＭＳ ゴシック"/>
@@ -1936,7 +4453,7 @@
         <a:font script="Geor" typeface="Sylfaen"/>
       </a:majorFont>
       <a:minorFont>
-        <a:latin typeface="Calibri" panose="020F0502020204030204"/>
+        <a:latin typeface="Calibri"/>
         <a:ea typeface=""/>
         <a:cs typeface=""/>
         <a:font script="Jpan" typeface="ＭＳ 明朝"/>
@@ -2113,7 +4630,7 @@
   <a:extraClrSchemeLst/>
   <a:extLst>
     <a:ext uri="{05A4C25C-085E-4340-85A3-A5531E510DB2}">
-      <thm15:themeFamily xmlns:thm15="http://schemas.microsoft.com/office/thememl/2012/main" name="Office Theme" id="{62F939B6-93AF-4DB8-9C6B-D6C7DFDC589F}" vid="{4A3C46E8-61CC-4603-A589-7422A47A8E4A}"/>
+      <thm15:themeFamily xmlns:thm15="http://schemas.microsoft.com/office/thememl/2012/main" xmlns="" name="Office Theme" id="{62F939B6-93AF-4DB8-9C6B-D6C7DFDC589F}" vid="{4A3C46E8-61CC-4603-A589-7422A47A8E4A}"/>
     </a:ext>
   </a:extLst>
 </a:theme>

</xml_diff>

<commit_message>
a un paso menos de poder sacar la info mutua
</commit_message>
<xml_diff>
--- a/informe_enunciado/informe.docx
+++ b/informe_enunciado/informe.docx
@@ -74,104 +74,157 @@
     </w:p>
     <w:p>
       <w:r>
-        <w:t>El propósito de este informe es superar la confrontación ante el etiquetado de un conjunto de 2000 datos</w:t>
-      </w:r>
-      <w:r>
-        <w:t xml:space="preserve"> provenientes de la comunidad Pregunta-Respuesta (</w:t>
+        <w:t>Para comprender el siguiente informe, es necesario primero conocer las comunidades de Pregunta-Respuesta;</w:t>
+      </w:r>
+    </w:p>
+    <w:p>
+      <w:pPr>
+        <w:pStyle w:val="Prrafodelista"/>
+        <w:numPr>
+          <w:ilvl w:val="0"/>
+          <w:numId w:val="10"/>
+        </w:numPr>
+      </w:pPr>
+      <w:r>
+        <w:t>Las comunidades Pregunta-Respuesta (</w:t>
       </w:r>
       <w:proofErr w:type="spellStart"/>
       <w:r>
+        <w:rPr>
+          <w:i/>
+        </w:rPr>
         <w:t>cQA</w:t>
       </w:r>
       <w:proofErr w:type="spellEnd"/>
       <w:r>
-        <w:t xml:space="preserve">) </w:t>
+        <w:t xml:space="preserve">) son sitios web donde sus miembros pueden realizar preguntas con el propósito de que sean respondidas por el resto de la comunidad, así como también poder responder a preguntas hechas por otros miembros. Un ejemplo de estas comunidades es </w:t>
       </w:r>
       <w:r>
         <w:rPr>
           <w:i/>
         </w:rPr>
-        <w:t>Yahoo</w:t>
-      </w:r>
+        <w:t xml:space="preserve">Yahoo! </w:t>
+      </w:r>
+      <w:proofErr w:type="spellStart"/>
       <w:r>
         <w:rPr>
           <w:i/>
         </w:rPr>
-        <w:t>!</w:t>
-      </w:r>
-      <w:r>
-        <w:t xml:space="preserve"> y los problemas que conlleva esta tarea. Además, se revisaran conceptos aprendidos anteriormente como el de </w:t>
-      </w:r>
+        <w:t>Answers</w:t>
+      </w:r>
+      <w:proofErr w:type="spellEnd"/>
+      <w:r>
+        <w:t>.</w:t>
+      </w:r>
+    </w:p>
+    <w:p>
+      <w:r>
+        <w:t xml:space="preserve">Dentro de estas </w:t>
+      </w:r>
+      <w:proofErr w:type="spellStart"/>
       <w:r>
         <w:rPr>
           <w:i/>
         </w:rPr>
-        <w:t>P</w:t>
-      </w:r>
+        <w:t>cQA</w:t>
+      </w:r>
+      <w:proofErr w:type="spellEnd"/>
+      <w:r>
+        <w:t xml:space="preserve"> podemos identificar los siguientes elementos:</w:t>
+      </w:r>
+    </w:p>
+    <w:p>
+      <w:pPr>
+        <w:pStyle w:val="Prrafodelista"/>
+        <w:numPr>
+          <w:ilvl w:val="0"/>
+          <w:numId w:val="11"/>
+        </w:numPr>
+      </w:pPr>
+      <w:r>
+        <w:rPr>
+          <w:u w:val="single"/>
+        </w:rPr>
+        <w:t>Preguntas</w:t>
+      </w:r>
+      <w:r>
+        <w:t>: Usualmente presentan un título y un cuerpo, estas pueden pertenecer a cualquier categoría disponible en la comunidad.</w:t>
+      </w:r>
+    </w:p>
+    <w:p>
+      <w:pPr>
+        <w:pStyle w:val="Prrafodelista"/>
+        <w:numPr>
+          <w:ilvl w:val="0"/>
+          <w:numId w:val="11"/>
+        </w:numPr>
+      </w:pPr>
+      <w:r>
+        <w:rPr>
+          <w:u w:val="single"/>
+        </w:rPr>
+        <w:t>Respuestas</w:t>
+      </w:r>
+      <w:r>
+        <w:t>: Respuestas de usuarios a las preguntas realizadas dentro de la comunidad. Usualmente siguen ciertas normas al momento de responder que dependen de cada comunidad.</w:t>
+      </w:r>
+    </w:p>
+    <w:p>
+      <w:pPr>
+        <w:pStyle w:val="Prrafodelista"/>
+        <w:numPr>
+          <w:ilvl w:val="0"/>
+          <w:numId w:val="11"/>
+        </w:numPr>
+      </w:pPr>
+      <w:r>
+        <w:rPr>
+          <w:u w:val="single"/>
+        </w:rPr>
+        <w:t>Categorías</w:t>
+      </w:r>
+      <w:r>
+        <w:t xml:space="preserve">: Las preguntas realizadas caen en categorías existentes en la comunidad, lo que permite una óptima búsqueda de preguntas dentro de ella. </w:t>
+      </w:r>
+    </w:p>
+    <w:p>
+      <w:pPr>
+        <w:pStyle w:val="Prrafodelista"/>
+        <w:numPr>
+          <w:ilvl w:val="0"/>
+          <w:numId w:val="11"/>
+        </w:numPr>
+      </w:pPr>
+      <w:r>
+        <w:rPr>
+          <w:u w:val="single"/>
+        </w:rPr>
+        <w:t>Calificaciones</w:t>
+      </w:r>
+      <w:r>
+        <w:t>: Dentro de la comunidad es posible evaluar las respuestas de una pregunta, lo cual permite “</w:t>
+      </w:r>
+      <w:proofErr w:type="spellStart"/>
       <w:r>
         <w:rPr>
           <w:i/>
         </w:rPr>
-        <w:t>robabilidad</w:t>
-      </w:r>
-      <w:r>
-        <w:t xml:space="preserve"> y de la materia dictada en el ramo de </w:t>
-      </w:r>
+        <w:t>rankear</w:t>
+      </w:r>
+      <w:proofErr w:type="spellEnd"/>
       <w:r>
         <w:rPr>
           <w:i/>
         </w:rPr>
-        <w:t>Sistemas Inteligentes</w:t>
-      </w:r>
-      <w:r>
-        <w:rPr>
-          <w:i/>
-        </w:rPr>
-        <w:t>.</w:t>
-      </w:r>
-      <w:r>
-        <w:t xml:space="preserve"> Sumado a esto, se describirá la experiencia de etiquetado y se responderán las preguntas “</w:t>
-      </w:r>
-      <w:r>
-        <w:rPr>
-          <w:i/>
-        </w:rPr>
-        <w:t>¿Qué dificultades encontró?</w:t>
-      </w:r>
-      <w:r>
-        <w:rPr>
-          <w:i/>
-        </w:rPr>
-        <w:t>,</w:t>
-      </w:r>
-      <w:r>
-        <w:rPr>
-          <w:i/>
-        </w:rPr>
-        <w:t xml:space="preserve"> ¿Qué observa de las preguntas que fueron en la clase “</w:t>
-      </w:r>
-      <w:proofErr w:type="spellStart"/>
-      <w:r>
-        <w:rPr>
-          <w:i/>
-        </w:rPr>
-        <w:t>undetermined</w:t>
-      </w:r>
-      <w:proofErr w:type="spellEnd"/>
-      <w:r>
-        <w:rPr>
-          <w:i/>
-        </w:rPr>
-        <w:t>”?.</w:t>
-      </w:r>
-      <w:r>
-        <w:rPr>
-          <w:i/>
-        </w:rPr>
         <w:t>”</w:t>
       </w:r>
       <w:r>
-        <w:t xml:space="preserve"> entre otras.</w:t>
+        <w:t xml:space="preserve"> las respuestas útiles de las respuestas erróneas.</w:t>
+      </w:r>
+    </w:p>
+    <w:p>
+      <w:r>
+        <w:t>Gracias a estas comunidades, tanto un usuario externo como interno puede encontrar respuestas existentes a preguntas ya hechas por otros usuarios, lo cual atrae a personas provocando que la comunidad crezca.</w:t>
       </w:r>
     </w:p>
     <w:p>
@@ -196,277 +249,725 @@
     </w:p>
     <w:p>
       <w:r>
-        <w:t xml:space="preserve">Durante el trabajo del etiquetado, se vislumbraron diversos problemas, los cuales </w:t>
-      </w:r>
-      <w:r>
-        <w:t xml:space="preserve">correspondieron </w:t>
-      </w:r>
-      <w:r>
-        <w:t xml:space="preserve">a más de una consulta por parte del alumnado a su profesor ayudante, pero los más destacables </w:t>
-      </w:r>
-      <w:r>
-        <w:t>fueron</w:t>
-      </w:r>
-      <w:r>
-        <w:t>:</w:t>
+        <w:t xml:space="preserve">Para la Tarea 1 el </w:t>
+      </w:r>
+      <w:r>
+        <w:t>alumnado</w:t>
+      </w:r>
+      <w:r>
+        <w:t xml:space="preserve"> debe etiquetar manualmente un conjunto de perfiles de la </w:t>
+      </w:r>
+      <w:proofErr w:type="spellStart"/>
+      <w:r>
+        <w:rPr>
+          <w:i/>
+        </w:rPr>
+        <w:t>cQA</w:t>
+      </w:r>
+      <w:proofErr w:type="spellEnd"/>
+      <w:r>
+        <w:t xml:space="preserve"> </w:t>
+      </w:r>
+      <w:r>
+        <w:rPr>
+          <w:i/>
+        </w:rPr>
+        <w:t xml:space="preserve">Yahoo! </w:t>
+      </w:r>
+      <w:proofErr w:type="spellStart"/>
+      <w:r>
+        <w:rPr>
+          <w:i/>
+        </w:rPr>
+        <w:t>Answers</w:t>
+      </w:r>
+      <w:proofErr w:type="spellEnd"/>
+      <w:r>
+        <w:t xml:space="preserve">. </w:t>
+      </w:r>
+      <w:r>
+        <w:t xml:space="preserve">Para esto, se le brindo acceso al </w:t>
+      </w:r>
+      <w:r>
+        <w:rPr>
+          <w:b/>
+        </w:rPr>
+        <w:t>grandioso</w:t>
+      </w:r>
+      <w:r>
+        <w:t xml:space="preserve"> servidor de la </w:t>
+      </w:r>
+      <w:r>
+        <w:rPr>
+          <w:i/>
+        </w:rPr>
+        <w:t>Universidad Nacional Andrés Bello</w:t>
+      </w:r>
+      <w:r>
+        <w:rPr>
+          <w:i/>
+        </w:rPr>
+        <w:t xml:space="preserve">, </w:t>
+      </w:r>
+      <w:r>
+        <w:t xml:space="preserve">con el cual </w:t>
+      </w:r>
+      <w:r>
+        <w:t xml:space="preserve">el alumno deberá identificar y seleccionar desde una lista de </w:t>
+      </w:r>
+      <w:r>
+        <w:t xml:space="preserve">etiquetas </w:t>
+      </w:r>
+      <w:r>
+        <w:rPr>
+          <w:i/>
+        </w:rPr>
+        <w:t>(</w:t>
+      </w:r>
+      <w:r>
+        <w:rPr>
+          <w:i/>
+        </w:rPr>
+        <w:t xml:space="preserve">USA </w:t>
+      </w:r>
+      <w:proofErr w:type="spellStart"/>
+      <w:r>
+        <w:rPr>
+          <w:i/>
+        </w:rPr>
+        <w:t>only</w:t>
+      </w:r>
+      <w:proofErr w:type="spellEnd"/>
+      <w:r>
+        <w:rPr>
+          <w:i/>
+        </w:rPr>
+        <w:t xml:space="preserve"> – Non-USA – </w:t>
+      </w:r>
+      <w:proofErr w:type="spellStart"/>
+      <w:r>
+        <w:rPr>
+          <w:i/>
+        </w:rPr>
+        <w:t>World</w:t>
+      </w:r>
+      <w:proofErr w:type="spellEnd"/>
+      <w:r>
+        <w:rPr>
+          <w:i/>
+        </w:rPr>
+        <w:t xml:space="preserve"> – </w:t>
+      </w:r>
+      <w:proofErr w:type="spellStart"/>
+      <w:r>
+        <w:rPr>
+          <w:i/>
+        </w:rPr>
+        <w:t>Undetermined</w:t>
+      </w:r>
+      <w:proofErr w:type="spellEnd"/>
+      <w:r>
+        <w:rPr>
+          <w:i/>
+        </w:rPr>
+        <w:t>)</w:t>
+      </w:r>
+      <w:r>
+        <w:t xml:space="preserve"> la localidad a la que el usuario describe ser dentro de su perfil</w:t>
+      </w:r>
+      <w:r>
+        <w:t>.</w:t>
       </w:r>
     </w:p>
     <w:p>
-      <w:pPr>
-        <w:pStyle w:val="Prrafodelista"/>
+      <w:r>
+        <w:t>Luego de la realización del etiquetado</w:t>
+      </w:r>
+      <w:r>
+        <w:t xml:space="preserve"> de 2000 perfiles</w:t>
+      </w:r>
+      <w:r>
+        <w:t xml:space="preserve">, el alumno deberá obtener la probabilidad de cada </w:t>
+      </w:r>
+      <w:r>
+        <w:t>etiqueta, la entropía,</w:t>
+      </w:r>
+      <w:r>
+        <w:t xml:space="preserve"> la información mutua </w:t>
+      </w:r>
+      <w:r>
+        <w:t xml:space="preserve">y responder a las preguntas </w:t>
+      </w:r>
+      <w:r>
+        <w:rPr>
+          <w:i/>
+        </w:rPr>
+        <w:t>¿Qué observó?</w:t>
+      </w:r>
+      <w:r>
+        <w:t xml:space="preserve">, </w:t>
+      </w:r>
+      <w:r>
+        <w:rPr>
+          <w:i/>
+        </w:rPr>
+        <w:t>¿Qué dificultades encontró?</w:t>
+      </w:r>
+      <w:r>
+        <w:rPr>
+          <w:i/>
+        </w:rPr>
+        <w:t>,</w:t>
+      </w:r>
+      <w:r>
+        <w:rPr>
+          <w:i/>
+        </w:rPr>
+        <w:t xml:space="preserve"> ¿Qué obse</w:t>
+      </w:r>
+      <w:r>
+        <w:rPr>
+          <w:i/>
+        </w:rPr>
+        <w:t xml:space="preserve">rva de las preguntas que fueron </w:t>
+      </w:r>
+      <w:r>
+        <w:rPr>
+          <w:i/>
+        </w:rPr>
+        <w:t>en la clase “</w:t>
+      </w:r>
+      <w:proofErr w:type="spellStart"/>
+      <w:r>
+        <w:rPr>
+          <w:i/>
+        </w:rPr>
+        <w:t>undetermined</w:t>
+      </w:r>
+      <w:proofErr w:type="spellEnd"/>
+      <w:r>
+        <w:rPr>
+          <w:i/>
+        </w:rPr>
+        <w:t>”?</w:t>
+      </w:r>
+      <w:r>
+        <w:rPr>
+          <w:i/>
+        </w:rPr>
+        <w:t xml:space="preserve">, ¿Qué </w:t>
+      </w:r>
+      <w:r>
+        <w:rPr>
+          <w:i/>
+        </w:rPr>
+        <w:t xml:space="preserve">características tienen los usuarios </w:t>
+      </w:r>
+      <w:r>
+        <w:rPr>
+          <w:i/>
+        </w:rPr>
+        <w:t xml:space="preserve">relacionados con cada ubicación </w:t>
+      </w:r>
+      <w:r>
+        <w:rPr>
+          <w:i/>
+        </w:rPr>
+        <w:t>geográfica (las más prominentes)?</w:t>
+      </w:r>
+      <w:r>
+        <w:rPr>
+          <w:i/>
+        </w:rPr>
+        <w:t xml:space="preserve"> ¿Cuál es la distribución en su </w:t>
+      </w:r>
+      <w:r>
+        <w:rPr>
+          <w:i/>
+        </w:rPr>
+        <w:t>conjunto de datos? ¿Cuál es la probabil</w:t>
+      </w:r>
+      <w:r>
+        <w:rPr>
+          <w:i/>
+        </w:rPr>
+        <w:t xml:space="preserve">idad de cada uno de los valores </w:t>
+      </w:r>
+      <w:r>
+        <w:rPr>
+          <w:i/>
+        </w:rPr>
+        <w:t>de variables?</w:t>
+      </w:r>
+      <w:r>
+        <w:t>, entre otras.</w:t>
+      </w:r>
+    </w:p>
+    <w:p>
+      <w:r>
+        <w:br w:type="page"/>
+      </w:r>
+    </w:p>
+    <w:p>
+      <w:pPr>
+        <w:pStyle w:val="Ttulo1"/>
+        <w:jc w:val="center"/>
+      </w:pPr>
+      <w:r>
+        <w:rPr>
+          <w:rFonts w:ascii="Arial" w:hAnsi="Arial" w:cs="Arial"/>
+          <w:noProof/>
+          <w:sz w:val="24"/>
+          <w:lang w:val="es-MX" w:eastAsia="es-MX"/>
+        </w:rPr>
+        <w:lastRenderedPageBreak/>
+        <w:drawing>
+          <wp:inline distT="0" distB="0" distL="0" distR="0" wp14:anchorId="4D31AF58" wp14:editId="0620AF8B">
+            <wp:extent cx="3169920" cy="1828800"/>
+            <wp:effectExtent l="0" t="0" r="0" b="0"/>
+            <wp:docPr id="3" name="Imagen 3" descr="Figura 1"/>
+            <wp:cNvGraphicFramePr>
+              <a:graphicFrameLocks xmlns:a="http://schemas.openxmlformats.org/drawingml/2006/main" noChangeAspect="1"/>
+            </wp:cNvGraphicFramePr>
+            <a:graphic xmlns:a="http://schemas.openxmlformats.org/drawingml/2006/main">
+              <a:graphicData uri="http://schemas.openxmlformats.org/drawingml/2006/picture">
+                <pic:pic xmlns:pic="http://schemas.openxmlformats.org/drawingml/2006/picture">
+                  <pic:nvPicPr>
+                    <pic:cNvPr id="0" name="Picture 17" descr="Figura 1"/>
+                    <pic:cNvPicPr>
+                      <a:picLocks noChangeAspect="1" noChangeArrowheads="1"/>
+                    </pic:cNvPicPr>
+                  </pic:nvPicPr>
+                  <pic:blipFill>
+                    <a:blip r:embed="rId6">
+                      <a:extLst>
+                        <a:ext uri="{28A0092B-C50C-407E-A947-70E740481C1C}">
+                          <a14:useLocalDpi xmlns:a14="http://schemas.microsoft.com/office/drawing/2010/main" val="0"/>
+                        </a:ext>
+                      </a:extLst>
+                    </a:blip>
+                    <a:srcRect/>
+                    <a:stretch>
+                      <a:fillRect/>
+                    </a:stretch>
+                  </pic:blipFill>
+                  <pic:spPr bwMode="auto">
+                    <a:xfrm>
+                      <a:off x="0" y="0"/>
+                      <a:ext cx="3169920" cy="1828800"/>
+                    </a:xfrm>
+                    <a:prstGeom prst="rect">
+                      <a:avLst/>
+                    </a:prstGeom>
+                    <a:noFill/>
+                    <a:ln>
+                      <a:noFill/>
+                    </a:ln>
+                  </pic:spPr>
+                </pic:pic>
+              </a:graphicData>
+            </a:graphic>
+          </wp:inline>
+        </w:drawing>
+      </w:r>
+    </w:p>
+    <w:p>
+      <w:pPr>
+        <w:pStyle w:val="Epgrafe"/>
+        <w:jc w:val="center"/>
+        <w:rPr>
+          <w:color w:val="auto"/>
+          <w:sz w:val="22"/>
+          <w:szCs w:val="22"/>
+        </w:rPr>
+      </w:pPr>
+      <w:r>
+        <w:t xml:space="preserve">Figura </w:t>
+      </w:r>
+      <w:fldSimple w:instr=" SEQ Ilustración \* ARABIC ">
+        <w:r>
+          <w:rPr>
+            <w:noProof/>
+          </w:rPr>
+          <w:t>1</w:t>
+        </w:r>
+      </w:fldSimple>
+      <w:r>
+        <w:t>. Ecuaciones de Entropía e Información Mutua</w:t>
+      </w:r>
+    </w:p>
+    <w:p>
+      <w:pPr>
+        <w:pStyle w:val="Ttulo1"/>
+        <w:rPr>
+          <w:rFonts w:asciiTheme="minorHAnsi" w:eastAsiaTheme="minorHAnsi" w:hAnsiTheme="minorHAnsi" w:cstheme="minorBidi"/>
+          <w:color w:val="auto"/>
+          <w:sz w:val="22"/>
+          <w:szCs w:val="22"/>
+        </w:rPr>
+      </w:pPr>
+      <w:r>
+        <w:rPr>
+          <w:rFonts w:asciiTheme="minorHAnsi" w:eastAsiaTheme="minorHAnsi" w:hAnsiTheme="minorHAnsi" w:cstheme="minorBidi"/>
+          <w:color w:val="auto"/>
+          <w:sz w:val="22"/>
+          <w:szCs w:val="22"/>
+        </w:rPr>
+        <w:t>Siendo</w:t>
+      </w:r>
+      <w:r>
+        <w:rPr>
+          <w:rFonts w:asciiTheme="minorHAnsi" w:eastAsiaTheme="minorHAnsi" w:hAnsiTheme="minorHAnsi" w:cstheme="minorBidi"/>
+          <w:color w:val="auto"/>
+          <w:sz w:val="22"/>
+          <w:szCs w:val="22"/>
+        </w:rPr>
+        <w:t>:</w:t>
+      </w:r>
+    </w:p>
+    <w:p>
+      <w:pPr>
+        <w:pStyle w:val="Ttulo1"/>
         <w:numPr>
           <w:ilvl w:val="0"/>
-          <w:numId w:val="4"/>
+          <w:numId w:val="12"/>
         </w:numPr>
-      </w:pPr>
-      <w:r>
-        <w:t>Mala ortografía de algunos perfiles</w:t>
+        <w:spacing w:before="120"/>
+        <w:rPr>
+          <w:rFonts w:asciiTheme="minorHAnsi" w:eastAsiaTheme="minorHAnsi" w:hAnsiTheme="minorHAnsi" w:cstheme="minorBidi"/>
+          <w:color w:val="auto"/>
+          <w:sz w:val="22"/>
+          <w:szCs w:val="22"/>
+        </w:rPr>
+      </w:pPr>
+      <m:oMath>
+        <m:r>
+          <w:rPr>
+            <w:rFonts w:ascii="Cambria Math" w:eastAsiaTheme="minorHAnsi" w:hAnsi="Cambria Math" w:cstheme="minorBidi"/>
+            <w:color w:val="auto"/>
+            <w:sz w:val="22"/>
+            <w:szCs w:val="22"/>
+          </w:rPr>
+          <m:t>H</m:t>
+        </m:r>
+        <m:d>
+          <m:dPr>
+            <m:ctrlPr>
+              <w:rPr>
+                <w:rFonts w:ascii="Cambria Math" w:eastAsiaTheme="minorHAnsi" w:hAnsi="Cambria Math" w:cstheme="minorBidi"/>
+                <w:i/>
+                <w:color w:val="auto"/>
+                <w:sz w:val="22"/>
+                <w:szCs w:val="22"/>
+              </w:rPr>
+            </m:ctrlPr>
+          </m:dPr>
+          <m:e>
+            <m:r>
+              <w:rPr>
+                <w:rFonts w:ascii="Cambria Math" w:eastAsiaTheme="minorHAnsi" w:hAnsi="Cambria Math" w:cstheme="minorBidi"/>
+                <w:color w:val="auto"/>
+                <w:sz w:val="22"/>
+                <w:szCs w:val="22"/>
+              </w:rPr>
+              <m:t>X</m:t>
+            </m:r>
+          </m:e>
+        </m:d>
+      </m:oMath>
+      <w:r>
+        <w:rPr>
+          <w:rFonts w:asciiTheme="minorHAnsi" w:eastAsiaTheme="minorEastAsia" w:hAnsiTheme="minorHAnsi" w:cstheme="minorBidi"/>
+          <w:color w:val="auto"/>
+          <w:sz w:val="22"/>
+          <w:szCs w:val="22"/>
+        </w:rPr>
+        <w:t xml:space="preserve">, </w:t>
+      </w:r>
+      <w:r>
+        <w:rPr>
+          <w:rFonts w:asciiTheme="minorHAnsi" w:eastAsiaTheme="minorHAnsi" w:hAnsiTheme="minorHAnsi" w:cstheme="minorBidi"/>
+          <w:color w:val="auto"/>
+          <w:sz w:val="22"/>
+          <w:szCs w:val="22"/>
+        </w:rPr>
+        <w:t>Entro</w:t>
+      </w:r>
+      <w:r>
+        <w:rPr>
+          <w:rFonts w:asciiTheme="minorHAnsi" w:eastAsiaTheme="minorHAnsi" w:hAnsiTheme="minorHAnsi" w:cstheme="minorBidi"/>
+          <w:color w:val="auto"/>
+          <w:sz w:val="22"/>
+          <w:szCs w:val="22"/>
+        </w:rPr>
+        <w:t>pía de una variable</w:t>
+      </w:r>
+      <w:r>
+        <w:rPr>
+          <w:rFonts w:asciiTheme="minorHAnsi" w:eastAsiaTheme="minorHAnsi" w:hAnsiTheme="minorHAnsi" w:cstheme="minorBidi"/>
+          <w:color w:val="auto"/>
+          <w:sz w:val="22"/>
+          <w:szCs w:val="22"/>
+        </w:rPr>
+        <w:t>.</w:t>
       </w:r>
     </w:p>
     <w:p>
       <w:pPr>
-        <w:pStyle w:val="Prrafodelista"/>
+        <w:pStyle w:val="Ttulo1"/>
         <w:numPr>
           <w:ilvl w:val="0"/>
-          <w:numId w:val="4"/>
+          <w:numId w:val="12"/>
         </w:numPr>
-      </w:pPr>
-      <w:r>
-        <w:t>Pésima redacción de numerables perfiles</w:t>
+        <w:spacing w:before="0"/>
+        <w:rPr>
+          <w:rFonts w:asciiTheme="minorHAnsi" w:eastAsiaTheme="minorHAnsi" w:hAnsiTheme="minorHAnsi" w:cstheme="minorBidi"/>
+          <w:color w:val="auto"/>
+          <w:sz w:val="22"/>
+          <w:szCs w:val="22"/>
+        </w:rPr>
+      </w:pPr>
+      <m:oMath>
+        <m:r>
+          <w:rPr>
+            <w:rFonts w:ascii="Cambria Math" w:eastAsiaTheme="minorHAnsi" w:hAnsi="Cambria Math" w:cstheme="minorBidi"/>
+            <w:color w:val="auto"/>
+            <w:sz w:val="22"/>
+            <w:szCs w:val="22"/>
+          </w:rPr>
+          <m:t>I(X;Y)</m:t>
+        </m:r>
+      </m:oMath>
+      <w:r>
+        <w:rPr>
+          <w:rFonts w:asciiTheme="minorHAnsi" w:eastAsiaTheme="minorHAnsi" w:hAnsiTheme="minorHAnsi" w:cstheme="minorBidi"/>
+          <w:color w:val="auto"/>
+          <w:sz w:val="22"/>
+          <w:szCs w:val="22"/>
+        </w:rPr>
+        <w:t xml:space="preserve">, </w:t>
+      </w:r>
+      <w:r>
+        <w:rPr>
+          <w:rFonts w:asciiTheme="minorHAnsi" w:eastAsiaTheme="minorHAnsi" w:hAnsiTheme="minorHAnsi" w:cstheme="minorBidi"/>
+          <w:color w:val="auto"/>
+          <w:sz w:val="22"/>
+          <w:szCs w:val="22"/>
+        </w:rPr>
+        <w:t>Informa</w:t>
+      </w:r>
+      <w:r>
+        <w:rPr>
+          <w:rFonts w:asciiTheme="minorHAnsi" w:eastAsiaTheme="minorHAnsi" w:hAnsiTheme="minorHAnsi" w:cstheme="minorBidi"/>
+          <w:color w:val="auto"/>
+          <w:sz w:val="22"/>
+          <w:szCs w:val="22"/>
+        </w:rPr>
+        <w:t>ción Mutua entre dos variables.</w:t>
       </w:r>
     </w:p>
     <w:p>
       <w:pPr>
-        <w:pStyle w:val="Prrafodelista"/>
+        <w:pStyle w:val="Ttulo1"/>
         <w:numPr>
           <w:ilvl w:val="0"/>
-          <w:numId w:val="4"/>
+          <w:numId w:val="12"/>
         </w:numPr>
-      </w:pPr>
-      <w:r>
-        <w:t>Imposibilidad de poseer conocimiento absoluto de todos los países del mundo</w:t>
+        <w:spacing w:before="0"/>
+        <w:rPr>
+          <w:rFonts w:asciiTheme="minorHAnsi" w:eastAsiaTheme="minorHAnsi" w:hAnsiTheme="minorHAnsi" w:cstheme="minorBidi"/>
+          <w:color w:val="auto"/>
+          <w:sz w:val="22"/>
+          <w:szCs w:val="22"/>
+        </w:rPr>
+      </w:pPr>
+      <m:oMath>
+        <m:r>
+          <w:rPr>
+            <w:rFonts w:ascii="Cambria Math" w:eastAsiaTheme="minorHAnsi" w:hAnsi="Cambria Math" w:cstheme="minorBidi"/>
+            <w:color w:val="auto"/>
+            <w:sz w:val="22"/>
+            <w:szCs w:val="22"/>
+          </w:rPr>
+          <m:t>H</m:t>
+        </m:r>
+        <m:d>
+          <m:dPr>
+            <m:endChr m:val="|"/>
+            <m:ctrlPr>
+              <w:rPr>
+                <w:rFonts w:ascii="Cambria Math" w:eastAsiaTheme="minorHAnsi" w:hAnsi="Cambria Math" w:cstheme="minorBidi"/>
+                <w:i/>
+                <w:color w:val="auto"/>
+                <w:sz w:val="22"/>
+                <w:szCs w:val="22"/>
+              </w:rPr>
+            </m:ctrlPr>
+          </m:dPr>
+          <m:e>
+            <m:r>
+              <w:rPr>
+                <w:rFonts w:ascii="Cambria Math" w:eastAsiaTheme="minorHAnsi" w:hAnsi="Cambria Math" w:cstheme="minorBidi"/>
+                <w:color w:val="auto"/>
+                <w:sz w:val="22"/>
+                <w:szCs w:val="22"/>
+              </w:rPr>
+              <m:t xml:space="preserve">X </m:t>
+            </m:r>
+          </m:e>
+        </m:d>
+        <m:r>
+          <w:rPr>
+            <w:rFonts w:ascii="Cambria Math" w:eastAsiaTheme="minorHAnsi" w:hAnsi="Cambria Math" w:cstheme="minorBidi"/>
+            <w:color w:val="auto"/>
+            <w:sz w:val="22"/>
+            <w:szCs w:val="22"/>
+          </w:rPr>
+          <m:t xml:space="preserve"> Y) y P </m:t>
+        </m:r>
+        <m:d>
+          <m:dPr>
+            <m:endChr m:val="|"/>
+            <m:ctrlPr>
+              <w:rPr>
+                <w:rFonts w:ascii="Cambria Math" w:eastAsiaTheme="minorHAnsi" w:hAnsi="Cambria Math" w:cstheme="minorBidi"/>
+                <w:i/>
+                <w:color w:val="auto"/>
+                <w:sz w:val="22"/>
+                <w:szCs w:val="22"/>
+              </w:rPr>
+            </m:ctrlPr>
+          </m:dPr>
+          <m:e>
+            <m:r>
+              <w:rPr>
+                <w:rFonts w:ascii="Cambria Math" w:eastAsiaTheme="minorHAnsi" w:hAnsi="Cambria Math" w:cstheme="minorBidi"/>
+                <w:color w:val="auto"/>
+                <w:sz w:val="22"/>
+                <w:szCs w:val="22"/>
+              </w:rPr>
+              <m:t xml:space="preserve">x </m:t>
+            </m:r>
+          </m:e>
+        </m:d>
+        <m:r>
+          <w:rPr>
+            <w:rFonts w:ascii="Cambria Math" w:eastAsiaTheme="minorHAnsi" w:hAnsi="Cambria Math" w:cstheme="minorBidi"/>
+            <w:color w:val="auto"/>
+            <w:sz w:val="22"/>
+            <w:szCs w:val="22"/>
+          </w:rPr>
+          <m:t xml:space="preserve"> y)</m:t>
+        </m:r>
+      </m:oMath>
+      <w:r>
+        <w:rPr>
+          <w:rFonts w:asciiTheme="minorHAnsi" w:eastAsiaTheme="minorHAnsi" w:hAnsiTheme="minorHAnsi" w:cstheme="minorBidi"/>
+          <w:color w:val="auto"/>
+          <w:sz w:val="22"/>
+          <w:szCs w:val="22"/>
+        </w:rPr>
+        <w:t>,</w:t>
+      </w:r>
+      <w:r>
+        <w:rPr>
+          <w:rFonts w:asciiTheme="minorHAnsi" w:eastAsiaTheme="minorHAnsi" w:hAnsiTheme="minorHAnsi" w:cstheme="minorBidi"/>
+          <w:color w:val="auto"/>
+          <w:sz w:val="22"/>
+          <w:szCs w:val="22"/>
+        </w:rPr>
+        <w:t xml:space="preserve"> </w:t>
+      </w:r>
+      <w:r>
+        <w:rPr>
+          <w:rFonts w:asciiTheme="minorHAnsi" w:eastAsiaTheme="minorHAnsi" w:hAnsiTheme="minorHAnsi" w:cstheme="minorBidi"/>
+          <w:color w:val="auto"/>
+          <w:sz w:val="22"/>
+          <w:szCs w:val="22"/>
+        </w:rPr>
+        <w:t>Entropía condicional y</w:t>
+      </w:r>
+      <w:r>
+        <w:rPr>
+          <w:rFonts w:asciiTheme="minorHAnsi" w:eastAsiaTheme="minorHAnsi" w:hAnsiTheme="minorHAnsi" w:cstheme="minorBidi"/>
+          <w:color w:val="auto"/>
+          <w:sz w:val="22"/>
+          <w:szCs w:val="22"/>
+        </w:rPr>
+        <w:t xml:space="preserve"> porcentaje de una tabla con dos variables.</w:t>
       </w:r>
     </w:p>
     <w:p>
       <w:pPr>
-        <w:pStyle w:val="Prrafodelista"/>
-        <w:numPr>
-          <w:ilvl w:val="0"/>
-          <w:numId w:val="4"/>
-        </w:numPr>
-      </w:pPr>
-      <w:r>
-        <w:t xml:space="preserve">Imposibilidad de poseer conocimiento absoluto de todas las regiones de los países antes </w:t>
-      </w:r>
-      <w:r>
-        <w:t>contemplados</w:t>
+        <w:pStyle w:val="Ttulo1"/>
+        <w:rPr>
+          <w:b/>
+          <w:i/>
+        </w:rPr>
+      </w:pPr>
+      <w:r>
+        <w:rPr>
+          <w:rFonts w:asciiTheme="minorHAnsi" w:eastAsiaTheme="minorHAnsi" w:hAnsiTheme="minorHAnsi" w:cstheme="minorBidi"/>
+          <w:i/>
+          <w:color w:val="auto"/>
+          <w:sz w:val="22"/>
+          <w:szCs w:val="22"/>
+        </w:rPr>
+        <w:t>Recordar que p</w:t>
+      </w:r>
+      <w:r>
+        <w:rPr>
+          <w:rFonts w:asciiTheme="minorHAnsi" w:eastAsiaTheme="minorHAnsi" w:hAnsiTheme="minorHAnsi" w:cstheme="minorBidi"/>
+          <w:i/>
+          <w:color w:val="auto"/>
+          <w:sz w:val="22"/>
+          <w:szCs w:val="22"/>
+        </w:rPr>
+        <w:t>ara la realización de este informe el conjunto de datos co</w:t>
+      </w:r>
+      <w:bookmarkStart w:id="0" w:name="_GoBack"/>
+      <w:bookmarkEnd w:id="0"/>
+      <w:r>
+        <w:rPr>
+          <w:rFonts w:asciiTheme="minorHAnsi" w:eastAsiaTheme="minorHAnsi" w:hAnsiTheme="minorHAnsi" w:cstheme="minorBidi"/>
+          <w:i/>
+          <w:color w:val="auto"/>
+          <w:sz w:val="22"/>
+          <w:szCs w:val="22"/>
+        </w:rPr>
+        <w:t>nsistía de 200</w:t>
+      </w:r>
+      <w:r>
+        <w:rPr>
+          <w:rFonts w:asciiTheme="minorHAnsi" w:eastAsiaTheme="minorHAnsi" w:hAnsiTheme="minorHAnsi" w:cstheme="minorBidi"/>
+          <w:i/>
+          <w:color w:val="auto"/>
+          <w:sz w:val="22"/>
+          <w:szCs w:val="22"/>
+        </w:rPr>
+        <w:t>0</w:t>
+      </w:r>
+      <w:r>
+        <w:rPr>
+          <w:rFonts w:asciiTheme="minorHAnsi" w:eastAsiaTheme="minorHAnsi" w:hAnsiTheme="minorHAnsi" w:cstheme="minorBidi"/>
+          <w:i/>
+          <w:color w:val="auto"/>
+          <w:sz w:val="22"/>
+          <w:szCs w:val="22"/>
+        </w:rPr>
+        <w:t xml:space="preserve"> perfiles.</w:t>
       </w:r>
     </w:p>
     <w:p>
       <w:pPr>
-        <w:pStyle w:val="Prrafodelista"/>
-        <w:numPr>
-          <w:ilvl w:val="0"/>
-          <w:numId w:val="4"/>
-        </w:numPr>
-      </w:pPr>
-      <w:r>
-        <w:t>Barrera de idiomas ante perfiles provenientes de occidente (</w:t>
-      </w:r>
-      <w:r>
-        <w:t>Coreano</w:t>
-      </w:r>
-      <w:r>
-        <w:t xml:space="preserve">, </w:t>
-      </w:r>
-      <w:r>
-        <w:t>Japonés</w:t>
-      </w:r>
-      <w:r>
-        <w:t xml:space="preserve">, Chino, </w:t>
-      </w:r>
-      <w:r>
-        <w:t>Árabe</w:t>
-      </w:r>
-      <w:r>
-        <w:t>) y algunos otros de habla portuguesa</w:t>
-      </w:r>
-    </w:p>
-    <w:p>
-      <w:pPr>
-        <w:pStyle w:val="Prrafodelista"/>
-        <w:numPr>
-          <w:ilvl w:val="0"/>
-          <w:numId w:val="4"/>
-        </w:numPr>
-      </w:pPr>
-      <w:r>
-        <w:t>Varios perfiles cumplí</w:t>
-      </w:r>
-      <w:r>
-        <w:t>an rol de descripción de personaje, pero sin ubicación del sujeto</w:t>
-      </w:r>
-    </w:p>
-    <w:p>
-      <w:pPr>
-        <w:pStyle w:val="Prrafodelista"/>
-        <w:numPr>
-          <w:ilvl w:val="0"/>
-          <w:numId w:val="4"/>
-        </w:numPr>
-      </w:pPr>
-      <w:r>
-        <w:t>Ciertos perfiles se dedicaban a describir a una empresa</w:t>
-      </w:r>
-    </w:p>
-    <w:p>
-      <w:pPr>
-        <w:pStyle w:val="Prrafodelista"/>
-        <w:numPr>
-          <w:ilvl w:val="0"/>
-          <w:numId w:val="4"/>
-        </w:numPr>
-      </w:pPr>
-      <w:r>
-        <w:t xml:space="preserve">Otros perfiles solo </w:t>
-      </w:r>
-      <w:r>
-        <w:t>contenían</w:t>
-      </w:r>
-      <w:r>
-        <w:t xml:space="preserve"> pasajes de la biblia</w:t>
-      </w:r>
-    </w:p>
-    <w:p>
-      <w:pPr>
-        <w:pStyle w:val="Prrafodelista"/>
-        <w:numPr>
-          <w:ilvl w:val="0"/>
-          <w:numId w:val="4"/>
-        </w:numPr>
-      </w:pPr>
-      <w:r>
-        <w:t xml:space="preserve">Gran cantidad de perfiles de la clase </w:t>
-      </w:r>
-      <w:r>
-        <w:rPr>
-          <w:i/>
-        </w:rPr>
-        <w:t xml:space="preserve">USA </w:t>
-      </w:r>
-      <w:proofErr w:type="spellStart"/>
-      <w:r>
-        <w:rPr>
-          <w:i/>
-        </w:rPr>
-        <w:t>only</w:t>
-      </w:r>
-      <w:proofErr w:type="spellEnd"/>
-      <w:r>
-        <w:t xml:space="preserve"> hacían uso de abreviaciones para el nombre del estado en donde viven/vivieron (CL, California – </w:t>
-      </w:r>
-      <w:proofErr w:type="spellStart"/>
-      <w:r>
-        <w:t>cali</w:t>
-      </w:r>
-      <w:proofErr w:type="spellEnd"/>
-      <w:r>
-        <w:t xml:space="preserve">, California – TX, Texas – NC, North Carolina – </w:t>
-      </w:r>
-      <w:proofErr w:type="spellStart"/>
-      <w:r>
-        <w:t>etc</w:t>
-      </w:r>
-      <w:proofErr w:type="spellEnd"/>
-      <w:r>
-        <w:t>)</w:t>
-      </w:r>
-      <w:r>
-        <w:t xml:space="preserve"> por lo que, en ciertas ocasiones inducia a equivocaciones</w:t>
-      </w:r>
-    </w:p>
-    <w:p>
-      <w:r>
-        <w:t>Respecto a los perfiles que fueron marcados con la etiqueta</w:t>
-      </w:r>
-      <w:r>
-        <w:t xml:space="preserve"> </w:t>
-      </w:r>
-      <w:r>
-        <w:rPr>
-          <w:i/>
-        </w:rPr>
-        <w:t>“</w:t>
-      </w:r>
-      <w:proofErr w:type="spellStart"/>
-      <w:r>
-        <w:rPr>
-          <w:i/>
-        </w:rPr>
-        <w:t>undetermined</w:t>
-      </w:r>
-      <w:proofErr w:type="spellEnd"/>
-      <w:r>
-        <w:rPr>
-          <w:i/>
-        </w:rPr>
-        <w:t>”</w:t>
-      </w:r>
-      <w:r>
-        <w:rPr>
-          <w:i/>
-        </w:rPr>
-        <w:t>,</w:t>
-      </w:r>
-      <w:r>
-        <w:t xml:space="preserve"> la gran mayoría</w:t>
-      </w:r>
-      <w:r>
-        <w:t xml:space="preserve"> </w:t>
-      </w:r>
-      <w:r>
-        <w:t>denoto</w:t>
-      </w:r>
-      <w:r>
-        <w:t xml:space="preserve"> poco o nulo interés en compartir su ubicación geográfica</w:t>
-      </w:r>
-      <w:r>
-        <w:t>. E</w:t>
-      </w:r>
-      <w:r>
-        <w:t xml:space="preserve">l resto de ellos contenían lo antes descrito (pasajes de la biblia, descripción de empresas, </w:t>
-      </w:r>
-      <w:proofErr w:type="spellStart"/>
-      <w:r>
-        <w:t>etc</w:t>
-      </w:r>
-      <w:proofErr w:type="spellEnd"/>
-      <w:r>
-        <w:t xml:space="preserve">), pero lo </w:t>
-      </w:r>
-      <w:r>
-        <w:t>más</w:t>
-      </w:r>
-      <w:r>
-        <w:t xml:space="preserve"> destacable fue que, conform</w:t>
-      </w:r>
-      <w:r>
-        <w:t>e se avanzaba con el etiquetado</w:t>
-      </w:r>
-      <w:r>
-        <w:t xml:space="preserve"> estos perfiles </w:t>
-      </w:r>
-      <w:r>
-        <w:t>aparentaban</w:t>
-      </w:r>
-      <w:r>
-        <w:t xml:space="preserve"> pertenecer a personas adultas (30-40 años aprox.) dado a la estructura de la reseña descrita.</w:t>
-      </w:r>
-    </w:p>
-    <w:p>
-      <w:r>
-        <w:br w:type="page"/>
-      </w:r>
+        <w:rPr>
+          <w:rFonts w:asciiTheme="majorHAnsi" w:eastAsiaTheme="majorEastAsia" w:hAnsiTheme="majorHAnsi" w:cstheme="majorBidi"/>
+          <w:b/>
+          <w:color w:val="2E74B5" w:themeColor="accent1" w:themeShade="BF"/>
+          <w:sz w:val="32"/>
+          <w:szCs w:val="32"/>
+        </w:rPr>
+      </w:pPr>
     </w:p>
     <w:p>
       <w:pPr>
@@ -483,7 +984,6 @@
         <w:rPr>
           <w:b/>
         </w:rPr>
-        <w:lastRenderedPageBreak/>
         <w:t>Distribución del Conjunto de Datos</w:t>
       </w:r>
       <w:r>
@@ -586,7 +1086,7 @@
               <w:rPr>
                 <w:b/>
               </w:rPr>
-              <w:t>823</w:t>
+              <w:t>827</w:t>
             </w:r>
           </w:p>
         </w:tc>
@@ -631,7 +1131,7 @@
               <w:rPr>
                 <w:b/>
               </w:rPr>
-              <w:t>549</w:t>
+              <w:t>545</w:t>
             </w:r>
           </w:p>
         </w:tc>
@@ -771,10 +1271,8 @@
         <w:rPr>
           <w:rStyle w:val="nfasissutil"/>
         </w:rPr>
-        <w:t>9.68903</w:t>
-      </w:r>
-      <w:bookmarkStart w:id="0" w:name="_GoBack"/>
-      <w:bookmarkEnd w:id="0"/>
+        <w:t>1.732657</w:t>
+      </w:r>
     </w:p>
     <w:sectPr>
       <w:pgSz w:w="12240" w:h="15840"/>
@@ -1128,6 +1626,231 @@
     </w:lvl>
   </w:abstractNum>
   <w:abstractNum w:abstractNumId="3">
+    <w:nsid w:val="3863738F"/>
+    <w:multiLevelType w:val="hybridMultilevel"/>
+    <w:tmpl w:val="43A6BFFE"/>
+    <w:lvl w:ilvl="0" w:tplc="0138382C">
+      <w:numFmt w:val="bullet"/>
+      <w:lvlText w:val="-"/>
+      <w:lvlJc w:val="left"/>
+      <w:pPr>
+        <w:ind w:left="720" w:hanging="360"/>
+      </w:pPr>
+      <w:rPr>
+        <w:rFonts w:ascii="Calibri" w:eastAsiaTheme="minorHAnsi" w:hAnsi="Calibri" w:cs="Calibri" w:hint="default"/>
+      </w:rPr>
+    </w:lvl>
+    <w:lvl w:ilvl="1" w:tplc="080A0003" w:tentative="1">
+      <w:start w:val="1"/>
+      <w:numFmt w:val="bullet"/>
+      <w:lvlText w:val="o"/>
+      <w:lvlJc w:val="left"/>
+      <w:pPr>
+        <w:ind w:left="1440" w:hanging="360"/>
+      </w:pPr>
+      <w:rPr>
+        <w:rFonts w:ascii="Courier New" w:hAnsi="Courier New" w:cs="Courier New" w:hint="default"/>
+      </w:rPr>
+    </w:lvl>
+    <w:lvl w:ilvl="2" w:tplc="080A0005" w:tentative="1">
+      <w:start w:val="1"/>
+      <w:numFmt w:val="bullet"/>
+      <w:lvlText w:val=""/>
+      <w:lvlJc w:val="left"/>
+      <w:pPr>
+        <w:ind w:left="2160" w:hanging="360"/>
+      </w:pPr>
+      <w:rPr>
+        <w:rFonts w:ascii="Wingdings" w:hAnsi="Wingdings" w:hint="default"/>
+      </w:rPr>
+    </w:lvl>
+    <w:lvl w:ilvl="3" w:tplc="080A0001" w:tentative="1">
+      <w:start w:val="1"/>
+      <w:numFmt w:val="bullet"/>
+      <w:lvlText w:val=""/>
+      <w:lvlJc w:val="left"/>
+      <w:pPr>
+        <w:ind w:left="2880" w:hanging="360"/>
+      </w:pPr>
+      <w:rPr>
+        <w:rFonts w:ascii="Symbol" w:hAnsi="Symbol" w:hint="default"/>
+      </w:rPr>
+    </w:lvl>
+    <w:lvl w:ilvl="4" w:tplc="080A0003" w:tentative="1">
+      <w:start w:val="1"/>
+      <w:numFmt w:val="bullet"/>
+      <w:lvlText w:val="o"/>
+      <w:lvlJc w:val="left"/>
+      <w:pPr>
+        <w:ind w:left="3600" w:hanging="360"/>
+      </w:pPr>
+      <w:rPr>
+        <w:rFonts w:ascii="Courier New" w:hAnsi="Courier New" w:cs="Courier New" w:hint="default"/>
+      </w:rPr>
+    </w:lvl>
+    <w:lvl w:ilvl="5" w:tplc="080A0005" w:tentative="1">
+      <w:start w:val="1"/>
+      <w:numFmt w:val="bullet"/>
+      <w:lvlText w:val=""/>
+      <w:lvlJc w:val="left"/>
+      <w:pPr>
+        <w:ind w:left="4320" w:hanging="360"/>
+      </w:pPr>
+      <w:rPr>
+        <w:rFonts w:ascii="Wingdings" w:hAnsi="Wingdings" w:hint="default"/>
+      </w:rPr>
+    </w:lvl>
+    <w:lvl w:ilvl="6" w:tplc="080A0001" w:tentative="1">
+      <w:start w:val="1"/>
+      <w:numFmt w:val="bullet"/>
+      <w:lvlText w:val=""/>
+      <w:lvlJc w:val="left"/>
+      <w:pPr>
+        <w:ind w:left="5040" w:hanging="360"/>
+      </w:pPr>
+      <w:rPr>
+        <w:rFonts w:ascii="Symbol" w:hAnsi="Symbol" w:hint="default"/>
+      </w:rPr>
+    </w:lvl>
+    <w:lvl w:ilvl="7" w:tplc="080A0003" w:tentative="1">
+      <w:start w:val="1"/>
+      <w:numFmt w:val="bullet"/>
+      <w:lvlText w:val="o"/>
+      <w:lvlJc w:val="left"/>
+      <w:pPr>
+        <w:ind w:left="5760" w:hanging="360"/>
+      </w:pPr>
+      <w:rPr>
+        <w:rFonts w:ascii="Courier New" w:hAnsi="Courier New" w:cs="Courier New" w:hint="default"/>
+      </w:rPr>
+    </w:lvl>
+    <w:lvl w:ilvl="8" w:tplc="080A0005" w:tentative="1">
+      <w:start w:val="1"/>
+      <w:numFmt w:val="bullet"/>
+      <w:lvlText w:val=""/>
+      <w:lvlJc w:val="left"/>
+      <w:pPr>
+        <w:ind w:left="6480" w:hanging="360"/>
+      </w:pPr>
+      <w:rPr>
+        <w:rFonts w:ascii="Wingdings" w:hAnsi="Wingdings" w:hint="default"/>
+      </w:rPr>
+    </w:lvl>
+  </w:abstractNum>
+  <w:abstractNum w:abstractNumId="4">
+    <w:nsid w:val="39CC0DBC"/>
+    <w:multiLevelType w:val="hybridMultilevel"/>
+    <w:tmpl w:val="5E08BB7E"/>
+    <w:lvl w:ilvl="0" w:tplc="0CB85FFA">
+      <w:start w:val="4"/>
+      <w:numFmt w:val="bullet"/>
+      <w:lvlText w:val=""/>
+      <w:lvlJc w:val="left"/>
+      <w:pPr>
+        <w:ind w:left="720" w:hanging="360"/>
+      </w:pPr>
+      <w:rPr>
+        <w:rFonts w:ascii="Symbol" w:eastAsiaTheme="minorHAnsi" w:hAnsi="Symbol" w:cstheme="minorBidi" w:hint="default"/>
+      </w:rPr>
+    </w:lvl>
+    <w:lvl w:ilvl="1" w:tplc="080A0003" w:tentative="1">
+      <w:start w:val="1"/>
+      <w:numFmt w:val="bullet"/>
+      <w:lvlText w:val="o"/>
+      <w:lvlJc w:val="left"/>
+      <w:pPr>
+        <w:ind w:left="1440" w:hanging="360"/>
+      </w:pPr>
+      <w:rPr>
+        <w:rFonts w:ascii="Courier New" w:hAnsi="Courier New" w:cs="Courier New" w:hint="default"/>
+      </w:rPr>
+    </w:lvl>
+    <w:lvl w:ilvl="2" w:tplc="080A0005" w:tentative="1">
+      <w:start w:val="1"/>
+      <w:numFmt w:val="bullet"/>
+      <w:lvlText w:val=""/>
+      <w:lvlJc w:val="left"/>
+      <w:pPr>
+        <w:ind w:left="2160" w:hanging="360"/>
+      </w:pPr>
+      <w:rPr>
+        <w:rFonts w:ascii="Wingdings" w:hAnsi="Wingdings" w:hint="default"/>
+      </w:rPr>
+    </w:lvl>
+    <w:lvl w:ilvl="3" w:tplc="080A0001" w:tentative="1">
+      <w:start w:val="1"/>
+      <w:numFmt w:val="bullet"/>
+      <w:lvlText w:val=""/>
+      <w:lvlJc w:val="left"/>
+      <w:pPr>
+        <w:ind w:left="2880" w:hanging="360"/>
+      </w:pPr>
+      <w:rPr>
+        <w:rFonts w:ascii="Symbol" w:hAnsi="Symbol" w:hint="default"/>
+      </w:rPr>
+    </w:lvl>
+    <w:lvl w:ilvl="4" w:tplc="080A0003" w:tentative="1">
+      <w:start w:val="1"/>
+      <w:numFmt w:val="bullet"/>
+      <w:lvlText w:val="o"/>
+      <w:lvlJc w:val="left"/>
+      <w:pPr>
+        <w:ind w:left="3600" w:hanging="360"/>
+      </w:pPr>
+      <w:rPr>
+        <w:rFonts w:ascii="Courier New" w:hAnsi="Courier New" w:cs="Courier New" w:hint="default"/>
+      </w:rPr>
+    </w:lvl>
+    <w:lvl w:ilvl="5" w:tplc="080A0005" w:tentative="1">
+      <w:start w:val="1"/>
+      <w:numFmt w:val="bullet"/>
+      <w:lvlText w:val=""/>
+      <w:lvlJc w:val="left"/>
+      <w:pPr>
+        <w:ind w:left="4320" w:hanging="360"/>
+      </w:pPr>
+      <w:rPr>
+        <w:rFonts w:ascii="Wingdings" w:hAnsi="Wingdings" w:hint="default"/>
+      </w:rPr>
+    </w:lvl>
+    <w:lvl w:ilvl="6" w:tplc="080A0001" w:tentative="1">
+      <w:start w:val="1"/>
+      <w:numFmt w:val="bullet"/>
+      <w:lvlText w:val=""/>
+      <w:lvlJc w:val="left"/>
+      <w:pPr>
+        <w:ind w:left="5040" w:hanging="360"/>
+      </w:pPr>
+      <w:rPr>
+        <w:rFonts w:ascii="Symbol" w:hAnsi="Symbol" w:hint="default"/>
+      </w:rPr>
+    </w:lvl>
+    <w:lvl w:ilvl="7" w:tplc="080A0003" w:tentative="1">
+      <w:start w:val="1"/>
+      <w:numFmt w:val="bullet"/>
+      <w:lvlText w:val="o"/>
+      <w:lvlJc w:val="left"/>
+      <w:pPr>
+        <w:ind w:left="5760" w:hanging="360"/>
+      </w:pPr>
+      <w:rPr>
+        <w:rFonts w:ascii="Courier New" w:hAnsi="Courier New" w:cs="Courier New" w:hint="default"/>
+      </w:rPr>
+    </w:lvl>
+    <w:lvl w:ilvl="8" w:tplc="080A0005" w:tentative="1">
+      <w:start w:val="1"/>
+      <w:numFmt w:val="bullet"/>
+      <w:lvlText w:val=""/>
+      <w:lvlJc w:val="left"/>
+      <w:pPr>
+        <w:ind w:left="6480" w:hanging="360"/>
+      </w:pPr>
+      <w:rPr>
+        <w:rFonts w:ascii="Wingdings" w:hAnsi="Wingdings" w:hint="default"/>
+      </w:rPr>
+    </w:lvl>
+  </w:abstractNum>
+  <w:abstractNum w:abstractNumId="5">
     <w:nsid w:val="4B4F4E77"/>
     <w:multiLevelType w:val="hybridMultilevel"/>
     <w:tmpl w:val="07F46686"/>
@@ -1240,7 +1963,7 @@
       </w:rPr>
     </w:lvl>
   </w:abstractNum>
-  <w:abstractNum w:abstractNumId="4">
+  <w:abstractNum w:abstractNumId="6">
     <w:nsid w:val="4BC8014C"/>
     <w:multiLevelType w:val="hybridMultilevel"/>
     <w:tmpl w:val="117868F8"/>
@@ -1353,7 +2076,96 @@
       </w:rPr>
     </w:lvl>
   </w:abstractNum>
-  <w:abstractNum w:abstractNumId="5">
+  <w:abstractNum w:abstractNumId="7">
+    <w:nsid w:val="59264961"/>
+    <w:multiLevelType w:val="hybridMultilevel"/>
+    <w:tmpl w:val="28E8BFFE"/>
+    <w:lvl w:ilvl="0" w:tplc="080A000F">
+      <w:start w:val="1"/>
+      <w:numFmt w:val="decimal"/>
+      <w:lvlText w:val="%1."/>
+      <w:lvlJc w:val="left"/>
+      <w:pPr>
+        <w:ind w:left="720" w:hanging="360"/>
+      </w:pPr>
+      <w:rPr>
+        <w:rFonts w:hint="default"/>
+      </w:rPr>
+    </w:lvl>
+    <w:lvl w:ilvl="1" w:tplc="080A0019" w:tentative="1">
+      <w:start w:val="1"/>
+      <w:numFmt w:val="lowerLetter"/>
+      <w:lvlText w:val="%2."/>
+      <w:lvlJc w:val="left"/>
+      <w:pPr>
+        <w:ind w:left="1440" w:hanging="360"/>
+      </w:pPr>
+    </w:lvl>
+    <w:lvl w:ilvl="2" w:tplc="080A001B" w:tentative="1">
+      <w:start w:val="1"/>
+      <w:numFmt w:val="lowerRoman"/>
+      <w:lvlText w:val="%3."/>
+      <w:lvlJc w:val="right"/>
+      <w:pPr>
+        <w:ind w:left="2160" w:hanging="180"/>
+      </w:pPr>
+    </w:lvl>
+    <w:lvl w:ilvl="3" w:tplc="080A000F" w:tentative="1">
+      <w:start w:val="1"/>
+      <w:numFmt w:val="decimal"/>
+      <w:lvlText w:val="%4."/>
+      <w:lvlJc w:val="left"/>
+      <w:pPr>
+        <w:ind w:left="2880" w:hanging="360"/>
+      </w:pPr>
+    </w:lvl>
+    <w:lvl w:ilvl="4" w:tplc="080A0019" w:tentative="1">
+      <w:start w:val="1"/>
+      <w:numFmt w:val="lowerLetter"/>
+      <w:lvlText w:val="%5."/>
+      <w:lvlJc w:val="left"/>
+      <w:pPr>
+        <w:ind w:left="3600" w:hanging="360"/>
+      </w:pPr>
+    </w:lvl>
+    <w:lvl w:ilvl="5" w:tplc="080A001B" w:tentative="1">
+      <w:start w:val="1"/>
+      <w:numFmt w:val="lowerRoman"/>
+      <w:lvlText w:val="%6."/>
+      <w:lvlJc w:val="right"/>
+      <w:pPr>
+        <w:ind w:left="4320" w:hanging="180"/>
+      </w:pPr>
+    </w:lvl>
+    <w:lvl w:ilvl="6" w:tplc="080A000F" w:tentative="1">
+      <w:start w:val="1"/>
+      <w:numFmt w:val="decimal"/>
+      <w:lvlText w:val="%7."/>
+      <w:lvlJc w:val="left"/>
+      <w:pPr>
+        <w:ind w:left="5040" w:hanging="360"/>
+      </w:pPr>
+    </w:lvl>
+    <w:lvl w:ilvl="7" w:tplc="080A0019" w:tentative="1">
+      <w:start w:val="1"/>
+      <w:numFmt w:val="lowerLetter"/>
+      <w:lvlText w:val="%8."/>
+      <w:lvlJc w:val="left"/>
+      <w:pPr>
+        <w:ind w:left="5760" w:hanging="360"/>
+      </w:pPr>
+    </w:lvl>
+    <w:lvl w:ilvl="8" w:tplc="080A001B" w:tentative="1">
+      <w:start w:val="1"/>
+      <w:numFmt w:val="lowerRoman"/>
+      <w:lvlText w:val="%9."/>
+      <w:lvlJc w:val="right"/>
+      <w:pPr>
+        <w:ind w:left="6480" w:hanging="180"/>
+      </w:pPr>
+    </w:lvl>
+  </w:abstractNum>
+  <w:abstractNum w:abstractNumId="8">
     <w:nsid w:val="61636EDE"/>
     <w:multiLevelType w:val="hybridMultilevel"/>
     <w:tmpl w:val="49665366"/>
@@ -1466,7 +2278,7 @@
       </w:rPr>
     </w:lvl>
   </w:abstractNum>
-  <w:abstractNum w:abstractNumId="6">
+  <w:abstractNum w:abstractNumId="9">
     <w:nsid w:val="63D354DD"/>
     <w:multiLevelType w:val="hybridMultilevel"/>
     <w:tmpl w:val="0AF4B808"/>
@@ -1555,7 +2367,7 @@
       </w:pPr>
     </w:lvl>
   </w:abstractNum>
-  <w:abstractNum w:abstractNumId="7">
+  <w:abstractNum w:abstractNumId="10">
     <w:nsid w:val="6560666F"/>
     <w:multiLevelType w:val="hybridMultilevel"/>
     <w:tmpl w:val="0DD4C9C8"/>
@@ -1644,7 +2456,7 @@
       </w:pPr>
     </w:lvl>
   </w:abstractNum>
-  <w:abstractNum w:abstractNumId="8">
+  <w:abstractNum w:abstractNumId="11">
     <w:nsid w:val="77C4771E"/>
     <w:multiLevelType w:val="hybridMultilevel"/>
     <w:tmpl w:val="8312C8A8"/>
@@ -1742,25 +2554,34 @@
     <w:abstractNumId w:val="2"/>
   </w:num>
   <w:num w:numId="3">
-    <w:abstractNumId w:val="8"/>
+    <w:abstractNumId w:val="11"/>
   </w:num>
   <w:num w:numId="4">
-    <w:abstractNumId w:val="4"/>
+    <w:abstractNumId w:val="6"/>
   </w:num>
   <w:num w:numId="5">
-    <w:abstractNumId w:val="6"/>
+    <w:abstractNumId w:val="9"/>
   </w:num>
   <w:num w:numId="6">
     <w:abstractNumId w:val="0"/>
   </w:num>
   <w:num w:numId="7">
+    <w:abstractNumId w:val="5"/>
+  </w:num>
+  <w:num w:numId="8">
+    <w:abstractNumId w:val="8"/>
+  </w:num>
+  <w:num w:numId="9">
+    <w:abstractNumId w:val="10"/>
+  </w:num>
+  <w:num w:numId="10">
     <w:abstractNumId w:val="3"/>
   </w:num>
-  <w:num w:numId="8">
-    <w:abstractNumId w:val="5"/>
+  <w:num w:numId="11">
+    <w:abstractNumId w:val="7"/>
   </w:num>
-  <w:num w:numId="9">
-    <w:abstractNumId w:val="7"/>
+  <w:num w:numId="12">
+    <w:abstractNumId w:val="4"/>
   </w:num>
 </w:numbering>
 </file>
@@ -2051,7 +2872,6 @@
       <w:spacing w:after="0" w:line="240" w:lineRule="auto"/>
     </w:pPr>
     <w:tblPr>
-      <w:tblInd w:w="0" w:type="dxa"/>
       <w:tblBorders>
         <w:top w:val="single" w:sz="4" w:space="0" w:color="auto"/>
         <w:left w:val="single" w:sz="4" w:space="0" w:color="auto"/>
@@ -2060,12 +2880,6 @@
         <w:insideH w:val="single" w:sz="4" w:space="0" w:color="auto"/>
         <w:insideV w:val="single" w:sz="4" w:space="0" w:color="auto"/>
       </w:tblBorders>
-      <w:tblCellMar>
-        <w:top w:w="0" w:type="dxa"/>
-        <w:left w:w="108" w:type="dxa"/>
-        <w:bottom w:w="0" w:type="dxa"/>
-        <w:right w:w="108" w:type="dxa"/>
-      </w:tblCellMar>
     </w:tblPr>
   </w:style>
   <w:style w:type="table" w:styleId="Listamedia2-nfasis2">
@@ -2083,19 +2897,12 @@
     <w:tblPr>
       <w:tblStyleRowBandSize w:val="1"/>
       <w:tblStyleColBandSize w:val="1"/>
-      <w:tblInd w:w="0" w:type="dxa"/>
       <w:tblBorders>
         <w:top w:val="single" w:sz="8" w:space="0" w:color="ED7D31" w:themeColor="accent2"/>
         <w:left w:val="single" w:sz="8" w:space="0" w:color="ED7D31" w:themeColor="accent2"/>
         <w:bottom w:val="single" w:sz="8" w:space="0" w:color="ED7D31" w:themeColor="accent2"/>
         <w:right w:val="single" w:sz="8" w:space="0" w:color="ED7D31" w:themeColor="accent2"/>
       </w:tblBorders>
-      <w:tblCellMar>
-        <w:top w:w="0" w:type="dxa"/>
-        <w:left w:w="108" w:type="dxa"/>
-        <w:bottom w:w="0" w:type="dxa"/>
-        <w:right w:w="108" w:type="dxa"/>
-      </w:tblCellMar>
     </w:tblPr>
     <w:tblStylePr w:type="firstRow">
       <w:rPr>
@@ -2211,19 +3018,12 @@
     <w:tblPr>
       <w:tblStyleRowBandSize w:val="1"/>
       <w:tblStyleColBandSize w:val="1"/>
-      <w:tblInd w:w="0" w:type="dxa"/>
       <w:tblBorders>
         <w:top w:val="single" w:sz="8" w:space="0" w:color="5B9BD5" w:themeColor="accent1"/>
         <w:left w:val="single" w:sz="8" w:space="0" w:color="5B9BD5" w:themeColor="accent1"/>
         <w:bottom w:val="single" w:sz="8" w:space="0" w:color="5B9BD5" w:themeColor="accent1"/>
         <w:right w:val="single" w:sz="8" w:space="0" w:color="5B9BD5" w:themeColor="accent1"/>
       </w:tblBorders>
-      <w:tblCellMar>
-        <w:top w:w="0" w:type="dxa"/>
-        <w:left w:w="108" w:type="dxa"/>
-        <w:bottom w:w="0" w:type="dxa"/>
-        <w:right w:w="108" w:type="dxa"/>
-      </w:tblCellMar>
     </w:tblPr>
     <w:tblStylePr w:type="firstRow">
       <w:rPr>
@@ -2339,19 +3139,12 @@
     <w:tblPr>
       <w:tblStyleRowBandSize w:val="1"/>
       <w:tblStyleColBandSize w:val="1"/>
-      <w:tblInd w:w="0" w:type="dxa"/>
       <w:tblBorders>
         <w:top w:val="single" w:sz="8" w:space="0" w:color="4472C4" w:themeColor="accent5"/>
         <w:left w:val="single" w:sz="8" w:space="0" w:color="4472C4" w:themeColor="accent5"/>
         <w:bottom w:val="single" w:sz="8" w:space="0" w:color="4472C4" w:themeColor="accent5"/>
         <w:right w:val="single" w:sz="8" w:space="0" w:color="4472C4" w:themeColor="accent5"/>
       </w:tblBorders>
-      <w:tblCellMar>
-        <w:top w:w="0" w:type="dxa"/>
-        <w:left w:w="108" w:type="dxa"/>
-        <w:bottom w:w="0" w:type="dxa"/>
-        <w:right w:w="108" w:type="dxa"/>
-      </w:tblCellMar>
     </w:tblPr>
     <w:tblStylePr w:type="firstRow">
       <w:rPr>
@@ -2463,7 +3256,6 @@
     <w:tblPr>
       <w:tblStyleRowBandSize w:val="1"/>
       <w:tblStyleColBandSize w:val="1"/>
-      <w:tblInd w:w="0" w:type="dxa"/>
       <w:tblBorders>
         <w:top w:val="single" w:sz="8" w:space="0" w:color="7295D2" w:themeColor="accent5" w:themeTint="BF"/>
         <w:left w:val="single" w:sz="8" w:space="0" w:color="7295D2" w:themeColor="accent5" w:themeTint="BF"/>
@@ -2472,12 +3264,6 @@
         <w:insideH w:val="single" w:sz="8" w:space="0" w:color="7295D2" w:themeColor="accent5" w:themeTint="BF"/>
         <w:insideV w:val="single" w:sz="8" w:space="0" w:color="7295D2" w:themeColor="accent5" w:themeTint="BF"/>
       </w:tblBorders>
-      <w:tblCellMar>
-        <w:top w:w="0" w:type="dxa"/>
-        <w:left w:w="108" w:type="dxa"/>
-        <w:bottom w:w="0" w:type="dxa"/>
-        <w:right w:w="108" w:type="dxa"/>
-      </w:tblCellMar>
     </w:tblPr>
     <w:tcPr>
       <w:shd w:val="clear" w:color="auto" w:fill="D0DBF0" w:themeFill="accent5" w:themeFillTint="3F"/>
@@ -2536,7 +3322,6 @@
     <w:tblPr>
       <w:tblStyleRowBandSize w:val="1"/>
       <w:tblStyleColBandSize w:val="1"/>
-      <w:tblInd w:w="0" w:type="dxa"/>
       <w:tblBorders>
         <w:top w:val="single" w:sz="8" w:space="0" w:color="84B3DF" w:themeColor="accent1" w:themeTint="BF"/>
         <w:left w:val="single" w:sz="8" w:space="0" w:color="84B3DF" w:themeColor="accent1" w:themeTint="BF"/>
@@ -2545,12 +3330,6 @@
         <w:insideH w:val="single" w:sz="8" w:space="0" w:color="84B3DF" w:themeColor="accent1" w:themeTint="BF"/>
         <w:insideV w:val="single" w:sz="8" w:space="0" w:color="84B3DF" w:themeColor="accent1" w:themeTint="BF"/>
       </w:tblBorders>
-      <w:tblCellMar>
-        <w:top w:w="0" w:type="dxa"/>
-        <w:left w:w="108" w:type="dxa"/>
-        <w:bottom w:w="0" w:type="dxa"/>
-        <w:right w:w="108" w:type="dxa"/>
-      </w:tblCellMar>
     </w:tblPr>
     <w:tcPr>
       <w:shd w:val="clear" w:color="auto" w:fill="D6E6F4" w:themeFill="accent1" w:themeFillTint="3F"/>
@@ -2612,16 +3391,9 @@
     <w:tblPr>
       <w:tblStyleRowBandSize w:val="1"/>
       <w:tblStyleColBandSize w:val="1"/>
-      <w:tblInd w:w="0" w:type="dxa"/>
       <w:tblBorders>
         <w:insideH w:val="single" w:sz="4" w:space="0" w:color="FFFFFF" w:themeColor="background1"/>
       </w:tblBorders>
-      <w:tblCellMar>
-        <w:top w:w="0" w:type="dxa"/>
-        <w:left w:w="108" w:type="dxa"/>
-        <w:bottom w:w="0" w:type="dxa"/>
-        <w:right w:w="108" w:type="dxa"/>
-      </w:tblCellMar>
     </w:tblPr>
     <w:tcPr>
       <w:shd w:val="clear" w:color="auto" w:fill="DEEAF6" w:themeFill="accent1" w:themeFillTint="33"/>
@@ -2692,7 +3464,6 @@
     <w:tblPr>
       <w:tblStyleRowBandSize w:val="1"/>
       <w:tblStyleColBandSize w:val="1"/>
-      <w:tblInd w:w="0" w:type="dxa"/>
       <w:tblBorders>
         <w:top w:val="single" w:sz="24" w:space="0" w:color="70AD47" w:themeColor="accent6"/>
         <w:left w:val="single" w:sz="4" w:space="0" w:color="4472C4" w:themeColor="accent5"/>
@@ -2701,12 +3472,6 @@
         <w:insideH w:val="single" w:sz="4" w:space="0" w:color="FFFFFF" w:themeColor="background1"/>
         <w:insideV w:val="single" w:sz="4" w:space="0" w:color="FFFFFF" w:themeColor="background1"/>
       </w:tblBorders>
-      <w:tblCellMar>
-        <w:top w:w="0" w:type="dxa"/>
-        <w:left w:w="108" w:type="dxa"/>
-        <w:bottom w:w="0" w:type="dxa"/>
-        <w:right w:w="108" w:type="dxa"/>
-      </w:tblCellMar>
     </w:tblPr>
     <w:tcPr>
       <w:shd w:val="clear" w:color="auto" w:fill="ECF1F9" w:themeFill="accent5" w:themeFillTint="19"/>
@@ -2814,13 +3579,6 @@
     <w:tblPr>
       <w:tblStyleRowBandSize w:val="1"/>
       <w:tblStyleColBandSize w:val="1"/>
-      <w:tblInd w:w="0" w:type="dxa"/>
-      <w:tblCellMar>
-        <w:top w:w="0" w:type="dxa"/>
-        <w:left w:w="108" w:type="dxa"/>
-        <w:bottom w:w="0" w:type="dxa"/>
-        <w:right w:w="108" w:type="dxa"/>
-      </w:tblCellMar>
     </w:tblPr>
     <w:tcPr>
       <w:shd w:val="clear" w:color="auto" w:fill="4472C4" w:themeFill="accent5"/>
@@ -2925,7 +3683,6 @@
     <w:tblPr>
       <w:tblStyleRowBandSize w:val="1"/>
       <w:tblStyleColBandSize w:val="1"/>
-      <w:tblInd w:w="0" w:type="dxa"/>
       <w:tblBorders>
         <w:top w:val="single" w:sz="8" w:space="0" w:color="FFFFFF" w:themeColor="background1"/>
         <w:left w:val="single" w:sz="8" w:space="0" w:color="FFFFFF" w:themeColor="background1"/>
@@ -2934,12 +3691,6 @@
         <w:insideH w:val="single" w:sz="6" w:space="0" w:color="FFFFFF" w:themeColor="background1"/>
         <w:insideV w:val="single" w:sz="6" w:space="0" w:color="FFFFFF" w:themeColor="background1"/>
       </w:tblBorders>
-      <w:tblCellMar>
-        <w:top w:w="0" w:type="dxa"/>
-        <w:left w:w="108" w:type="dxa"/>
-        <w:bottom w:w="0" w:type="dxa"/>
-        <w:right w:w="108" w:type="dxa"/>
-      </w:tblCellMar>
     </w:tblPr>
     <w:tcPr>
       <w:shd w:val="clear" w:color="auto" w:fill="D0DBF0" w:themeFill="accent5" w:themeFillTint="3F"/>
@@ -3065,6 +3816,65 @@
       <w:i/>
       <w:iCs/>
       <w:color w:val="808080" w:themeColor="text1" w:themeTint="7F"/>
+    </w:rPr>
+  </w:style>
+  <w:style w:type="paragraph" w:styleId="Textodeglobo">
+    <w:name w:val="Balloon Text"/>
+    <w:basedOn w:val="Normal"/>
+    <w:link w:val="TextodegloboCar"/>
+    <w:uiPriority w:val="99"/>
+    <w:semiHidden/>
+    <w:unhideWhenUsed/>
+    <w:rsid w:val="004F6841"/>
+    <w:pPr>
+      <w:spacing w:after="0" w:line="240" w:lineRule="auto"/>
+    </w:pPr>
+    <w:rPr>
+      <w:rFonts w:ascii="Tahoma" w:hAnsi="Tahoma" w:cs="Tahoma"/>
+      <w:sz w:val="16"/>
+      <w:szCs w:val="16"/>
+    </w:rPr>
+  </w:style>
+  <w:style w:type="character" w:customStyle="1" w:styleId="TextodegloboCar">
+    <w:name w:val="Texto de globo Car"/>
+    <w:basedOn w:val="Fuentedeprrafopredeter"/>
+    <w:link w:val="Textodeglobo"/>
+    <w:uiPriority w:val="99"/>
+    <w:semiHidden/>
+    <w:rsid w:val="004F6841"/>
+    <w:rPr>
+      <w:rFonts w:ascii="Tahoma" w:hAnsi="Tahoma" w:cs="Tahoma"/>
+      <w:sz w:val="16"/>
+      <w:szCs w:val="16"/>
+    </w:rPr>
+  </w:style>
+  <w:style w:type="paragraph" w:styleId="Epgrafe">
+    <w:name w:val="caption"/>
+    <w:basedOn w:val="Normal"/>
+    <w:next w:val="Normal"/>
+    <w:uiPriority w:val="35"/>
+    <w:unhideWhenUsed/>
+    <w:qFormat/>
+    <w:rsid w:val="004F6841"/>
+    <w:pPr>
+      <w:spacing w:after="200" w:line="240" w:lineRule="auto"/>
+    </w:pPr>
+    <w:rPr>
+      <w:b/>
+      <w:bCs/>
+      <w:color w:val="5B9BD5" w:themeColor="accent1"/>
+      <w:sz w:val="18"/>
+      <w:szCs w:val="18"/>
+    </w:rPr>
+  </w:style>
+  <w:style w:type="character" w:styleId="Textodelmarcadordeposicin">
+    <w:name w:val="Placeholder Text"/>
+    <w:basedOn w:val="Fuentedeprrafopredeter"/>
+    <w:uiPriority w:val="99"/>
+    <w:semiHidden/>
+    <w:rsid w:val="004F6841"/>
+    <w:rPr>
+      <w:color w:val="808080"/>
     </w:rPr>
   </w:style>
 </w:styles>
@@ -3356,7 +4166,6 @@
       <w:spacing w:after="0" w:line="240" w:lineRule="auto"/>
     </w:pPr>
     <w:tblPr>
-      <w:tblInd w:w="0" w:type="dxa"/>
       <w:tblBorders>
         <w:top w:val="single" w:sz="4" w:space="0" w:color="auto"/>
         <w:left w:val="single" w:sz="4" w:space="0" w:color="auto"/>
@@ -3365,12 +4174,6 @@
         <w:insideH w:val="single" w:sz="4" w:space="0" w:color="auto"/>
         <w:insideV w:val="single" w:sz="4" w:space="0" w:color="auto"/>
       </w:tblBorders>
-      <w:tblCellMar>
-        <w:top w:w="0" w:type="dxa"/>
-        <w:left w:w="108" w:type="dxa"/>
-        <w:bottom w:w="0" w:type="dxa"/>
-        <w:right w:w="108" w:type="dxa"/>
-      </w:tblCellMar>
     </w:tblPr>
   </w:style>
   <w:style w:type="table" w:styleId="Listamedia2-nfasis2">
@@ -3388,19 +4191,12 @@
     <w:tblPr>
       <w:tblStyleRowBandSize w:val="1"/>
       <w:tblStyleColBandSize w:val="1"/>
-      <w:tblInd w:w="0" w:type="dxa"/>
       <w:tblBorders>
         <w:top w:val="single" w:sz="8" w:space="0" w:color="ED7D31" w:themeColor="accent2"/>
         <w:left w:val="single" w:sz="8" w:space="0" w:color="ED7D31" w:themeColor="accent2"/>
         <w:bottom w:val="single" w:sz="8" w:space="0" w:color="ED7D31" w:themeColor="accent2"/>
         <w:right w:val="single" w:sz="8" w:space="0" w:color="ED7D31" w:themeColor="accent2"/>
       </w:tblBorders>
-      <w:tblCellMar>
-        <w:top w:w="0" w:type="dxa"/>
-        <w:left w:w="108" w:type="dxa"/>
-        <w:bottom w:w="0" w:type="dxa"/>
-        <w:right w:w="108" w:type="dxa"/>
-      </w:tblCellMar>
     </w:tblPr>
     <w:tblStylePr w:type="firstRow">
       <w:rPr>
@@ -3516,19 +4312,12 @@
     <w:tblPr>
       <w:tblStyleRowBandSize w:val="1"/>
       <w:tblStyleColBandSize w:val="1"/>
-      <w:tblInd w:w="0" w:type="dxa"/>
       <w:tblBorders>
         <w:top w:val="single" w:sz="8" w:space="0" w:color="5B9BD5" w:themeColor="accent1"/>
         <w:left w:val="single" w:sz="8" w:space="0" w:color="5B9BD5" w:themeColor="accent1"/>
         <w:bottom w:val="single" w:sz="8" w:space="0" w:color="5B9BD5" w:themeColor="accent1"/>
         <w:right w:val="single" w:sz="8" w:space="0" w:color="5B9BD5" w:themeColor="accent1"/>
       </w:tblBorders>
-      <w:tblCellMar>
-        <w:top w:w="0" w:type="dxa"/>
-        <w:left w:w="108" w:type="dxa"/>
-        <w:bottom w:w="0" w:type="dxa"/>
-        <w:right w:w="108" w:type="dxa"/>
-      </w:tblCellMar>
     </w:tblPr>
     <w:tblStylePr w:type="firstRow">
       <w:rPr>
@@ -3644,19 +4433,12 @@
     <w:tblPr>
       <w:tblStyleRowBandSize w:val="1"/>
       <w:tblStyleColBandSize w:val="1"/>
-      <w:tblInd w:w="0" w:type="dxa"/>
       <w:tblBorders>
         <w:top w:val="single" w:sz="8" w:space="0" w:color="4472C4" w:themeColor="accent5"/>
         <w:left w:val="single" w:sz="8" w:space="0" w:color="4472C4" w:themeColor="accent5"/>
         <w:bottom w:val="single" w:sz="8" w:space="0" w:color="4472C4" w:themeColor="accent5"/>
         <w:right w:val="single" w:sz="8" w:space="0" w:color="4472C4" w:themeColor="accent5"/>
       </w:tblBorders>
-      <w:tblCellMar>
-        <w:top w:w="0" w:type="dxa"/>
-        <w:left w:w="108" w:type="dxa"/>
-        <w:bottom w:w="0" w:type="dxa"/>
-        <w:right w:w="108" w:type="dxa"/>
-      </w:tblCellMar>
     </w:tblPr>
     <w:tblStylePr w:type="firstRow">
       <w:rPr>
@@ -3768,7 +4550,6 @@
     <w:tblPr>
       <w:tblStyleRowBandSize w:val="1"/>
       <w:tblStyleColBandSize w:val="1"/>
-      <w:tblInd w:w="0" w:type="dxa"/>
       <w:tblBorders>
         <w:top w:val="single" w:sz="8" w:space="0" w:color="7295D2" w:themeColor="accent5" w:themeTint="BF"/>
         <w:left w:val="single" w:sz="8" w:space="0" w:color="7295D2" w:themeColor="accent5" w:themeTint="BF"/>
@@ -3777,12 +4558,6 @@
         <w:insideH w:val="single" w:sz="8" w:space="0" w:color="7295D2" w:themeColor="accent5" w:themeTint="BF"/>
         <w:insideV w:val="single" w:sz="8" w:space="0" w:color="7295D2" w:themeColor="accent5" w:themeTint="BF"/>
       </w:tblBorders>
-      <w:tblCellMar>
-        <w:top w:w="0" w:type="dxa"/>
-        <w:left w:w="108" w:type="dxa"/>
-        <w:bottom w:w="0" w:type="dxa"/>
-        <w:right w:w="108" w:type="dxa"/>
-      </w:tblCellMar>
     </w:tblPr>
     <w:tcPr>
       <w:shd w:val="clear" w:color="auto" w:fill="D0DBF0" w:themeFill="accent5" w:themeFillTint="3F"/>
@@ -3841,7 +4616,6 @@
     <w:tblPr>
       <w:tblStyleRowBandSize w:val="1"/>
       <w:tblStyleColBandSize w:val="1"/>
-      <w:tblInd w:w="0" w:type="dxa"/>
       <w:tblBorders>
         <w:top w:val="single" w:sz="8" w:space="0" w:color="84B3DF" w:themeColor="accent1" w:themeTint="BF"/>
         <w:left w:val="single" w:sz="8" w:space="0" w:color="84B3DF" w:themeColor="accent1" w:themeTint="BF"/>
@@ -3850,12 +4624,6 @@
         <w:insideH w:val="single" w:sz="8" w:space="0" w:color="84B3DF" w:themeColor="accent1" w:themeTint="BF"/>
         <w:insideV w:val="single" w:sz="8" w:space="0" w:color="84B3DF" w:themeColor="accent1" w:themeTint="BF"/>
       </w:tblBorders>
-      <w:tblCellMar>
-        <w:top w:w="0" w:type="dxa"/>
-        <w:left w:w="108" w:type="dxa"/>
-        <w:bottom w:w="0" w:type="dxa"/>
-        <w:right w:w="108" w:type="dxa"/>
-      </w:tblCellMar>
     </w:tblPr>
     <w:tcPr>
       <w:shd w:val="clear" w:color="auto" w:fill="D6E6F4" w:themeFill="accent1" w:themeFillTint="3F"/>
@@ -3917,16 +4685,9 @@
     <w:tblPr>
       <w:tblStyleRowBandSize w:val="1"/>
       <w:tblStyleColBandSize w:val="1"/>
-      <w:tblInd w:w="0" w:type="dxa"/>
       <w:tblBorders>
         <w:insideH w:val="single" w:sz="4" w:space="0" w:color="FFFFFF" w:themeColor="background1"/>
       </w:tblBorders>
-      <w:tblCellMar>
-        <w:top w:w="0" w:type="dxa"/>
-        <w:left w:w="108" w:type="dxa"/>
-        <w:bottom w:w="0" w:type="dxa"/>
-        <w:right w:w="108" w:type="dxa"/>
-      </w:tblCellMar>
     </w:tblPr>
     <w:tcPr>
       <w:shd w:val="clear" w:color="auto" w:fill="DEEAF6" w:themeFill="accent1" w:themeFillTint="33"/>
@@ -3997,7 +4758,6 @@
     <w:tblPr>
       <w:tblStyleRowBandSize w:val="1"/>
       <w:tblStyleColBandSize w:val="1"/>
-      <w:tblInd w:w="0" w:type="dxa"/>
       <w:tblBorders>
         <w:top w:val="single" w:sz="24" w:space="0" w:color="70AD47" w:themeColor="accent6"/>
         <w:left w:val="single" w:sz="4" w:space="0" w:color="4472C4" w:themeColor="accent5"/>
@@ -4006,12 +4766,6 @@
         <w:insideH w:val="single" w:sz="4" w:space="0" w:color="FFFFFF" w:themeColor="background1"/>
         <w:insideV w:val="single" w:sz="4" w:space="0" w:color="FFFFFF" w:themeColor="background1"/>
       </w:tblBorders>
-      <w:tblCellMar>
-        <w:top w:w="0" w:type="dxa"/>
-        <w:left w:w="108" w:type="dxa"/>
-        <w:bottom w:w="0" w:type="dxa"/>
-        <w:right w:w="108" w:type="dxa"/>
-      </w:tblCellMar>
     </w:tblPr>
     <w:tcPr>
       <w:shd w:val="clear" w:color="auto" w:fill="ECF1F9" w:themeFill="accent5" w:themeFillTint="19"/>
@@ -4119,13 +4873,6 @@
     <w:tblPr>
       <w:tblStyleRowBandSize w:val="1"/>
       <w:tblStyleColBandSize w:val="1"/>
-      <w:tblInd w:w="0" w:type="dxa"/>
-      <w:tblCellMar>
-        <w:top w:w="0" w:type="dxa"/>
-        <w:left w:w="108" w:type="dxa"/>
-        <w:bottom w:w="0" w:type="dxa"/>
-        <w:right w:w="108" w:type="dxa"/>
-      </w:tblCellMar>
     </w:tblPr>
     <w:tcPr>
       <w:shd w:val="clear" w:color="auto" w:fill="4472C4" w:themeFill="accent5"/>
@@ -4230,7 +4977,6 @@
     <w:tblPr>
       <w:tblStyleRowBandSize w:val="1"/>
       <w:tblStyleColBandSize w:val="1"/>
-      <w:tblInd w:w="0" w:type="dxa"/>
       <w:tblBorders>
         <w:top w:val="single" w:sz="8" w:space="0" w:color="FFFFFF" w:themeColor="background1"/>
         <w:left w:val="single" w:sz="8" w:space="0" w:color="FFFFFF" w:themeColor="background1"/>
@@ -4239,12 +4985,6 @@
         <w:insideH w:val="single" w:sz="6" w:space="0" w:color="FFFFFF" w:themeColor="background1"/>
         <w:insideV w:val="single" w:sz="6" w:space="0" w:color="FFFFFF" w:themeColor="background1"/>
       </w:tblBorders>
-      <w:tblCellMar>
-        <w:top w:w="0" w:type="dxa"/>
-        <w:left w:w="108" w:type="dxa"/>
-        <w:bottom w:w="0" w:type="dxa"/>
-        <w:right w:w="108" w:type="dxa"/>
-      </w:tblCellMar>
     </w:tblPr>
     <w:tcPr>
       <w:shd w:val="clear" w:color="auto" w:fill="D0DBF0" w:themeFill="accent5" w:themeFillTint="3F"/>
@@ -4370,6 +5110,65 @@
       <w:i/>
       <w:iCs/>
       <w:color w:val="808080" w:themeColor="text1" w:themeTint="7F"/>
+    </w:rPr>
+  </w:style>
+  <w:style w:type="paragraph" w:styleId="Textodeglobo">
+    <w:name w:val="Balloon Text"/>
+    <w:basedOn w:val="Normal"/>
+    <w:link w:val="TextodegloboCar"/>
+    <w:uiPriority w:val="99"/>
+    <w:semiHidden/>
+    <w:unhideWhenUsed/>
+    <w:rsid w:val="004F6841"/>
+    <w:pPr>
+      <w:spacing w:after="0" w:line="240" w:lineRule="auto"/>
+    </w:pPr>
+    <w:rPr>
+      <w:rFonts w:ascii="Tahoma" w:hAnsi="Tahoma" w:cs="Tahoma"/>
+      <w:sz w:val="16"/>
+      <w:szCs w:val="16"/>
+    </w:rPr>
+  </w:style>
+  <w:style w:type="character" w:customStyle="1" w:styleId="TextodegloboCar">
+    <w:name w:val="Texto de globo Car"/>
+    <w:basedOn w:val="Fuentedeprrafopredeter"/>
+    <w:link w:val="Textodeglobo"/>
+    <w:uiPriority w:val="99"/>
+    <w:semiHidden/>
+    <w:rsid w:val="004F6841"/>
+    <w:rPr>
+      <w:rFonts w:ascii="Tahoma" w:hAnsi="Tahoma" w:cs="Tahoma"/>
+      <w:sz w:val="16"/>
+      <w:szCs w:val="16"/>
+    </w:rPr>
+  </w:style>
+  <w:style w:type="paragraph" w:styleId="Epgrafe">
+    <w:name w:val="caption"/>
+    <w:basedOn w:val="Normal"/>
+    <w:next w:val="Normal"/>
+    <w:uiPriority w:val="35"/>
+    <w:unhideWhenUsed/>
+    <w:qFormat/>
+    <w:rsid w:val="004F6841"/>
+    <w:pPr>
+      <w:spacing w:after="200" w:line="240" w:lineRule="auto"/>
+    </w:pPr>
+    <w:rPr>
+      <w:b/>
+      <w:bCs/>
+      <w:color w:val="5B9BD5" w:themeColor="accent1"/>
+      <w:sz w:val="18"/>
+      <w:szCs w:val="18"/>
+    </w:rPr>
+  </w:style>
+  <w:style w:type="character" w:styleId="Textodelmarcadordeposicin">
+    <w:name w:val="Placeholder Text"/>
+    <w:basedOn w:val="Fuentedeprrafopredeter"/>
+    <w:uiPriority w:val="99"/>
+    <w:semiHidden/>
+    <w:rsid w:val="004F6841"/>
+    <w:rPr>
+      <w:color w:val="808080"/>
     </w:rPr>
   </w:style>
 </w:styles>

</xml_diff>

<commit_message>
saca la info mutua luego weon oh. Se avanzo en el informe y solo falta la IM y un poco de la conclusion
</commit_message>
<xml_diff>
--- a/informe_enunciado/informe.docx
+++ b/informe_enunciado/informe.docx
@@ -17,10 +17,15 @@
         <w:t>Informe tarea 1 sistemas inteligentes</w:t>
       </w:r>
     </w:p>
-    <w:p/>
+    <w:p>
+      <w:pPr>
+        <w:jc w:val="both"/>
+      </w:pPr>
+    </w:p>
     <w:p>
       <w:pPr>
         <w:pStyle w:val="Subttulo"/>
+        <w:jc w:val="right"/>
       </w:pPr>
       <w:r>
         <w:t>Profesor: Alejandro Figueroa</w:t>
@@ -41,6 +46,7 @@
     </w:p>
     <w:p>
       <w:pPr>
+        <w:jc w:val="both"/>
         <w:rPr>
           <w:rFonts w:eastAsiaTheme="minorEastAsia"/>
           <w:color w:val="5A5A5A" w:themeColor="text1" w:themeTint="A5"/>
@@ -58,6 +64,7 @@
           <w:ilvl w:val="0"/>
           <w:numId w:val="3"/>
         </w:numPr>
+        <w:jc w:val="both"/>
         <w:rPr>
           <w:rStyle w:val="Ttulo1Car"/>
           <w:b/>
@@ -73,6 +80,9 @@
       </w:r>
     </w:p>
     <w:p>
+      <w:pPr>
+        <w:jc w:val="both"/>
+      </w:pPr>
       <w:r>
         <w:t>Para comprender el siguiente informe, es necesario primero conocer las comunidades de Pregunta-Respuesta;</w:t>
       </w:r>
@@ -84,6 +94,7 @@
           <w:ilvl w:val="0"/>
           <w:numId w:val="10"/>
         </w:numPr>
+        <w:jc w:val="both"/>
       </w:pPr>
       <w:r>
         <w:t>Las comunidades Pregunta-Respuesta (</w:t>
@@ -118,6 +129,9 @@
       </w:r>
     </w:p>
     <w:p>
+      <w:pPr>
+        <w:jc w:val="both"/>
+      </w:pPr>
       <w:r>
         <w:t xml:space="preserve">Dentro de estas </w:t>
       </w:r>
@@ -140,6 +154,7 @@
           <w:ilvl w:val="0"/>
           <w:numId w:val="11"/>
         </w:numPr>
+        <w:jc w:val="both"/>
       </w:pPr>
       <w:r>
         <w:rPr>
@@ -158,6 +173,7 @@
           <w:ilvl w:val="0"/>
           <w:numId w:val="11"/>
         </w:numPr>
+        <w:jc w:val="both"/>
       </w:pPr>
       <w:r>
         <w:rPr>
@@ -176,6 +192,7 @@
           <w:ilvl w:val="0"/>
           <w:numId w:val="11"/>
         </w:numPr>
+        <w:jc w:val="both"/>
       </w:pPr>
       <w:r>
         <w:rPr>
@@ -194,6 +211,7 @@
           <w:ilvl w:val="0"/>
           <w:numId w:val="11"/>
         </w:numPr>
+        <w:jc w:val="both"/>
       </w:pPr>
       <w:r>
         <w:rPr>
@@ -223,6 +241,9 @@
       </w:r>
     </w:p>
     <w:p>
+      <w:pPr>
+        <w:jc w:val="both"/>
+      </w:pPr>
       <w:r>
         <w:t>Gracias a estas comunidades, tanto un usuario externo como interno puede encontrar respuestas existentes a preguntas ya hechas por otros usuarios, lo cual atrae a personas provocando que la comunidad crezca.</w:t>
       </w:r>
@@ -234,6 +255,7 @@
           <w:ilvl w:val="0"/>
           <w:numId w:val="3"/>
         </w:numPr>
+        <w:jc w:val="both"/>
         <w:rPr>
           <w:rFonts w:eastAsiaTheme="minorEastAsia"/>
           <w:b/>
@@ -248,6 +270,9 @@
       </w:r>
     </w:p>
     <w:p>
+      <w:pPr>
+        <w:jc w:val="both"/>
+      </w:pPr>
       <w:r>
         <w:t xml:space="preserve">Para la Tarea 1 el </w:t>
       </w:r>
@@ -380,6 +405,9 @@
       </w:r>
     </w:p>
     <w:p>
+      <w:pPr>
+        <w:jc w:val="both"/>
+      </w:pPr>
       <w:r>
         <w:t>Luego de la realización del etiquetado</w:t>
       </w:r>
@@ -504,6 +532,17 @@
       </w:r>
     </w:p>
     <w:p>
+      <w:pPr>
+        <w:jc w:val="both"/>
+      </w:pPr>
+      <w:r>
+        <w:t>Luego de la realización del etiquetado, el alumno deberá obtener la probabilidad de cada variable, la entropía y la información mutua del mismo usando las formulas presentadas en la Figura 1.</w:t>
+      </w:r>
+    </w:p>
+    <w:p>
+      <w:pPr>
+        <w:jc w:val="both"/>
+      </w:pPr>
       <w:r>
         <w:br w:type="page"/>
       </w:r>
@@ -522,7 +561,7 @@
         </w:rPr>
         <w:lastRenderedPageBreak/>
         <w:drawing>
-          <wp:inline distT="0" distB="0" distL="0" distR="0" wp14:anchorId="4D31AF58" wp14:editId="0620AF8B">
+          <wp:inline distT="0" distB="0" distL="0" distR="0" wp14:anchorId="144390FB" wp14:editId="7F1DB842">
             <wp:extent cx="3169920" cy="1828800"/>
             <wp:effectExtent l="0" t="0" r="0" b="0"/>
             <wp:docPr id="3" name="Imagen 3" descr="Figura 1"/>
@@ -584,14 +623,27 @@
       <w:r>
         <w:t xml:space="preserve">Figura </w:t>
       </w:r>
-      <w:fldSimple w:instr=" SEQ Ilustración \* ARABIC ">
-        <w:r>
-          <w:rPr>
-            <w:noProof/>
-          </w:rPr>
-          <w:t>1</w:t>
-        </w:r>
-      </w:fldSimple>
+      <w:r>
+        <w:fldChar w:fldCharType="begin"/>
+      </w:r>
+      <w:r>
+        <w:instrText xml:space="preserve"> SEQ Ilustración \* ARABIC </w:instrText>
+      </w:r>
+      <w:r>
+        <w:fldChar w:fldCharType="separate"/>
+      </w:r>
+      <w:r>
+        <w:rPr>
+          <w:noProof/>
+        </w:rPr>
+        <w:t>1</w:t>
+      </w:r>
+      <w:r>
+        <w:rPr>
+          <w:noProof/>
+        </w:rPr>
+        <w:fldChar w:fldCharType="end"/>
+      </w:r>
       <w:r>
         <w:t>. Ecuaciones de Entropía e Información Mutua</w:t>
       </w:r>
@@ -599,6 +651,7 @@
     <w:p>
       <w:pPr>
         <w:pStyle w:val="Ttulo1"/>
+        <w:jc w:val="both"/>
         <w:rPr>
           <w:rFonts w:asciiTheme="minorHAnsi" w:eastAsiaTheme="minorHAnsi" w:hAnsiTheme="minorHAnsi" w:cstheme="minorBidi"/>
           <w:color w:val="auto"/>
@@ -633,6 +686,7 @@
           <w:numId w:val="12"/>
         </w:numPr>
         <w:spacing w:before="120"/>
+        <w:jc w:val="both"/>
         <w:rPr>
           <w:rFonts w:asciiTheme="minorHAnsi" w:eastAsiaTheme="minorHAnsi" w:hAnsiTheme="minorHAnsi" w:cstheme="minorBidi"/>
           <w:color w:val="auto"/>
@@ -720,6 +774,7 @@
           <w:numId w:val="12"/>
         </w:numPr>
         <w:spacing w:before="0"/>
+        <w:jc w:val="both"/>
         <w:rPr>
           <w:rFonts w:asciiTheme="minorHAnsi" w:eastAsiaTheme="minorHAnsi" w:hAnsiTheme="minorHAnsi" w:cstheme="minorBidi"/>
           <w:color w:val="auto"/>
@@ -774,6 +829,7 @@
           <w:numId w:val="12"/>
         </w:numPr>
         <w:spacing w:before="0"/>
+        <w:jc w:val="both"/>
         <w:rPr>
           <w:rFonts w:asciiTheme="minorHAnsi" w:eastAsiaTheme="minorHAnsi" w:hAnsiTheme="minorHAnsi" w:cstheme="minorBidi"/>
           <w:color w:val="auto"/>
@@ -900,6 +956,7 @@
     <w:p>
       <w:pPr>
         <w:pStyle w:val="Ttulo1"/>
+        <w:jc w:val="both"/>
         <w:rPr>
           <w:b/>
           <w:i/>
@@ -923,10 +980,8 @@
           <w:sz w:val="22"/>
           <w:szCs w:val="22"/>
         </w:rPr>
-        <w:t>ara la realización de este informe el conjunto de datos co</w:t>
-      </w:r>
-      <w:bookmarkStart w:id="0" w:name="_GoBack"/>
-      <w:bookmarkEnd w:id="0"/>
+        <w:t>ara la realización de este informe el conjunto de datos consistía de 200</w:t>
+      </w:r>
       <w:r>
         <w:rPr>
           <w:rFonts w:asciiTheme="minorHAnsi" w:eastAsiaTheme="minorHAnsi" w:hAnsiTheme="minorHAnsi" w:cstheme="minorBidi"/>
@@ -935,7 +990,7 @@
           <w:sz w:val="22"/>
           <w:szCs w:val="22"/>
         </w:rPr>
-        <w:t>nsistía de 200</w:t>
+        <w:t>0</w:t>
       </w:r>
       <w:r>
         <w:rPr>
@@ -945,21 +1000,12 @@
           <w:sz w:val="22"/>
           <w:szCs w:val="22"/>
         </w:rPr>
-        <w:t>0</w:t>
-      </w:r>
-      <w:r>
-        <w:rPr>
-          <w:rFonts w:asciiTheme="minorHAnsi" w:eastAsiaTheme="minorHAnsi" w:hAnsiTheme="minorHAnsi" w:cstheme="minorBidi"/>
-          <w:i/>
-          <w:color w:val="auto"/>
-          <w:sz w:val="22"/>
-          <w:szCs w:val="22"/>
-        </w:rPr>
         <w:t xml:space="preserve"> perfiles.</w:t>
       </w:r>
     </w:p>
     <w:p>
       <w:pPr>
+        <w:jc w:val="both"/>
         <w:rPr>
           <w:rFonts w:asciiTheme="majorHAnsi" w:eastAsiaTheme="majorEastAsia" w:hAnsiTheme="majorHAnsi" w:cstheme="majorBidi"/>
           <w:b/>
@@ -976,6 +1022,7 @@
           <w:ilvl w:val="0"/>
           <w:numId w:val="3"/>
         </w:numPr>
+        <w:jc w:val="both"/>
         <w:rPr>
           <w:b/>
         </w:rPr>
@@ -984,295 +1031,1931 @@
         <w:rPr>
           <w:b/>
         </w:rPr>
-        <w:t>Distribución del Conjunto de Datos</w:t>
+        <w:t>D</w:t>
       </w:r>
       <w:r>
         <w:rPr>
           <w:b/>
         </w:rPr>
+        <w:t>esarrollo</w:t>
+      </w:r>
+    </w:p>
+    <w:p>
+      <w:pPr>
+        <w:pStyle w:val="Subttulo"/>
+        <w:numPr>
+          <w:ilvl w:val="1"/>
+          <w:numId w:val="3"/>
+        </w:numPr>
+        <w:ind w:left="720"/>
+        <w:rPr>
+          <w:i/>
+        </w:rPr>
+      </w:pPr>
+      <w:r>
+        <w:rPr>
+          <w:i/>
+        </w:rPr>
+        <w:t>Describe extensamente su experienc</w:t>
+      </w:r>
+      <w:r>
+        <w:rPr>
+          <w:i/>
+        </w:rPr>
+        <w:t xml:space="preserve">ia de etiquetado: ¿Qué observó?, ¿Qué dificultades encontró?, </w:t>
+      </w:r>
+      <w:r>
+        <w:rPr>
+          <w:i/>
+        </w:rPr>
+        <w:t>¿Qué observa de las preguntas que fuero</w:t>
+      </w:r>
+      <w:r>
+        <w:rPr>
+          <w:i/>
+        </w:rPr>
+        <w:t xml:space="preserve">n </w:t>
+      </w:r>
+      <w:r>
+        <w:rPr>
+          <w:i/>
+        </w:rPr>
+        <w:t>en la clase “</w:t>
+      </w:r>
+      <w:proofErr w:type="spellStart"/>
+      <w:r>
+        <w:rPr>
+          <w:i/>
+        </w:rPr>
+        <w:t>undetermined</w:t>
+      </w:r>
+      <w:proofErr w:type="spellEnd"/>
+      <w:r>
+        <w:rPr>
+          <w:i/>
+        </w:rPr>
+        <w:t>”? Discuta e</w:t>
+      </w:r>
+      <w:r>
+        <w:rPr>
+          <w:i/>
+        </w:rPr>
+        <w:t xml:space="preserve">sto en extenso y ejemplificando </w:t>
+      </w:r>
+      <w:r>
+        <w:rPr>
+          <w:i/>
+        </w:rPr>
+        <w:t>sus observaciones.</w:t>
+      </w:r>
+    </w:p>
+    <w:p>
+      <w:pPr>
+        <w:jc w:val="both"/>
+      </w:pPr>
+      <w:r>
+        <w:t>Durante el etiquetado se observó un mundo de perfiles similares en estructura de descripción y otra variedad de perfiles distintos al primero, pero similares entre sí (con una pobre descripción y solo la puesta en evidencia de la ubicación geográfica).</w:t>
+      </w:r>
+      <w:r>
+        <w:t xml:space="preserve"> Además, una gran cantidad de perfiles de la clase </w:t>
+      </w:r>
+      <w:r>
+        <w:rPr>
+          <w:i/>
+        </w:rPr>
+        <w:t xml:space="preserve">USA </w:t>
+      </w:r>
+      <w:proofErr w:type="spellStart"/>
+      <w:r>
+        <w:rPr>
+          <w:i/>
+        </w:rPr>
+        <w:t>only</w:t>
+      </w:r>
+      <w:proofErr w:type="spellEnd"/>
+      <w:r>
+        <w:t xml:space="preserve"> demostraron creer que </w:t>
+      </w:r>
+      <w:r>
+        <w:rPr>
+          <w:i/>
+        </w:rPr>
+        <w:t>Estados Unidos</w:t>
+      </w:r>
+      <w:r>
+        <w:t xml:space="preserve"> es el único país en </w:t>
+      </w:r>
+      <w:r>
+        <w:rPr>
+          <w:i/>
+        </w:rPr>
+        <w:t>América</w:t>
+      </w:r>
+      <w:r>
+        <w:t xml:space="preserve"> e incluso</w:t>
+      </w:r>
+      <w:r>
+        <w:t>,</w:t>
+      </w:r>
+      <w:r>
+        <w:t xml:space="preserve"> en el mundo porque si bien daban a conocer su ubicación, solo escribían la abreviación del estado</w:t>
+      </w:r>
+      <w:r>
+        <w:t xml:space="preserve"> (o solo </w:t>
+      </w:r>
+      <w:r>
+        <w:rPr>
+          <w:i/>
+        </w:rPr>
+        <w:t>US</w:t>
+      </w:r>
+      <w:r>
+        <w:t xml:space="preserve"> en ciertos casos)</w:t>
+      </w:r>
+      <w:r>
+        <w:t xml:space="preserve">, la abreviación </w:t>
+      </w:r>
+      <w:r>
+        <w:t>de la ciudad en donde viven, la abreviación del</w:t>
+      </w:r>
+      <w:r>
+        <w:t xml:space="preserve"> pueblo en donde viven o el sector en donde viven </w:t>
+      </w:r>
+      <w:r>
+        <w:rPr>
+          <w:b/>
+        </w:rPr>
+        <w:t>sin especificar explícitamente de que país pertenecen</w:t>
+      </w:r>
+      <w:r>
+        <w:t xml:space="preserve">. En el caso de </w:t>
+      </w:r>
+      <w:r>
+        <w:rPr>
+          <w:i/>
+        </w:rPr>
+        <w:t>Georgia</w:t>
+      </w:r>
+      <w:r>
+        <w:t xml:space="preserve">, se puede mal interpretar debido a que este es un estado de </w:t>
+      </w:r>
+      <w:r>
+        <w:rPr>
+          <w:i/>
+        </w:rPr>
+        <w:t>Estados Unidos</w:t>
+      </w:r>
+      <w:r>
+        <w:t>, pero a su vez es un país.</w:t>
+      </w:r>
+      <w:r>
         <w:br/>
-      </w:r>
-    </w:p>
-    <w:tbl>
-      <w:tblPr>
-        <w:tblStyle w:val="Listaoscura-nfasis5"/>
-        <w:tblW w:w="9306" w:type="dxa"/>
-        <w:tblLook w:val="04A0" w:firstRow="1" w:lastRow="0" w:firstColumn="1" w:lastColumn="0" w:noHBand="0" w:noVBand="1"/>
-      </w:tblPr>
-      <w:tblGrid>
-        <w:gridCol w:w="4653"/>
-        <w:gridCol w:w="4653"/>
-      </w:tblGrid>
-      <w:tr>
-        <w:trPr>
-          <w:cnfStyle w:val="100000000000" w:firstRow="1" w:lastRow="0" w:firstColumn="0" w:lastColumn="0" w:oddVBand="0" w:evenVBand="0" w:oddHBand="0" w:evenHBand="0" w:firstRowFirstColumn="0" w:firstRowLastColumn="0" w:lastRowFirstColumn="0" w:lastRowLastColumn="0"/>
-          <w:trHeight w:val="283"/>
-        </w:trPr>
-        <w:tc>
-          <w:tcPr>
-            <w:cnfStyle w:val="001000000000" w:firstRow="0" w:lastRow="0" w:firstColumn="1" w:lastColumn="0" w:oddVBand="0" w:evenVBand="0" w:oddHBand="0" w:evenHBand="0" w:firstRowFirstColumn="0" w:firstRowLastColumn="0" w:lastRowFirstColumn="0" w:lastRowLastColumn="0"/>
-            <w:tcW w:w="4653" w:type="dxa"/>
-          </w:tcPr>
-          <w:p>
-            <w:pPr>
-              <w:jc w:val="center"/>
-            </w:pPr>
-            <w:r>
-              <w:t>Etiqueta</w:t>
-            </w:r>
-          </w:p>
-        </w:tc>
-        <w:tc>
-          <w:tcPr>
-            <w:tcW w:w="4653" w:type="dxa"/>
-          </w:tcPr>
-          <w:p>
-            <w:pPr>
-              <w:jc w:val="center"/>
-              <w:cnfStyle w:val="100000000000" w:firstRow="1" w:lastRow="0" w:firstColumn="0" w:lastColumn="0" w:oddVBand="0" w:evenVBand="0" w:oddHBand="0" w:evenHBand="0" w:firstRowFirstColumn="0" w:firstRowLastColumn="0" w:lastRowFirstColumn="0" w:lastRowLastColumn="0"/>
-            </w:pPr>
-            <w:r>
-              <w:t>Total</w:t>
-            </w:r>
-          </w:p>
-        </w:tc>
-      </w:tr>
-      <w:tr>
-        <w:trPr>
-          <w:cnfStyle w:val="000000100000" w:firstRow="0" w:lastRow="0" w:firstColumn="0" w:lastColumn="0" w:oddVBand="0" w:evenVBand="0" w:oddHBand="1" w:evenHBand="0" w:firstRowFirstColumn="0" w:firstRowLastColumn="0" w:lastRowFirstColumn="0" w:lastRowLastColumn="0"/>
-          <w:trHeight w:val="283"/>
-        </w:trPr>
-        <w:tc>
-          <w:tcPr>
-            <w:cnfStyle w:val="001000000000" w:firstRow="0" w:lastRow="0" w:firstColumn="1" w:lastColumn="0" w:oddVBand="0" w:evenVBand="0" w:oddHBand="0" w:evenHBand="0" w:firstRowFirstColumn="0" w:firstRowLastColumn="0" w:lastRowFirstColumn="0" w:lastRowLastColumn="0"/>
-            <w:tcW w:w="4653" w:type="dxa"/>
-          </w:tcPr>
-          <w:p>
-            <w:pPr>
-              <w:jc w:val="center"/>
-              <w:rPr>
-                <w:i/>
-              </w:rPr>
-            </w:pPr>
-            <w:r>
-              <w:rPr>
-                <w:i/>
-              </w:rPr>
-              <w:t xml:space="preserve">USA </w:t>
-            </w:r>
-            <w:proofErr w:type="spellStart"/>
-            <w:r>
-              <w:rPr>
-                <w:i/>
-              </w:rPr>
-              <w:t>only</w:t>
-            </w:r>
-            <w:proofErr w:type="spellEnd"/>
-          </w:p>
-        </w:tc>
-        <w:tc>
-          <w:tcPr>
-            <w:tcW w:w="4653" w:type="dxa"/>
-          </w:tcPr>
-          <w:p>
-            <w:pPr>
-              <w:jc w:val="center"/>
-              <w:cnfStyle w:val="000000100000" w:firstRow="0" w:lastRow="0" w:firstColumn="0" w:lastColumn="0" w:oddVBand="0" w:evenVBand="0" w:oddHBand="1" w:evenHBand="0" w:firstRowFirstColumn="0" w:firstRowLastColumn="0" w:lastRowFirstColumn="0" w:lastRowLastColumn="0"/>
-              <w:rPr>
-                <w:b/>
-              </w:rPr>
-            </w:pPr>
-            <w:r>
-              <w:rPr>
-                <w:b/>
-              </w:rPr>
-              <w:t>827</w:t>
-            </w:r>
-          </w:p>
-        </w:tc>
-      </w:tr>
-      <w:tr>
-        <w:trPr>
-          <w:trHeight w:val="275"/>
-        </w:trPr>
-        <w:tc>
-          <w:tcPr>
-            <w:cnfStyle w:val="001000000000" w:firstRow="0" w:lastRow="0" w:firstColumn="1" w:lastColumn="0" w:oddVBand="0" w:evenVBand="0" w:oddHBand="0" w:evenHBand="0" w:firstRowFirstColumn="0" w:firstRowLastColumn="0" w:lastRowFirstColumn="0" w:lastRowLastColumn="0"/>
-            <w:tcW w:w="4653" w:type="dxa"/>
-          </w:tcPr>
-          <w:p>
-            <w:pPr>
-              <w:jc w:val="center"/>
-              <w:rPr>
-                <w:i/>
-              </w:rPr>
-            </w:pPr>
-            <w:r>
-              <w:rPr>
-                <w:i/>
-              </w:rPr>
-              <w:t>Non-USA</w:t>
-            </w:r>
-          </w:p>
-        </w:tc>
-        <w:tc>
-          <w:tcPr>
-            <w:tcW w:w="4653" w:type="dxa"/>
-          </w:tcPr>
-          <w:p>
-            <w:pPr>
-              <w:jc w:val="center"/>
-              <w:cnfStyle w:val="000000000000" w:firstRow="0" w:lastRow="0" w:firstColumn="0" w:lastColumn="0" w:oddVBand="0" w:evenVBand="0" w:oddHBand="0" w:evenHBand="0" w:firstRowFirstColumn="0" w:firstRowLastColumn="0" w:lastRowFirstColumn="0" w:lastRowLastColumn="0"/>
-              <w:rPr>
-                <w:b/>
-              </w:rPr>
-            </w:pPr>
-            <w:r>
-              <w:rPr>
-                <w:b/>
-              </w:rPr>
-              <w:t>545</w:t>
-            </w:r>
-          </w:p>
-        </w:tc>
-      </w:tr>
-      <w:tr>
-        <w:trPr>
-          <w:cnfStyle w:val="000000100000" w:firstRow="0" w:lastRow="0" w:firstColumn="0" w:lastColumn="0" w:oddVBand="0" w:evenVBand="0" w:oddHBand="1" w:evenHBand="0" w:firstRowFirstColumn="0" w:firstRowLastColumn="0" w:lastRowFirstColumn="0" w:lastRowLastColumn="0"/>
-          <w:trHeight w:val="283"/>
-        </w:trPr>
-        <w:tc>
-          <w:tcPr>
-            <w:cnfStyle w:val="001000000000" w:firstRow="0" w:lastRow="0" w:firstColumn="1" w:lastColumn="0" w:oddVBand="0" w:evenVBand="0" w:oddHBand="0" w:evenHBand="0" w:firstRowFirstColumn="0" w:firstRowLastColumn="0" w:lastRowFirstColumn="0" w:lastRowLastColumn="0"/>
-            <w:tcW w:w="4653" w:type="dxa"/>
-          </w:tcPr>
-          <w:p>
-            <w:pPr>
-              <w:jc w:val="center"/>
-              <w:rPr>
-                <w:i/>
-              </w:rPr>
-            </w:pPr>
-            <w:proofErr w:type="spellStart"/>
-            <w:r>
-              <w:rPr>
-                <w:i/>
-              </w:rPr>
-              <w:t>World</w:t>
-            </w:r>
-            <w:proofErr w:type="spellEnd"/>
-          </w:p>
-        </w:tc>
-        <w:tc>
-          <w:tcPr>
-            <w:tcW w:w="4653" w:type="dxa"/>
-          </w:tcPr>
-          <w:p>
-            <w:pPr>
-              <w:jc w:val="center"/>
-              <w:cnfStyle w:val="000000100000" w:firstRow="0" w:lastRow="0" w:firstColumn="0" w:lastColumn="0" w:oddVBand="0" w:evenVBand="0" w:oddHBand="1" w:evenHBand="0" w:firstRowFirstColumn="0" w:firstRowLastColumn="0" w:lastRowFirstColumn="0" w:lastRowLastColumn="0"/>
-              <w:rPr>
-                <w:b/>
-              </w:rPr>
-            </w:pPr>
-            <w:r>
-              <w:rPr>
-                <w:b/>
-              </w:rPr>
-              <w:t>78</w:t>
-            </w:r>
-          </w:p>
-        </w:tc>
-      </w:tr>
-      <w:tr>
-        <w:trPr>
-          <w:trHeight w:val="283"/>
-        </w:trPr>
-        <w:tc>
-          <w:tcPr>
-            <w:cnfStyle w:val="001000000000" w:firstRow="0" w:lastRow="0" w:firstColumn="1" w:lastColumn="0" w:oddVBand="0" w:evenVBand="0" w:oddHBand="0" w:evenHBand="0" w:firstRowFirstColumn="0" w:firstRowLastColumn="0" w:lastRowFirstColumn="0" w:lastRowLastColumn="0"/>
-            <w:tcW w:w="4653" w:type="dxa"/>
-          </w:tcPr>
-          <w:p>
-            <w:pPr>
-              <w:jc w:val="center"/>
-              <w:rPr>
-                <w:i/>
-              </w:rPr>
-            </w:pPr>
-            <w:proofErr w:type="spellStart"/>
-            <w:r>
-              <w:rPr>
-                <w:i/>
-              </w:rPr>
-              <w:t>Undetermined</w:t>
-            </w:r>
-            <w:proofErr w:type="spellEnd"/>
-          </w:p>
-        </w:tc>
-        <w:tc>
-          <w:tcPr>
-            <w:tcW w:w="4653" w:type="dxa"/>
-          </w:tcPr>
-          <w:p>
-            <w:pPr>
-              <w:jc w:val="center"/>
-              <w:cnfStyle w:val="000000000000" w:firstRow="0" w:lastRow="0" w:firstColumn="0" w:lastColumn="0" w:oddVBand="0" w:evenVBand="0" w:oddHBand="0" w:evenHBand="0" w:firstRowFirstColumn="0" w:firstRowLastColumn="0" w:lastRowFirstColumn="0" w:lastRowLastColumn="0"/>
-              <w:rPr>
-                <w:b/>
-              </w:rPr>
-            </w:pPr>
-            <w:r>
-              <w:rPr>
-                <w:b/>
-              </w:rPr>
-              <w:t>550</w:t>
-            </w:r>
-          </w:p>
-        </w:tc>
-      </w:tr>
-    </w:tbl>
-    <w:p>
-      <w:pPr>
+        <w:t xml:space="preserve">En </w:t>
+      </w:r>
+      <w:r>
+        <w:t>casi el total de los perfiles</w:t>
+      </w:r>
+      <w:r>
+        <w:t xml:space="preserve">, el inglés fue el idioma predominante (otros idiomas fueron el español, portugués, coreano y chino), pero cabe destacar que existieron perfiles que no describían </w:t>
+      </w:r>
+      <w:r>
+        <w:t>a una persona</w:t>
+      </w:r>
+      <w:r>
+        <w:t xml:space="preserve"> sino a una empresa,</w:t>
+      </w:r>
+      <w:r>
+        <w:t xml:space="preserve"> describían provenir de un estado que también es considerado un país, algunos se enorgullecían al comentar que eran veteranos de guerra o que pertenecían a la armada, pero no exponían el nombre de su amado país,</w:t>
+      </w:r>
+      <w:r>
+        <w:t xml:space="preserve"> algunos eran demasiado ambiguos en especificar su localidad,</w:t>
+      </w:r>
+      <w:r>
+        <w:t xml:space="preserve"> otros</w:t>
+      </w:r>
+      <w:r>
+        <w:t xml:space="preserve"> constaban de </w:t>
+      </w:r>
+      <w:r>
+        <w:t>pasajes de la biblia y/o</w:t>
+      </w:r>
+      <w:r>
+        <w:t xml:space="preserve"> poseían una redacción paupérrima junto con una pésima ortografía. Esto y otros factores de menor importancia </w:t>
+      </w:r>
+      <w:r>
+        <w:t>dificultaron</w:t>
+      </w:r>
+      <w:r>
+        <w:t xml:space="preserve"> el etiquetado y protagonizo la </w:t>
+      </w:r>
+      <w:r>
+        <w:t>selección de la etiqueta</w:t>
+      </w:r>
+      <w:r>
+        <w:t xml:space="preserve"> </w:t>
+      </w:r>
+      <w:proofErr w:type="spellStart"/>
+      <w:r>
+        <w:rPr>
+          <w:i/>
+        </w:rPr>
+        <w:t>undetermined</w:t>
+      </w:r>
+      <w:proofErr w:type="spellEnd"/>
+      <w:r>
+        <w:t xml:space="preserve"> a un</w:t>
+      </w:r>
+      <w:r>
+        <w:t xml:space="preserve"> poco más de un</w:t>
+      </w:r>
+      <w:r>
+        <w:t xml:space="preserve"> cuarto del </w:t>
+      </w:r>
+      <w:proofErr w:type="spellStart"/>
+      <w:r>
+        <w:rPr>
+          <w:i/>
+        </w:rPr>
+        <w:t>dataset</w:t>
+      </w:r>
+      <w:proofErr w:type="spellEnd"/>
+      <w:r>
+        <w:t xml:space="preserve"> total.</w:t>
+      </w:r>
+    </w:p>
+    <w:p>
+      <w:r>
+        <w:br w:type="page"/>
+      </w:r>
+    </w:p>
+    <w:p>
+      <w:pPr>
+        <w:jc w:val="both"/>
+      </w:pPr>
+      <w:r>
+        <w:lastRenderedPageBreak/>
+        <w:t xml:space="preserve">La etiqueta más simple de obtener fue </w:t>
+      </w:r>
+      <w:proofErr w:type="spellStart"/>
+      <w:r>
+        <w:rPr>
+          <w:i/>
+        </w:rPr>
+        <w:t>World</w:t>
+      </w:r>
+      <w:proofErr w:type="spellEnd"/>
+      <w:r>
+        <w:t xml:space="preserve"> dado a</w:t>
+      </w:r>
+      <w:r>
+        <w:t xml:space="preserve"> que fue</w:t>
+      </w:r>
+      <w:r>
+        <w:t xml:space="preserve"> sencilla de identificar</w:t>
+      </w:r>
+      <w:r>
+        <w:t xml:space="preserve"> dado a que</w:t>
+      </w:r>
+      <w:r>
+        <w:t xml:space="preserve"> </w:t>
+      </w:r>
+      <w:r>
+        <w:t>b</w:t>
+      </w:r>
+      <w:r>
+        <w:t xml:space="preserve">asto que poseyera una sola referencia a </w:t>
+      </w:r>
+      <w:r>
+        <w:rPr>
+          <w:i/>
+        </w:rPr>
+        <w:t>Estados Unidos</w:t>
+      </w:r>
+      <w:r>
+        <w:t xml:space="preserve"> y al menos una referencia a cualquier otro país</w:t>
+      </w:r>
+      <w:r>
+        <w:t xml:space="preserve"> para obtener mencionada etiqueta</w:t>
+      </w:r>
+      <w:r>
+        <w:t>.</w:t>
+      </w:r>
+      <w:r>
+        <w:br/>
+        <w:t xml:space="preserve">La </w:t>
+      </w:r>
+      <w:r>
+        <w:t>más</w:t>
+      </w:r>
+      <w:r>
+        <w:t xml:space="preserve"> complicada de obtener fue </w:t>
+      </w:r>
+      <w:r>
+        <w:rPr>
+          <w:i/>
+        </w:rPr>
+        <w:t xml:space="preserve">USA </w:t>
+      </w:r>
+      <w:proofErr w:type="spellStart"/>
+      <w:r>
+        <w:rPr>
+          <w:i/>
+        </w:rPr>
+        <w:t>only</w:t>
+      </w:r>
+      <w:proofErr w:type="spellEnd"/>
+      <w:r>
+        <w:rPr>
+          <w:i/>
+        </w:rPr>
+        <w:t xml:space="preserve"> </w:t>
+      </w:r>
+      <w:r>
+        <w:t xml:space="preserve">y </w:t>
+      </w:r>
+      <w:r>
+        <w:rPr>
+          <w:i/>
+        </w:rPr>
+        <w:t>Non-USA</w:t>
+      </w:r>
+      <w:r>
+        <w:t xml:space="preserve"> debido a que</w:t>
+      </w:r>
+      <w:r>
+        <w:t xml:space="preserve"> sin internet,</w:t>
+      </w:r>
+      <w:r>
+        <w:t xml:space="preserve"> el alumnado no tiene conocimiento</w:t>
+      </w:r>
+      <w:r>
+        <w:t xml:space="preserve"> absoluto de todos los estados de </w:t>
+      </w:r>
+      <w:r>
+        <w:rPr>
+          <w:i/>
+        </w:rPr>
+        <w:t>Estados Unidos</w:t>
+      </w:r>
+      <w:r>
+        <w:t xml:space="preserve"> ni de todos los países del mundo.</w:t>
+      </w:r>
+    </w:p>
+    <w:p>
+      <w:pPr>
+        <w:jc w:val="both"/>
+      </w:pPr>
+    </w:p>
+    <w:p>
+      <w:pPr>
+        <w:pStyle w:val="Subttulo"/>
+        <w:numPr>
+          <w:ilvl w:val="1"/>
+          <w:numId w:val="3"/>
+        </w:numPr>
+        <w:ind w:left="720"/>
+        <w:rPr>
+          <w:i/>
+        </w:rPr>
+      </w:pPr>
+      <w:r>
+        <w:rPr>
+          <w:i/>
+        </w:rPr>
+        <w:t xml:space="preserve">¿Qué características tienen los usuarios </w:t>
+      </w:r>
+      <w:r>
+        <w:rPr>
+          <w:i/>
+        </w:rPr>
+        <w:t xml:space="preserve">relacionados con cada ubicación geográfica (las más </w:t>
+      </w:r>
+      <w:r>
+        <w:rPr>
+          <w:i/>
+        </w:rPr>
+        <w:t>prominentes)?</w:t>
+      </w:r>
+      <w:r>
+        <w:rPr>
+          <w:i/>
+        </w:rPr>
+        <w:t xml:space="preserve"> ¿Cuál es la distribución en su </w:t>
+      </w:r>
+      <w:r>
+        <w:rPr>
+          <w:i/>
+        </w:rPr>
+        <w:t>conjunto de datos? ¿</w:t>
+      </w:r>
+      <w:r>
+        <w:rPr>
+          <w:i/>
+        </w:rPr>
+        <w:t xml:space="preserve">Cuál es la probabilidad de cada uno de los valores </w:t>
+      </w:r>
+      <w:r>
+        <w:rPr>
+          <w:i/>
+        </w:rPr>
+        <w:t>de variables?</w:t>
+      </w:r>
+    </w:p>
+    <w:p>
+      <w:r>
+        <w:t xml:space="preserve">Para la etiqueta </w:t>
+      </w:r>
+      <w:r>
+        <w:rPr>
+          <w:i/>
+        </w:rPr>
+        <w:t xml:space="preserve">USA </w:t>
+      </w:r>
+      <w:proofErr w:type="spellStart"/>
+      <w:r>
+        <w:rPr>
+          <w:i/>
+        </w:rPr>
+        <w:t>only</w:t>
+      </w:r>
+      <w:proofErr w:type="spellEnd"/>
+      <w:r>
+        <w:t xml:space="preserve"> se puede apreciar que los tres sectores más prominentes en cantidad son </w:t>
+      </w:r>
+      <w:r>
+        <w:rPr>
+          <w:i/>
+        </w:rPr>
+        <w:t xml:space="preserve">California, Texas </w:t>
+      </w:r>
+      <w:r>
+        <w:t xml:space="preserve">y </w:t>
+      </w:r>
+      <w:r>
+        <w:rPr>
+          <w:i/>
+        </w:rPr>
+        <w:t>Florida</w:t>
+      </w:r>
+      <w:r>
+        <w:t xml:space="preserve"> (98, 66 y 62 veces contados respectivamente de un total de alrededor de 220 sectores distintos)</w:t>
+      </w:r>
+      <w:r>
+        <w:rPr>
+          <w:i/>
+        </w:rPr>
+        <w:t>.</w:t>
+      </w:r>
+      <w:r>
+        <w:t xml:space="preserve"> Estos tres estados se ubican al sur de los </w:t>
+      </w:r>
+      <w:r>
+        <w:rPr>
+          <w:i/>
+        </w:rPr>
+        <w:t>Estados Unidos</w:t>
+      </w:r>
+      <w:r>
+        <w:t xml:space="preserve">, cada uno separado por una distancia de no </w:t>
+      </w:r>
+      <w:r>
+        <w:t>más</w:t>
+      </w:r>
+      <w:r>
+        <w:t xml:space="preserve"> de 3 estados, por lo cual se infiere que dentro de la clase </w:t>
+      </w:r>
+      <w:r>
+        <w:rPr>
+          <w:i/>
+        </w:rPr>
+        <w:t xml:space="preserve">USA </w:t>
+      </w:r>
+      <w:proofErr w:type="spellStart"/>
+      <w:r>
+        <w:rPr>
+          <w:i/>
+        </w:rPr>
+        <w:t>only</w:t>
+      </w:r>
+      <w:proofErr w:type="spellEnd"/>
+      <w:r>
+        <w:t xml:space="preserve"> existe una gran probabilidad de que la nueva etiqueta pertenezca a uno de estas tres localidades antes mencionadas.</w:t>
+      </w:r>
+    </w:p>
+    <w:p>
+      <w:r>
+        <w:br/>
+        <w:t xml:space="preserve">Por ser de </w:t>
+      </w:r>
+      <w:r>
+        <w:rPr>
+          <w:i/>
+        </w:rPr>
+        <w:t>Estados Unidos</w:t>
+      </w:r>
+      <w:r>
+        <w:t xml:space="preserve">, varios perfiles descrito bajo estos 3 estados </w:t>
+      </w:r>
+      <w:r>
+        <w:rPr>
+          <w:b/>
+        </w:rPr>
+        <w:t>no</w:t>
+      </w:r>
+      <w:r>
+        <w:t xml:space="preserve"> </w:t>
+      </w:r>
+      <w:r>
+        <w:rPr>
+          <w:b/>
+        </w:rPr>
+        <w:t>mencionaron al país que pertenecen</w:t>
+      </w:r>
+      <w:r>
+        <w:rPr>
+          <w:b/>
+        </w:rPr>
+        <w:t>.</w:t>
+      </w:r>
+      <w:r>
+        <w:t xml:space="preserve"> Y en cuanto a relación, los perfiles clasificados bajo la clase </w:t>
+      </w:r>
+      <w:r>
+        <w:rPr>
+          <w:i/>
+        </w:rPr>
+        <w:t xml:space="preserve">USA </w:t>
+      </w:r>
+      <w:proofErr w:type="spellStart"/>
+      <w:r>
+        <w:rPr>
+          <w:i/>
+        </w:rPr>
+        <w:t>only</w:t>
+      </w:r>
+      <w:proofErr w:type="spellEnd"/>
+      <w:r>
+        <w:t xml:space="preserve"> poseen un rango de edad de entre los 16 a 35 años</w:t>
+      </w:r>
+      <w:r>
+        <w:t>. Entre mayor es el sujeto descrito (25-30 años), más veces fue provista la ubicación geográfica y la manera de descripción de sujeto fue considerada más por parte de logros y metas. Entre menor sea el sujeto descrito (24 hacia abajo), el perfil comienza a tomar forma de descripción de gustos adolecentes y se provee información respecto al lugar de estudios (lo cual no fue de interés en esta ocasión).</w:t>
+      </w:r>
+    </w:p>
+    <w:p>
+      <w:r>
+        <w:br w:type="page"/>
+      </w:r>
+    </w:p>
+    <w:p>
+      <w:pPr>
+        <w:pStyle w:val="Ttulo2"/>
+        <w:numPr>
+          <w:ilvl w:val="2"/>
+          <w:numId w:val="3"/>
+        </w:numPr>
+      </w:pPr>
+      <w:r>
+        <w:lastRenderedPageBreak/>
+        <w:t>Distribución de Datos</w:t>
+      </w:r>
+    </w:p>
+    <w:p>
+      <w:pPr>
+        <w:keepNext/>
         <w:jc w:val="center"/>
-        <w:rPr>
-          <w:rStyle w:val="nfasissutil"/>
-        </w:rPr>
-      </w:pPr>
+      </w:pPr>
+      <w:r>
+        <w:rPr>
+          <w:noProof/>
+          <w:lang w:val="es-MX" w:eastAsia="es-MX"/>
+        </w:rPr>
+        <w:drawing>
+          <wp:inline distT="0" distB="0" distL="0" distR="0" wp14:anchorId="46C4E081" wp14:editId="09E57CA6">
+            <wp:extent cx="3733800" cy="2489200"/>
+            <wp:effectExtent l="0" t="0" r="0" b="6350"/>
+            <wp:docPr id="2" name="Imagen 2" descr="C:\Users\wxtem\Downloads\chart.png"/>
+            <wp:cNvGraphicFramePr>
+              <a:graphicFrameLocks xmlns:a="http://schemas.openxmlformats.org/drawingml/2006/main" noChangeAspect="1"/>
+            </wp:cNvGraphicFramePr>
+            <a:graphic xmlns:a="http://schemas.openxmlformats.org/drawingml/2006/main">
+              <a:graphicData uri="http://schemas.openxmlformats.org/drawingml/2006/picture">
+                <pic:pic xmlns:pic="http://schemas.openxmlformats.org/drawingml/2006/picture">
+                  <pic:nvPicPr>
+                    <pic:cNvPr id="0" name="Picture 2" descr="C:\Users\wxtem\Downloads\chart.png"/>
+                    <pic:cNvPicPr>
+                      <a:picLocks noChangeAspect="1" noChangeArrowheads="1"/>
+                    </pic:cNvPicPr>
+                  </pic:nvPicPr>
+                  <pic:blipFill>
+                    <a:blip r:embed="rId7" cstate="print">
+                      <a:extLst>
+                        <a:ext uri="{28A0092B-C50C-407E-A947-70E740481C1C}">
+                          <a14:useLocalDpi xmlns:a14="http://schemas.microsoft.com/office/drawing/2010/main" val="0"/>
+                        </a:ext>
+                      </a:extLst>
+                    </a:blip>
+                    <a:srcRect/>
+                    <a:stretch>
+                      <a:fillRect/>
+                    </a:stretch>
+                  </pic:blipFill>
+                  <pic:spPr bwMode="auto">
+                    <a:xfrm>
+                      <a:off x="0" y="0"/>
+                      <a:ext cx="3736337" cy="2490891"/>
+                    </a:xfrm>
+                    <a:prstGeom prst="rect">
+                      <a:avLst/>
+                    </a:prstGeom>
+                    <a:noFill/>
+                    <a:ln>
+                      <a:noFill/>
+                    </a:ln>
+                  </pic:spPr>
+                </pic:pic>
+              </a:graphicData>
+            </a:graphic>
+          </wp:inline>
+        </w:drawing>
+      </w:r>
+    </w:p>
+    <w:p>
+      <w:pPr>
+        <w:pStyle w:val="Epgrafe"/>
+        <w:jc w:val="center"/>
+      </w:pPr>
+      <w:r>
+        <w:t xml:space="preserve">Figura </w:t>
+      </w:r>
+      <w:r>
+        <w:fldChar w:fldCharType="begin"/>
+      </w:r>
+      <w:r>
+        <w:instrText xml:space="preserve"> SEQ Ilustración \* ARABIC </w:instrText>
+      </w:r>
+      <w:r>
+        <w:fldChar w:fldCharType="separate"/>
+      </w:r>
+      <w:r>
+        <w:rPr>
+          <w:noProof/>
+        </w:rPr>
+        <w:t>2</w:t>
+      </w:r>
+      <w:r>
+        <w:fldChar w:fldCharType="end"/>
+      </w:r>
+      <w:r>
+        <w:t>. Distribución de datos</w:t>
+      </w:r>
+    </w:p>
+    <w:p>
+      <w:r>
+        <w:t xml:space="preserve">Como se puede apreciar en la figura 2, se obtuvo un 41.3% para la clase </w:t>
+      </w:r>
+      <w:r>
+        <w:rPr>
+          <w:i/>
+        </w:rPr>
+        <w:t xml:space="preserve">USA </w:t>
+      </w:r>
       <w:proofErr w:type="spellStart"/>
       <w:r>
         <w:rPr>
-          <w:rStyle w:val="nfasissutil"/>
-        </w:rPr>
-        <w:t>Entropia</w:t>
+          <w:i/>
+        </w:rPr>
+        <w:t>only</w:t>
       </w:r>
       <w:proofErr w:type="spellEnd"/>
       <w:r>
-        <w:rPr>
-          <w:rStyle w:val="nfasissutil"/>
-        </w:rPr>
-        <w:t xml:space="preserve"> del </w:t>
+        <w:t xml:space="preserve"> (827 de 2000), 27.3% para la clase </w:t>
+      </w:r>
+      <w:r>
+        <w:rPr>
+          <w:i/>
+        </w:rPr>
+        <w:t>Non-USA</w:t>
+      </w:r>
+      <w:r>
+        <w:t xml:space="preserve"> (545 de 2000), un 3.9% para la clase </w:t>
       </w:r>
       <w:proofErr w:type="spellStart"/>
       <w:r>
         <w:rPr>
-          <w:rStyle w:val="nfasissutil"/>
-        </w:rPr>
+          <w:i/>
+        </w:rPr>
+        <w:t>World</w:t>
+      </w:r>
+      <w:proofErr w:type="spellEnd"/>
+      <w:r>
+        <w:t xml:space="preserve"> (78 de 2000) y un 27.5% para la etiqueta </w:t>
+      </w:r>
+      <w:proofErr w:type="spellStart"/>
+      <w:r>
+        <w:rPr>
+          <w:i/>
+        </w:rPr>
+        <w:t>Undetermined</w:t>
+      </w:r>
+      <w:proofErr w:type="spellEnd"/>
+      <w:r>
+        <w:t xml:space="preserve"> (550 de 2000).</w:t>
+      </w:r>
+    </w:p>
+    <w:p>
+      <w:pPr>
+        <w:keepNext/>
+        <w:jc w:val="center"/>
+      </w:pPr>
+      <w:r>
+        <w:rPr>
+          <w:noProof/>
+          <w:lang w:val="es-MX" w:eastAsia="es-MX"/>
+        </w:rPr>
+        <w:drawing>
+          <wp:inline distT="0" distB="0" distL="0" distR="0">
+            <wp:extent cx="3942080" cy="2628053"/>
+            <wp:effectExtent l="0" t="0" r="1270" b="1270"/>
+            <wp:docPr id="5" name="Imagen 5" descr="C:\Users\wxtem\Downloads\chart (2).png"/>
+            <wp:cNvGraphicFramePr>
+              <a:graphicFrameLocks xmlns:a="http://schemas.openxmlformats.org/drawingml/2006/main" noChangeAspect="1"/>
+            </wp:cNvGraphicFramePr>
+            <a:graphic xmlns:a="http://schemas.openxmlformats.org/drawingml/2006/main">
+              <a:graphicData uri="http://schemas.openxmlformats.org/drawingml/2006/picture">
+                <pic:pic xmlns:pic="http://schemas.openxmlformats.org/drawingml/2006/picture">
+                  <pic:nvPicPr>
+                    <pic:cNvPr id="0" name="Picture 4" descr="C:\Users\wxtem\Downloads\chart (2).png"/>
+                    <pic:cNvPicPr>
+                      <a:picLocks noChangeAspect="1" noChangeArrowheads="1"/>
+                    </pic:cNvPicPr>
+                  </pic:nvPicPr>
+                  <pic:blipFill>
+                    <a:blip r:embed="rId8" cstate="print">
+                      <a:extLst>
+                        <a:ext uri="{28A0092B-C50C-407E-A947-70E740481C1C}">
+                          <a14:useLocalDpi xmlns:a14="http://schemas.microsoft.com/office/drawing/2010/main" val="0"/>
+                        </a:ext>
+                      </a:extLst>
+                    </a:blip>
+                    <a:srcRect/>
+                    <a:stretch>
+                      <a:fillRect/>
+                    </a:stretch>
+                  </pic:blipFill>
+                  <pic:spPr bwMode="auto">
+                    <a:xfrm>
+                      <a:off x="0" y="0"/>
+                      <a:ext cx="3944758" cy="2629838"/>
+                    </a:xfrm>
+                    <a:prstGeom prst="rect">
+                      <a:avLst/>
+                    </a:prstGeom>
+                    <a:noFill/>
+                    <a:ln>
+                      <a:noFill/>
+                    </a:ln>
+                  </pic:spPr>
+                </pic:pic>
+              </a:graphicData>
+            </a:graphic>
+          </wp:inline>
+        </w:drawing>
+      </w:r>
+    </w:p>
+    <w:p>
+      <w:pPr>
+        <w:pStyle w:val="Epgrafe"/>
+        <w:jc w:val="center"/>
+      </w:pPr>
+      <w:r>
+        <w:t xml:space="preserve">Figura </w:t>
+      </w:r>
+      <w:r>
+        <w:fldChar w:fldCharType="begin"/>
+      </w:r>
+      <w:r>
+        <w:instrText xml:space="preserve"> SEQ Ilustración \* ARABIC </w:instrText>
+      </w:r>
+      <w:r>
+        <w:fldChar w:fldCharType="separate"/>
+      </w:r>
+      <w:r>
+        <w:rPr>
+          <w:noProof/>
+        </w:rPr>
+        <w:t>3</w:t>
+      </w:r>
+      <w:r>
+        <w:fldChar w:fldCharType="end"/>
+      </w:r>
+      <w:r>
+        <w:t>. Probabilidad de cada clase</w:t>
+      </w:r>
+    </w:p>
+    <w:p>
+      <w:r>
+        <w:t>En la figura 3, p</w:t>
+      </w:r>
+      <w:r>
+        <w:t>ara las probabilidades de cada clase se tiene que:</w:t>
+      </w:r>
+    </w:p>
+    <w:p>
+      <w:pPr>
+        <w:pStyle w:val="Prrafodelista"/>
+        <w:numPr>
+          <w:ilvl w:val="0"/>
+          <w:numId w:val="12"/>
+        </w:numPr>
+      </w:pPr>
+      <w:r>
+        <w:rPr>
+          <w:b/>
+          <w:i/>
+        </w:rPr>
+        <w:t xml:space="preserve">USA </w:t>
+      </w:r>
+      <w:proofErr w:type="spellStart"/>
+      <w:r>
+        <w:rPr>
+          <w:b/>
+          <w:i/>
+        </w:rPr>
+        <w:t>only</w:t>
+      </w:r>
+      <w:proofErr w:type="spellEnd"/>
+      <w:r>
+        <w:t xml:space="preserve"> </w:t>
+      </w:r>
+      <w:r>
+        <w:t>tiene un</w:t>
+      </w:r>
+      <w:r>
+        <w:t xml:space="preserve"> 0.4135</w:t>
+      </w:r>
+      <w:r>
+        <w:t xml:space="preserve"> de probabilidad de ocurrir</w:t>
+      </w:r>
+      <w:r>
+        <w:t>.</w:t>
+      </w:r>
+    </w:p>
+    <w:p>
+      <w:pPr>
+        <w:pStyle w:val="Prrafodelista"/>
+        <w:numPr>
+          <w:ilvl w:val="0"/>
+          <w:numId w:val="12"/>
+        </w:numPr>
+      </w:pPr>
+      <w:r>
+        <w:rPr>
+          <w:b/>
+          <w:i/>
+        </w:rPr>
+        <w:t>Non-USA</w:t>
+      </w:r>
+      <w:r>
+        <w:t xml:space="preserve"> </w:t>
+      </w:r>
+      <w:r>
+        <w:t>posee un</w:t>
+      </w:r>
+      <w:r>
+        <w:t xml:space="preserve"> 0.</w:t>
+      </w:r>
+      <w:r>
+        <w:t>2725</w:t>
+      </w:r>
+      <w:r>
+        <w:t xml:space="preserve"> de probabilidad de ocurrir</w:t>
+      </w:r>
+      <w:r>
+        <w:t>.</w:t>
+      </w:r>
+      <w:r>
+        <w:t xml:space="preserve"> </w:t>
+      </w:r>
+    </w:p>
+    <w:p>
+      <w:pPr>
+        <w:pStyle w:val="Prrafodelista"/>
+        <w:numPr>
+          <w:ilvl w:val="0"/>
+          <w:numId w:val="12"/>
+        </w:numPr>
+      </w:pPr>
+      <w:proofErr w:type="spellStart"/>
+      <w:r>
+        <w:rPr>
+          <w:b/>
+          <w:i/>
+        </w:rPr>
+        <w:t>World</w:t>
+      </w:r>
+      <w:proofErr w:type="spellEnd"/>
+      <w:r>
+        <w:t xml:space="preserve"> </w:t>
+      </w:r>
+      <w:r>
+        <w:t>posee un</w:t>
+      </w:r>
+      <w:r>
+        <w:t xml:space="preserve"> 0.</w:t>
+      </w:r>
+      <w:r>
+        <w:t>039</w:t>
+      </w:r>
+      <w:r>
+        <w:t xml:space="preserve"> de probabilidad de ocurrir</w:t>
+      </w:r>
+      <w:r>
+        <w:t>.</w:t>
+      </w:r>
+    </w:p>
+    <w:p>
+      <w:pPr>
+        <w:pStyle w:val="Prrafodelista"/>
+        <w:numPr>
+          <w:ilvl w:val="0"/>
+          <w:numId w:val="12"/>
+        </w:numPr>
+      </w:pPr>
+      <w:proofErr w:type="spellStart"/>
+      <w:r>
+        <w:rPr>
+          <w:b/>
+          <w:i/>
+        </w:rPr>
+        <w:t>Undetermined</w:t>
+      </w:r>
+      <w:proofErr w:type="spellEnd"/>
+      <w:r>
+        <w:t xml:space="preserve"> </w:t>
+      </w:r>
+      <w:r>
+        <w:t>tiene un</w:t>
+      </w:r>
+      <w:r>
+        <w:t xml:space="preserve"> 0.</w:t>
+      </w:r>
+      <w:r>
+        <w:t>275</w:t>
+      </w:r>
+      <w:r>
+        <w:t xml:space="preserve"> de probabilidad de ocurrir</w:t>
+      </w:r>
+      <w:r>
+        <w:t>.</w:t>
+      </w:r>
+      <w:r>
+        <w:br w:type="page"/>
+      </w:r>
+    </w:p>
+    <w:p>
+      <w:pPr>
+        <w:pStyle w:val="Subttulo"/>
+        <w:numPr>
+          <w:ilvl w:val="1"/>
+          <w:numId w:val="3"/>
+        </w:numPr>
+        <w:ind w:left="720"/>
+        <w:rPr>
+          <w:i/>
+        </w:rPr>
+      </w:pPr>
+      <w:r>
+        <w:rPr>
+          <w:i/>
+        </w:rPr>
+        <w:lastRenderedPageBreak/>
+        <w:t>¿Hay relación entre algún lugar de fuera y dentro de USA?</w:t>
+      </w:r>
+    </w:p>
+    <w:p>
+      <w:r>
+        <w:t xml:space="preserve">La clase </w:t>
+      </w:r>
+      <w:proofErr w:type="spellStart"/>
+      <w:r>
+        <w:rPr>
+          <w:i/>
+        </w:rPr>
+        <w:t>World</w:t>
+      </w:r>
+      <w:proofErr w:type="spellEnd"/>
+      <w:r>
+        <w:t xml:space="preserve"> demuestra que existen al menos 78 distintas relaciones entre </w:t>
+      </w:r>
+      <w:r>
+        <w:rPr>
+          <w:i/>
+        </w:rPr>
+        <w:t xml:space="preserve">USA </w:t>
+      </w:r>
+      <w:r>
+        <w:t>y algún lugar de fuera</w:t>
+      </w:r>
+      <w:r>
+        <w:t xml:space="preserve"> como por ejemplo la creencia de que </w:t>
+      </w:r>
+      <w:r>
+        <w:rPr>
+          <w:i/>
+        </w:rPr>
+        <w:t>Estados Unidos</w:t>
+      </w:r>
+      <w:r>
+        <w:t xml:space="preserve"> es el único país de </w:t>
+      </w:r>
+      <w:proofErr w:type="spellStart"/>
+      <w:r>
+        <w:rPr>
+          <w:i/>
+        </w:rPr>
+        <w:t>America</w:t>
+      </w:r>
+      <w:proofErr w:type="spellEnd"/>
+      <w:r>
+        <w:t xml:space="preserve"> y por ende el más importante del planeta, otra relación es el por qué posee esta etiqueta. Algunos perfiles describen viajes por todo </w:t>
+      </w:r>
+      <w:r>
+        <w:rPr>
+          <w:i/>
+        </w:rPr>
+        <w:t>Estados Unidos</w:t>
+      </w:r>
+      <w:r>
+        <w:t xml:space="preserve"> y algunos perfiles de la clase </w:t>
+      </w:r>
+      <w:proofErr w:type="spellStart"/>
+      <w:r>
+        <w:rPr>
+          <w:i/>
+        </w:rPr>
+        <w:t>World</w:t>
+      </w:r>
+      <w:proofErr w:type="spellEnd"/>
+      <w:r>
+        <w:t xml:space="preserve"> también describen viajes turísticos</w:t>
+      </w:r>
+      <w:r>
+        <w:t xml:space="preserve">. Una relación más apunta a los comentarios que se hacen dentro de la etiqueta </w:t>
+      </w:r>
+      <w:r>
+        <w:rPr>
+          <w:i/>
+        </w:rPr>
+        <w:t xml:space="preserve">USA </w:t>
+      </w:r>
+      <w:proofErr w:type="spellStart"/>
+      <w:r>
+        <w:rPr>
+          <w:i/>
+        </w:rPr>
+        <w:t>only</w:t>
+      </w:r>
+      <w:proofErr w:type="spellEnd"/>
+      <w:r>
+        <w:rPr>
+          <w:i/>
+        </w:rPr>
+        <w:t>, tales como</w:t>
+      </w:r>
+      <w:r>
+        <w:t xml:space="preserve"> “me gustaría irme a vivir a X parte del mundo y estoy juntando dinero para ello”</w:t>
+      </w:r>
+      <w:r>
+        <w:t xml:space="preserve">, mientras que algunos perfiles de la etiqueta </w:t>
+      </w:r>
+      <w:proofErr w:type="spellStart"/>
+      <w:r>
+        <w:rPr>
+          <w:i/>
+        </w:rPr>
+        <w:t>World</w:t>
+      </w:r>
+      <w:proofErr w:type="spellEnd"/>
+      <w:r>
+        <w:t xml:space="preserve"> ya lo están haciendo, es decir que los perfiles antes mencionados de </w:t>
+      </w:r>
+      <w:r>
+        <w:rPr>
+          <w:i/>
+        </w:rPr>
+        <w:t xml:space="preserve">USA </w:t>
+      </w:r>
+      <w:proofErr w:type="spellStart"/>
+      <w:r>
+        <w:rPr>
+          <w:i/>
+        </w:rPr>
+        <w:t>only</w:t>
+      </w:r>
+      <w:proofErr w:type="spellEnd"/>
+      <w:r>
+        <w:t xml:space="preserve"> pueden potencialmente convertirse en </w:t>
+      </w:r>
+      <w:proofErr w:type="spellStart"/>
+      <w:r>
+        <w:rPr>
+          <w:i/>
+        </w:rPr>
+        <w:t>World</w:t>
+      </w:r>
+      <w:proofErr w:type="spellEnd"/>
+      <w:r>
+        <w:t xml:space="preserve"> en un tiempo más, aun así es una mera suposición.</w:t>
+      </w:r>
+    </w:p>
+    <w:p/>
+    <w:p>
+      <w:pPr>
+        <w:pStyle w:val="Subttulo"/>
+        <w:numPr>
+          <w:ilvl w:val="1"/>
+          <w:numId w:val="3"/>
+        </w:numPr>
+        <w:ind w:left="720"/>
+      </w:pPr>
+      <w:r>
+        <w:t>Calcule la entropía de sus conjuntos de datos en términos de ubicación</w:t>
+      </w:r>
+      <w:r>
+        <w:t xml:space="preserve"> </w:t>
+      </w:r>
+      <w:r>
+        <w:t>geográfica.</w:t>
+      </w:r>
+    </w:p>
+    <w:p>
+      <w:pPr>
+        <w:keepNext/>
+        <w:jc w:val="center"/>
+      </w:pPr>
+      <w:r>
+        <w:rPr>
+          <w:noProof/>
+          <w:lang w:val="es-MX" w:eastAsia="es-MX"/>
+        </w:rPr>
+        <w:drawing>
+          <wp:inline distT="0" distB="0" distL="0" distR="0" wp14:anchorId="14DE98E9" wp14:editId="3A9CDFC9">
+            <wp:extent cx="3540760" cy="2360507"/>
+            <wp:effectExtent l="0" t="0" r="2540" b="1905"/>
+            <wp:docPr id="6" name="Imagen 6" descr="C:\Users\wxtem\Downloads\chart (3).png"/>
+            <wp:cNvGraphicFramePr>
+              <a:graphicFrameLocks xmlns:a="http://schemas.openxmlformats.org/drawingml/2006/main" noChangeAspect="1"/>
+            </wp:cNvGraphicFramePr>
+            <a:graphic xmlns:a="http://schemas.openxmlformats.org/drawingml/2006/main">
+              <a:graphicData uri="http://schemas.openxmlformats.org/drawingml/2006/picture">
+                <pic:pic xmlns:pic="http://schemas.openxmlformats.org/drawingml/2006/picture">
+                  <pic:nvPicPr>
+                    <pic:cNvPr id="0" name="Picture 5" descr="C:\Users\wxtem\Downloads\chart (3).png"/>
+                    <pic:cNvPicPr>
+                      <a:picLocks noChangeAspect="1" noChangeArrowheads="1"/>
+                    </pic:cNvPicPr>
+                  </pic:nvPicPr>
+                  <pic:blipFill>
+                    <a:blip r:embed="rId9" cstate="print">
+                      <a:extLst>
+                        <a:ext uri="{28A0092B-C50C-407E-A947-70E740481C1C}">
+                          <a14:useLocalDpi xmlns:a14="http://schemas.microsoft.com/office/drawing/2010/main" val="0"/>
+                        </a:ext>
+                      </a:extLst>
+                    </a:blip>
+                    <a:srcRect/>
+                    <a:stretch>
+                      <a:fillRect/>
+                    </a:stretch>
+                  </pic:blipFill>
+                  <pic:spPr bwMode="auto">
+                    <a:xfrm>
+                      <a:off x="0" y="0"/>
+                      <a:ext cx="3543165" cy="2362111"/>
+                    </a:xfrm>
+                    <a:prstGeom prst="rect">
+                      <a:avLst/>
+                    </a:prstGeom>
+                    <a:noFill/>
+                    <a:ln>
+                      <a:noFill/>
+                    </a:ln>
+                  </pic:spPr>
+                </pic:pic>
+              </a:graphicData>
+            </a:graphic>
+          </wp:inline>
+        </w:drawing>
+      </w:r>
+    </w:p>
+    <w:p>
+      <w:pPr>
+        <w:pStyle w:val="Epgrafe"/>
+        <w:jc w:val="center"/>
+      </w:pPr>
+      <w:r>
+        <w:t xml:space="preserve">Figura </w:t>
+      </w:r>
+      <w:r>
+        <w:fldChar w:fldCharType="begin"/>
+      </w:r>
+      <w:r>
+        <w:instrText xml:space="preserve"> SEQ Ilustración \* ARABIC </w:instrText>
+      </w:r>
+      <w:r>
+        <w:fldChar w:fldCharType="separate"/>
+      </w:r>
+      <w:r>
+        <w:rPr>
+          <w:noProof/>
+        </w:rPr>
+        <w:t>4</w:t>
+      </w:r>
+      <w:r>
+        <w:fldChar w:fldCharType="end"/>
+      </w:r>
+      <w:r>
+        <w:t>. Entropías</w:t>
+      </w:r>
+    </w:p>
+    <w:p>
+      <w:r>
+        <w:t xml:space="preserve">Para la figura 4 </w:t>
+      </w:r>
+      <w:r>
+        <w:t>se tiene que:</w:t>
+      </w:r>
+    </w:p>
+    <w:p>
+      <w:pPr>
+        <w:pStyle w:val="Prrafodelista"/>
+        <w:numPr>
+          <w:ilvl w:val="0"/>
+          <w:numId w:val="12"/>
+        </w:numPr>
+      </w:pPr>
+      <w:r>
+        <w:t xml:space="preserve">La clase </w:t>
+      </w:r>
+      <w:r>
+        <w:rPr>
+          <w:i/>
+        </w:rPr>
+        <w:t xml:space="preserve">USA </w:t>
+      </w:r>
+      <w:proofErr w:type="spellStart"/>
+      <w:r>
+        <w:rPr>
+          <w:i/>
+        </w:rPr>
+        <w:t>only</w:t>
+      </w:r>
+      <w:proofErr w:type="spellEnd"/>
+      <w:r>
+        <w:t xml:space="preserve"> posee una entropía de 0.52681585653</w:t>
+      </w:r>
+    </w:p>
+    <w:p>
+      <w:pPr>
+        <w:pStyle w:val="Prrafodelista"/>
+        <w:numPr>
+          <w:ilvl w:val="0"/>
+          <w:numId w:val="12"/>
+        </w:numPr>
+      </w:pPr>
+      <w:r>
+        <w:t xml:space="preserve">La clase </w:t>
+      </w:r>
+      <w:r>
+        <w:rPr>
+          <w:i/>
+        </w:rPr>
+        <w:t>Non-USA</w:t>
+      </w:r>
+      <w:r>
+        <w:t xml:space="preserve"> posee una entropía de 0.511120583212</w:t>
+      </w:r>
+    </w:p>
+    <w:p>
+      <w:pPr>
+        <w:pStyle w:val="Prrafodelista"/>
+        <w:numPr>
+          <w:ilvl w:val="0"/>
+          <w:numId w:val="12"/>
+        </w:numPr>
+      </w:pPr>
+      <w:r>
+        <w:t xml:space="preserve">La clase </w:t>
+      </w:r>
+      <w:proofErr w:type="spellStart"/>
+      <w:r>
+        <w:rPr>
+          <w:i/>
+        </w:rPr>
+        <w:t>World</w:t>
+      </w:r>
+      <w:proofErr w:type="spellEnd"/>
+      <w:r>
+        <w:t xml:space="preserve"> posee una entropía de 0.182534900566</w:t>
+      </w:r>
+    </w:p>
+    <w:p>
+      <w:pPr>
+        <w:pStyle w:val="Prrafodelista"/>
+        <w:numPr>
+          <w:ilvl w:val="0"/>
+          <w:numId w:val="12"/>
+        </w:numPr>
+      </w:pPr>
+      <w:r>
+        <w:t xml:space="preserve">La clase </w:t>
+      </w:r>
+      <w:proofErr w:type="spellStart"/>
+      <w:r>
+        <w:rPr>
+          <w:i/>
+        </w:rPr>
+        <w:t>Undetermined</w:t>
+      </w:r>
+      <w:proofErr w:type="spellEnd"/>
+      <w:r>
+        <w:t xml:space="preserve"> posee una entropía de 0.512186530969</w:t>
+      </w:r>
+    </w:p>
+    <w:p>
+      <w:r>
+        <w:t>Como se puede apreciar en la figura 4, la entropía total fue de 1.7326.</w:t>
+      </w:r>
+      <w:r>
+        <w:br/>
+        <w:t xml:space="preserve">Cabe destacar que </w:t>
+      </w:r>
+      <w:r>
+        <w:rPr>
+          <w:i/>
+        </w:rPr>
+        <w:t>“a menor entropía, mayor certidumbre”,</w:t>
+      </w:r>
+      <w:r>
+        <w:t xml:space="preserve"> por lo cual se puede afirmar que la clase que posee la mayor certidumbre es </w:t>
+      </w:r>
+      <w:proofErr w:type="spellStart"/>
+      <w:r>
+        <w:rPr>
+          <w:i/>
+        </w:rPr>
+        <w:t>World</w:t>
+      </w:r>
+      <w:proofErr w:type="spellEnd"/>
+      <w:r>
+        <w:t xml:space="preserve"> debido a la facilidad de identificar que una persona haya viajado por el mundo y guarde relación con </w:t>
+      </w:r>
+      <w:r>
+        <w:rPr>
+          <w:i/>
+        </w:rPr>
+        <w:t>Estados Unidos</w:t>
+      </w:r>
+      <w:r>
+        <w:t xml:space="preserve"> </w:t>
+      </w:r>
+      <w:r>
+        <w:rPr>
+          <w:b/>
+        </w:rPr>
+        <w:t>siempre y cuando nos comente sus viajes</w:t>
+      </w:r>
+      <w:r>
+        <w:t xml:space="preserve">. De otra manera, pasaría a ser una etiqueta más de </w:t>
+      </w:r>
+      <w:proofErr w:type="spellStart"/>
+      <w:r>
+        <w:rPr>
+          <w:i/>
+        </w:rPr>
+        <w:t>Undetermined</w:t>
+      </w:r>
+      <w:proofErr w:type="spellEnd"/>
+      <w:r>
+        <w:t xml:space="preserve"> o </w:t>
+      </w:r>
+      <w:r>
+        <w:rPr>
+          <w:i/>
+        </w:rPr>
+        <w:t>Non-USA</w:t>
+      </w:r>
+      <w:r>
+        <w:t xml:space="preserve">, dependiendo de si solo comenta que ha viajado por todo el mundo o si no menciona a </w:t>
+      </w:r>
+      <w:r>
+        <w:rPr>
+          <w:i/>
+        </w:rPr>
+        <w:t>Estados Unidos</w:t>
+      </w:r>
+      <w:r>
+        <w:t>, respectivamente</w:t>
+      </w:r>
+      <w:r>
+        <w:rPr>
+          <w:i/>
+        </w:rPr>
+        <w:t>.</w:t>
+      </w:r>
+    </w:p>
+    <w:p>
+      <w:pPr>
+        <w:pStyle w:val="Ttulo1"/>
+        <w:numPr>
+          <w:ilvl w:val="0"/>
+          <w:numId w:val="3"/>
+        </w:numPr>
+        <w:jc w:val="both"/>
+        <w:rPr>
+          <w:b/>
+        </w:rPr>
+      </w:pPr>
+      <w:r>
+        <w:rPr>
+          <w:b/>
+        </w:rPr>
+        <w:lastRenderedPageBreak/>
+        <w:t>Conclusión</w:t>
+      </w:r>
+    </w:p>
+    <w:p>
+      <w:r>
+        <w:t>Al finalizar el etiquetado se pudo concluir lo siguiente:</w:t>
+      </w:r>
+    </w:p>
+    <w:p>
+      <w:pPr>
+        <w:pStyle w:val="Prrafodelista"/>
+        <w:numPr>
+          <w:ilvl w:val="0"/>
+          <w:numId w:val="12"/>
+        </w:numPr>
+      </w:pPr>
+      <w:r>
+        <w:t xml:space="preserve">Dejando la clase </w:t>
+      </w:r>
+      <w:r>
+        <w:rPr>
+          <w:i/>
+        </w:rPr>
+        <w:t xml:space="preserve">USA </w:t>
+      </w:r>
+      <w:proofErr w:type="spellStart"/>
+      <w:r>
+        <w:rPr>
+          <w:i/>
+        </w:rPr>
+        <w:t>only</w:t>
+      </w:r>
+      <w:proofErr w:type="spellEnd"/>
+      <w:r>
+        <w:t xml:space="preserve"> de lado, la segunda mayor clase es </w:t>
+      </w:r>
+      <w:proofErr w:type="spellStart"/>
+      <w:r>
+        <w:rPr>
+          <w:i/>
+        </w:rPr>
+        <w:t>Undetermined</w:t>
+      </w:r>
+      <w:proofErr w:type="spellEnd"/>
+      <w:r>
+        <w:t xml:space="preserve">. Esto dificulta en gran medida un proceso de aprendizaje y rescate de resultados ante los perfiles que no especifican nada de su ubicación </w:t>
+      </w:r>
+      <w:r>
+        <w:t>geográfica, en cambio si el estudio fuese otro y con otras etiquetas, el trabajo sería mucho más arduo, pero se podría rescatar aún más información respecto a los perfiles. Para este punto, en síntesis, entre más datos útiles se puedan rescatar de los perfiles, más análisis se pueden hacer al respecto, por ejemplo gustos/metas/necesidades en común, edad, tipo de descripción de perfil según la edad, cantidad de hombres y mujeres, tendencias políticas, estado civil, clase social, etc.</w:t>
+      </w:r>
+    </w:p>
+    <w:p>
+      <w:pPr>
+        <w:pStyle w:val="Prrafodelista"/>
+        <w:numPr>
+          <w:ilvl w:val="0"/>
+          <w:numId w:val="12"/>
+        </w:numPr>
+      </w:pPr>
+      <w:r>
+        <w:t xml:space="preserve">La extensión del </w:t>
+      </w:r>
+      <w:proofErr w:type="spellStart"/>
+      <w:r>
         <w:t>dataset</w:t>
       </w:r>
       <w:proofErr w:type="spellEnd"/>
       <w:r>
-        <w:rPr>
-          <w:rStyle w:val="nfasissutil"/>
-        </w:rPr>
-        <w:t xml:space="preserve">: </w:t>
-      </w:r>
-      <w:r>
-        <w:rPr>
-          <w:rStyle w:val="nfasissutil"/>
-        </w:rPr>
-        <w:t>1.732657</w:t>
-      </w:r>
+        <w:t xml:space="preserve"> influye bastante en la tendencia de los datos. Experimentalmente se redujo el </w:t>
+      </w:r>
+      <w:r>
+        <w:t>espectro</w:t>
+      </w:r>
+      <w:r>
+        <w:t xml:space="preserve"> de datos al 10% del original poseído (200 perfiles) </w:t>
+      </w:r>
+      <w:r>
+        <w:t>y los datos distan mucho de los originales. Tiene sentido solo al pensar que los perfiles provistos por el servidor son aleatorios y no siempre se darán los mismos resultados.</w:t>
+      </w:r>
+      <w:r>
+        <w:br/>
+      </w:r>
+    </w:p>
+    <w:p>
+      <w:pPr>
+        <w:pStyle w:val="Prrafodelista"/>
+        <w:numPr>
+          <w:ilvl w:val="0"/>
+          <w:numId w:val="10"/>
+        </w:numPr>
+      </w:pPr>
+      <w:r>
+        <w:t>Las cantidades experimentales fueron:</w:t>
+      </w:r>
+    </w:p>
+    <w:p>
+      <w:pPr>
+        <w:pStyle w:val="Prrafodelista"/>
+        <w:numPr>
+          <w:ilvl w:val="1"/>
+          <w:numId w:val="12"/>
+        </w:numPr>
+      </w:pPr>
+      <w:r>
+        <w:t xml:space="preserve">Cantidad </w:t>
+      </w:r>
+      <w:r>
+        <w:t xml:space="preserve">de perfiles </w:t>
+      </w:r>
+      <w:r>
+        <w:t xml:space="preserve">en </w:t>
+      </w:r>
+      <w:proofErr w:type="spellStart"/>
+      <w:r>
+        <w:rPr>
+          <w:i/>
+        </w:rPr>
+        <w:t>Undetermined</w:t>
+      </w:r>
+      <w:proofErr w:type="spellEnd"/>
+      <w:r>
+        <w:t>: 56</w:t>
+      </w:r>
+    </w:p>
+    <w:p>
+      <w:pPr>
+        <w:pStyle w:val="Prrafodelista"/>
+        <w:numPr>
+          <w:ilvl w:val="1"/>
+          <w:numId w:val="12"/>
+        </w:numPr>
+      </w:pPr>
+      <w:r>
+        <w:t xml:space="preserve">Probabilidad de </w:t>
+      </w:r>
+      <w:proofErr w:type="spellStart"/>
+      <w:r>
+        <w:rPr>
+          <w:i/>
+        </w:rPr>
+        <w:t>Undetermined</w:t>
+      </w:r>
+      <w:proofErr w:type="spellEnd"/>
+      <w:r>
+        <w:t>: 0.028</w:t>
+      </w:r>
+    </w:p>
+    <w:p>
+      <w:pPr>
+        <w:pStyle w:val="Prrafodelista"/>
+        <w:ind w:left="1440"/>
+      </w:pPr>
+    </w:p>
+    <w:p>
+      <w:pPr>
+        <w:pStyle w:val="Prrafodelista"/>
+        <w:numPr>
+          <w:ilvl w:val="1"/>
+          <w:numId w:val="12"/>
+        </w:numPr>
+      </w:pPr>
+      <w:r>
+        <w:t>Cantidad</w:t>
+      </w:r>
+      <w:r>
+        <w:t xml:space="preserve"> </w:t>
+      </w:r>
+      <w:r>
+        <w:t xml:space="preserve">de perfiles en </w:t>
+      </w:r>
+      <w:proofErr w:type="spellStart"/>
+      <w:r>
+        <w:rPr>
+          <w:i/>
+        </w:rPr>
+        <w:t>World</w:t>
+      </w:r>
+      <w:proofErr w:type="spellEnd"/>
+      <w:r>
+        <w:t>: 10</w:t>
+      </w:r>
+    </w:p>
+    <w:p>
+      <w:pPr>
+        <w:pStyle w:val="Prrafodelista"/>
+        <w:numPr>
+          <w:ilvl w:val="1"/>
+          <w:numId w:val="12"/>
+        </w:numPr>
+      </w:pPr>
+      <w:r>
+        <w:t xml:space="preserve">Probabilidad de </w:t>
+      </w:r>
+      <w:proofErr w:type="spellStart"/>
+      <w:r>
+        <w:rPr>
+          <w:i/>
+        </w:rPr>
+        <w:t>World</w:t>
+      </w:r>
+      <w:proofErr w:type="spellEnd"/>
+      <w:r>
+        <w:t>: 0.005</w:t>
+      </w:r>
+    </w:p>
+    <w:p>
+      <w:pPr>
+        <w:pStyle w:val="Prrafodelista"/>
+        <w:ind w:left="1440"/>
+      </w:pPr>
+    </w:p>
+    <w:p>
+      <w:pPr>
+        <w:pStyle w:val="Prrafodelista"/>
+        <w:numPr>
+          <w:ilvl w:val="1"/>
+          <w:numId w:val="12"/>
+        </w:numPr>
+      </w:pPr>
+      <w:r>
+        <w:t>Cantidad</w:t>
+      </w:r>
+      <w:r>
+        <w:t xml:space="preserve"> </w:t>
+      </w:r>
+      <w:r>
+        <w:t xml:space="preserve">de perfiles en </w:t>
+      </w:r>
+      <w:r>
+        <w:rPr>
+          <w:i/>
+        </w:rPr>
+        <w:t>Non-USA</w:t>
+      </w:r>
+      <w:r>
+        <w:t>: 57</w:t>
+      </w:r>
+    </w:p>
+    <w:p>
+      <w:pPr>
+        <w:pStyle w:val="Prrafodelista"/>
+        <w:numPr>
+          <w:ilvl w:val="1"/>
+          <w:numId w:val="12"/>
+        </w:numPr>
+      </w:pPr>
+      <w:r>
+        <w:t xml:space="preserve">Probabilidad de </w:t>
+      </w:r>
+      <w:r>
+        <w:rPr>
+          <w:i/>
+        </w:rPr>
+        <w:t>Non-USA</w:t>
+      </w:r>
+      <w:r>
+        <w:t>: 0.0285</w:t>
+      </w:r>
+    </w:p>
+    <w:p>
+      <w:pPr>
+        <w:pStyle w:val="Prrafodelista"/>
+        <w:ind w:left="1440"/>
+      </w:pPr>
+    </w:p>
+    <w:p>
+      <w:pPr>
+        <w:pStyle w:val="Prrafodelista"/>
+        <w:numPr>
+          <w:ilvl w:val="1"/>
+          <w:numId w:val="12"/>
+        </w:numPr>
+      </w:pPr>
+      <w:r>
+        <w:t>Cantidad</w:t>
+      </w:r>
+      <w:r>
+        <w:t xml:space="preserve"> </w:t>
+      </w:r>
+      <w:r>
+        <w:t xml:space="preserve">de perfiles en </w:t>
+      </w:r>
+      <w:r>
+        <w:rPr>
+          <w:i/>
+        </w:rPr>
+        <w:t xml:space="preserve">USA </w:t>
+      </w:r>
+      <w:proofErr w:type="spellStart"/>
+      <w:r>
+        <w:rPr>
+          <w:i/>
+        </w:rPr>
+        <w:t>only</w:t>
+      </w:r>
+      <w:proofErr w:type="spellEnd"/>
+      <w:r>
+        <w:t>: 77</w:t>
+      </w:r>
+    </w:p>
+    <w:p>
+      <w:pPr>
+        <w:pStyle w:val="Prrafodelista"/>
+        <w:numPr>
+          <w:ilvl w:val="1"/>
+          <w:numId w:val="12"/>
+        </w:numPr>
+      </w:pPr>
+      <w:r>
+        <w:t xml:space="preserve">Probabilidad de </w:t>
+      </w:r>
+      <w:r>
+        <w:rPr>
+          <w:i/>
+        </w:rPr>
+        <w:t xml:space="preserve">USA </w:t>
+      </w:r>
+      <w:proofErr w:type="spellStart"/>
+      <w:r>
+        <w:rPr>
+          <w:i/>
+        </w:rPr>
+        <w:t>only</w:t>
+      </w:r>
+      <w:proofErr w:type="spellEnd"/>
+      <w:r>
+        <w:t>: 0.0385</w:t>
+      </w:r>
+      <w:r>
+        <w:br/>
+      </w:r>
+    </w:p>
+    <w:p>
+      <w:pPr>
+        <w:pStyle w:val="Prrafodelista"/>
+        <w:numPr>
+          <w:ilvl w:val="0"/>
+          <w:numId w:val="10"/>
+        </w:numPr>
+      </w:pPr>
+      <w:r>
+        <w:t>Entropías:</w:t>
+      </w:r>
+    </w:p>
+    <w:p>
+      <w:pPr>
+        <w:pStyle w:val="Prrafodelista"/>
+        <w:numPr>
+          <w:ilvl w:val="1"/>
+          <w:numId w:val="12"/>
+        </w:numPr>
+      </w:pPr>
+      <w:proofErr w:type="spellStart"/>
+      <w:r>
+        <w:rPr>
+          <w:i/>
+        </w:rPr>
+        <w:t>Undetermined</w:t>
+      </w:r>
+      <w:proofErr w:type="spellEnd"/>
+      <w:r>
+        <w:t>: 0.144436022153</w:t>
+      </w:r>
+    </w:p>
+    <w:p>
+      <w:pPr>
+        <w:pStyle w:val="Prrafodelista"/>
+        <w:numPr>
+          <w:ilvl w:val="1"/>
+          <w:numId w:val="12"/>
+        </w:numPr>
+      </w:pPr>
+      <w:proofErr w:type="spellStart"/>
+      <w:r>
+        <w:rPr>
+          <w:i/>
+        </w:rPr>
+        <w:t>World</w:t>
+      </w:r>
+      <w:proofErr w:type="spellEnd"/>
+      <w:r>
+        <w:t>: 0.0382192809489</w:t>
+      </w:r>
+    </w:p>
+    <w:p>
+      <w:pPr>
+        <w:pStyle w:val="Prrafodelista"/>
+        <w:numPr>
+          <w:ilvl w:val="1"/>
+          <w:numId w:val="12"/>
+        </w:numPr>
+      </w:pPr>
+      <w:r>
+        <w:rPr>
+          <w:i/>
+        </w:rPr>
+        <w:t>Non-USA</w:t>
+      </w:r>
+      <w:r>
+        <w:t>: 0.146287486709</w:t>
+      </w:r>
+    </w:p>
+    <w:p>
+      <w:pPr>
+        <w:pStyle w:val="Prrafodelista"/>
+        <w:numPr>
+          <w:ilvl w:val="1"/>
+          <w:numId w:val="12"/>
+        </w:numPr>
+      </w:pPr>
+      <w:r>
+        <w:rPr>
+          <w:i/>
+        </w:rPr>
+        <w:t xml:space="preserve">USA </w:t>
+      </w:r>
+      <w:proofErr w:type="spellStart"/>
+      <w:r>
+        <w:rPr>
+          <w:i/>
+        </w:rPr>
+        <w:t>only</w:t>
+      </w:r>
+      <w:proofErr w:type="spellEnd"/>
+      <w:r>
+        <w:t>: 0.180911413143</w:t>
+      </w:r>
+    </w:p>
+    <w:p>
+      <w:pPr>
+        <w:pStyle w:val="Prrafodelista"/>
+        <w:numPr>
+          <w:ilvl w:val="1"/>
+          <w:numId w:val="12"/>
+        </w:numPr>
+      </w:pPr>
+      <w:r>
+        <w:t xml:space="preserve">Entropía total: </w:t>
+      </w:r>
+      <w:r>
+        <w:t>0.50971</w:t>
+      </w:r>
+    </w:p>
+    <w:p>
+      <w:pPr>
+        <w:pStyle w:val="Prrafodelista"/>
+        <w:numPr>
+          <w:ilvl w:val="0"/>
+          <w:numId w:val="12"/>
+        </w:numPr>
+      </w:pPr>
+      <w:r>
+        <w:t>Entre todas las etiquetas se pueden apreciar varias tendenc</w:t>
+      </w:r>
+      <w:r>
+        <w:t xml:space="preserve">ias destacables penita la </w:t>
+      </w:r>
+      <w:proofErr w:type="spellStart"/>
+      <w:r>
+        <w:t>wea</w:t>
+      </w:r>
+      <w:proofErr w:type="spellEnd"/>
+      <w:r>
+        <w:t xml:space="preserve"> me dio paja seguir chao </w:t>
+      </w:r>
+      <w:proofErr w:type="spellStart"/>
+      <w:r>
+        <w:t>noh</w:t>
+      </w:r>
+      <w:proofErr w:type="spellEnd"/>
+      <w:r>
+        <w:t xml:space="preserve"> vimoh</w:t>
+      </w:r>
+      <w:bookmarkStart w:id="0" w:name="_GoBack"/>
+      <w:bookmarkEnd w:id="0"/>
     </w:p>
     <w:sectPr>
       <w:pgSz w:w="12240" w:h="15840"/>
@@ -1640,7 +3323,7 @@
         <w:rFonts w:ascii="Calibri" w:eastAsiaTheme="minorHAnsi" w:hAnsi="Calibri" w:cs="Calibri" w:hint="default"/>
       </w:rPr>
     </w:lvl>
-    <w:lvl w:ilvl="1" w:tplc="080A0003" w:tentative="1">
+    <w:lvl w:ilvl="1" w:tplc="080A0003">
       <w:start w:val="1"/>
       <w:numFmt w:val="bullet"/>
       <w:lvlText w:val="o"/>
@@ -1753,7 +3436,7 @@
         <w:rFonts w:ascii="Symbol" w:eastAsiaTheme="minorHAnsi" w:hAnsi="Symbol" w:cstheme="minorBidi" w:hint="default"/>
       </w:rPr>
     </w:lvl>
-    <w:lvl w:ilvl="1" w:tplc="080A0003" w:tentative="1">
+    <w:lvl w:ilvl="1" w:tplc="080A0003">
       <w:start w:val="1"/>
       <w:numFmt w:val="bullet"/>
       <w:lvlText w:val="o"/>
@@ -2077,6 +3760,119 @@
     </w:lvl>
   </w:abstractNum>
   <w:abstractNum w:abstractNumId="7">
+    <w:nsid w:val="4DF16966"/>
+    <w:multiLevelType w:val="multilevel"/>
+    <w:tmpl w:val="930CAA78"/>
+    <w:lvl w:ilvl="0">
+      <w:start w:val="3"/>
+      <w:numFmt w:val="decimal"/>
+      <w:lvlText w:val="%1"/>
+      <w:lvlJc w:val="left"/>
+      <w:pPr>
+        <w:ind w:left="360" w:hanging="360"/>
+      </w:pPr>
+      <w:rPr>
+        <w:rFonts w:hint="default"/>
+      </w:rPr>
+    </w:lvl>
+    <w:lvl w:ilvl="1">
+      <w:start w:val="3"/>
+      <w:numFmt w:val="decimal"/>
+      <w:lvlText w:val="%1.%2"/>
+      <w:lvlJc w:val="left"/>
+      <w:pPr>
+        <w:ind w:left="360" w:hanging="360"/>
+      </w:pPr>
+      <w:rPr>
+        <w:rFonts w:hint="default"/>
+      </w:rPr>
+    </w:lvl>
+    <w:lvl w:ilvl="2">
+      <w:start w:val="1"/>
+      <w:numFmt w:val="decimal"/>
+      <w:lvlText w:val="%1.%2.%3"/>
+      <w:lvlJc w:val="left"/>
+      <w:pPr>
+        <w:ind w:left="720" w:hanging="720"/>
+      </w:pPr>
+      <w:rPr>
+        <w:rFonts w:hint="default"/>
+      </w:rPr>
+    </w:lvl>
+    <w:lvl w:ilvl="3">
+      <w:start w:val="1"/>
+      <w:numFmt w:val="decimal"/>
+      <w:lvlText w:val="%1.%2.%3.%4"/>
+      <w:lvlJc w:val="left"/>
+      <w:pPr>
+        <w:ind w:left="720" w:hanging="720"/>
+      </w:pPr>
+      <w:rPr>
+        <w:rFonts w:hint="default"/>
+      </w:rPr>
+    </w:lvl>
+    <w:lvl w:ilvl="4">
+      <w:start w:val="1"/>
+      <w:numFmt w:val="decimal"/>
+      <w:lvlText w:val="%1.%2.%3.%4.%5"/>
+      <w:lvlJc w:val="left"/>
+      <w:pPr>
+        <w:ind w:left="1080" w:hanging="1080"/>
+      </w:pPr>
+      <w:rPr>
+        <w:rFonts w:hint="default"/>
+      </w:rPr>
+    </w:lvl>
+    <w:lvl w:ilvl="5">
+      <w:start w:val="1"/>
+      <w:numFmt w:val="decimal"/>
+      <w:lvlText w:val="%1.%2.%3.%4.%5.%6"/>
+      <w:lvlJc w:val="left"/>
+      <w:pPr>
+        <w:ind w:left="1440" w:hanging="1440"/>
+      </w:pPr>
+      <w:rPr>
+        <w:rFonts w:hint="default"/>
+      </w:rPr>
+    </w:lvl>
+    <w:lvl w:ilvl="6">
+      <w:start w:val="1"/>
+      <w:numFmt w:val="decimal"/>
+      <w:lvlText w:val="%1.%2.%3.%4.%5.%6.%7"/>
+      <w:lvlJc w:val="left"/>
+      <w:pPr>
+        <w:ind w:left="1440" w:hanging="1440"/>
+      </w:pPr>
+      <w:rPr>
+        <w:rFonts w:hint="default"/>
+      </w:rPr>
+    </w:lvl>
+    <w:lvl w:ilvl="7">
+      <w:start w:val="1"/>
+      <w:numFmt w:val="decimal"/>
+      <w:lvlText w:val="%1.%2.%3.%4.%5.%6.%7.%8"/>
+      <w:lvlJc w:val="left"/>
+      <w:pPr>
+        <w:ind w:left="1800" w:hanging="1800"/>
+      </w:pPr>
+      <w:rPr>
+        <w:rFonts w:hint="default"/>
+      </w:rPr>
+    </w:lvl>
+    <w:lvl w:ilvl="8">
+      <w:start w:val="1"/>
+      <w:numFmt w:val="decimal"/>
+      <w:lvlText w:val="%1.%2.%3.%4.%5.%6.%7.%8.%9"/>
+      <w:lvlJc w:val="left"/>
+      <w:pPr>
+        <w:ind w:left="1800" w:hanging="1800"/>
+      </w:pPr>
+      <w:rPr>
+        <w:rFonts w:hint="default"/>
+      </w:rPr>
+    </w:lvl>
+  </w:abstractNum>
+  <w:abstractNum w:abstractNumId="8">
     <w:nsid w:val="59264961"/>
     <w:multiLevelType w:val="hybridMultilevel"/>
     <w:tmpl w:val="28E8BFFE"/>
@@ -2165,7 +3961,7 @@
       </w:pPr>
     </w:lvl>
   </w:abstractNum>
-  <w:abstractNum w:abstractNumId="8">
+  <w:abstractNum w:abstractNumId="9">
     <w:nsid w:val="61636EDE"/>
     <w:multiLevelType w:val="hybridMultilevel"/>
     <w:tmpl w:val="49665366"/>
@@ -2278,7 +4074,7 @@
       </w:rPr>
     </w:lvl>
   </w:abstractNum>
-  <w:abstractNum w:abstractNumId="9">
+  <w:abstractNum w:abstractNumId="10">
     <w:nsid w:val="63D354DD"/>
     <w:multiLevelType w:val="hybridMultilevel"/>
     <w:tmpl w:val="0AF4B808"/>
@@ -2367,7 +4163,7 @@
       </w:pPr>
     </w:lvl>
   </w:abstractNum>
-  <w:abstractNum w:abstractNumId="10">
+  <w:abstractNum w:abstractNumId="11">
     <w:nsid w:val="6560666F"/>
     <w:multiLevelType w:val="hybridMultilevel"/>
     <w:tmpl w:val="0DD4C9C8"/>
@@ -2456,11 +4252,11 @@
       </w:pPr>
     </w:lvl>
   </w:abstractNum>
-  <w:abstractNum w:abstractNumId="11">
+  <w:abstractNum w:abstractNumId="12">
     <w:nsid w:val="77C4771E"/>
-    <w:multiLevelType w:val="hybridMultilevel"/>
-    <w:tmpl w:val="8312C8A8"/>
-    <w:lvl w:ilvl="0" w:tplc="5E7076B6">
+    <w:multiLevelType w:val="multilevel"/>
+    <w:tmpl w:val="7D0CA516"/>
+    <w:lvl w:ilvl="0">
       <w:start w:val="1"/>
       <w:numFmt w:val="decimal"/>
       <w:lvlText w:val="%1."/>
@@ -2474,77 +4270,109 @@
         <w:sz w:val="32"/>
       </w:rPr>
     </w:lvl>
-    <w:lvl w:ilvl="1" w:tplc="340A0019" w:tentative="1">
-      <w:start w:val="1"/>
-      <w:numFmt w:val="lowerLetter"/>
-      <w:lvlText w:val="%2."/>
-      <w:lvlJc w:val="left"/>
-      <w:pPr>
-        <w:ind w:left="1440" w:hanging="360"/>
-      </w:pPr>
-    </w:lvl>
-    <w:lvl w:ilvl="2" w:tplc="340A001B" w:tentative="1">
-      <w:start w:val="1"/>
-      <w:numFmt w:val="lowerRoman"/>
-      <w:lvlText w:val="%3."/>
-      <w:lvlJc w:val="right"/>
-      <w:pPr>
-        <w:ind w:left="2160" w:hanging="180"/>
-      </w:pPr>
-    </w:lvl>
-    <w:lvl w:ilvl="3" w:tplc="340A000F" w:tentative="1">
+    <w:lvl w:ilvl="1">
       <w:start w:val="1"/>
       <w:numFmt w:val="decimal"/>
-      <w:lvlText w:val="%4."/>
-      <w:lvlJc w:val="left"/>
-      <w:pPr>
-        <w:ind w:left="2880" w:hanging="360"/>
-      </w:pPr>
-    </w:lvl>
-    <w:lvl w:ilvl="4" w:tplc="340A0019" w:tentative="1">
-      <w:start w:val="1"/>
-      <w:numFmt w:val="lowerLetter"/>
-      <w:lvlText w:val="%5."/>
-      <w:lvlJc w:val="left"/>
-      <w:pPr>
-        <w:ind w:left="3600" w:hanging="360"/>
-      </w:pPr>
-    </w:lvl>
-    <w:lvl w:ilvl="5" w:tplc="340A001B" w:tentative="1">
-      <w:start w:val="1"/>
-      <w:numFmt w:val="lowerRoman"/>
-      <w:lvlText w:val="%6."/>
-      <w:lvlJc w:val="right"/>
-      <w:pPr>
-        <w:ind w:left="4320" w:hanging="180"/>
-      </w:pPr>
-    </w:lvl>
-    <w:lvl w:ilvl="6" w:tplc="340A000F" w:tentative="1">
+      <w:isLgl/>
+      <w:lvlText w:val="%1.%2."/>
+      <w:lvlJc w:val="left"/>
+      <w:pPr>
+        <w:ind w:left="1080" w:hanging="720"/>
+      </w:pPr>
+      <w:rPr>
+        <w:rFonts w:hint="default"/>
+      </w:rPr>
+    </w:lvl>
+    <w:lvl w:ilvl="2">
       <w:start w:val="1"/>
       <w:numFmt w:val="decimal"/>
-      <w:lvlText w:val="%7."/>
-      <w:lvlJc w:val="left"/>
-      <w:pPr>
-        <w:ind w:left="5040" w:hanging="360"/>
-      </w:pPr>
-    </w:lvl>
-    <w:lvl w:ilvl="7" w:tplc="340A0019" w:tentative="1">
-      <w:start w:val="1"/>
-      <w:numFmt w:val="lowerLetter"/>
-      <w:lvlText w:val="%8."/>
-      <w:lvlJc w:val="left"/>
-      <w:pPr>
-        <w:ind w:left="5760" w:hanging="360"/>
-      </w:pPr>
-    </w:lvl>
-    <w:lvl w:ilvl="8" w:tplc="340A001B" w:tentative="1">
-      <w:start w:val="1"/>
-      <w:numFmt w:val="lowerRoman"/>
-      <w:lvlText w:val="%9."/>
-      <w:lvlJc w:val="right"/>
-      <w:pPr>
-        <w:ind w:left="6480" w:hanging="180"/>
-      </w:pPr>
+      <w:isLgl/>
+      <w:lvlText w:val="%1.%2.%3."/>
+      <w:lvlJc w:val="left"/>
+      <w:pPr>
+        <w:ind w:left="1080" w:hanging="720"/>
+      </w:pPr>
+      <w:rPr>
+        <w:rFonts w:hint="default"/>
+      </w:rPr>
+    </w:lvl>
+    <w:lvl w:ilvl="3">
+      <w:start w:val="1"/>
+      <w:numFmt w:val="decimal"/>
+      <w:isLgl/>
+      <w:lvlText w:val="%1.%2.%3.%4."/>
+      <w:lvlJc w:val="left"/>
+      <w:pPr>
+        <w:ind w:left="1440" w:hanging="1080"/>
+      </w:pPr>
+      <w:rPr>
+        <w:rFonts w:hint="default"/>
+      </w:rPr>
+    </w:lvl>
+    <w:lvl w:ilvl="4">
+      <w:start w:val="1"/>
+      <w:numFmt w:val="decimal"/>
+      <w:isLgl/>
+      <w:lvlText w:val="%1.%2.%3.%4.%5."/>
+      <w:lvlJc w:val="left"/>
+      <w:pPr>
+        <w:ind w:left="1440" w:hanging="1080"/>
+      </w:pPr>
+      <w:rPr>
+        <w:rFonts w:hint="default"/>
+      </w:rPr>
+    </w:lvl>
+    <w:lvl w:ilvl="5">
+      <w:start w:val="1"/>
+      <w:numFmt w:val="decimal"/>
+      <w:isLgl/>
+      <w:lvlText w:val="%1.%2.%3.%4.%5.%6."/>
+      <w:lvlJc w:val="left"/>
+      <w:pPr>
+        <w:ind w:left="1800" w:hanging="1440"/>
+      </w:pPr>
+      <w:rPr>
+        <w:rFonts w:hint="default"/>
+      </w:rPr>
+    </w:lvl>
+    <w:lvl w:ilvl="6">
+      <w:start w:val="1"/>
+      <w:numFmt w:val="decimal"/>
+      <w:isLgl/>
+      <w:lvlText w:val="%1.%2.%3.%4.%5.%6.%7."/>
+      <w:lvlJc w:val="left"/>
+      <w:pPr>
+        <w:ind w:left="1800" w:hanging="1440"/>
+      </w:pPr>
+      <w:rPr>
+        <w:rFonts w:hint="default"/>
+      </w:rPr>
+    </w:lvl>
+    <w:lvl w:ilvl="7">
+      <w:start w:val="1"/>
+      <w:numFmt w:val="decimal"/>
+      <w:isLgl/>
+      <w:lvlText w:val="%1.%2.%3.%4.%5.%6.%7.%8."/>
+      <w:lvlJc w:val="left"/>
+      <w:pPr>
+        <w:ind w:left="2160" w:hanging="1800"/>
+      </w:pPr>
+      <w:rPr>
+        <w:rFonts w:hint="default"/>
+      </w:rPr>
+    </w:lvl>
+    <w:lvl w:ilvl="8">
+      <w:start w:val="1"/>
+      <w:numFmt w:val="decimal"/>
+      <w:isLgl/>
+      <w:lvlText w:val="%1.%2.%3.%4.%5.%6.%7.%8.%9."/>
+      <w:lvlJc w:val="left"/>
+      <w:pPr>
+        <w:ind w:left="2160" w:hanging="1800"/>
+      </w:pPr>
+      <w:rPr>
+        <w:rFonts w:hint="default"/>
+      </w:rPr>
     </w:lvl>
   </w:abstractNum>
   <w:num w:numId="1">
@@ -2554,13 +4382,13 @@
     <w:abstractNumId w:val="2"/>
   </w:num>
   <w:num w:numId="3">
-    <w:abstractNumId w:val="11"/>
+    <w:abstractNumId w:val="12"/>
   </w:num>
   <w:num w:numId="4">
     <w:abstractNumId w:val="6"/>
   </w:num>
   <w:num w:numId="5">
-    <w:abstractNumId w:val="9"/>
+    <w:abstractNumId w:val="10"/>
   </w:num>
   <w:num w:numId="6">
     <w:abstractNumId w:val="0"/>
@@ -2569,19 +4397,22 @@
     <w:abstractNumId w:val="5"/>
   </w:num>
   <w:num w:numId="8">
-    <w:abstractNumId w:val="8"/>
+    <w:abstractNumId w:val="9"/>
   </w:num>
   <w:num w:numId="9">
-    <w:abstractNumId w:val="10"/>
+    <w:abstractNumId w:val="11"/>
   </w:num>
   <w:num w:numId="10">
     <w:abstractNumId w:val="3"/>
   </w:num>
   <w:num w:numId="11">
-    <w:abstractNumId w:val="7"/>
+    <w:abstractNumId w:val="8"/>
   </w:num>
   <w:num w:numId="12">
     <w:abstractNumId w:val="4"/>
+  </w:num>
+  <w:num w:numId="13">
+    <w:abstractNumId w:val="7"/>
   </w:num>
 </w:numbering>
 </file>
@@ -2767,6 +4598,30 @@
       <w:szCs w:val="32"/>
     </w:rPr>
   </w:style>
+  <w:style w:type="paragraph" w:styleId="Ttulo2">
+    <w:name w:val="heading 2"/>
+    <w:basedOn w:val="Normal"/>
+    <w:next w:val="Normal"/>
+    <w:link w:val="Ttulo2Car"/>
+    <w:uiPriority w:val="9"/>
+    <w:unhideWhenUsed/>
+    <w:qFormat/>
+    <w:rsid w:val="00AC6267"/>
+    <w:pPr>
+      <w:keepNext/>
+      <w:keepLines/>
+      <w:spacing w:before="200" w:after="0"/>
+      <w:outlineLvl w:val="1"/>
+    </w:pPr>
+    <w:rPr>
+      <w:rFonts w:asciiTheme="majorHAnsi" w:eastAsiaTheme="majorEastAsia" w:hAnsiTheme="majorHAnsi" w:cstheme="majorBidi"/>
+      <w:b/>
+      <w:bCs/>
+      <w:color w:val="5B9BD5" w:themeColor="accent1"/>
+      <w:sz w:val="26"/>
+      <w:szCs w:val="26"/>
+    </w:rPr>
+  </w:style>
   <w:style w:type="character" w:default="1" w:styleId="Fuentedeprrafopredeter">
     <w:name w:val="Default Paragraph Font"/>
     <w:uiPriority w:val="1"/>
@@ -3875,6 +5730,21 @@
     <w:rsid w:val="004F6841"/>
     <w:rPr>
       <w:color w:val="808080"/>
+    </w:rPr>
+  </w:style>
+  <w:style w:type="character" w:customStyle="1" w:styleId="Ttulo2Car">
+    <w:name w:val="Título 2 Car"/>
+    <w:basedOn w:val="Fuentedeprrafopredeter"/>
+    <w:link w:val="Ttulo2"/>
+    <w:uiPriority w:val="9"/>
+    <w:rsid w:val="00AC6267"/>
+    <w:rPr>
+      <w:rFonts w:asciiTheme="majorHAnsi" w:eastAsiaTheme="majorEastAsia" w:hAnsiTheme="majorHAnsi" w:cstheme="majorBidi"/>
+      <w:b/>
+      <w:bCs/>
+      <w:color w:val="5B9BD5" w:themeColor="accent1"/>
+      <w:sz w:val="26"/>
+      <w:szCs w:val="26"/>
     </w:rPr>
   </w:style>
 </w:styles>
@@ -4061,6 +5931,30 @@
       <w:szCs w:val="32"/>
     </w:rPr>
   </w:style>
+  <w:style w:type="paragraph" w:styleId="Ttulo2">
+    <w:name w:val="heading 2"/>
+    <w:basedOn w:val="Normal"/>
+    <w:next w:val="Normal"/>
+    <w:link w:val="Ttulo2Car"/>
+    <w:uiPriority w:val="9"/>
+    <w:unhideWhenUsed/>
+    <w:qFormat/>
+    <w:rsid w:val="00AC6267"/>
+    <w:pPr>
+      <w:keepNext/>
+      <w:keepLines/>
+      <w:spacing w:before="200" w:after="0"/>
+      <w:outlineLvl w:val="1"/>
+    </w:pPr>
+    <w:rPr>
+      <w:rFonts w:asciiTheme="majorHAnsi" w:eastAsiaTheme="majorEastAsia" w:hAnsiTheme="majorHAnsi" w:cstheme="majorBidi"/>
+      <w:b/>
+      <w:bCs/>
+      <w:color w:val="5B9BD5" w:themeColor="accent1"/>
+      <w:sz w:val="26"/>
+      <w:szCs w:val="26"/>
+    </w:rPr>
+  </w:style>
   <w:style w:type="character" w:default="1" w:styleId="Fuentedeprrafopredeter">
     <w:name w:val="Default Paragraph Font"/>
     <w:uiPriority w:val="1"/>
@@ -5169,6 +7063,21 @@
     <w:rsid w:val="004F6841"/>
     <w:rPr>
       <w:color w:val="808080"/>
+    </w:rPr>
+  </w:style>
+  <w:style w:type="character" w:customStyle="1" w:styleId="Ttulo2Car">
+    <w:name w:val="Título 2 Car"/>
+    <w:basedOn w:val="Fuentedeprrafopredeter"/>
+    <w:link w:val="Ttulo2"/>
+    <w:uiPriority w:val="9"/>
+    <w:rsid w:val="00AC6267"/>
+    <w:rPr>
+      <w:rFonts w:asciiTheme="majorHAnsi" w:eastAsiaTheme="majorEastAsia" w:hAnsiTheme="majorHAnsi" w:cstheme="majorBidi"/>
+      <w:b/>
+      <w:bCs/>
+      <w:color w:val="5B9BD5" w:themeColor="accent1"/>
+      <w:sz w:val="26"/>
+      <w:szCs w:val="26"/>
     </w:rPr>
   </w:style>
 </w:styles>
@@ -5429,7 +7338,7 @@
   <a:extraClrSchemeLst/>
   <a:extLst>
     <a:ext uri="{05A4C25C-085E-4340-85A3-A5531E510DB2}">
-      <thm15:themeFamily xmlns:thm15="http://schemas.microsoft.com/office/thememl/2012/main" xmlns="" name="Office Theme" id="{62F939B6-93AF-4DB8-9C6B-D6C7DFDC589F}" vid="{4A3C46E8-61CC-4603-A589-7422A47A8E4A}"/>
+      <thm15:themeFamily xmlns="" xmlns:thm15="http://schemas.microsoft.com/office/thememl/2012/main" name="Office Theme" id="{62F939B6-93AF-4DB8-9C6B-D6C7DFDC589F}" vid="{4A3C46E8-61CC-4603-A589-7422A47A8E4A}"/>
     </a:ext>
   </a:extLst>
 </a:theme>

</xml_diff>